<commit_message>
* bug fixed: section ID checked before adding to dictionary
+ sample data having section magic
</commit_message>
<xml_diff>
--- a/samples/132.docx
+++ b/samples/132.docx
@@ -2,6 +2,1183 @@
 <file path=word/document.xml><?xml version="1.0" encoding="utf-8"?>
 <w:document xmlns:wpc="http://schemas.microsoft.com/office/word/2010/wordprocessingCanvas" xmlns:mc="http://schemas.openxmlformats.org/markup-compatibility/2006" xmlns:o="urn:schemas-microsoft-com:office:office" xmlns:r="http://schemas.openxmlformats.org/officeDocument/2006/relationships" xmlns:m="http://schemas.openxmlformats.org/officeDocument/2006/math" xmlns:v="urn:schemas-microsoft-com:vml" xmlns:wp14="http://schemas.microsoft.com/office/word/2010/wordprocessingDrawing" xmlns:wp="http://schemas.openxmlformats.org/drawingml/2006/wordprocessingDrawing" xmlns:w10="urn:schemas-microsoft-com:office:word" xmlns:w="http://schemas.openxmlformats.org/wordprocessingml/2006/main" xmlns:w14="http://schemas.microsoft.com/office/word/2010/wordml" xmlns:wpg="http://schemas.microsoft.com/office/word/2010/wordprocessingGroup" xmlns:wpi="http://schemas.microsoft.com/office/word/2010/wordprocessingInk" xmlns:wne="http://schemas.microsoft.com/office/word/2006/wordml" xmlns:wps="http://schemas.microsoft.com/office/word/2010/wordprocessingShape" mc:Ignorable="w14 wp14">
   <w:body>
+    <w:tbl>
+      <w:tblPr>
+        <w:tblW w:w="15678" w:type="dxa"/>
+        <w:tblLook w:val="01E0" w:firstRow="1" w:lastRow="1" w:firstColumn="1" w:lastColumn="1" w:noHBand="0" w:noVBand="0"/>
+      </w:tblPr>
+      <w:tblGrid>
+        <w:gridCol w:w="4878"/>
+        <w:gridCol w:w="5400"/>
+        <w:gridCol w:w="5400"/>
+      </w:tblGrid>
+      <w:tr>
+        <w:trPr>
+          <w:trHeight w:val="351"/>
+        </w:trPr>
+        <w:tc>
+          <w:tcPr>
+            <w:tcW w:w="4878" w:type="dxa"/>
+            <w:hideMark/>
+          </w:tcPr>
+          <w:p>
+            <w:pPr>
+              <w:jc w:val="center"/>
+              <w:rPr>
+                <w:spacing w:val="-8"/>
+                <w:sz w:val="26"/>
+                <w:szCs w:val="26"/>
+              </w:rPr>
+            </w:pPr>
+            <w:r>
+              <w:rPr>
+                <w:spacing w:val="-8"/>
+                <w:sz w:val="26"/>
+                <w:szCs w:val="26"/>
+              </w:rPr>
+              <w:t>SỞ GIÁO DỤC VÀ ĐÀO TẠO LONG AN</w:t>
+            </w:r>
+          </w:p>
+        </w:tc>
+        <w:tc>
+          <w:tcPr>
+            <w:tcW w:w="5400" w:type="dxa"/>
+            <w:hideMark/>
+          </w:tcPr>
+          <w:p>
+            <w:pPr>
+              <w:ind w:right="-108"/>
+              <w:jc w:val="center"/>
+              <w:rPr>
+                <w:b/>
+                <w:lang w:val="vi-VN"/>
+              </w:rPr>
+            </w:pPr>
+            <w:r>
+              <w:rPr>
+                <w:b/>
+              </w:rPr>
+              <w:t>KỲ THI TUYỂN DỤNG VIÊN CHỨC</w:t>
+            </w:r>
+            <w:r>
+              <w:rPr>
+                <w:b/>
+                <w:lang w:val="vi-VN"/>
+              </w:rPr>
+              <w:t xml:space="preserve"> NĂM 2019 </w:t>
+            </w:r>
+          </w:p>
+        </w:tc>
+        <w:tc>
+          <w:tcPr>
+            <w:tcW w:w="5400" w:type="dxa"/>
+            <w:hideMark/>
+          </w:tcPr>
+          <w:p>
+            <w:pPr>
+              <w:ind w:right="-108"/>
+              <w:jc w:val="center"/>
+              <w:rPr>
+                <w:b/>
+                <w:sz w:val="26"/>
+                <w:szCs w:val="26"/>
+                <w:lang w:val="vi-VN"/>
+              </w:rPr>
+            </w:pPr>
+            <w:r>
+              <w:rPr>
+                <w:b/>
+                <w:sz w:val="26"/>
+                <w:szCs w:val="26"/>
+              </w:rPr>
+              <w:t xml:space="preserve"> CHỨC</w:t>
+            </w:r>
+            <w:r>
+              <w:rPr>
+                <w:b/>
+                <w:sz w:val="26"/>
+                <w:szCs w:val="26"/>
+                <w:lang w:val="vi-VN"/>
+              </w:rPr>
+              <w:t xml:space="preserve"> 2019</w:t>
+            </w:r>
+          </w:p>
+        </w:tc>
+      </w:tr>
+      <w:tr>
+        <w:tc>
+          <w:tcPr>
+            <w:tcW w:w="4878" w:type="dxa"/>
+            <w:hideMark/>
+          </w:tcPr>
+          <w:p>
+            <w:pPr>
+              <w:ind w:right="-108"/>
+              <w:jc w:val="center"/>
+              <w:rPr>
+                <w:b/>
+                <w:sz w:val="26"/>
+                <w:szCs w:val="26"/>
+              </w:rPr>
+            </w:pPr>
+            <w:r>
+              <w:rPr>
+                <w:noProof/>
+                <w:sz w:val="26"/>
+                <w:szCs w:val="26"/>
+              </w:rPr>
+              <mc:AlternateContent>
+                <mc:Choice Requires="wps">
+                  <w:drawing>
+                    <wp:anchor distT="0" distB="0" distL="114300" distR="114300" simplePos="0" relativeHeight="251659264" behindDoc="0" locked="0" layoutInCell="1" allowOverlap="1" wp14:anchorId="2DEDDA7B" wp14:editId="18E367CB">
+                      <wp:simplePos x="0" y="0"/>
+                      <wp:positionH relativeFrom="column">
+                        <wp:posOffset>627380</wp:posOffset>
+                      </wp:positionH>
+                      <wp:positionV relativeFrom="paragraph">
+                        <wp:posOffset>311785</wp:posOffset>
+                      </wp:positionV>
+                      <wp:extent cx="1412240" cy="0"/>
+                      <wp:effectExtent l="0" t="0" r="0" b="0"/>
+                      <wp:wrapNone/>
+                      <wp:docPr id="3" name="Straight Connector 3"/>
+                      <wp:cNvGraphicFramePr>
+                        <a:graphicFrameLocks xmlns:a="http://schemas.openxmlformats.org/drawingml/2006/main"/>
+                      </wp:cNvGraphicFramePr>
+                      <a:graphic xmlns:a="http://schemas.openxmlformats.org/drawingml/2006/main">
+                        <a:graphicData uri="http://schemas.microsoft.com/office/word/2010/wordprocessingShape">
+                          <wps:wsp>
+                            <wps:cNvCnPr>
+                              <a:cxnSpLocks noChangeShapeType="1"/>
+                            </wps:cNvCnPr>
+                            <wps:spPr bwMode="auto">
+                              <a:xfrm>
+                                <a:off x="0" y="0"/>
+                                <a:ext cx="1412240" cy="0"/>
+                              </a:xfrm>
+                              <a:prstGeom prst="line">
+                                <a:avLst/>
+                              </a:prstGeom>
+                              <a:noFill/>
+                              <a:ln w="9525">
+                                <a:solidFill>
+                                  <a:srgbClr val="000000"/>
+                                </a:solidFill>
+                                <a:round/>
+                                <a:headEnd/>
+                                <a:tailEnd/>
+                              </a:ln>
+                              <a:extLst>
+                                <a:ext uri="{909E8E84-426E-40DD-AFC4-6F175D3DCCD1}">
+                                  <a14:hiddenFill xmlns:a14="http://schemas.microsoft.com/office/drawing/2010/main">
+                                    <a:noFill/>
+                                  </a14:hiddenFill>
+                                </a:ext>
+                              </a:extLst>
+                            </wps:spPr>
+                            <wps:bodyPr/>
+                          </wps:wsp>
+                        </a:graphicData>
+                      </a:graphic>
+                      <wp14:sizeRelH relativeFrom="page">
+                        <wp14:pctWidth>0</wp14:pctWidth>
+                      </wp14:sizeRelH>
+                      <wp14:sizeRelV relativeFrom="page">
+                        <wp14:pctHeight>0</wp14:pctHeight>
+                      </wp14:sizeRelV>
+                    </wp:anchor>
+                  </w:drawing>
+                </mc:Choice>
+                <mc:Fallback>
+                  <w:pict>
+                    <v:line id="Straight Connector 3" o:spid="_x0000_s1026" style="position:absolute;z-index:251659264;visibility:visible;mso-wrap-style:square;mso-width-percent:0;mso-height-percent:0;mso-wrap-distance-left:9pt;mso-wrap-distance-top:0;mso-wrap-distance-right:9pt;mso-wrap-distance-bottom:0;mso-position-horizontal:absolute;mso-position-horizontal-relative:text;mso-position-vertical:absolute;mso-position-vertical-relative:text;mso-width-percent:0;mso-height-percent:0;mso-width-relative:page;mso-height-relative:page" from="49.4pt,24.55pt" to="160.6pt,24.55pt" o:gfxdata="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"/>
+                  </w:pict>
+                </mc:Fallback>
+              </mc:AlternateContent>
+            </w:r>
+            <w:r>
+              <w:rPr>
+                <w:b/>
+                <w:sz w:val="26"/>
+                <w:szCs w:val="26"/>
+              </w:rPr>
+              <w:t>HỘI ĐỒNG TUYỂN DỤNG VIÊN CHỨC</w:t>
+            </w:r>
+          </w:p>
+        </w:tc>
+        <w:tc>
+          <w:tcPr>
+            <w:tcW w:w="5400" w:type="dxa"/>
+            <w:hideMark/>
+          </w:tcPr>
+          <w:p>
+            <w:pPr>
+              <w:ind w:right="-108"/>
+              <w:jc w:val="center"/>
+              <w:rPr>
+                <w:b/>
+                <w:sz w:val="26"/>
+                <w:szCs w:val="26"/>
+              </w:rPr>
+            </w:pPr>
+          </w:p>
+        </w:tc>
+        <w:tc>
+          <w:tcPr>
+            <w:tcW w:w="5400" w:type="dxa"/>
+            <w:hideMark/>
+          </w:tcPr>
+          <w:p>
+            <w:pPr>
+              <w:ind w:right="-108"/>
+              <w:jc w:val="center"/>
+              <w:rPr>
+                <w:b/>
+                <w:sz w:val="26"/>
+                <w:szCs w:val="26"/>
+                <w:lang w:val="vi-VN"/>
+              </w:rPr>
+            </w:pPr>
+            <w:r>
+              <w:rPr>
+                <w:b/>
+                <w:sz w:val="26"/>
+                <w:szCs w:val="26"/>
+                <w:lang w:val="pt-BR"/>
+              </w:rPr>
+              <w:t>ĐỀ THI PHẦN</w:t>
+            </w:r>
+            <w:r>
+              <w:rPr>
+                <w:b/>
+                <w:sz w:val="26"/>
+                <w:szCs w:val="26"/>
+                <w:lang w:val="vi-VN"/>
+              </w:rPr>
+              <w:t xml:space="preserve"> NGOẠI NGỮ</w:t>
+            </w:r>
+          </w:p>
+        </w:tc>
+      </w:tr>
+    </w:tbl>
+    <w:p>
+      <w:pPr>
+        <w:ind w:right="-1080"/>
+        <w:rPr>
+          <w:b/>
+          <w:sz w:val="26"/>
+          <w:szCs w:val="26"/>
+        </w:rPr>
+      </w:pPr>
+      <w:r>
+        <w:rPr>
+          <w:b/>
+          <w:sz w:val="26"/>
+          <w:szCs w:val="26"/>
+        </w:rPr>
+        <w:t xml:space="preserve">                  </w:t>
+      </w:r>
+    </w:p>
+    <w:tbl>
+      <w:tblPr>
+        <w:tblW w:w="10162" w:type="dxa"/>
+        <w:tblLook w:val="01E0" w:firstRow="1" w:lastRow="1" w:firstColumn="1" w:lastColumn="1" w:noHBand="0" w:noVBand="0"/>
+      </w:tblPr>
+      <w:tblGrid>
+        <w:gridCol w:w="3414"/>
+        <w:gridCol w:w="6748"/>
+      </w:tblGrid>
+      <w:tr>
+        <w:trPr>
+          <w:trHeight w:val="276"/>
+        </w:trPr>
+        <w:tc>
+          <w:tcPr>
+            <w:tcW w:w="3414" w:type="dxa"/>
+            <w:hideMark/>
+          </w:tcPr>
+          <w:p>
+            <w:pPr>
+              <w:ind w:right="-108"/>
+              <w:jc w:val="center"/>
+              <w:rPr>
+                <w:b/>
+                <w:sz w:val="26"/>
+                <w:szCs w:val="26"/>
+              </w:rPr>
+            </w:pPr>
+            <w:r>
+              <w:rPr>
+                <w:b/>
+                <w:sz w:val="26"/>
+                <w:szCs w:val="26"/>
+              </w:rPr>
+              <w:t>ĐỀ CHÍNH THỨC</w:t>
+            </w:r>
+          </w:p>
+        </w:tc>
+        <w:tc>
+          <w:tcPr>
+            <w:tcW w:w="6748" w:type="dxa"/>
+            <w:hideMark/>
+          </w:tcPr>
+          <w:p>
+            <w:pPr>
+              <w:ind w:right="-108" w:firstLine="1088"/>
+              <w:rPr>
+                <w:b/>
+                <w:sz w:val="26"/>
+                <w:szCs w:val="26"/>
+              </w:rPr>
+            </w:pPr>
+            <w:r>
+              <w:rPr>
+                <w:b/>
+                <w:sz w:val="26"/>
+                <w:szCs w:val="26"/>
+              </w:rPr>
+              <w:t>PHẦN II: NGOẠI NGỮ (TIẾNG ANH</w:t>
+            </w:r>
+            <w:r>
+              <w:rPr>
+                <w:b/>
+                <w:sz w:val="26"/>
+                <w:szCs w:val="26"/>
+                <w:lang w:val="vi-VN"/>
+              </w:rPr>
+              <w:t>_BẬC 1</w:t>
+            </w:r>
+            <w:r>
+              <w:rPr>
+                <w:b/>
+                <w:sz w:val="26"/>
+                <w:szCs w:val="26"/>
+              </w:rPr>
+              <w:t xml:space="preserve">) </w:t>
+            </w:r>
+          </w:p>
+        </w:tc>
+      </w:tr>
+      <w:tr>
+        <w:trPr>
+          <w:trHeight w:val="276"/>
+        </w:trPr>
+        <w:tc>
+          <w:tcPr>
+            <w:tcW w:w="3414" w:type="dxa"/>
+            <w:hideMark/>
+          </w:tcPr>
+          <w:p>
+            <w:pPr>
+              <w:ind w:right="-108"/>
+              <w:jc w:val="center"/>
+              <w:rPr>
+                <w:bCs/>
+                <w:i/>
+                <w:spacing w:val="-8"/>
+                <w:sz w:val="26"/>
+                <w:szCs w:val="26"/>
+              </w:rPr>
+            </w:pPr>
+            <w:r>
+              <w:rPr>
+                <w:bCs/>
+                <w:i/>
+                <w:spacing w:val="-8"/>
+                <w:sz w:val="26"/>
+                <w:szCs w:val="26"/>
+                <w:lang w:val="vi-VN"/>
+              </w:rPr>
+              <w:t xml:space="preserve"> </w:t>
+            </w:r>
+            <w:r>
+              <w:rPr>
+                <w:bCs/>
+                <w:i/>
+                <w:spacing w:val="-8"/>
+                <w:sz w:val="26"/>
+                <w:szCs w:val="26"/>
+              </w:rPr>
+              <w:t>(</w:t>
+            </w:r>
+            <w:proofErr w:type="spellStart"/>
+            <w:r>
+              <w:rPr>
+                <w:bCs/>
+                <w:i/>
+                <w:spacing w:val="-8"/>
+                <w:sz w:val="26"/>
+                <w:szCs w:val="26"/>
+              </w:rPr>
+              <w:t>Đề</w:t>
+            </w:r>
+            <w:proofErr w:type="spellEnd"/>
+            <w:r>
+              <w:rPr>
+                <w:bCs/>
+                <w:i/>
+                <w:spacing w:val="-8"/>
+                <w:sz w:val="26"/>
+                <w:szCs w:val="26"/>
+              </w:rPr>
+              <w:t xml:space="preserve"> </w:t>
+            </w:r>
+            <w:proofErr w:type="spellStart"/>
+            <w:r>
+              <w:rPr>
+                <w:bCs/>
+                <w:i/>
+                <w:spacing w:val="-8"/>
+                <w:sz w:val="26"/>
+                <w:szCs w:val="26"/>
+              </w:rPr>
+              <w:t>thi</w:t>
+            </w:r>
+            <w:proofErr w:type="spellEnd"/>
+            <w:r>
+              <w:rPr>
+                <w:bCs/>
+                <w:i/>
+                <w:spacing w:val="-8"/>
+                <w:sz w:val="26"/>
+                <w:szCs w:val="26"/>
+              </w:rPr>
+              <w:t xml:space="preserve"> </w:t>
+            </w:r>
+            <w:proofErr w:type="spellStart"/>
+            <w:r>
+              <w:rPr>
+                <w:bCs/>
+                <w:i/>
+                <w:spacing w:val="-8"/>
+                <w:sz w:val="26"/>
+                <w:szCs w:val="26"/>
+              </w:rPr>
+              <w:t>có</w:t>
+            </w:r>
+            <w:proofErr w:type="spellEnd"/>
+            <w:r>
+              <w:rPr>
+                <w:bCs/>
+                <w:i/>
+                <w:spacing w:val="-8"/>
+                <w:sz w:val="26"/>
+                <w:szCs w:val="26"/>
+                <w:lang w:val="vi-VN"/>
+              </w:rPr>
+              <w:t xml:space="preserve"> 03 </w:t>
+            </w:r>
+            <w:proofErr w:type="spellStart"/>
+            <w:r>
+              <w:rPr>
+                <w:bCs/>
+                <w:i/>
+                <w:spacing w:val="-8"/>
+                <w:sz w:val="26"/>
+                <w:szCs w:val="26"/>
+              </w:rPr>
+              <w:t>trang</w:t>
+            </w:r>
+            <w:proofErr w:type="spellEnd"/>
+            <w:r>
+              <w:rPr>
+                <w:bCs/>
+                <w:i/>
+                <w:spacing w:val="-8"/>
+                <w:sz w:val="26"/>
+                <w:szCs w:val="26"/>
+              </w:rPr>
+              <w:t>)</w:t>
+            </w:r>
+          </w:p>
+        </w:tc>
+        <w:tc>
+          <w:tcPr>
+            <w:tcW w:w="6748" w:type="dxa"/>
+            <w:hideMark/>
+          </w:tcPr>
+          <w:p>
+            <w:pPr>
+              <w:ind w:right="-540" w:firstLine="1088"/>
+              <w:rPr>
+                <w:b/>
+                <w:sz w:val="26"/>
+                <w:szCs w:val="26"/>
+                <w:lang w:val="vi-VN"/>
+              </w:rPr>
+            </w:pPr>
+            <w:proofErr w:type="spellStart"/>
+            <w:r>
+              <w:rPr>
+                <w:b/>
+                <w:sz w:val="26"/>
+                <w:szCs w:val="26"/>
+              </w:rPr>
+              <w:t>Ngày</w:t>
+            </w:r>
+            <w:proofErr w:type="spellEnd"/>
+            <w:r>
+              <w:rPr>
+                <w:b/>
+                <w:sz w:val="26"/>
+                <w:szCs w:val="26"/>
+              </w:rPr>
+              <w:t xml:space="preserve"> </w:t>
+            </w:r>
+            <w:proofErr w:type="spellStart"/>
+            <w:r>
+              <w:rPr>
+                <w:b/>
+                <w:sz w:val="26"/>
+                <w:szCs w:val="26"/>
+              </w:rPr>
+              <w:t>thi</w:t>
+            </w:r>
+            <w:proofErr w:type="spellEnd"/>
+            <w:r>
+              <w:rPr>
+                <w:b/>
+                <w:sz w:val="26"/>
+                <w:szCs w:val="26"/>
+              </w:rPr>
+              <w:t xml:space="preserve">: </w:t>
+            </w:r>
+            <w:r>
+              <w:rPr>
+                <w:b/>
+                <w:sz w:val="26"/>
+                <w:szCs w:val="26"/>
+                <w:lang w:val="vi-VN"/>
+              </w:rPr>
+              <w:t>16/11/2019</w:t>
+            </w:r>
+          </w:p>
+        </w:tc>
+      </w:tr>
+      <w:tr>
+        <w:trPr>
+          <w:trHeight w:val="1011"/>
+        </w:trPr>
+        <w:tc>
+          <w:tcPr>
+            <w:tcW w:w="3414" w:type="dxa"/>
+          </w:tcPr>
+          <w:p>
+            <w:pPr>
+              <w:ind w:right="-108"/>
+              <w:jc w:val="center"/>
+              <w:rPr>
+                <w:b/>
+                <w:sz w:val="26"/>
+                <w:szCs w:val="26"/>
+              </w:rPr>
+            </w:pPr>
+          </w:p>
+        </w:tc>
+        <w:tc>
+          <w:tcPr>
+            <w:tcW w:w="6748" w:type="dxa"/>
+            <w:hideMark/>
+          </w:tcPr>
+          <w:p>
+            <w:pPr>
+              <w:ind w:right="-540" w:firstLine="1088"/>
+              <w:rPr>
+                <w:bCs/>
+                <w:i/>
+                <w:iCs/>
+                <w:sz w:val="26"/>
+                <w:szCs w:val="26"/>
+              </w:rPr>
+            </w:pPr>
+            <w:proofErr w:type="spellStart"/>
+            <w:r>
+              <w:rPr>
+                <w:b/>
+                <w:sz w:val="26"/>
+                <w:szCs w:val="26"/>
+              </w:rPr>
+              <w:t>Thời</w:t>
+            </w:r>
+            <w:proofErr w:type="spellEnd"/>
+            <w:r>
+              <w:rPr>
+                <w:b/>
+                <w:sz w:val="26"/>
+                <w:szCs w:val="26"/>
+              </w:rPr>
+              <w:t xml:space="preserve"> </w:t>
+            </w:r>
+            <w:proofErr w:type="spellStart"/>
+            <w:r>
+              <w:rPr>
+                <w:b/>
+                <w:sz w:val="26"/>
+                <w:szCs w:val="26"/>
+              </w:rPr>
+              <w:t>gian</w:t>
+            </w:r>
+            <w:proofErr w:type="spellEnd"/>
+            <w:r>
+              <w:rPr>
+                <w:b/>
+                <w:sz w:val="26"/>
+                <w:szCs w:val="26"/>
+              </w:rPr>
+              <w:t xml:space="preserve">: 30 </w:t>
+            </w:r>
+            <w:proofErr w:type="spellStart"/>
+            <w:r>
+              <w:rPr>
+                <w:b/>
+                <w:sz w:val="26"/>
+                <w:szCs w:val="26"/>
+              </w:rPr>
+              <w:t>phút</w:t>
+            </w:r>
+            <w:proofErr w:type="spellEnd"/>
+            <w:r>
+              <w:rPr>
+                <w:b/>
+                <w:sz w:val="26"/>
+                <w:szCs w:val="26"/>
+              </w:rPr>
+              <w:t xml:space="preserve"> </w:t>
+            </w:r>
+            <w:r>
+              <w:rPr>
+                <w:bCs/>
+                <w:i/>
+                <w:iCs/>
+                <w:sz w:val="26"/>
+                <w:szCs w:val="26"/>
+              </w:rPr>
+              <w:t>(</w:t>
+            </w:r>
+            <w:proofErr w:type="spellStart"/>
+            <w:r>
+              <w:rPr>
+                <w:bCs/>
+                <w:i/>
+                <w:iCs/>
+                <w:sz w:val="26"/>
+                <w:szCs w:val="26"/>
+              </w:rPr>
+              <w:t>không</w:t>
+            </w:r>
+            <w:proofErr w:type="spellEnd"/>
+            <w:r>
+              <w:rPr>
+                <w:bCs/>
+                <w:i/>
+                <w:iCs/>
+                <w:sz w:val="26"/>
+                <w:szCs w:val="26"/>
+              </w:rPr>
+              <w:t xml:space="preserve"> </w:t>
+            </w:r>
+            <w:proofErr w:type="spellStart"/>
+            <w:r>
+              <w:rPr>
+                <w:bCs/>
+                <w:i/>
+                <w:iCs/>
+                <w:sz w:val="26"/>
+                <w:szCs w:val="26"/>
+              </w:rPr>
+              <w:t>kể</w:t>
+            </w:r>
+            <w:proofErr w:type="spellEnd"/>
+            <w:r>
+              <w:rPr>
+                <w:bCs/>
+                <w:i/>
+                <w:iCs/>
+                <w:sz w:val="26"/>
+                <w:szCs w:val="26"/>
+              </w:rPr>
+              <w:t xml:space="preserve"> </w:t>
+            </w:r>
+            <w:proofErr w:type="spellStart"/>
+            <w:r>
+              <w:rPr>
+                <w:bCs/>
+                <w:i/>
+                <w:iCs/>
+                <w:sz w:val="26"/>
+                <w:szCs w:val="26"/>
+              </w:rPr>
+              <w:t>thời</w:t>
+            </w:r>
+            <w:proofErr w:type="spellEnd"/>
+            <w:r>
+              <w:rPr>
+                <w:bCs/>
+                <w:i/>
+                <w:iCs/>
+                <w:sz w:val="26"/>
+                <w:szCs w:val="26"/>
+              </w:rPr>
+              <w:t xml:space="preserve"> </w:t>
+            </w:r>
+            <w:proofErr w:type="spellStart"/>
+            <w:r>
+              <w:rPr>
+                <w:bCs/>
+                <w:i/>
+                <w:iCs/>
+                <w:sz w:val="26"/>
+                <w:szCs w:val="26"/>
+              </w:rPr>
+              <w:t>gian</w:t>
+            </w:r>
+            <w:proofErr w:type="spellEnd"/>
+            <w:r>
+              <w:rPr>
+                <w:bCs/>
+                <w:i/>
+                <w:iCs/>
+                <w:sz w:val="26"/>
+                <w:szCs w:val="26"/>
+              </w:rPr>
+              <w:t xml:space="preserve"> </w:t>
+            </w:r>
+            <w:proofErr w:type="spellStart"/>
+            <w:r>
+              <w:rPr>
+                <w:bCs/>
+                <w:i/>
+                <w:iCs/>
+                <w:sz w:val="26"/>
+                <w:szCs w:val="26"/>
+              </w:rPr>
+              <w:t>phát</w:t>
+            </w:r>
+            <w:proofErr w:type="spellEnd"/>
+            <w:r>
+              <w:rPr>
+                <w:bCs/>
+                <w:i/>
+                <w:iCs/>
+                <w:sz w:val="26"/>
+                <w:szCs w:val="26"/>
+              </w:rPr>
+              <w:t xml:space="preserve"> </w:t>
+            </w:r>
+            <w:proofErr w:type="spellStart"/>
+            <w:r>
+              <w:rPr>
+                <w:bCs/>
+                <w:i/>
+                <w:iCs/>
+                <w:sz w:val="26"/>
+                <w:szCs w:val="26"/>
+              </w:rPr>
+              <w:t>đề</w:t>
+            </w:r>
+            <w:proofErr w:type="spellEnd"/>
+            <w:r>
+              <w:rPr>
+                <w:bCs/>
+                <w:i/>
+                <w:iCs/>
+                <w:sz w:val="26"/>
+                <w:szCs w:val="26"/>
+              </w:rPr>
+              <w:t>)</w:t>
+            </w:r>
+          </w:p>
+          <w:p>
+            <w:pPr>
+              <w:ind w:right="-540" w:firstLine="1088"/>
+              <w:rPr>
+                <w:b/>
+                <w:sz w:val="26"/>
+                <w:szCs w:val="26"/>
+              </w:rPr>
+            </w:pPr>
+            <w:r>
+              <w:rPr>
+                <w:noProof/>
+                <w:sz w:val="26"/>
+                <w:szCs w:val="26"/>
+              </w:rPr>
+              <mc:AlternateContent>
+                <mc:Choice Requires="wps">
+                  <w:drawing>
+                    <wp:anchor distT="0" distB="0" distL="114300" distR="114300" simplePos="0" relativeHeight="251661312" behindDoc="0" locked="0" layoutInCell="1" allowOverlap="1" wp14:anchorId="671198AE" wp14:editId="291B456C">
+                      <wp:simplePos x="0" y="0"/>
+                      <wp:positionH relativeFrom="column">
+                        <wp:posOffset>569595</wp:posOffset>
+                      </wp:positionH>
+                      <wp:positionV relativeFrom="paragraph">
+                        <wp:posOffset>344805</wp:posOffset>
+                      </wp:positionV>
+                      <wp:extent cx="1600200" cy="0"/>
+                      <wp:effectExtent l="0" t="0" r="0" b="0"/>
+                      <wp:wrapNone/>
+                      <wp:docPr id="1" name="Straight Connector 1"/>
+                      <wp:cNvGraphicFramePr>
+                        <a:graphicFrameLocks xmlns:a="http://schemas.openxmlformats.org/drawingml/2006/main"/>
+                      </wp:cNvGraphicFramePr>
+                      <a:graphic xmlns:a="http://schemas.openxmlformats.org/drawingml/2006/main">
+                        <a:graphicData uri="http://schemas.microsoft.com/office/word/2010/wordprocessingShape">
+                          <wps:wsp>
+                            <wps:cNvCnPr>
+                              <a:cxnSpLocks noChangeShapeType="1"/>
+                            </wps:cNvCnPr>
+                            <wps:spPr bwMode="auto">
+                              <a:xfrm>
+                                <a:off x="0" y="0"/>
+                                <a:ext cx="1600200" cy="0"/>
+                              </a:xfrm>
+                              <a:prstGeom prst="line">
+                                <a:avLst/>
+                              </a:prstGeom>
+                              <a:noFill/>
+                              <a:ln w="9525">
+                                <a:solidFill>
+                                  <a:srgbClr val="000000"/>
+                                </a:solidFill>
+                                <a:round/>
+                                <a:headEnd/>
+                                <a:tailEnd/>
+                              </a:ln>
+                              <a:extLst>
+                                <a:ext uri="{909E8E84-426E-40DD-AFC4-6F175D3DCCD1}">
+                                  <a14:hiddenFill xmlns:a14="http://schemas.microsoft.com/office/drawing/2010/main">
+                                    <a:noFill/>
+                                  </a14:hiddenFill>
+                                </a:ext>
+                              </a:extLst>
+                            </wps:spPr>
+                            <wps:bodyPr/>
+                          </wps:wsp>
+                        </a:graphicData>
+                      </a:graphic>
+                      <wp14:sizeRelH relativeFrom="page">
+                        <wp14:pctWidth>0</wp14:pctWidth>
+                      </wp14:sizeRelH>
+                      <wp14:sizeRelV relativeFrom="page">
+                        <wp14:pctHeight>0</wp14:pctHeight>
+                      </wp14:sizeRelV>
+                    </wp:anchor>
+                  </w:drawing>
+                </mc:Choice>
+                <mc:Fallback>
+                  <w:pict>
+                    <v:line id="Straight Connector 1" o:spid="_x0000_s1026" style="position:absolute;z-index:251661312;visibility:visible;mso-wrap-style:square;mso-width-percent:0;mso-height-percent:0;mso-wrap-distance-left:9pt;mso-wrap-distance-top:0;mso-wrap-distance-right:9pt;mso-wrap-distance-bottom:0;mso-position-horizontal:absolute;mso-position-horizontal-relative:text;mso-position-vertical:absolute;mso-position-vertical-relative:text;mso-width-percent:0;mso-height-percent:0;mso-width-relative:page;mso-height-relative:page" from="44.85pt,27.15pt" to="170.85pt,27.15pt" o:gfxdata="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"/>
+                  </w:pict>
+                </mc:Fallback>
+              </mc:AlternateContent>
+            </w:r>
+            <w:r>
+              <w:rPr>
+                <w:noProof/>
+                <w:sz w:val="26"/>
+                <w:szCs w:val="26"/>
+              </w:rPr>
+              <mc:AlternateContent>
+                <mc:Choice Requires="wps">
+                  <w:drawing>
+                    <wp:anchor distT="0" distB="0" distL="114300" distR="114300" simplePos="0" relativeHeight="251660288" behindDoc="0" locked="0" layoutInCell="1" allowOverlap="1" wp14:anchorId="1642FD87" wp14:editId="2304EDD9">
+                      <wp:simplePos x="0" y="0"/>
+                      <wp:positionH relativeFrom="column">
+                        <wp:posOffset>3006090</wp:posOffset>
+                      </wp:positionH>
+                      <wp:positionV relativeFrom="paragraph">
+                        <wp:posOffset>181610</wp:posOffset>
+                      </wp:positionV>
+                      <wp:extent cx="1143000" cy="295275"/>
+                      <wp:effectExtent l="0" t="0" r="19050" b="28575"/>
+                      <wp:wrapSquare wrapText="bothSides"/>
+                      <wp:docPr id="2" name="Rectangle 2"/>
+                      <wp:cNvGraphicFramePr>
+                        <a:graphicFrameLocks xmlns:a="http://schemas.openxmlformats.org/drawingml/2006/main"/>
+                      </wp:cNvGraphicFramePr>
+                      <a:graphic xmlns:a="http://schemas.openxmlformats.org/drawingml/2006/main">
+                        <a:graphicData uri="http://schemas.microsoft.com/office/word/2010/wordprocessingShape">
+                          <wps:wsp>
+                            <wps:cNvSpPr>
+                              <a:spLocks noChangeArrowheads="1"/>
+                            </wps:cNvSpPr>
+                            <wps:spPr bwMode="auto">
+                              <a:xfrm>
+                                <a:off x="0" y="0"/>
+                                <a:ext cx="1143000" cy="295275"/>
+                              </a:xfrm>
+                              <a:prstGeom prst="rect">
+                                <a:avLst/>
+                              </a:prstGeom>
+                              <a:solidFill>
+                                <a:srgbClr val="FFFFFF"/>
+                              </a:solidFill>
+                              <a:ln w="9525">
+                                <a:solidFill>
+                                  <a:srgbClr val="000000"/>
+                                </a:solidFill>
+                                <a:miter lim="800000"/>
+                                <a:headEnd/>
+                                <a:tailEnd/>
+                              </a:ln>
+                            </wps:spPr>
+                            <wps:txbx>
+                              <w:txbxContent>
+                                <w:p>
+                                  <w:pPr>
+                                    <w:rPr>
+                                      <w:b/>
+                                      <w:lang w:val="vi-VN"/>
+                                    </w:rPr>
+                                  </w:pPr>
+                                  <w:proofErr w:type="spellStart"/>
+                                  <w:r>
+                                    <w:rPr>
+                                      <w:b/>
+                                    </w:rPr>
+                                    <w:t>Mã</w:t>
+                                  </w:r>
+                                  <w:proofErr w:type="spellEnd"/>
+                                  <w:r>
+                                    <w:rPr>
+                                      <w:b/>
+                                    </w:rPr>
+                                    <w:t xml:space="preserve"> </w:t>
+                                  </w:r>
+                                  <w:proofErr w:type="spellStart"/>
+                                  <w:r>
+                                    <w:rPr>
+                                      <w:b/>
+                                    </w:rPr>
+                                    <w:t>đề</w:t>
+                                  </w:r>
+                                  <w:proofErr w:type="spellEnd"/>
+                                  <w:r>
+                                    <w:rPr>
+                                      <w:b/>
+                                    </w:rPr>
+                                    <w:t xml:space="preserve"> </w:t>
+                                  </w:r>
+                                  <w:proofErr w:type="spellStart"/>
+                                  <w:r>
+                                    <w:rPr>
+                                      <w:b/>
+                                    </w:rPr>
+                                    <w:t>thi</w:t>
+                                  </w:r>
+                                  <w:proofErr w:type="spellEnd"/>
+                                  <w:r>
+                                    <w:rPr>
+                                      <w:b/>
+                                      <w:lang w:val="vi-VN"/>
+                                    </w:rPr>
+                                    <w:t xml:space="preserve"> 132</w:t>
+                                  </w:r>
+                                </w:p>
+                                <w:p>
+                                  <w:pPr>
+                                    <w:rPr>
+                                      <w:b/>
+                                      <w:lang w:val="vi-VN"/>
+                                    </w:rPr>
+                                  </w:pPr>
+                                </w:p>
+                              </w:txbxContent>
+                            </wps:txbx>
+                            <wps:bodyPr rot="0" vert="horz" wrap="square" lIns="91440" tIns="45720" rIns="91440" bIns="45720" anchor="t" anchorCtr="0" upright="1">
+                              <a:noAutofit/>
+                            </wps:bodyPr>
+                          </wps:wsp>
+                        </a:graphicData>
+                      </a:graphic>
+                      <wp14:sizeRelH relativeFrom="page">
+                        <wp14:pctWidth>0</wp14:pctWidth>
+                      </wp14:sizeRelH>
+                      <wp14:sizeRelV relativeFrom="page">
+                        <wp14:pctHeight>0</wp14:pctHeight>
+                      </wp14:sizeRelV>
+                    </wp:anchor>
+                  </w:drawing>
+                </mc:Choice>
+                <mc:Fallback>
+                  <w:pict>
+                    <v:rect id="Rectangle 2" o:spid="_x0000_s1026" style="position:absolute;left:0;text-align:left;margin-left:236.7pt;margin-top:14.3pt;width:90pt;height:23.25pt;z-index:251660288;visibility:visible;mso-wrap-style:square;mso-width-percent:0;mso-height-percent:0;mso-wrap-distance-left:9pt;mso-wrap-distance-top:0;mso-wrap-distance-right:9pt;mso-wrap-distance-bottom:0;mso-position-horizontal:absolute;mso-position-horizontal-relative:text;mso-position-vertical:absolute;mso-position-vertical-relative:text;mso-width-percent:0;mso-height-percent:0;mso-width-relative:page;mso-height-relative:page;v-text-anchor:top" o:gfxdata="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">
+                      <v:textbox>
+                        <w:txbxContent>
+                          <w:p>
+                            <w:pPr>
+                              <w:rPr>
+                                <w:b/>
+                                <w:lang w:val="vi-VN"/>
+                              </w:rPr>
+                            </w:pPr>
+                            <w:proofErr w:type="spellStart"/>
+                            <w:r>
+                              <w:rPr>
+                                <w:b/>
+                              </w:rPr>
+                              <w:t>Mã</w:t>
+                            </w:r>
+                            <w:proofErr w:type="spellEnd"/>
+                            <w:r>
+                              <w:rPr>
+                                <w:b/>
+                              </w:rPr>
+                              <w:t xml:space="preserve"> </w:t>
+                            </w:r>
+                            <w:proofErr w:type="spellStart"/>
+                            <w:r>
+                              <w:rPr>
+                                <w:b/>
+                              </w:rPr>
+                              <w:t>đề</w:t>
+                            </w:r>
+                            <w:proofErr w:type="spellEnd"/>
+                            <w:r>
+                              <w:rPr>
+                                <w:b/>
+                              </w:rPr>
+                              <w:t xml:space="preserve"> </w:t>
+                            </w:r>
+                            <w:proofErr w:type="spellStart"/>
+                            <w:r>
+                              <w:rPr>
+                                <w:b/>
+                              </w:rPr>
+                              <w:t>thi</w:t>
+                            </w:r>
+                            <w:proofErr w:type="spellEnd"/>
+                            <w:r>
+                              <w:rPr>
+                                <w:b/>
+                                <w:lang w:val="vi-VN"/>
+                              </w:rPr>
+                              <w:t xml:space="preserve"> 132</w:t>
+                            </w:r>
+                          </w:p>
+                          <w:p>
+                            <w:pPr>
+                              <w:rPr>
+                                <w:b/>
+                                <w:lang w:val="vi-VN"/>
+                              </w:rPr>
+                            </w:pPr>
+                          </w:p>
+                        </w:txbxContent>
+                      </v:textbox>
+                      <w10:wrap type="square"/>
+                    </v:rect>
+                  </w:pict>
+                </mc:Fallback>
+              </mc:AlternateContent>
+            </w:r>
+            <w:r>
+              <w:rPr>
+                <w:b/>
+                <w:sz w:val="26"/>
+                <w:szCs w:val="26"/>
+                <w:lang w:val="vi-VN"/>
+              </w:rPr>
+              <w:t>(</w:t>
+            </w:r>
+            <w:r>
+              <w:rPr>
+                <w:b/>
+                <w:sz w:val="26"/>
+                <w:szCs w:val="26"/>
+              </w:rPr>
+              <w:t>3</w:t>
+            </w:r>
+            <w:r>
+              <w:rPr>
+                <w:b/>
+                <w:sz w:val="26"/>
+                <w:szCs w:val="26"/>
+                <w:lang w:val="vi-VN"/>
+              </w:rPr>
+              <w:t>0 câu trắc nghiệm)</w:t>
+            </w:r>
+          </w:p>
+        </w:tc>
+      </w:tr>
+      <w:tr>
+        <w:trPr>
+          <w:trHeight w:val="276"/>
+        </w:trPr>
+        <w:tc>
+          <w:tcPr>
+            <w:tcW w:w="3414" w:type="dxa"/>
+          </w:tcPr>
+          <w:p>
+            <w:pPr>
+              <w:ind w:right="-108"/>
+              <w:jc w:val="center"/>
+              <w:rPr>
+                <w:b/>
+                <w:sz w:val="26"/>
+                <w:szCs w:val="26"/>
+              </w:rPr>
+            </w:pPr>
+          </w:p>
+        </w:tc>
+        <w:tc>
+          <w:tcPr>
+            <w:tcW w:w="6748" w:type="dxa"/>
+            <w:hideMark/>
+          </w:tcPr>
+          <w:p>
+            <w:pPr>
+              <w:ind w:right="-540" w:firstLine="792"/>
+              <w:rPr>
+                <w:sz w:val="26"/>
+                <w:szCs w:val="26"/>
+              </w:rPr>
+            </w:pPr>
+          </w:p>
+        </w:tc>
+      </w:tr>
+    </w:tbl>
+    <w:p>
+      <w:pPr>
+        <w:jc w:val="both"/>
+        <w:rPr>
+          <w:b/>
+          <w:i/>
+          <w:sz w:val="26"/>
+          <w:szCs w:val="26"/>
+        </w:rPr>
+      </w:pPr>
+      <w:r>
+        <w:rPr>
+          <w:b/>
+          <w:i/>
+          <w:sz w:val="26"/>
+          <w:szCs w:val="26"/>
+          <w:lang w:val="vi-VN"/>
+        </w:rPr>
+        <w:t>PART A:</w:t>
+      </w:r>
+    </w:p>
+    <w:p>
+      <w:pPr>
+        <w:jc w:val="both"/>
+        <w:rPr>
+          <w:rFonts w:asciiTheme="majorHAnsi" w:hAnsiTheme="majorHAnsi" w:cstheme="majorHAnsi"/>
+          <w:sz w:val="26"/>
+          <w:szCs w:val="26"/>
+        </w:rPr>
+      </w:pPr>
+      <w:r>
+        <w:rPr>
+          <w:b/>
+          <w:i/>
+          <w:sz w:val="26"/>
+          <w:szCs w:val="26"/>
+          <w:lang w:val="vi-VN"/>
+        </w:rPr>
+        <w:t>Mark the letter A, B, C or D on your answer sheet to indicate the correct answer to each of the following questions</w:t>
+      </w:r>
+    </w:p>
     <w:p>
       <w:pPr>
         <w:pStyle w:val="ListParagraph"/>
@@ -55,6 +1232,7 @@
           <w:lang w:val="vi-VN"/>
         </w:rPr>
       </w:pPr>
+      <w:proofErr w:type="gramStart"/>
       <w:r>
         <w:rPr>
           <w:rFonts w:asciiTheme="majorHAnsi" w:hAnsiTheme="majorHAnsi" w:cstheme="majorHAnsi"/>
@@ -80,6 +1258,7 @@
         </w:rPr>
         <w:t>}</w:t>
       </w:r>
+      <w:proofErr w:type="gramEnd"/>
     </w:p>
     <w:p>
       <w:pPr>
@@ -208,13 +1387,41 @@
           <w:szCs w:val="26"/>
         </w:rPr>
       </w:pPr>
-      <w:r>
-        <w:rPr>
-          <w:rFonts w:asciiTheme="majorHAnsi" w:hAnsiTheme="majorHAnsi" w:cstheme="majorHAnsi"/>
-          <w:sz w:val="26"/>
-          <w:szCs w:val="26"/>
-        </w:rPr>
-        <w:t>Đáp án: A</w:t>
+      <w:proofErr w:type="spellStart"/>
+      <w:r>
+        <w:rPr>
+          <w:rFonts w:asciiTheme="majorHAnsi" w:hAnsiTheme="majorHAnsi" w:cstheme="majorHAnsi"/>
+          <w:sz w:val="26"/>
+          <w:szCs w:val="26"/>
+        </w:rPr>
+        <w:t>Đáp</w:t>
+      </w:r>
+      <w:proofErr w:type="spellEnd"/>
+      <w:r>
+        <w:rPr>
+          <w:rFonts w:asciiTheme="majorHAnsi" w:hAnsiTheme="majorHAnsi" w:cstheme="majorHAnsi"/>
+          <w:sz w:val="26"/>
+          <w:szCs w:val="26"/>
+        </w:rPr>
+        <w:t xml:space="preserve"> </w:t>
+      </w:r>
+      <w:proofErr w:type="spellStart"/>
+      <w:r>
+        <w:rPr>
+          <w:rFonts w:asciiTheme="majorHAnsi" w:hAnsiTheme="majorHAnsi" w:cstheme="majorHAnsi"/>
+          <w:sz w:val="26"/>
+          <w:szCs w:val="26"/>
+        </w:rPr>
+        <w:t>án</w:t>
+      </w:r>
+      <w:proofErr w:type="spellEnd"/>
+      <w:r>
+        <w:rPr>
+          <w:rFonts w:asciiTheme="majorHAnsi" w:hAnsiTheme="majorHAnsi" w:cstheme="majorHAnsi"/>
+          <w:sz w:val="26"/>
+          <w:szCs w:val="26"/>
+        </w:rPr>
+        <w:t>: A</w:t>
       </w:r>
     </w:p>
     <w:p>
@@ -470,13 +1677,41 @@
           <w:szCs w:val="26"/>
         </w:rPr>
       </w:pPr>
-      <w:r>
-        <w:rPr>
-          <w:rFonts w:asciiTheme="majorHAnsi" w:hAnsiTheme="majorHAnsi" w:cstheme="majorHAnsi"/>
-          <w:sz w:val="26"/>
-          <w:szCs w:val="26"/>
-        </w:rPr>
-        <w:t>Đáp án:</w:t>
+      <w:proofErr w:type="spellStart"/>
+      <w:r>
+        <w:rPr>
+          <w:rFonts w:asciiTheme="majorHAnsi" w:hAnsiTheme="majorHAnsi" w:cstheme="majorHAnsi"/>
+          <w:sz w:val="26"/>
+          <w:szCs w:val="26"/>
+        </w:rPr>
+        <w:t>Đáp</w:t>
+      </w:r>
+      <w:proofErr w:type="spellEnd"/>
+      <w:r>
+        <w:rPr>
+          <w:rFonts w:asciiTheme="majorHAnsi" w:hAnsiTheme="majorHAnsi" w:cstheme="majorHAnsi"/>
+          <w:sz w:val="26"/>
+          <w:szCs w:val="26"/>
+        </w:rPr>
+        <w:t xml:space="preserve"> </w:t>
+      </w:r>
+      <w:proofErr w:type="spellStart"/>
+      <w:r>
+        <w:rPr>
+          <w:rFonts w:asciiTheme="majorHAnsi" w:hAnsiTheme="majorHAnsi" w:cstheme="majorHAnsi"/>
+          <w:sz w:val="26"/>
+          <w:szCs w:val="26"/>
+        </w:rPr>
+        <w:t>án</w:t>
+      </w:r>
+      <w:proofErr w:type="spellEnd"/>
+      <w:r>
+        <w:rPr>
+          <w:rFonts w:asciiTheme="majorHAnsi" w:hAnsiTheme="majorHAnsi" w:cstheme="majorHAnsi"/>
+          <w:sz w:val="26"/>
+          <w:szCs w:val="26"/>
+        </w:rPr>
+        <w:t>:</w:t>
       </w:r>
       <w:r>
         <w:rPr>
@@ -640,13 +1875,41 @@
           <w:szCs w:val="26"/>
         </w:rPr>
       </w:pPr>
-      <w:r>
-        <w:rPr>
-          <w:rFonts w:asciiTheme="minorHAnsi" w:hAnsiTheme="minorHAnsi" w:cstheme="minorHAnsi"/>
-          <w:sz w:val="26"/>
-          <w:szCs w:val="26"/>
-        </w:rPr>
-        <w:t>Đáp án:</w:t>
+      <w:proofErr w:type="spellStart"/>
+      <w:r>
+        <w:rPr>
+          <w:rFonts w:asciiTheme="minorHAnsi" w:hAnsiTheme="minorHAnsi" w:cstheme="minorHAnsi"/>
+          <w:sz w:val="26"/>
+          <w:szCs w:val="26"/>
+        </w:rPr>
+        <w:t>Đáp</w:t>
+      </w:r>
+      <w:proofErr w:type="spellEnd"/>
+      <w:r>
+        <w:rPr>
+          <w:rFonts w:asciiTheme="minorHAnsi" w:hAnsiTheme="minorHAnsi" w:cstheme="minorHAnsi"/>
+          <w:sz w:val="26"/>
+          <w:szCs w:val="26"/>
+        </w:rPr>
+        <w:t xml:space="preserve"> </w:t>
+      </w:r>
+      <w:proofErr w:type="spellStart"/>
+      <w:r>
+        <w:rPr>
+          <w:rFonts w:asciiTheme="minorHAnsi" w:hAnsiTheme="minorHAnsi" w:cstheme="minorHAnsi"/>
+          <w:sz w:val="26"/>
+          <w:szCs w:val="26"/>
+        </w:rPr>
+        <w:t>án</w:t>
+      </w:r>
+      <w:proofErr w:type="spellEnd"/>
+      <w:r>
+        <w:rPr>
+          <w:rFonts w:asciiTheme="minorHAnsi" w:hAnsiTheme="minorHAnsi" w:cstheme="minorHAnsi"/>
+          <w:sz w:val="26"/>
+          <w:szCs w:val="26"/>
+        </w:rPr>
+        <w:t>:</w:t>
       </w:r>
       <w:r>
         <w:rPr>
@@ -810,13 +2073,41 @@
           <w:szCs w:val="26"/>
         </w:rPr>
       </w:pPr>
-      <w:r>
-        <w:rPr>
-          <w:rFonts w:asciiTheme="minorHAnsi" w:hAnsiTheme="minorHAnsi" w:cstheme="minorHAnsi"/>
-          <w:sz w:val="26"/>
-          <w:szCs w:val="26"/>
-        </w:rPr>
-        <w:t>Đáp án:</w:t>
+      <w:proofErr w:type="spellStart"/>
+      <w:r>
+        <w:rPr>
+          <w:rFonts w:asciiTheme="minorHAnsi" w:hAnsiTheme="minorHAnsi" w:cstheme="minorHAnsi"/>
+          <w:sz w:val="26"/>
+          <w:szCs w:val="26"/>
+        </w:rPr>
+        <w:t>Đáp</w:t>
+      </w:r>
+      <w:proofErr w:type="spellEnd"/>
+      <w:r>
+        <w:rPr>
+          <w:rFonts w:asciiTheme="minorHAnsi" w:hAnsiTheme="minorHAnsi" w:cstheme="minorHAnsi"/>
+          <w:sz w:val="26"/>
+          <w:szCs w:val="26"/>
+        </w:rPr>
+        <w:t xml:space="preserve"> </w:t>
+      </w:r>
+      <w:proofErr w:type="spellStart"/>
+      <w:r>
+        <w:rPr>
+          <w:rFonts w:asciiTheme="minorHAnsi" w:hAnsiTheme="minorHAnsi" w:cstheme="minorHAnsi"/>
+          <w:sz w:val="26"/>
+          <w:szCs w:val="26"/>
+        </w:rPr>
+        <w:t>án</w:t>
+      </w:r>
+      <w:proofErr w:type="spellEnd"/>
+      <w:r>
+        <w:rPr>
+          <w:rFonts w:asciiTheme="minorHAnsi" w:hAnsiTheme="minorHAnsi" w:cstheme="minorHAnsi"/>
+          <w:sz w:val="26"/>
+          <w:szCs w:val="26"/>
+        </w:rPr>
+        <w:t>:</w:t>
       </w:r>
       <w:r>
         <w:rPr>
@@ -871,6 +2162,7 @@
           <w:szCs w:val="26"/>
         </w:rPr>
       </w:pPr>
+      <w:proofErr w:type="gramStart"/>
       <w:r>
         <w:rPr>
           <w:rFonts w:asciiTheme="majorHAnsi" w:hAnsiTheme="majorHAnsi" w:cstheme="majorHAnsi"/>
@@ -896,6 +2188,7 @@
         </w:rPr>
         <w:t>}</w:t>
       </w:r>
+      <w:proofErr w:type="gramEnd"/>
     </w:p>
     <w:p>
       <w:pPr>
@@ -1014,13 +2307,41 @@
           <w:szCs w:val="26"/>
         </w:rPr>
       </w:pPr>
-      <w:r>
-        <w:rPr>
-          <w:rFonts w:asciiTheme="minorHAnsi" w:hAnsiTheme="minorHAnsi" w:cstheme="minorHAnsi"/>
-          <w:sz w:val="26"/>
-          <w:szCs w:val="26"/>
-        </w:rPr>
-        <w:t>Đáp án:</w:t>
+      <w:proofErr w:type="spellStart"/>
+      <w:r>
+        <w:rPr>
+          <w:rFonts w:asciiTheme="minorHAnsi" w:hAnsiTheme="minorHAnsi" w:cstheme="minorHAnsi"/>
+          <w:sz w:val="26"/>
+          <w:szCs w:val="26"/>
+        </w:rPr>
+        <w:t>Đáp</w:t>
+      </w:r>
+      <w:proofErr w:type="spellEnd"/>
+      <w:r>
+        <w:rPr>
+          <w:rFonts w:asciiTheme="minorHAnsi" w:hAnsiTheme="minorHAnsi" w:cstheme="minorHAnsi"/>
+          <w:sz w:val="26"/>
+          <w:szCs w:val="26"/>
+        </w:rPr>
+        <w:t xml:space="preserve"> </w:t>
+      </w:r>
+      <w:proofErr w:type="spellStart"/>
+      <w:r>
+        <w:rPr>
+          <w:rFonts w:asciiTheme="minorHAnsi" w:hAnsiTheme="minorHAnsi" w:cstheme="minorHAnsi"/>
+          <w:sz w:val="26"/>
+          <w:szCs w:val="26"/>
+        </w:rPr>
+        <w:t>án</w:t>
+      </w:r>
+      <w:proofErr w:type="spellEnd"/>
+      <w:r>
+        <w:rPr>
+          <w:rFonts w:asciiTheme="minorHAnsi" w:hAnsiTheme="minorHAnsi" w:cstheme="minorHAnsi"/>
+          <w:sz w:val="26"/>
+          <w:szCs w:val="26"/>
+        </w:rPr>
+        <w:t>:</w:t>
       </w:r>
       <w:r>
         <w:rPr>
@@ -1184,13 +2505,42 @@
           <w:szCs w:val="26"/>
         </w:rPr>
       </w:pPr>
-      <w:r>
-        <w:rPr>
-          <w:rFonts w:asciiTheme="minorHAnsi" w:hAnsiTheme="minorHAnsi" w:cstheme="minorHAnsi"/>
-          <w:sz w:val="26"/>
-          <w:szCs w:val="26"/>
-        </w:rPr>
-        <w:t>Đáp án:</w:t>
+      <w:proofErr w:type="spellStart"/>
+      <w:r>
+        <w:rPr>
+          <w:rFonts w:asciiTheme="minorHAnsi" w:hAnsiTheme="minorHAnsi" w:cstheme="minorHAnsi"/>
+          <w:sz w:val="26"/>
+          <w:szCs w:val="26"/>
+        </w:rPr>
+        <w:lastRenderedPageBreak/>
+        <w:t>Đáp</w:t>
+      </w:r>
+      <w:proofErr w:type="spellEnd"/>
+      <w:r>
+        <w:rPr>
+          <w:rFonts w:asciiTheme="minorHAnsi" w:hAnsiTheme="minorHAnsi" w:cstheme="minorHAnsi"/>
+          <w:sz w:val="26"/>
+          <w:szCs w:val="26"/>
+        </w:rPr>
+        <w:t xml:space="preserve"> </w:t>
+      </w:r>
+      <w:proofErr w:type="spellStart"/>
+      <w:r>
+        <w:rPr>
+          <w:rFonts w:asciiTheme="minorHAnsi" w:hAnsiTheme="minorHAnsi" w:cstheme="minorHAnsi"/>
+          <w:sz w:val="26"/>
+          <w:szCs w:val="26"/>
+        </w:rPr>
+        <w:t>án</w:t>
+      </w:r>
+      <w:proofErr w:type="spellEnd"/>
+      <w:r>
+        <w:rPr>
+          <w:rFonts w:asciiTheme="minorHAnsi" w:hAnsiTheme="minorHAnsi" w:cstheme="minorHAnsi"/>
+          <w:sz w:val="26"/>
+          <w:szCs w:val="26"/>
+        </w:rPr>
+        <w:t>:</w:t>
       </w:r>
       <w:r>
         <w:rPr>
@@ -1403,13 +2753,41 @@
           <w:szCs w:val="26"/>
         </w:rPr>
       </w:pPr>
-      <w:r>
-        <w:rPr>
-          <w:rFonts w:asciiTheme="minorHAnsi" w:hAnsiTheme="minorHAnsi" w:cstheme="minorHAnsi"/>
-          <w:sz w:val="26"/>
-          <w:szCs w:val="26"/>
-        </w:rPr>
-        <w:t>Đáp án:</w:t>
+      <w:proofErr w:type="spellStart"/>
+      <w:r>
+        <w:rPr>
+          <w:rFonts w:asciiTheme="minorHAnsi" w:hAnsiTheme="minorHAnsi" w:cstheme="minorHAnsi"/>
+          <w:sz w:val="26"/>
+          <w:szCs w:val="26"/>
+        </w:rPr>
+        <w:t>Đáp</w:t>
+      </w:r>
+      <w:proofErr w:type="spellEnd"/>
+      <w:r>
+        <w:rPr>
+          <w:rFonts w:asciiTheme="minorHAnsi" w:hAnsiTheme="minorHAnsi" w:cstheme="minorHAnsi"/>
+          <w:sz w:val="26"/>
+          <w:szCs w:val="26"/>
+        </w:rPr>
+        <w:t xml:space="preserve"> </w:t>
+      </w:r>
+      <w:proofErr w:type="spellStart"/>
+      <w:r>
+        <w:rPr>
+          <w:rFonts w:asciiTheme="minorHAnsi" w:hAnsiTheme="minorHAnsi" w:cstheme="minorHAnsi"/>
+          <w:sz w:val="26"/>
+          <w:szCs w:val="26"/>
+        </w:rPr>
+        <w:t>án</w:t>
+      </w:r>
+      <w:proofErr w:type="spellEnd"/>
+      <w:r>
+        <w:rPr>
+          <w:rFonts w:asciiTheme="minorHAnsi" w:hAnsiTheme="minorHAnsi" w:cstheme="minorHAnsi"/>
+          <w:sz w:val="26"/>
+          <w:szCs w:val="26"/>
+        </w:rPr>
+        <w:t>:</w:t>
       </w:r>
       <w:r>
         <w:rPr>
@@ -1579,14 +2957,41 @@
           <w:szCs w:val="26"/>
         </w:rPr>
       </w:pPr>
-      <w:r>
-        <w:rPr>
-          <w:rFonts w:asciiTheme="minorHAnsi" w:hAnsiTheme="minorHAnsi" w:cstheme="minorHAnsi"/>
-          <w:sz w:val="26"/>
-          <w:szCs w:val="26"/>
-        </w:rPr>
-        <w:lastRenderedPageBreak/>
-        <w:t>Đáp án:</w:t>
+      <w:proofErr w:type="spellStart"/>
+      <w:r>
+        <w:rPr>
+          <w:rFonts w:asciiTheme="minorHAnsi" w:hAnsiTheme="minorHAnsi" w:cstheme="minorHAnsi"/>
+          <w:sz w:val="26"/>
+          <w:szCs w:val="26"/>
+        </w:rPr>
+        <w:t>Đáp</w:t>
+      </w:r>
+      <w:proofErr w:type="spellEnd"/>
+      <w:r>
+        <w:rPr>
+          <w:rFonts w:asciiTheme="minorHAnsi" w:hAnsiTheme="minorHAnsi" w:cstheme="minorHAnsi"/>
+          <w:sz w:val="26"/>
+          <w:szCs w:val="26"/>
+        </w:rPr>
+        <w:t xml:space="preserve"> </w:t>
+      </w:r>
+      <w:proofErr w:type="spellStart"/>
+      <w:r>
+        <w:rPr>
+          <w:rFonts w:asciiTheme="minorHAnsi" w:hAnsiTheme="minorHAnsi" w:cstheme="minorHAnsi"/>
+          <w:sz w:val="26"/>
+          <w:szCs w:val="26"/>
+        </w:rPr>
+        <w:t>án</w:t>
+      </w:r>
+      <w:proofErr w:type="spellEnd"/>
+      <w:r>
+        <w:rPr>
+          <w:rFonts w:asciiTheme="minorHAnsi" w:hAnsiTheme="minorHAnsi" w:cstheme="minorHAnsi"/>
+          <w:sz w:val="26"/>
+          <w:szCs w:val="26"/>
+        </w:rPr>
+        <w:t>:</w:t>
       </w:r>
       <w:r>
         <w:rPr>
@@ -1760,13 +3165,41 @@
           <w:szCs w:val="26"/>
         </w:rPr>
       </w:pPr>
-      <w:r>
-        <w:rPr>
-          <w:rFonts w:asciiTheme="minorHAnsi" w:hAnsiTheme="minorHAnsi" w:cstheme="minorHAnsi"/>
-          <w:sz w:val="26"/>
-          <w:szCs w:val="26"/>
-        </w:rPr>
-        <w:t>Đáp án:</w:t>
+      <w:proofErr w:type="spellStart"/>
+      <w:r>
+        <w:rPr>
+          <w:rFonts w:asciiTheme="minorHAnsi" w:hAnsiTheme="minorHAnsi" w:cstheme="minorHAnsi"/>
+          <w:sz w:val="26"/>
+          <w:szCs w:val="26"/>
+        </w:rPr>
+        <w:t>Đáp</w:t>
+      </w:r>
+      <w:proofErr w:type="spellEnd"/>
+      <w:r>
+        <w:rPr>
+          <w:rFonts w:asciiTheme="minorHAnsi" w:hAnsiTheme="minorHAnsi" w:cstheme="minorHAnsi"/>
+          <w:sz w:val="26"/>
+          <w:szCs w:val="26"/>
+        </w:rPr>
+        <w:t xml:space="preserve"> </w:t>
+      </w:r>
+      <w:proofErr w:type="spellStart"/>
+      <w:r>
+        <w:rPr>
+          <w:rFonts w:asciiTheme="minorHAnsi" w:hAnsiTheme="minorHAnsi" w:cstheme="minorHAnsi"/>
+          <w:sz w:val="26"/>
+          <w:szCs w:val="26"/>
+        </w:rPr>
+        <w:t>án</w:t>
+      </w:r>
+      <w:proofErr w:type="spellEnd"/>
+      <w:r>
+        <w:rPr>
+          <w:rFonts w:asciiTheme="minorHAnsi" w:hAnsiTheme="minorHAnsi" w:cstheme="minorHAnsi"/>
+          <w:sz w:val="26"/>
+          <w:szCs w:val="26"/>
+        </w:rPr>
+        <w:t>:</w:t>
       </w:r>
       <w:r>
         <w:rPr>
@@ -1930,13 +3363,41 @@
           <w:szCs w:val="26"/>
         </w:rPr>
       </w:pPr>
-      <w:r>
-        <w:rPr>
-          <w:rFonts w:asciiTheme="minorHAnsi" w:hAnsiTheme="minorHAnsi" w:cstheme="minorHAnsi"/>
-          <w:sz w:val="26"/>
-          <w:szCs w:val="26"/>
-        </w:rPr>
-        <w:t>Đáp án:</w:t>
+      <w:proofErr w:type="spellStart"/>
+      <w:r>
+        <w:rPr>
+          <w:rFonts w:asciiTheme="minorHAnsi" w:hAnsiTheme="minorHAnsi" w:cstheme="minorHAnsi"/>
+          <w:sz w:val="26"/>
+          <w:szCs w:val="26"/>
+        </w:rPr>
+        <w:t>Đáp</w:t>
+      </w:r>
+      <w:proofErr w:type="spellEnd"/>
+      <w:r>
+        <w:rPr>
+          <w:rFonts w:asciiTheme="minorHAnsi" w:hAnsiTheme="minorHAnsi" w:cstheme="minorHAnsi"/>
+          <w:sz w:val="26"/>
+          <w:szCs w:val="26"/>
+        </w:rPr>
+        <w:t xml:space="preserve"> </w:t>
+      </w:r>
+      <w:proofErr w:type="spellStart"/>
+      <w:r>
+        <w:rPr>
+          <w:rFonts w:asciiTheme="minorHAnsi" w:hAnsiTheme="minorHAnsi" w:cstheme="minorHAnsi"/>
+          <w:sz w:val="26"/>
+          <w:szCs w:val="26"/>
+        </w:rPr>
+        <w:t>án</w:t>
+      </w:r>
+      <w:proofErr w:type="spellEnd"/>
+      <w:r>
+        <w:rPr>
+          <w:rFonts w:asciiTheme="minorHAnsi" w:hAnsiTheme="minorHAnsi" w:cstheme="minorHAnsi"/>
+          <w:sz w:val="26"/>
+          <w:szCs w:val="26"/>
+        </w:rPr>
+        <w:t>:</w:t>
       </w:r>
       <w:r>
         <w:rPr>
@@ -2008,6 +3469,7 @@
           <w:lang w:val="vi-VN"/>
         </w:rPr>
       </w:pPr>
+      <w:proofErr w:type="gramStart"/>
       <w:r>
         <w:rPr>
           <w:rFonts w:asciiTheme="majorHAnsi" w:hAnsiTheme="majorHAnsi" w:cstheme="majorHAnsi"/>
@@ -2033,6 +3495,7 @@
         </w:rPr>
         <w:t>}</w:t>
       </w:r>
+      <w:proofErr w:type="gramEnd"/>
     </w:p>
     <w:p>
       <w:pPr>
@@ -2161,13 +3624,41 @@
           <w:szCs w:val="26"/>
         </w:rPr>
       </w:pPr>
-      <w:r>
-        <w:rPr>
-          <w:rFonts w:asciiTheme="minorHAnsi" w:hAnsiTheme="minorHAnsi" w:cstheme="minorHAnsi"/>
-          <w:sz w:val="26"/>
-          <w:szCs w:val="26"/>
-        </w:rPr>
-        <w:t>Đáp án:</w:t>
+      <w:proofErr w:type="spellStart"/>
+      <w:r>
+        <w:rPr>
+          <w:rFonts w:asciiTheme="minorHAnsi" w:hAnsiTheme="minorHAnsi" w:cstheme="minorHAnsi"/>
+          <w:sz w:val="26"/>
+          <w:szCs w:val="26"/>
+        </w:rPr>
+        <w:t>Đáp</w:t>
+      </w:r>
+      <w:proofErr w:type="spellEnd"/>
+      <w:r>
+        <w:rPr>
+          <w:rFonts w:asciiTheme="minorHAnsi" w:hAnsiTheme="minorHAnsi" w:cstheme="minorHAnsi"/>
+          <w:sz w:val="26"/>
+          <w:szCs w:val="26"/>
+        </w:rPr>
+        <w:t xml:space="preserve"> </w:t>
+      </w:r>
+      <w:proofErr w:type="spellStart"/>
+      <w:r>
+        <w:rPr>
+          <w:rFonts w:asciiTheme="minorHAnsi" w:hAnsiTheme="minorHAnsi" w:cstheme="minorHAnsi"/>
+          <w:sz w:val="26"/>
+          <w:szCs w:val="26"/>
+        </w:rPr>
+        <w:t>án</w:t>
+      </w:r>
+      <w:proofErr w:type="spellEnd"/>
+      <w:r>
+        <w:rPr>
+          <w:rFonts w:asciiTheme="minorHAnsi" w:hAnsiTheme="minorHAnsi" w:cstheme="minorHAnsi"/>
+          <w:sz w:val="26"/>
+          <w:szCs w:val="26"/>
+        </w:rPr>
+        <w:t>:</w:t>
       </w:r>
       <w:r>
         <w:rPr>
@@ -2331,13 +3822,41 @@
           <w:szCs w:val="26"/>
         </w:rPr>
       </w:pPr>
-      <w:r>
-        <w:rPr>
-          <w:rFonts w:asciiTheme="minorHAnsi" w:hAnsiTheme="minorHAnsi" w:cstheme="minorHAnsi"/>
-          <w:sz w:val="26"/>
-          <w:szCs w:val="26"/>
-        </w:rPr>
-        <w:t>Đáp án:</w:t>
+      <w:proofErr w:type="spellStart"/>
+      <w:r>
+        <w:rPr>
+          <w:rFonts w:asciiTheme="minorHAnsi" w:hAnsiTheme="minorHAnsi" w:cstheme="minorHAnsi"/>
+          <w:sz w:val="26"/>
+          <w:szCs w:val="26"/>
+        </w:rPr>
+        <w:t>Đáp</w:t>
+      </w:r>
+      <w:proofErr w:type="spellEnd"/>
+      <w:r>
+        <w:rPr>
+          <w:rFonts w:asciiTheme="minorHAnsi" w:hAnsiTheme="minorHAnsi" w:cstheme="minorHAnsi"/>
+          <w:sz w:val="26"/>
+          <w:szCs w:val="26"/>
+        </w:rPr>
+        <w:t xml:space="preserve"> </w:t>
+      </w:r>
+      <w:proofErr w:type="spellStart"/>
+      <w:r>
+        <w:rPr>
+          <w:rFonts w:asciiTheme="minorHAnsi" w:hAnsiTheme="minorHAnsi" w:cstheme="minorHAnsi"/>
+          <w:sz w:val="26"/>
+          <w:szCs w:val="26"/>
+        </w:rPr>
+        <w:t>án</w:t>
+      </w:r>
+      <w:proofErr w:type="spellEnd"/>
+      <w:r>
+        <w:rPr>
+          <w:rFonts w:asciiTheme="minorHAnsi" w:hAnsiTheme="minorHAnsi" w:cstheme="minorHAnsi"/>
+          <w:sz w:val="26"/>
+          <w:szCs w:val="26"/>
+        </w:rPr>
+        <w:t>:</w:t>
       </w:r>
       <w:r>
         <w:rPr>
@@ -2358,19 +3877,12 @@
         </w:tabs>
         <w:ind w:left="360"/>
         <w:rPr>
-          <w:rFonts w:asciiTheme="minorHAnsi" w:hAnsiTheme="minorHAnsi" w:cstheme="minorHAnsi"/>
-          <w:sz w:val="26"/>
-          <w:szCs w:val="26"/>
-        </w:rPr>
-      </w:pPr>
-      <w:r>
-        <w:rPr>
-          <w:rFonts w:asciiTheme="minorHAnsi" w:hAnsiTheme="minorHAnsi" w:cstheme="minorHAnsi"/>
-          <w:sz w:val="26"/>
-          <w:szCs w:val="26"/>
-        </w:rPr>
-        <w:t>&lt;PASSAGE&gt;</w:t>
-      </w:r>
+          <w:b/>
+          <w:i/>
+          <w:sz w:val="26"/>
+          <w:szCs w:val="26"/>
+        </w:rPr>
+      </w:pPr>
     </w:p>
     <w:p>
       <w:pPr>
@@ -2382,26 +3894,47 @@
         </w:tabs>
         <w:ind w:left="360"/>
         <w:rPr>
-          <w:rFonts w:asciiTheme="minorHAnsi" w:hAnsiTheme="minorHAnsi" w:cstheme="minorHAnsi"/>
-          <w:sz w:val="26"/>
-          <w:szCs w:val="26"/>
-        </w:rPr>
-      </w:pPr>
-      <w:r>
-        <w:rPr>
-          <w:rFonts w:asciiTheme="minorHAnsi" w:hAnsiTheme="minorHAnsi" w:cstheme="minorHAnsi"/>
-          <w:sz w:val="26"/>
-          <w:szCs w:val="26"/>
-        </w:rPr>
-        <w:t>Mark the letter A, B, C or D on your answer sheet to show the underlined part that needs correction in each of the following questions</w:t>
-      </w:r>
-      <w:r>
-        <w:rPr>
-          <w:rFonts w:asciiTheme="minorHAnsi" w:hAnsiTheme="minorHAnsi" w:cstheme="minorHAnsi"/>
-          <w:sz w:val="26"/>
-          <w:szCs w:val="26"/>
-        </w:rPr>
-        <w:t>.</w:t>
+          <w:b/>
+          <w:i/>
+          <w:sz w:val="26"/>
+          <w:szCs w:val="26"/>
+        </w:rPr>
+      </w:pPr>
+      <w:r>
+        <w:rPr>
+          <w:b/>
+          <w:i/>
+          <w:sz w:val="26"/>
+          <w:szCs w:val="26"/>
+          <w:lang w:val="vi-VN"/>
+        </w:rPr>
+        <w:t>PART B</w:t>
+      </w:r>
+    </w:p>
+    <w:p>
+      <w:pPr>
+        <w:pStyle w:val="ListParagraph"/>
+        <w:tabs>
+          <w:tab w:val="left" w:pos="2708"/>
+          <w:tab w:val="left" w:pos="5138"/>
+          <w:tab w:val="left" w:pos="7569"/>
+        </w:tabs>
+        <w:ind w:left="360"/>
+        <w:rPr>
+          <w:rFonts w:asciiTheme="minorHAnsi" w:hAnsiTheme="minorHAnsi" w:cstheme="minorHAnsi"/>
+          <w:sz w:val="26"/>
+          <w:szCs w:val="26"/>
+        </w:rPr>
+      </w:pPr>
+      <w:r>
+        <w:rPr>
+          <w:b/>
+          <w:i/>
+          <w:sz w:val="26"/>
+          <w:szCs w:val="26"/>
+          <w:lang w:val="vi-VN"/>
+        </w:rPr>
+        <w:t xml:space="preserve"> Mark the letter A, B, C or D on your answer sheet to show the underlined part that needs correction in each of the following questions</w:t>
       </w:r>
     </w:p>
     <w:p>
@@ -2619,13 +4152,41 @@
           <w:szCs w:val="26"/>
         </w:rPr>
       </w:pPr>
-      <w:r>
-        <w:rPr>
-          <w:rFonts w:asciiTheme="minorHAnsi" w:hAnsiTheme="minorHAnsi" w:cstheme="minorHAnsi"/>
-          <w:sz w:val="26"/>
-          <w:szCs w:val="26"/>
-        </w:rPr>
-        <w:t>Đáp án:</w:t>
+      <w:proofErr w:type="spellStart"/>
+      <w:r>
+        <w:rPr>
+          <w:rFonts w:asciiTheme="minorHAnsi" w:hAnsiTheme="minorHAnsi" w:cstheme="minorHAnsi"/>
+          <w:sz w:val="26"/>
+          <w:szCs w:val="26"/>
+        </w:rPr>
+        <w:t>Đáp</w:t>
+      </w:r>
+      <w:proofErr w:type="spellEnd"/>
+      <w:r>
+        <w:rPr>
+          <w:rFonts w:asciiTheme="minorHAnsi" w:hAnsiTheme="minorHAnsi" w:cstheme="minorHAnsi"/>
+          <w:sz w:val="26"/>
+          <w:szCs w:val="26"/>
+        </w:rPr>
+        <w:t xml:space="preserve"> </w:t>
+      </w:r>
+      <w:proofErr w:type="spellStart"/>
+      <w:r>
+        <w:rPr>
+          <w:rFonts w:asciiTheme="minorHAnsi" w:hAnsiTheme="minorHAnsi" w:cstheme="minorHAnsi"/>
+          <w:sz w:val="26"/>
+          <w:szCs w:val="26"/>
+        </w:rPr>
+        <w:t>án</w:t>
+      </w:r>
+      <w:proofErr w:type="spellEnd"/>
+      <w:r>
+        <w:rPr>
+          <w:rFonts w:asciiTheme="minorHAnsi" w:hAnsiTheme="minorHAnsi" w:cstheme="minorHAnsi"/>
+          <w:sz w:val="26"/>
+          <w:szCs w:val="26"/>
+        </w:rPr>
+        <w:t>:</w:t>
       </w:r>
       <w:r>
         <w:rPr>
@@ -2658,6 +4219,7 @@
           <w:szCs w:val="26"/>
           <w:lang w:val="vi-VN"/>
         </w:rPr>
+        <w:lastRenderedPageBreak/>
         <w:t xml:space="preserve">I </w:t>
       </w:r>
       <w:r>
@@ -2846,13 +4408,41 @@
           <w:szCs w:val="26"/>
         </w:rPr>
       </w:pPr>
-      <w:r>
-        <w:rPr>
-          <w:rFonts w:asciiTheme="minorHAnsi" w:hAnsiTheme="minorHAnsi" w:cstheme="minorHAnsi"/>
-          <w:sz w:val="26"/>
-          <w:szCs w:val="26"/>
-        </w:rPr>
-        <w:t>Đáp án:</w:t>
+      <w:proofErr w:type="spellStart"/>
+      <w:r>
+        <w:rPr>
+          <w:rFonts w:asciiTheme="minorHAnsi" w:hAnsiTheme="minorHAnsi" w:cstheme="minorHAnsi"/>
+          <w:sz w:val="26"/>
+          <w:szCs w:val="26"/>
+        </w:rPr>
+        <w:t>Đáp</w:t>
+      </w:r>
+      <w:proofErr w:type="spellEnd"/>
+      <w:r>
+        <w:rPr>
+          <w:rFonts w:asciiTheme="minorHAnsi" w:hAnsiTheme="minorHAnsi" w:cstheme="minorHAnsi"/>
+          <w:sz w:val="26"/>
+          <w:szCs w:val="26"/>
+        </w:rPr>
+        <w:t xml:space="preserve"> </w:t>
+      </w:r>
+      <w:proofErr w:type="spellStart"/>
+      <w:r>
+        <w:rPr>
+          <w:rFonts w:asciiTheme="minorHAnsi" w:hAnsiTheme="minorHAnsi" w:cstheme="minorHAnsi"/>
+          <w:sz w:val="26"/>
+          <w:szCs w:val="26"/>
+        </w:rPr>
+        <w:t>án</w:t>
+      </w:r>
+      <w:proofErr w:type="spellEnd"/>
+      <w:r>
+        <w:rPr>
+          <w:rFonts w:asciiTheme="minorHAnsi" w:hAnsiTheme="minorHAnsi" w:cstheme="minorHAnsi"/>
+          <w:sz w:val="26"/>
+          <w:szCs w:val="26"/>
+        </w:rPr>
+        <w:t>:</w:t>
       </w:r>
       <w:r>
         <w:rPr>
@@ -3067,13 +4657,41 @@
           <w:szCs w:val="26"/>
         </w:rPr>
       </w:pPr>
-      <w:r>
-        <w:rPr>
-          <w:rFonts w:asciiTheme="minorHAnsi" w:hAnsiTheme="minorHAnsi" w:cstheme="minorHAnsi"/>
-          <w:sz w:val="26"/>
-          <w:szCs w:val="26"/>
-        </w:rPr>
-        <w:t>Đáp án:</w:t>
+      <w:proofErr w:type="spellStart"/>
+      <w:r>
+        <w:rPr>
+          <w:rFonts w:asciiTheme="minorHAnsi" w:hAnsiTheme="minorHAnsi" w:cstheme="minorHAnsi"/>
+          <w:sz w:val="26"/>
+          <w:szCs w:val="26"/>
+        </w:rPr>
+        <w:t>Đáp</w:t>
+      </w:r>
+      <w:proofErr w:type="spellEnd"/>
+      <w:r>
+        <w:rPr>
+          <w:rFonts w:asciiTheme="minorHAnsi" w:hAnsiTheme="minorHAnsi" w:cstheme="minorHAnsi"/>
+          <w:sz w:val="26"/>
+          <w:szCs w:val="26"/>
+        </w:rPr>
+        <w:t xml:space="preserve"> </w:t>
+      </w:r>
+      <w:proofErr w:type="spellStart"/>
+      <w:r>
+        <w:rPr>
+          <w:rFonts w:asciiTheme="minorHAnsi" w:hAnsiTheme="minorHAnsi" w:cstheme="minorHAnsi"/>
+          <w:sz w:val="26"/>
+          <w:szCs w:val="26"/>
+        </w:rPr>
+        <w:t>án</w:t>
+      </w:r>
+      <w:proofErr w:type="spellEnd"/>
+      <w:r>
+        <w:rPr>
+          <w:rFonts w:asciiTheme="minorHAnsi" w:hAnsiTheme="minorHAnsi" w:cstheme="minorHAnsi"/>
+          <w:sz w:val="26"/>
+          <w:szCs w:val="26"/>
+        </w:rPr>
+        <w:t>:</w:t>
       </w:r>
       <w:r>
         <w:rPr>
@@ -3197,7 +4815,6 @@
           <w:sz w:val="26"/>
           <w:szCs w:val="26"/>
         </w:rPr>
-        <w:lastRenderedPageBreak/>
         <w:t>giving</w:t>
       </w:r>
     </w:p>
@@ -3285,13 +4902,41 @@
           <w:szCs w:val="26"/>
         </w:rPr>
       </w:pPr>
-      <w:r>
-        <w:rPr>
-          <w:rFonts w:asciiTheme="minorHAnsi" w:hAnsiTheme="minorHAnsi" w:cstheme="minorHAnsi"/>
-          <w:sz w:val="26"/>
-          <w:szCs w:val="26"/>
-        </w:rPr>
-        <w:t>Đáp án:</w:t>
+      <w:proofErr w:type="spellStart"/>
+      <w:r>
+        <w:rPr>
+          <w:rFonts w:asciiTheme="minorHAnsi" w:hAnsiTheme="minorHAnsi" w:cstheme="minorHAnsi"/>
+          <w:sz w:val="26"/>
+          <w:szCs w:val="26"/>
+        </w:rPr>
+        <w:t>Đáp</w:t>
+      </w:r>
+      <w:proofErr w:type="spellEnd"/>
+      <w:r>
+        <w:rPr>
+          <w:rFonts w:asciiTheme="minorHAnsi" w:hAnsiTheme="minorHAnsi" w:cstheme="minorHAnsi"/>
+          <w:sz w:val="26"/>
+          <w:szCs w:val="26"/>
+        </w:rPr>
+        <w:t xml:space="preserve"> </w:t>
+      </w:r>
+      <w:proofErr w:type="spellStart"/>
+      <w:r>
+        <w:rPr>
+          <w:rFonts w:asciiTheme="minorHAnsi" w:hAnsiTheme="minorHAnsi" w:cstheme="minorHAnsi"/>
+          <w:sz w:val="26"/>
+          <w:szCs w:val="26"/>
+        </w:rPr>
+        <w:t>án</w:t>
+      </w:r>
+      <w:proofErr w:type="spellEnd"/>
+      <w:r>
+        <w:rPr>
+          <w:rFonts w:asciiTheme="minorHAnsi" w:hAnsiTheme="minorHAnsi" w:cstheme="minorHAnsi"/>
+          <w:sz w:val="26"/>
+          <w:szCs w:val="26"/>
+        </w:rPr>
+        <w:t>:</w:t>
       </w:r>
       <w:r>
         <w:rPr>
@@ -3307,50 +4952,67 @@
         <w:spacing w:before="60"/>
         <w:jc w:val="both"/>
         <w:rPr>
-          <w:rFonts w:asciiTheme="majorHAnsi" w:hAnsiTheme="majorHAnsi" w:cstheme="majorHAnsi"/>
-          <w:sz w:val="26"/>
-          <w:szCs w:val="26"/>
-        </w:rPr>
-      </w:pPr>
-      <w:r>
-        <w:rPr>
-          <w:rFonts w:asciiTheme="majorHAnsi" w:hAnsiTheme="majorHAnsi" w:cstheme="majorHAnsi"/>
-          <w:sz w:val="26"/>
-          <w:szCs w:val="26"/>
-        </w:rPr>
-        <w:t>&lt;PASSAGE&gt;</w:t>
-      </w:r>
+          <w:b/>
+          <w:i/>
+          <w:sz w:val="26"/>
+          <w:szCs w:val="26"/>
+        </w:rPr>
+      </w:pPr>
     </w:p>
     <w:p>
       <w:pPr>
         <w:spacing w:before="60"/>
         <w:jc w:val="both"/>
         <w:rPr>
-          <w:rFonts w:asciiTheme="majorHAnsi" w:hAnsiTheme="majorHAnsi" w:cstheme="majorHAnsi"/>
-          <w:sz w:val="26"/>
-          <w:szCs w:val="26"/>
-        </w:rPr>
-      </w:pPr>
-      <w:r>
-        <w:rPr>
-          <w:rFonts w:asciiTheme="majorHAnsi" w:hAnsiTheme="majorHAnsi" w:cstheme="majorHAnsi"/>
-          <w:sz w:val="26"/>
-          <w:szCs w:val="26"/>
-        </w:rPr>
-        <w:t>Mark the letter A, B, C or D on your answer sheet to indicate the sentence that is closest in meaning to each of the following questions</w:t>
-      </w:r>
-    </w:p>
-    <w:p>
-      <w:pPr>
-        <w:pStyle w:val="ListParagraph"/>
-        <w:numPr>
-          <w:ilvl w:val="0"/>
-          <w:numId w:val="2"/>
-        </w:numPr>
+          <w:b/>
+          <w:i/>
+          <w:sz w:val="26"/>
+          <w:szCs w:val="26"/>
+        </w:rPr>
+      </w:pPr>
+      <w:r>
+        <w:rPr>
+          <w:b/>
+          <w:i/>
+          <w:sz w:val="26"/>
+          <w:szCs w:val="26"/>
+          <w:lang w:val="vi-VN"/>
+        </w:rPr>
+        <w:t>PART C:</w:t>
+      </w:r>
+    </w:p>
+    <w:p>
+      <w:pPr>
         <w:spacing w:before="60"/>
         <w:jc w:val="both"/>
         <w:rPr>
           <w:rFonts w:asciiTheme="majorHAnsi" w:hAnsiTheme="majorHAnsi" w:cstheme="majorHAnsi"/>
+          <w:sz w:val="26"/>
+          <w:szCs w:val="26"/>
+        </w:rPr>
+      </w:pPr>
+      <w:r>
+        <w:rPr>
+          <w:b/>
+          <w:i/>
+          <w:sz w:val="26"/>
+          <w:szCs w:val="26"/>
+          <w:lang w:val="vi-VN"/>
+        </w:rPr>
+        <w:t>Mark the letter A, B, C or D on your answer sheet to indicate the sentence that is closest in meaning to each of the following questions</w:t>
+      </w:r>
+    </w:p>
+    <w:p>
+      <w:pPr>
+        <w:pStyle w:val="ListParagraph"/>
+        <w:numPr>
+          <w:ilvl w:val="0"/>
+          <w:numId w:val="2"/>
+        </w:numPr>
+        <w:spacing w:before="60"/>
+        <w:jc w:val="both"/>
+        <w:rPr>
+          <w:rFonts w:asciiTheme="majorHAnsi" w:hAnsiTheme="majorHAnsi" w:cstheme="majorHAnsi"/>
           <w:b/>
           <w:bCs/>
           <w:sz w:val="26"/>
@@ -3575,13 +5237,41 @@
           <w:szCs w:val="26"/>
         </w:rPr>
       </w:pPr>
-      <w:r>
-        <w:rPr>
-          <w:rFonts w:asciiTheme="minorHAnsi" w:hAnsiTheme="minorHAnsi" w:cstheme="minorHAnsi"/>
-          <w:sz w:val="26"/>
-          <w:szCs w:val="26"/>
-        </w:rPr>
-        <w:t>Đáp án:</w:t>
+      <w:proofErr w:type="spellStart"/>
+      <w:r>
+        <w:rPr>
+          <w:rFonts w:asciiTheme="minorHAnsi" w:hAnsiTheme="minorHAnsi" w:cstheme="minorHAnsi"/>
+          <w:sz w:val="26"/>
+          <w:szCs w:val="26"/>
+        </w:rPr>
+        <w:t>Đáp</w:t>
+      </w:r>
+      <w:proofErr w:type="spellEnd"/>
+      <w:r>
+        <w:rPr>
+          <w:rFonts w:asciiTheme="minorHAnsi" w:hAnsiTheme="minorHAnsi" w:cstheme="minorHAnsi"/>
+          <w:sz w:val="26"/>
+          <w:szCs w:val="26"/>
+        </w:rPr>
+        <w:t xml:space="preserve"> </w:t>
+      </w:r>
+      <w:proofErr w:type="spellStart"/>
+      <w:r>
+        <w:rPr>
+          <w:rFonts w:asciiTheme="minorHAnsi" w:hAnsiTheme="minorHAnsi" w:cstheme="minorHAnsi"/>
+          <w:sz w:val="26"/>
+          <w:szCs w:val="26"/>
+        </w:rPr>
+        <w:t>án</w:t>
+      </w:r>
+      <w:proofErr w:type="spellEnd"/>
+      <w:r>
+        <w:rPr>
+          <w:rFonts w:asciiTheme="minorHAnsi" w:hAnsiTheme="minorHAnsi" w:cstheme="minorHAnsi"/>
+          <w:sz w:val="26"/>
+          <w:szCs w:val="26"/>
+        </w:rPr>
+        <w:t>:</w:t>
       </w:r>
       <w:r>
         <w:rPr>
@@ -3739,13 +5429,41 @@
           <w:szCs w:val="26"/>
         </w:rPr>
       </w:pPr>
-      <w:r>
-        <w:rPr>
-          <w:rFonts w:asciiTheme="minorHAnsi" w:hAnsiTheme="minorHAnsi" w:cstheme="minorHAnsi"/>
-          <w:sz w:val="26"/>
-          <w:szCs w:val="26"/>
-        </w:rPr>
-        <w:t>Đáp án:</w:t>
+      <w:proofErr w:type="spellStart"/>
+      <w:r>
+        <w:rPr>
+          <w:rFonts w:asciiTheme="minorHAnsi" w:hAnsiTheme="minorHAnsi" w:cstheme="minorHAnsi"/>
+          <w:sz w:val="26"/>
+          <w:szCs w:val="26"/>
+        </w:rPr>
+        <w:t>Đáp</w:t>
+      </w:r>
+      <w:proofErr w:type="spellEnd"/>
+      <w:r>
+        <w:rPr>
+          <w:rFonts w:asciiTheme="minorHAnsi" w:hAnsiTheme="minorHAnsi" w:cstheme="minorHAnsi"/>
+          <w:sz w:val="26"/>
+          <w:szCs w:val="26"/>
+        </w:rPr>
+        <w:t xml:space="preserve"> </w:t>
+      </w:r>
+      <w:proofErr w:type="spellStart"/>
+      <w:r>
+        <w:rPr>
+          <w:rFonts w:asciiTheme="minorHAnsi" w:hAnsiTheme="minorHAnsi" w:cstheme="minorHAnsi"/>
+          <w:sz w:val="26"/>
+          <w:szCs w:val="26"/>
+        </w:rPr>
+        <w:t>án</w:t>
+      </w:r>
+      <w:proofErr w:type="spellEnd"/>
+      <w:r>
+        <w:rPr>
+          <w:rFonts w:asciiTheme="minorHAnsi" w:hAnsiTheme="minorHAnsi" w:cstheme="minorHAnsi"/>
+          <w:sz w:val="26"/>
+          <w:szCs w:val="26"/>
+        </w:rPr>
+        <w:t>:</w:t>
       </w:r>
       <w:r>
         <w:rPr>
@@ -3922,13 +5640,41 @@
           <w:szCs w:val="26"/>
         </w:rPr>
       </w:pPr>
-      <w:r>
-        <w:rPr>
-          <w:rFonts w:asciiTheme="minorHAnsi" w:hAnsiTheme="minorHAnsi" w:cstheme="minorHAnsi"/>
-          <w:sz w:val="26"/>
-          <w:szCs w:val="26"/>
-        </w:rPr>
-        <w:t>Đáp án:</w:t>
+      <w:proofErr w:type="spellStart"/>
+      <w:r>
+        <w:rPr>
+          <w:rFonts w:asciiTheme="minorHAnsi" w:hAnsiTheme="minorHAnsi" w:cstheme="minorHAnsi"/>
+          <w:sz w:val="26"/>
+          <w:szCs w:val="26"/>
+        </w:rPr>
+        <w:t>Đáp</w:t>
+      </w:r>
+      <w:proofErr w:type="spellEnd"/>
+      <w:r>
+        <w:rPr>
+          <w:rFonts w:asciiTheme="minorHAnsi" w:hAnsiTheme="minorHAnsi" w:cstheme="minorHAnsi"/>
+          <w:sz w:val="26"/>
+          <w:szCs w:val="26"/>
+        </w:rPr>
+        <w:t xml:space="preserve"> </w:t>
+      </w:r>
+      <w:proofErr w:type="spellStart"/>
+      <w:r>
+        <w:rPr>
+          <w:rFonts w:asciiTheme="minorHAnsi" w:hAnsiTheme="minorHAnsi" w:cstheme="minorHAnsi"/>
+          <w:sz w:val="26"/>
+          <w:szCs w:val="26"/>
+        </w:rPr>
+        <w:t>án</w:t>
+      </w:r>
+      <w:proofErr w:type="spellEnd"/>
+      <w:r>
+        <w:rPr>
+          <w:rFonts w:asciiTheme="minorHAnsi" w:hAnsiTheme="minorHAnsi" w:cstheme="minorHAnsi"/>
+          <w:sz w:val="26"/>
+          <w:szCs w:val="26"/>
+        </w:rPr>
+        <w:t>:</w:t>
       </w:r>
       <w:r>
         <w:rPr>
@@ -4127,13 +5873,41 @@
           <w:szCs w:val="26"/>
         </w:rPr>
       </w:pPr>
-      <w:r>
-        <w:rPr>
-          <w:rFonts w:asciiTheme="minorHAnsi" w:hAnsiTheme="minorHAnsi" w:cstheme="minorHAnsi"/>
-          <w:sz w:val="26"/>
-          <w:szCs w:val="26"/>
-        </w:rPr>
-        <w:t>Đáp án:</w:t>
+      <w:proofErr w:type="spellStart"/>
+      <w:r>
+        <w:rPr>
+          <w:rFonts w:asciiTheme="minorHAnsi" w:hAnsiTheme="minorHAnsi" w:cstheme="minorHAnsi"/>
+          <w:sz w:val="26"/>
+          <w:szCs w:val="26"/>
+        </w:rPr>
+        <w:t>Đáp</w:t>
+      </w:r>
+      <w:proofErr w:type="spellEnd"/>
+      <w:r>
+        <w:rPr>
+          <w:rFonts w:asciiTheme="minorHAnsi" w:hAnsiTheme="minorHAnsi" w:cstheme="minorHAnsi"/>
+          <w:sz w:val="26"/>
+          <w:szCs w:val="26"/>
+        </w:rPr>
+        <w:t xml:space="preserve"> </w:t>
+      </w:r>
+      <w:proofErr w:type="spellStart"/>
+      <w:r>
+        <w:rPr>
+          <w:rFonts w:asciiTheme="minorHAnsi" w:hAnsiTheme="minorHAnsi" w:cstheme="minorHAnsi"/>
+          <w:sz w:val="26"/>
+          <w:szCs w:val="26"/>
+        </w:rPr>
+        <w:t>án</w:t>
+      </w:r>
+      <w:proofErr w:type="spellEnd"/>
+      <w:r>
+        <w:rPr>
+          <w:rFonts w:asciiTheme="minorHAnsi" w:hAnsiTheme="minorHAnsi" w:cstheme="minorHAnsi"/>
+          <w:sz w:val="26"/>
+          <w:szCs w:val="26"/>
+        </w:rPr>
+        <w:t>:</w:t>
       </w:r>
       <w:r>
         <w:rPr>
@@ -4163,7 +5937,7 @@
         <w:ind w:left="360"/>
         <w:jc w:val="both"/>
         <w:rPr>
-          <w:rFonts w:asciiTheme="majorHAnsi" w:hAnsiTheme="majorHAnsi" w:cstheme="majorHAnsi"/>
+          <w:b/>
           <w:i/>
           <w:sz w:val="26"/>
           <w:szCs w:val="26"/>
@@ -4171,11 +5945,89 @@
       </w:pPr>
       <w:r>
         <w:rPr>
-          <w:rFonts w:asciiTheme="majorHAnsi" w:hAnsiTheme="majorHAnsi" w:cstheme="majorHAnsi"/>
-          <w:sz w:val="26"/>
-          <w:szCs w:val="26"/>
-        </w:rPr>
-        <w:t>&lt;PASSAGE&gt;</w:t>
+          <w:b/>
+          <w:i/>
+          <w:sz w:val="26"/>
+          <w:szCs w:val="26"/>
+          <w:lang w:val="vi-VN"/>
+        </w:rPr>
+        <w:lastRenderedPageBreak/>
+        <w:t xml:space="preserve">PART </w:t>
+      </w:r>
+      <w:r>
+        <w:rPr>
+          <w:b/>
+          <w:i/>
+          <w:sz w:val="26"/>
+          <w:szCs w:val="26"/>
+        </w:rPr>
+        <w:t>D:</w:t>
+      </w:r>
+    </w:p>
+    <w:p>
+      <w:pPr>
+        <w:pStyle w:val="ListParagraph"/>
+        <w:spacing w:line="276" w:lineRule="auto"/>
+        <w:ind w:left="360"/>
+        <w:jc w:val="both"/>
+        <w:rPr>
+          <w:rFonts w:asciiTheme="majorHAnsi" w:hAnsiTheme="majorHAnsi" w:cstheme="majorHAnsi"/>
+          <w:i/>
+          <w:sz w:val="26"/>
+          <w:szCs w:val="26"/>
+        </w:rPr>
+      </w:pPr>
+      <w:r>
+        <w:rPr>
+          <w:b/>
+          <w:i/>
+          <w:sz w:val="26"/>
+          <w:szCs w:val="26"/>
+          <w:lang w:val="vi-VN"/>
+        </w:rPr>
+        <w:t xml:space="preserve"> Read the following text and mark the letter A, B, C or D on your answer sheet to indicate the correct word that best fits each of the numbered blanks</w:t>
+      </w:r>
+      <w:r>
+        <w:rPr>
+          <w:b/>
+          <w:i/>
+          <w:iCs/>
+          <w:sz w:val="26"/>
+          <w:szCs w:val="26"/>
+        </w:rPr>
+        <w:t xml:space="preserve"> from </w:t>
+      </w:r>
+      <w:r>
+        <w:rPr>
+          <w:b/>
+          <w:i/>
+          <w:iCs/>
+          <w:sz w:val="26"/>
+          <w:szCs w:val="26"/>
+          <w:lang w:val="vi-VN"/>
+        </w:rPr>
+        <w:t xml:space="preserve">21 </w:t>
+      </w:r>
+      <w:r>
+        <w:rPr>
+          <w:b/>
+          <w:i/>
+          <w:iCs/>
+          <w:sz w:val="26"/>
+          <w:szCs w:val="26"/>
+        </w:rPr>
+        <w:t xml:space="preserve">to </w:t>
+      </w:r>
+      <w:r>
+        <w:rPr>
+          <w:b/>
+          <w:i/>
+          <w:iCs/>
+          <w:sz w:val="26"/>
+          <w:szCs w:val="26"/>
+          <w:lang w:val="vi-VN"/>
+        </w:rPr>
+        <w:t>25</w:t>
       </w:r>
     </w:p>
     <w:p>
@@ -4203,15 +6055,34 @@
           <w:szCs w:val="26"/>
           <w:lang w:val="vi-VN"/>
         </w:rPr>
-        <w:t xml:space="preserve">Last Monday, William Murphy saw a wallet on a lonely street  </w:t>
-      </w:r>
-      <w:r>
-        <w:rPr>
-          <w:rFonts w:asciiTheme="majorHAnsi" w:hAnsiTheme="majorHAnsi" w:cstheme="majorHAnsi"/>
-          <w:sz w:val="26"/>
-          <w:szCs w:val="26"/>
-        </w:rPr>
-        <w:t xml:space="preserve">(21) </w:t>
+        <w:t xml:space="preserve">Last Monday, William Murphy saw a wallet on a lonely </w:t>
+      </w:r>
+      <w:proofErr w:type="gramStart"/>
+      <w:r>
+        <w:rPr>
+          <w:rFonts w:asciiTheme="majorHAnsi" w:hAnsiTheme="majorHAnsi" w:cstheme="majorHAnsi"/>
+          <w:sz w:val="26"/>
+          <w:szCs w:val="26"/>
+          <w:lang w:val="vi-VN"/>
+        </w:rPr>
+        <w:t xml:space="preserve">street  </w:t>
+      </w:r>
+      <w:r>
+        <w:rPr>
+          <w:rFonts w:asciiTheme="majorHAnsi" w:hAnsiTheme="majorHAnsi" w:cstheme="majorHAnsi"/>
+          <w:sz w:val="26"/>
+          <w:szCs w:val="26"/>
+        </w:rPr>
+        <w:t>(</w:t>
+      </w:r>
+      <w:proofErr w:type="gramEnd"/>
+      <w:r>
+        <w:rPr>
+          <w:rFonts w:asciiTheme="majorHAnsi" w:hAnsiTheme="majorHAnsi" w:cstheme="majorHAnsi"/>
+          <w:sz w:val="26"/>
+          <w:szCs w:val="26"/>
+        </w:rPr>
+        <w:t xml:space="preserve">21) </w:t>
       </w:r>
       <w:r>
         <w:rPr>
@@ -4318,8 +6189,6 @@
         </w:rPr>
         <w:t>}</w:t>
       </w:r>
-      <w:bookmarkStart w:id="0" w:name="_GoBack"/>
-      <w:bookmarkEnd w:id="0"/>
     </w:p>
     <w:p>
       <w:pPr>
@@ -4367,7 +6236,6 @@
           <w:szCs w:val="26"/>
           <w:lang w:val="vi-VN"/>
         </w:rPr>
-        <w:lastRenderedPageBreak/>
         <w:t>for</w:t>
       </w:r>
     </w:p>
@@ -4463,13 +6331,41 @@
           <w:szCs w:val="26"/>
         </w:rPr>
       </w:pPr>
-      <w:r>
-        <w:rPr>
-          <w:rFonts w:asciiTheme="minorHAnsi" w:hAnsiTheme="minorHAnsi" w:cstheme="minorHAnsi"/>
-          <w:sz w:val="26"/>
-          <w:szCs w:val="26"/>
-        </w:rPr>
-        <w:t>Đáp án:</w:t>
+      <w:proofErr w:type="spellStart"/>
+      <w:r>
+        <w:rPr>
+          <w:rFonts w:asciiTheme="minorHAnsi" w:hAnsiTheme="minorHAnsi" w:cstheme="minorHAnsi"/>
+          <w:sz w:val="26"/>
+          <w:szCs w:val="26"/>
+        </w:rPr>
+        <w:t>Đáp</w:t>
+      </w:r>
+      <w:proofErr w:type="spellEnd"/>
+      <w:r>
+        <w:rPr>
+          <w:rFonts w:asciiTheme="minorHAnsi" w:hAnsiTheme="minorHAnsi" w:cstheme="minorHAnsi"/>
+          <w:sz w:val="26"/>
+          <w:szCs w:val="26"/>
+        </w:rPr>
+        <w:t xml:space="preserve"> </w:t>
+      </w:r>
+      <w:proofErr w:type="spellStart"/>
+      <w:r>
+        <w:rPr>
+          <w:rFonts w:asciiTheme="minorHAnsi" w:hAnsiTheme="minorHAnsi" w:cstheme="minorHAnsi"/>
+          <w:sz w:val="26"/>
+          <w:szCs w:val="26"/>
+        </w:rPr>
+        <w:t>án</w:t>
+      </w:r>
+      <w:proofErr w:type="spellEnd"/>
+      <w:r>
+        <w:rPr>
+          <w:rFonts w:asciiTheme="minorHAnsi" w:hAnsiTheme="minorHAnsi" w:cstheme="minorHAnsi"/>
+          <w:sz w:val="26"/>
+          <w:szCs w:val="26"/>
+        </w:rPr>
+        <w:t>:</w:t>
       </w:r>
       <w:r>
         <w:rPr>
@@ -4663,13 +6559,41 @@
           <w:szCs w:val="26"/>
         </w:rPr>
       </w:pPr>
-      <w:r>
-        <w:rPr>
-          <w:rFonts w:asciiTheme="minorHAnsi" w:hAnsiTheme="minorHAnsi" w:cstheme="minorHAnsi"/>
-          <w:sz w:val="26"/>
-          <w:szCs w:val="26"/>
-        </w:rPr>
-        <w:t>Đáp án:</w:t>
+      <w:proofErr w:type="spellStart"/>
+      <w:r>
+        <w:rPr>
+          <w:rFonts w:asciiTheme="minorHAnsi" w:hAnsiTheme="minorHAnsi" w:cstheme="minorHAnsi"/>
+          <w:sz w:val="26"/>
+          <w:szCs w:val="26"/>
+        </w:rPr>
+        <w:t>Đáp</w:t>
+      </w:r>
+      <w:proofErr w:type="spellEnd"/>
+      <w:r>
+        <w:rPr>
+          <w:rFonts w:asciiTheme="minorHAnsi" w:hAnsiTheme="minorHAnsi" w:cstheme="minorHAnsi"/>
+          <w:sz w:val="26"/>
+          <w:szCs w:val="26"/>
+        </w:rPr>
+        <w:t xml:space="preserve"> </w:t>
+      </w:r>
+      <w:proofErr w:type="spellStart"/>
+      <w:r>
+        <w:rPr>
+          <w:rFonts w:asciiTheme="minorHAnsi" w:hAnsiTheme="minorHAnsi" w:cstheme="minorHAnsi"/>
+          <w:sz w:val="26"/>
+          <w:szCs w:val="26"/>
+        </w:rPr>
+        <w:t>án</w:t>
+      </w:r>
+      <w:proofErr w:type="spellEnd"/>
+      <w:r>
+        <w:rPr>
+          <w:rFonts w:asciiTheme="minorHAnsi" w:hAnsiTheme="minorHAnsi" w:cstheme="minorHAnsi"/>
+          <w:sz w:val="26"/>
+          <w:szCs w:val="26"/>
+        </w:rPr>
+        <w:t>:</w:t>
       </w:r>
       <w:r>
         <w:rPr>
@@ -4863,13 +6787,41 @@
           <w:szCs w:val="26"/>
         </w:rPr>
       </w:pPr>
-      <w:r>
-        <w:rPr>
-          <w:rFonts w:asciiTheme="minorHAnsi" w:hAnsiTheme="minorHAnsi" w:cstheme="minorHAnsi"/>
-          <w:sz w:val="26"/>
-          <w:szCs w:val="26"/>
-        </w:rPr>
-        <w:t>Đáp án:</w:t>
+      <w:proofErr w:type="spellStart"/>
+      <w:r>
+        <w:rPr>
+          <w:rFonts w:asciiTheme="minorHAnsi" w:hAnsiTheme="minorHAnsi" w:cstheme="minorHAnsi"/>
+          <w:sz w:val="26"/>
+          <w:szCs w:val="26"/>
+        </w:rPr>
+        <w:t>Đáp</w:t>
+      </w:r>
+      <w:proofErr w:type="spellEnd"/>
+      <w:r>
+        <w:rPr>
+          <w:rFonts w:asciiTheme="minorHAnsi" w:hAnsiTheme="minorHAnsi" w:cstheme="minorHAnsi"/>
+          <w:sz w:val="26"/>
+          <w:szCs w:val="26"/>
+        </w:rPr>
+        <w:t xml:space="preserve"> </w:t>
+      </w:r>
+      <w:proofErr w:type="spellStart"/>
+      <w:r>
+        <w:rPr>
+          <w:rFonts w:asciiTheme="minorHAnsi" w:hAnsiTheme="minorHAnsi" w:cstheme="minorHAnsi"/>
+          <w:sz w:val="26"/>
+          <w:szCs w:val="26"/>
+        </w:rPr>
+        <w:t>án</w:t>
+      </w:r>
+      <w:proofErr w:type="spellEnd"/>
+      <w:r>
+        <w:rPr>
+          <w:rFonts w:asciiTheme="minorHAnsi" w:hAnsiTheme="minorHAnsi" w:cstheme="minorHAnsi"/>
+          <w:sz w:val="26"/>
+          <w:szCs w:val="26"/>
+        </w:rPr>
+        <w:t>:</w:t>
       </w:r>
       <w:r>
         <w:rPr>
@@ -5063,13 +7015,41 @@
           <w:szCs w:val="26"/>
         </w:rPr>
       </w:pPr>
-      <w:r>
-        <w:rPr>
-          <w:rFonts w:asciiTheme="minorHAnsi" w:hAnsiTheme="minorHAnsi" w:cstheme="minorHAnsi"/>
-          <w:sz w:val="26"/>
-          <w:szCs w:val="26"/>
-        </w:rPr>
-        <w:t>Đáp án:</w:t>
+      <w:proofErr w:type="spellStart"/>
+      <w:r>
+        <w:rPr>
+          <w:rFonts w:asciiTheme="minorHAnsi" w:hAnsiTheme="minorHAnsi" w:cstheme="minorHAnsi"/>
+          <w:sz w:val="26"/>
+          <w:szCs w:val="26"/>
+        </w:rPr>
+        <w:t>Đáp</w:t>
+      </w:r>
+      <w:proofErr w:type="spellEnd"/>
+      <w:r>
+        <w:rPr>
+          <w:rFonts w:asciiTheme="minorHAnsi" w:hAnsiTheme="minorHAnsi" w:cstheme="minorHAnsi"/>
+          <w:sz w:val="26"/>
+          <w:szCs w:val="26"/>
+        </w:rPr>
+        <w:t xml:space="preserve"> </w:t>
+      </w:r>
+      <w:proofErr w:type="spellStart"/>
+      <w:r>
+        <w:rPr>
+          <w:rFonts w:asciiTheme="minorHAnsi" w:hAnsiTheme="minorHAnsi" w:cstheme="minorHAnsi"/>
+          <w:sz w:val="26"/>
+          <w:szCs w:val="26"/>
+        </w:rPr>
+        <w:t>án</w:t>
+      </w:r>
+      <w:proofErr w:type="spellEnd"/>
+      <w:r>
+        <w:rPr>
+          <w:rFonts w:asciiTheme="minorHAnsi" w:hAnsiTheme="minorHAnsi" w:cstheme="minorHAnsi"/>
+          <w:sz w:val="26"/>
+          <w:szCs w:val="26"/>
+        </w:rPr>
+        <w:t>:</w:t>
       </w:r>
       <w:r>
         <w:rPr>
@@ -5257,13 +7237,42 @@
           <w:szCs w:val="26"/>
         </w:rPr>
       </w:pPr>
-      <w:r>
-        <w:rPr>
-          <w:rFonts w:asciiTheme="minorHAnsi" w:hAnsiTheme="minorHAnsi" w:cstheme="minorHAnsi"/>
-          <w:sz w:val="26"/>
-          <w:szCs w:val="26"/>
-        </w:rPr>
-        <w:t>Đáp án:</w:t>
+      <w:proofErr w:type="spellStart"/>
+      <w:r>
+        <w:rPr>
+          <w:rFonts w:asciiTheme="minorHAnsi" w:hAnsiTheme="minorHAnsi" w:cstheme="minorHAnsi"/>
+          <w:sz w:val="26"/>
+          <w:szCs w:val="26"/>
+        </w:rPr>
+        <w:lastRenderedPageBreak/>
+        <w:t>Đáp</w:t>
+      </w:r>
+      <w:proofErr w:type="spellEnd"/>
+      <w:r>
+        <w:rPr>
+          <w:rFonts w:asciiTheme="minorHAnsi" w:hAnsiTheme="minorHAnsi" w:cstheme="minorHAnsi"/>
+          <w:sz w:val="26"/>
+          <w:szCs w:val="26"/>
+        </w:rPr>
+        <w:t xml:space="preserve"> </w:t>
+      </w:r>
+      <w:proofErr w:type="spellStart"/>
+      <w:r>
+        <w:rPr>
+          <w:rFonts w:asciiTheme="minorHAnsi" w:hAnsiTheme="minorHAnsi" w:cstheme="minorHAnsi"/>
+          <w:sz w:val="26"/>
+          <w:szCs w:val="26"/>
+        </w:rPr>
+        <w:t>án</w:t>
+      </w:r>
+      <w:proofErr w:type="spellEnd"/>
+      <w:r>
+        <w:rPr>
+          <w:rFonts w:asciiTheme="minorHAnsi" w:hAnsiTheme="minorHAnsi" w:cstheme="minorHAnsi"/>
+          <w:sz w:val="26"/>
+          <w:szCs w:val="26"/>
+        </w:rPr>
+        <w:t>:</w:t>
       </w:r>
       <w:r>
         <w:rPr>
@@ -5290,18 +7299,72 @@
         <w:ind w:left="360"/>
         <w:jc w:val="both"/>
         <w:rPr>
-          <w:rFonts w:asciiTheme="majorHAnsi" w:hAnsiTheme="majorHAnsi" w:cstheme="majorHAnsi"/>
-          <w:sz w:val="26"/>
-          <w:szCs w:val="26"/>
-        </w:rPr>
-      </w:pPr>
-      <w:r>
-        <w:rPr>
-          <w:rFonts w:asciiTheme="majorHAnsi" w:hAnsiTheme="majorHAnsi" w:cstheme="majorHAnsi"/>
-          <w:sz w:val="26"/>
-          <w:szCs w:val="26"/>
-        </w:rPr>
-        <w:t>&lt;PASSAGE&gt;</w:t>
+          <w:b/>
+          <w:i/>
+          <w:sz w:val="26"/>
+          <w:szCs w:val="26"/>
+        </w:rPr>
+      </w:pPr>
+      <w:r>
+        <w:rPr>
+          <w:b/>
+          <w:i/>
+          <w:sz w:val="26"/>
+          <w:szCs w:val="26"/>
+          <w:lang w:val="vi-VN"/>
+        </w:rPr>
+        <w:t xml:space="preserve">PART </w:t>
+      </w:r>
+      <w:r>
+        <w:rPr>
+          <w:b/>
+          <w:i/>
+          <w:sz w:val="26"/>
+          <w:szCs w:val="26"/>
+        </w:rPr>
+        <w:t>E</w:t>
+      </w:r>
+      <w:r>
+        <w:rPr>
+          <w:b/>
+          <w:i/>
+          <w:sz w:val="26"/>
+          <w:szCs w:val="26"/>
+          <w:lang w:val="vi-VN"/>
+        </w:rPr>
+        <w:t>:</w:t>
+      </w:r>
+    </w:p>
+    <w:p>
+      <w:pPr>
+        <w:pStyle w:val="ListParagraph"/>
+        <w:ind w:left="360"/>
+        <w:jc w:val="both"/>
+        <w:rPr>
+          <w:rFonts w:asciiTheme="majorHAnsi" w:hAnsiTheme="majorHAnsi" w:cstheme="majorHAnsi"/>
+          <w:sz w:val="26"/>
+          <w:szCs w:val="26"/>
+        </w:rPr>
+      </w:pPr>
+      <w:r>
+        <w:rPr>
+          <w:b/>
+          <w:i/>
+          <w:sz w:val="26"/>
+          <w:szCs w:val="26"/>
+          <w:lang w:val="vi-VN"/>
+        </w:rPr>
+        <w:t>Read the following passage and mark the letter A, B, C or D on your answer sheet to indicate the correct answer to each of the following questions</w:t>
+      </w:r>
+      <w:r>
+        <w:rPr>
+          <w:b/>
+          <w:i/>
+          <w:iCs/>
+          <w:sz w:val="26"/>
+          <w:szCs w:val="26"/>
+        </w:rPr>
+        <w:t xml:space="preserve"> from 26 to 30</w:t>
       </w:r>
     </w:p>
     <w:p>
@@ -5643,13 +7706,41 @@
           <w:szCs w:val="26"/>
         </w:rPr>
       </w:pPr>
-      <w:r>
-        <w:rPr>
-          <w:rFonts w:asciiTheme="minorHAnsi" w:hAnsiTheme="minorHAnsi" w:cstheme="minorHAnsi"/>
-          <w:sz w:val="26"/>
-          <w:szCs w:val="26"/>
-        </w:rPr>
-        <w:t>Đáp án:</w:t>
+      <w:proofErr w:type="spellStart"/>
+      <w:r>
+        <w:rPr>
+          <w:rFonts w:asciiTheme="minorHAnsi" w:hAnsiTheme="minorHAnsi" w:cstheme="minorHAnsi"/>
+          <w:sz w:val="26"/>
+          <w:szCs w:val="26"/>
+        </w:rPr>
+        <w:t>Đáp</w:t>
+      </w:r>
+      <w:proofErr w:type="spellEnd"/>
+      <w:r>
+        <w:rPr>
+          <w:rFonts w:asciiTheme="minorHAnsi" w:hAnsiTheme="minorHAnsi" w:cstheme="minorHAnsi"/>
+          <w:sz w:val="26"/>
+          <w:szCs w:val="26"/>
+        </w:rPr>
+        <w:t xml:space="preserve"> </w:t>
+      </w:r>
+      <w:proofErr w:type="spellStart"/>
+      <w:r>
+        <w:rPr>
+          <w:rFonts w:asciiTheme="minorHAnsi" w:hAnsiTheme="minorHAnsi" w:cstheme="minorHAnsi"/>
+          <w:sz w:val="26"/>
+          <w:szCs w:val="26"/>
+        </w:rPr>
+        <w:t>án</w:t>
+      </w:r>
+      <w:proofErr w:type="spellEnd"/>
+      <w:r>
+        <w:rPr>
+          <w:rFonts w:asciiTheme="minorHAnsi" w:hAnsiTheme="minorHAnsi" w:cstheme="minorHAnsi"/>
+          <w:sz w:val="26"/>
+          <w:szCs w:val="26"/>
+        </w:rPr>
+        <w:t>:</w:t>
       </w:r>
       <w:r>
         <w:rPr>
@@ -5825,13 +7916,41 @@
           <w:szCs w:val="26"/>
         </w:rPr>
       </w:pPr>
-      <w:r>
-        <w:rPr>
-          <w:rFonts w:asciiTheme="minorHAnsi" w:hAnsiTheme="minorHAnsi" w:cstheme="minorHAnsi"/>
-          <w:sz w:val="26"/>
-          <w:szCs w:val="26"/>
-        </w:rPr>
-        <w:t>Đáp án:</w:t>
+      <w:proofErr w:type="spellStart"/>
+      <w:r>
+        <w:rPr>
+          <w:rFonts w:asciiTheme="minorHAnsi" w:hAnsiTheme="minorHAnsi" w:cstheme="minorHAnsi"/>
+          <w:sz w:val="26"/>
+          <w:szCs w:val="26"/>
+        </w:rPr>
+        <w:t>Đáp</w:t>
+      </w:r>
+      <w:proofErr w:type="spellEnd"/>
+      <w:r>
+        <w:rPr>
+          <w:rFonts w:asciiTheme="minorHAnsi" w:hAnsiTheme="minorHAnsi" w:cstheme="minorHAnsi"/>
+          <w:sz w:val="26"/>
+          <w:szCs w:val="26"/>
+        </w:rPr>
+        <w:t xml:space="preserve"> </w:t>
+      </w:r>
+      <w:proofErr w:type="spellStart"/>
+      <w:r>
+        <w:rPr>
+          <w:rFonts w:asciiTheme="minorHAnsi" w:hAnsiTheme="minorHAnsi" w:cstheme="minorHAnsi"/>
+          <w:sz w:val="26"/>
+          <w:szCs w:val="26"/>
+        </w:rPr>
+        <w:t>án</w:t>
+      </w:r>
+      <w:proofErr w:type="spellEnd"/>
+      <w:r>
+        <w:rPr>
+          <w:rFonts w:asciiTheme="minorHAnsi" w:hAnsiTheme="minorHAnsi" w:cstheme="minorHAnsi"/>
+          <w:sz w:val="26"/>
+          <w:szCs w:val="26"/>
+        </w:rPr>
+        <w:t>:</w:t>
       </w:r>
       <w:r>
         <w:rPr>
@@ -5958,6 +8077,7 @@
           <w:szCs w:val="26"/>
           <w:lang w:val="vi-VN"/>
         </w:rPr>
+        <w:lastRenderedPageBreak/>
         <w:t>it has a yellow-white coat</w:t>
       </w:r>
     </w:p>
@@ -5999,13 +8119,41 @@
           <w:szCs w:val="26"/>
         </w:rPr>
       </w:pPr>
-      <w:r>
-        <w:rPr>
-          <w:rFonts w:asciiTheme="minorHAnsi" w:hAnsiTheme="minorHAnsi" w:cstheme="minorHAnsi"/>
-          <w:sz w:val="26"/>
-          <w:szCs w:val="26"/>
-        </w:rPr>
-        <w:t>Đáp án:</w:t>
+      <w:proofErr w:type="spellStart"/>
+      <w:r>
+        <w:rPr>
+          <w:rFonts w:asciiTheme="minorHAnsi" w:hAnsiTheme="minorHAnsi" w:cstheme="minorHAnsi"/>
+          <w:sz w:val="26"/>
+          <w:szCs w:val="26"/>
+        </w:rPr>
+        <w:t>Đáp</w:t>
+      </w:r>
+      <w:proofErr w:type="spellEnd"/>
+      <w:r>
+        <w:rPr>
+          <w:rFonts w:asciiTheme="minorHAnsi" w:hAnsiTheme="minorHAnsi" w:cstheme="minorHAnsi"/>
+          <w:sz w:val="26"/>
+          <w:szCs w:val="26"/>
+        </w:rPr>
+        <w:t xml:space="preserve"> </w:t>
+      </w:r>
+      <w:proofErr w:type="spellStart"/>
+      <w:r>
+        <w:rPr>
+          <w:rFonts w:asciiTheme="minorHAnsi" w:hAnsiTheme="minorHAnsi" w:cstheme="minorHAnsi"/>
+          <w:sz w:val="26"/>
+          <w:szCs w:val="26"/>
+        </w:rPr>
+        <w:t>án</w:t>
+      </w:r>
+      <w:proofErr w:type="spellEnd"/>
+      <w:r>
+        <w:rPr>
+          <w:rFonts w:asciiTheme="minorHAnsi" w:hAnsiTheme="minorHAnsi" w:cstheme="minorHAnsi"/>
+          <w:sz w:val="26"/>
+          <w:szCs w:val="26"/>
+        </w:rPr>
+        <w:t>:</w:t>
       </w:r>
       <w:r>
         <w:rPr>
@@ -6028,6 +8176,8 @@
           <w:szCs w:val="26"/>
         </w:rPr>
       </w:pPr>
+      <w:bookmarkStart w:id="0" w:name="_GoBack"/>
+      <w:bookmarkEnd w:id="0"/>
     </w:p>
     <w:p>
       <w:pPr>
@@ -6171,13 +8321,41 @@
           <w:szCs w:val="26"/>
         </w:rPr>
       </w:pPr>
-      <w:r>
-        <w:rPr>
-          <w:rFonts w:asciiTheme="minorHAnsi" w:hAnsiTheme="minorHAnsi" w:cstheme="minorHAnsi"/>
-          <w:sz w:val="26"/>
-          <w:szCs w:val="26"/>
-        </w:rPr>
-        <w:t>Đáp án:</w:t>
+      <w:proofErr w:type="spellStart"/>
+      <w:r>
+        <w:rPr>
+          <w:rFonts w:asciiTheme="minorHAnsi" w:hAnsiTheme="minorHAnsi" w:cstheme="minorHAnsi"/>
+          <w:sz w:val="26"/>
+          <w:szCs w:val="26"/>
+        </w:rPr>
+        <w:t>Đáp</w:t>
+      </w:r>
+      <w:proofErr w:type="spellEnd"/>
+      <w:r>
+        <w:rPr>
+          <w:rFonts w:asciiTheme="minorHAnsi" w:hAnsiTheme="minorHAnsi" w:cstheme="minorHAnsi"/>
+          <w:sz w:val="26"/>
+          <w:szCs w:val="26"/>
+        </w:rPr>
+        <w:t xml:space="preserve"> </w:t>
+      </w:r>
+      <w:proofErr w:type="spellStart"/>
+      <w:r>
+        <w:rPr>
+          <w:rFonts w:asciiTheme="minorHAnsi" w:hAnsiTheme="minorHAnsi" w:cstheme="minorHAnsi"/>
+          <w:sz w:val="26"/>
+          <w:szCs w:val="26"/>
+        </w:rPr>
+        <w:t>án</w:t>
+      </w:r>
+      <w:proofErr w:type="spellEnd"/>
+      <w:r>
+        <w:rPr>
+          <w:rFonts w:asciiTheme="minorHAnsi" w:hAnsiTheme="minorHAnsi" w:cstheme="minorHAnsi"/>
+          <w:sz w:val="26"/>
+          <w:szCs w:val="26"/>
+        </w:rPr>
+        <w:t>:</w:t>
       </w:r>
       <w:r>
         <w:rPr>
@@ -6365,13 +8543,41 @@
           <w:szCs w:val="26"/>
         </w:rPr>
       </w:pPr>
-      <w:r>
-        <w:rPr>
-          <w:rFonts w:asciiTheme="minorHAnsi" w:hAnsiTheme="minorHAnsi" w:cstheme="minorHAnsi"/>
-          <w:sz w:val="26"/>
-          <w:szCs w:val="26"/>
-        </w:rPr>
-        <w:t>Đáp án:</w:t>
+      <w:proofErr w:type="spellStart"/>
+      <w:r>
+        <w:rPr>
+          <w:rFonts w:asciiTheme="minorHAnsi" w:hAnsiTheme="minorHAnsi" w:cstheme="minorHAnsi"/>
+          <w:sz w:val="26"/>
+          <w:szCs w:val="26"/>
+        </w:rPr>
+        <w:t>Đáp</w:t>
+      </w:r>
+      <w:proofErr w:type="spellEnd"/>
+      <w:r>
+        <w:rPr>
+          <w:rFonts w:asciiTheme="minorHAnsi" w:hAnsiTheme="minorHAnsi" w:cstheme="minorHAnsi"/>
+          <w:sz w:val="26"/>
+          <w:szCs w:val="26"/>
+        </w:rPr>
+        <w:t xml:space="preserve"> </w:t>
+      </w:r>
+      <w:proofErr w:type="spellStart"/>
+      <w:r>
+        <w:rPr>
+          <w:rFonts w:asciiTheme="minorHAnsi" w:hAnsiTheme="minorHAnsi" w:cstheme="minorHAnsi"/>
+          <w:sz w:val="26"/>
+          <w:szCs w:val="26"/>
+        </w:rPr>
+        <w:t>án</w:t>
+      </w:r>
+      <w:proofErr w:type="spellEnd"/>
+      <w:r>
+        <w:rPr>
+          <w:rFonts w:asciiTheme="minorHAnsi" w:hAnsiTheme="minorHAnsi" w:cstheme="minorHAnsi"/>
+          <w:sz w:val="26"/>
+          <w:szCs w:val="26"/>
+        </w:rPr>
+        <w:t>:</w:t>
       </w:r>
       <w:r>
         <w:rPr>
@@ -6479,12 +8685,21 @@
       </w:rPr>
       <w:t xml:space="preserve">                      </w:t>
     </w:r>
+    <w:proofErr w:type="spellStart"/>
     <w:r>
       <w:rPr>
         <w:rStyle w:val="PageNumber"/>
         <w:sz w:val="22"/>
       </w:rPr>
-      <w:t xml:space="preserve">Trang </w:t>
+      <w:t>Trang</w:t>
+    </w:r>
+    <w:proofErr w:type="spellEnd"/>
+    <w:r>
+      <w:rPr>
+        <w:rStyle w:val="PageNumber"/>
+        <w:sz w:val="22"/>
+      </w:rPr>
+      <w:t xml:space="preserve"> </w:t>
     </w:r>
     <w:r>
       <w:rPr>
@@ -6513,7 +8728,7 @@
         <w:noProof/>
         <w:sz w:val="22"/>
       </w:rPr>
-      <w:t>5</w:t>
+      <w:t>6</w:t>
     </w:r>
     <w:r>
       <w:rPr>
@@ -6556,7 +8771,7 @@
         <w:noProof/>
         <w:sz w:val="22"/>
       </w:rPr>
-      <w:t>5</w:t>
+      <w:t>6</w:t>
     </w:r>
     <w:r>
       <w:rPr>
@@ -6570,7 +8785,55 @@
         <w:rStyle w:val="PageNumber"/>
         <w:sz w:val="22"/>
       </w:rPr>
-      <w:t xml:space="preserve"> - Mã đề thi </w:t>
+      <w:t xml:space="preserve"> - </w:t>
+    </w:r>
+    <w:proofErr w:type="spellStart"/>
+    <w:r>
+      <w:rPr>
+        <w:rStyle w:val="PageNumber"/>
+        <w:sz w:val="22"/>
+      </w:rPr>
+      <w:t>Mã</w:t>
+    </w:r>
+    <w:proofErr w:type="spellEnd"/>
+    <w:r>
+      <w:rPr>
+        <w:rStyle w:val="PageNumber"/>
+        <w:sz w:val="22"/>
+      </w:rPr>
+      <w:t xml:space="preserve"> </w:t>
+    </w:r>
+    <w:proofErr w:type="spellStart"/>
+    <w:r>
+      <w:rPr>
+        <w:rStyle w:val="PageNumber"/>
+        <w:sz w:val="22"/>
+      </w:rPr>
+      <w:t>đề</w:t>
+    </w:r>
+    <w:proofErr w:type="spellEnd"/>
+    <w:r>
+      <w:rPr>
+        <w:rStyle w:val="PageNumber"/>
+        <w:sz w:val="22"/>
+      </w:rPr>
+      <w:t xml:space="preserve"> </w:t>
+    </w:r>
+    <w:proofErr w:type="spellStart"/>
+    <w:r>
+      <w:rPr>
+        <w:rStyle w:val="PageNumber"/>
+        <w:sz w:val="22"/>
+      </w:rPr>
+      <w:t>thi</w:t>
+    </w:r>
+    <w:proofErr w:type="spellEnd"/>
+    <w:r>
+      <w:rPr>
+        <w:rStyle w:val="PageNumber"/>
+        <w:sz w:val="22"/>
+      </w:rPr>
+      <w:t xml:space="preserve"> </w:t>
     </w:r>
     <w:r>
       <w:rPr>
@@ -7687,7 +9950,7 @@
   <a:extraClrSchemeLst/>
   <a:extLst>
     <a:ext uri="{05A4C25C-085E-4340-85A3-A5531E510DB2}">
-      <thm15:themeFamily xmlns:thm15="http://schemas.microsoft.com/office/thememl/2012/main" xmlns="" name="Office Theme" id="{62F939B6-93AF-4DB8-9C6B-D6C7DFDC589F}" vid="{4A3C46E8-61CC-4603-A589-7422A47A8E4A}"/>
+      <thm15:themeFamily xmlns="" xmlns:thm15="http://schemas.microsoft.com/office/thememl/2012/main" name="Office Theme" id="{62F939B6-93AF-4DB8-9C6B-D6C7DFDC589F}" vid="{4A3C46E8-61CC-4603-A589-7422A47A8E4A}"/>
     </a:ext>
   </a:extLst>
 </a:theme>

</xml_diff>

<commit_message>
++++ succeed in loading sections
* bug fixed: question indices
</commit_message>
<xml_diff>
--- a/samples/132.docx
+++ b/samples/132.docx
@@ -1,6 +1,6 @@
 
 <file path=word/document.xml><?xml version="1.0" encoding="utf-8"?>
-<w:document xmlns:wpc="http://schemas.microsoft.com/office/word/2010/wordprocessingCanvas" xmlns:mc="http://schemas.openxmlformats.org/markup-compatibility/2006" xmlns:o="urn:schemas-microsoft-com:office:office" xmlns:r="http://schemas.openxmlformats.org/officeDocument/2006/relationships" xmlns:m="http://schemas.openxmlformats.org/officeDocument/2006/math" xmlns:v="urn:schemas-microsoft-com:vml" xmlns:wp14="http://schemas.microsoft.com/office/word/2010/wordprocessingDrawing" xmlns:wp="http://schemas.openxmlformats.org/drawingml/2006/wordprocessingDrawing" xmlns:w10="urn:schemas-microsoft-com:office:word" xmlns:w="http://schemas.openxmlformats.org/wordprocessingml/2006/main" xmlns:w14="http://schemas.microsoft.com/office/word/2010/wordml" xmlns:wpg="http://schemas.microsoft.com/office/word/2010/wordprocessingGroup" xmlns:wpi="http://schemas.microsoft.com/office/word/2010/wordprocessingInk" xmlns:wne="http://schemas.microsoft.com/office/word/2006/wordml" xmlns:wps="http://schemas.microsoft.com/office/word/2010/wordprocessingShape" mc:Ignorable="w14 wp14">
+<w:document xmlns:wpc="http://schemas.microsoft.com/office/word/2010/wordprocessingCanvas" xmlns:cx="http://schemas.microsoft.com/office/drawing/2014/chartex" xmlns:cx1="http://schemas.microsoft.com/office/drawing/2015/9/8/chartex" xmlns:cx2="http://schemas.microsoft.com/office/drawing/2015/10/21/chartex" xmlns:cx3="http://schemas.microsoft.com/office/drawing/2016/5/9/chartex" xmlns:cx4="http://schemas.microsoft.com/office/drawing/2016/5/10/chartex" xmlns:cx5="http://schemas.microsoft.com/office/drawing/2016/5/11/chartex" xmlns:cx6="http://schemas.microsoft.com/office/drawing/2016/5/12/chartex" xmlns:cx7="http://schemas.microsoft.com/office/drawing/2016/5/13/chartex" xmlns:cx8="http://schemas.microsoft.com/office/drawing/2016/5/14/chartex" xmlns:mc="http://schemas.openxmlformats.org/markup-compatibility/2006" xmlns:aink="http://schemas.microsoft.com/office/drawing/2016/ink" xmlns:am3d="http://schemas.microsoft.com/office/drawing/2017/model3d" xmlns:o="urn:schemas-microsoft-com:office:office" xmlns:r="http://schemas.openxmlformats.org/officeDocument/2006/relationships" xmlns:m="http://schemas.openxmlformats.org/officeDocument/2006/math" xmlns:v="urn:schemas-microsoft-com:vml" xmlns:wp14="http://schemas.microsoft.com/office/word/2010/wordprocessingDrawing" xmlns:wp="http://schemas.openxmlformats.org/drawingml/2006/wordprocessingDrawing" xmlns:w10="urn:schemas-microsoft-com:office:word" xmlns:w="http://schemas.openxmlformats.org/wordprocessingml/2006/main" xmlns:w14="http://schemas.microsoft.com/office/word/2010/wordml" xmlns:w15="http://schemas.microsoft.com/office/word/2012/wordml" xmlns:w16cex="http://schemas.microsoft.com/office/word/2018/wordml/cex" xmlns:w16cid="http://schemas.microsoft.com/office/word/2016/wordml/cid" xmlns:w16="http://schemas.microsoft.com/office/word/2018/wordml" xmlns:w16se="http://schemas.microsoft.com/office/word/2015/wordml/symex" xmlns:wpg="http://schemas.microsoft.com/office/word/2010/wordprocessingGroup" xmlns:wpi="http://schemas.microsoft.com/office/word/2010/wordprocessingInk" xmlns:wne="http://schemas.microsoft.com/office/word/2006/wordml" xmlns:wps="http://schemas.microsoft.com/office/word/2010/wordprocessingShape" mc:Ignorable="w14 w15 w16se w16cid w16 w16cex wp14">
   <w:body>
     <w:tbl>
       <w:tblPr>
@@ -191,7 +191,7 @@
                 </mc:Choice>
                 <mc:Fallback>
                   <w:pict>
-                    <v:line id="Straight Connector 3" o:spid="_x0000_s1026" style="position:absolute;z-index:251659264;visibility:visible;mso-wrap-style:square;mso-width-percent:0;mso-height-percent:0;mso-wrap-distance-left:9pt;mso-wrap-distance-top:0;mso-wrap-distance-right:9pt;mso-wrap-distance-bottom:0;mso-position-horizontal:absolute;mso-position-horizontal-relative:text;mso-position-vertical:absolute;mso-position-vertical-relative:text;mso-width-percent:0;mso-height-percent:0;mso-width-relative:page;mso-height-relative:page" from="49.4pt,24.55pt" to="160.6pt,24.55pt" o:gfxdata="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"/>
+                    <v:line w14:anchorId="3C9682E4" id="Straight Connector 3" o:spid="_x0000_s1026" style="position:absolute;z-index:251659264;visibility:visible;mso-wrap-style:square;mso-width-percent:0;mso-height-percent:0;mso-wrap-distance-left:9pt;mso-wrap-distance-top:0;mso-wrap-distance-right:9pt;mso-wrap-distance-bottom:0;mso-position-horizontal:absolute;mso-position-horizontal-relative:text;mso-position-vertical:absolute;mso-position-vertical-relative:text;mso-width-percent:0;mso-height-percent:0;mso-width-relative:page;mso-height-relative:page" from="49.4pt,24.55pt" to="160.6pt,24.55pt" o:gfxdata="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"/>
                   </w:pict>
                 </mc:Fallback>
               </mc:AlternateContent>
@@ -399,64 +399,8 @@
                 <w:sz w:val="26"/>
                 <w:szCs w:val="26"/>
               </w:rPr>
-              <w:t>(</w:t>
+              <w:t>(Đề thi có</w:t>
             </w:r>
-            <w:proofErr w:type="spellStart"/>
-            <w:r>
-              <w:rPr>
-                <w:bCs/>
-                <w:i/>
-                <w:spacing w:val="-8"/>
-                <w:sz w:val="26"/>
-                <w:szCs w:val="26"/>
-              </w:rPr>
-              <w:t>Đề</w:t>
-            </w:r>
-            <w:proofErr w:type="spellEnd"/>
-            <w:r>
-              <w:rPr>
-                <w:bCs/>
-                <w:i/>
-                <w:spacing w:val="-8"/>
-                <w:sz w:val="26"/>
-                <w:szCs w:val="26"/>
-              </w:rPr>
-              <w:t xml:space="preserve"> </w:t>
-            </w:r>
-            <w:proofErr w:type="spellStart"/>
-            <w:r>
-              <w:rPr>
-                <w:bCs/>
-                <w:i/>
-                <w:spacing w:val="-8"/>
-                <w:sz w:val="26"/>
-                <w:szCs w:val="26"/>
-              </w:rPr>
-              <w:t>thi</w:t>
-            </w:r>
-            <w:proofErr w:type="spellEnd"/>
-            <w:r>
-              <w:rPr>
-                <w:bCs/>
-                <w:i/>
-                <w:spacing w:val="-8"/>
-                <w:sz w:val="26"/>
-                <w:szCs w:val="26"/>
-              </w:rPr>
-              <w:t xml:space="preserve"> </w:t>
-            </w:r>
-            <w:proofErr w:type="spellStart"/>
-            <w:r>
-              <w:rPr>
-                <w:bCs/>
-                <w:i/>
-                <w:spacing w:val="-8"/>
-                <w:sz w:val="26"/>
-                <w:szCs w:val="26"/>
-              </w:rPr>
-              <w:t>có</w:t>
-            </w:r>
-            <w:proofErr w:type="spellEnd"/>
             <w:r>
               <w:rPr>
                 <w:bCs/>
@@ -468,7 +412,6 @@
               </w:rPr>
               <w:t xml:space="preserve"> 03 </w:t>
             </w:r>
-            <w:proofErr w:type="spellStart"/>
             <w:r>
               <w:rPr>
                 <w:bCs/>
@@ -477,18 +420,7 @@
                 <w:sz w:val="26"/>
                 <w:szCs w:val="26"/>
               </w:rPr>
-              <w:t>trang</w:t>
-            </w:r>
-            <w:proofErr w:type="spellEnd"/>
-            <w:r>
-              <w:rPr>
-                <w:bCs/>
-                <w:i/>
-                <w:spacing w:val="-8"/>
-                <w:sz w:val="26"/>
-                <w:szCs w:val="26"/>
-              </w:rPr>
-              <w:t>)</w:t>
+              <w:t>trang)</w:t>
             </w:r>
           </w:p>
         </w:tc>
@@ -507,41 +439,13 @@
                 <w:lang w:val="vi-VN"/>
               </w:rPr>
             </w:pPr>
-            <w:proofErr w:type="spellStart"/>
             <w:r>
               <w:rPr>
                 <w:b/>
                 <w:sz w:val="26"/>
                 <w:szCs w:val="26"/>
               </w:rPr>
-              <w:t>Ngày</w:t>
-            </w:r>
-            <w:proofErr w:type="spellEnd"/>
-            <w:r>
-              <w:rPr>
-                <w:b/>
-                <w:sz w:val="26"/>
-                <w:szCs w:val="26"/>
-              </w:rPr>
-              <w:t xml:space="preserve"> </w:t>
-            </w:r>
-            <w:proofErr w:type="spellStart"/>
-            <w:r>
-              <w:rPr>
-                <w:b/>
-                <w:sz w:val="26"/>
-                <w:szCs w:val="26"/>
-              </w:rPr>
-              <w:t>thi</w:t>
-            </w:r>
-            <w:proofErr w:type="spellEnd"/>
-            <w:r>
-              <w:rPr>
-                <w:b/>
-                <w:sz w:val="26"/>
-                <w:szCs w:val="26"/>
-              </w:rPr>
-              <w:t xml:space="preserve">: </w:t>
+              <w:t xml:space="preserve">Ngày thi: </w:t>
             </w:r>
             <w:r>
               <w:rPr>
@@ -591,59 +495,13 @@
                 <w:szCs w:val="26"/>
               </w:rPr>
             </w:pPr>
-            <w:proofErr w:type="spellStart"/>
             <w:r>
               <w:rPr>
                 <w:b/>
                 <w:sz w:val="26"/>
                 <w:szCs w:val="26"/>
               </w:rPr>
-              <w:t>Thời</w:t>
-            </w:r>
-            <w:proofErr w:type="spellEnd"/>
-            <w:r>
-              <w:rPr>
-                <w:b/>
-                <w:sz w:val="26"/>
-                <w:szCs w:val="26"/>
-              </w:rPr>
-              <w:t xml:space="preserve"> </w:t>
-            </w:r>
-            <w:proofErr w:type="spellStart"/>
-            <w:r>
-              <w:rPr>
-                <w:b/>
-                <w:sz w:val="26"/>
-                <w:szCs w:val="26"/>
-              </w:rPr>
-              <w:t>gian</w:t>
-            </w:r>
-            <w:proofErr w:type="spellEnd"/>
-            <w:r>
-              <w:rPr>
-                <w:b/>
-                <w:sz w:val="26"/>
-                <w:szCs w:val="26"/>
-              </w:rPr>
-              <w:t xml:space="preserve">: 30 </w:t>
-            </w:r>
-            <w:proofErr w:type="spellStart"/>
-            <w:r>
-              <w:rPr>
-                <w:b/>
-                <w:sz w:val="26"/>
-                <w:szCs w:val="26"/>
-              </w:rPr>
-              <w:t>phút</w:t>
-            </w:r>
-            <w:proofErr w:type="spellEnd"/>
-            <w:r>
-              <w:rPr>
-                <w:b/>
-                <w:sz w:val="26"/>
-                <w:szCs w:val="26"/>
-              </w:rPr>
-              <w:t xml:space="preserve"> </w:t>
+              <w:t xml:space="preserve">Thời gian: 30 phút </w:t>
             </w:r>
             <w:r>
               <w:rPr>
@@ -653,139 +511,7 @@
                 <w:sz w:val="26"/>
                 <w:szCs w:val="26"/>
               </w:rPr>
-              <w:t>(</w:t>
-            </w:r>
-            <w:proofErr w:type="spellStart"/>
-            <w:r>
-              <w:rPr>
-                <w:bCs/>
-                <w:i/>
-                <w:iCs/>
-                <w:sz w:val="26"/>
-                <w:szCs w:val="26"/>
-              </w:rPr>
-              <w:t>không</w:t>
-            </w:r>
-            <w:proofErr w:type="spellEnd"/>
-            <w:r>
-              <w:rPr>
-                <w:bCs/>
-                <w:i/>
-                <w:iCs/>
-                <w:sz w:val="26"/>
-                <w:szCs w:val="26"/>
-              </w:rPr>
-              <w:t xml:space="preserve"> </w:t>
-            </w:r>
-            <w:proofErr w:type="spellStart"/>
-            <w:r>
-              <w:rPr>
-                <w:bCs/>
-                <w:i/>
-                <w:iCs/>
-                <w:sz w:val="26"/>
-                <w:szCs w:val="26"/>
-              </w:rPr>
-              <w:t>kể</w:t>
-            </w:r>
-            <w:proofErr w:type="spellEnd"/>
-            <w:r>
-              <w:rPr>
-                <w:bCs/>
-                <w:i/>
-                <w:iCs/>
-                <w:sz w:val="26"/>
-                <w:szCs w:val="26"/>
-              </w:rPr>
-              <w:t xml:space="preserve"> </w:t>
-            </w:r>
-            <w:proofErr w:type="spellStart"/>
-            <w:r>
-              <w:rPr>
-                <w:bCs/>
-                <w:i/>
-                <w:iCs/>
-                <w:sz w:val="26"/>
-                <w:szCs w:val="26"/>
-              </w:rPr>
-              <w:t>thời</w:t>
-            </w:r>
-            <w:proofErr w:type="spellEnd"/>
-            <w:r>
-              <w:rPr>
-                <w:bCs/>
-                <w:i/>
-                <w:iCs/>
-                <w:sz w:val="26"/>
-                <w:szCs w:val="26"/>
-              </w:rPr>
-              <w:t xml:space="preserve"> </w:t>
-            </w:r>
-            <w:proofErr w:type="spellStart"/>
-            <w:r>
-              <w:rPr>
-                <w:bCs/>
-                <w:i/>
-                <w:iCs/>
-                <w:sz w:val="26"/>
-                <w:szCs w:val="26"/>
-              </w:rPr>
-              <w:t>gian</w:t>
-            </w:r>
-            <w:proofErr w:type="spellEnd"/>
-            <w:r>
-              <w:rPr>
-                <w:bCs/>
-                <w:i/>
-                <w:iCs/>
-                <w:sz w:val="26"/>
-                <w:szCs w:val="26"/>
-              </w:rPr>
-              <w:t xml:space="preserve"> </w:t>
-            </w:r>
-            <w:proofErr w:type="spellStart"/>
-            <w:r>
-              <w:rPr>
-                <w:bCs/>
-                <w:i/>
-                <w:iCs/>
-                <w:sz w:val="26"/>
-                <w:szCs w:val="26"/>
-              </w:rPr>
-              <w:t>phát</w:t>
-            </w:r>
-            <w:proofErr w:type="spellEnd"/>
-            <w:r>
-              <w:rPr>
-                <w:bCs/>
-                <w:i/>
-                <w:iCs/>
-                <w:sz w:val="26"/>
-                <w:szCs w:val="26"/>
-              </w:rPr>
-              <w:t xml:space="preserve"> </w:t>
-            </w:r>
-            <w:proofErr w:type="spellStart"/>
-            <w:r>
-              <w:rPr>
-                <w:bCs/>
-                <w:i/>
-                <w:iCs/>
-                <w:sz w:val="26"/>
-                <w:szCs w:val="26"/>
-              </w:rPr>
-              <w:t>đề</w:t>
-            </w:r>
-            <w:proofErr w:type="spellEnd"/>
-            <w:r>
-              <w:rPr>
-                <w:bCs/>
-                <w:i/>
-                <w:iCs/>
-                <w:sz w:val="26"/>
-                <w:szCs w:val="26"/>
-              </w:rPr>
-              <w:t>)</w:t>
+              <w:t>(không kể thời gian phát đề)</w:t>
             </w:r>
           </w:p>
           <w:p>
@@ -867,7 +593,7 @@
                 </mc:Choice>
                 <mc:Fallback>
                   <w:pict>
-                    <v:line id="Straight Connector 1" o:spid="_x0000_s1026" style="position:absolute;z-index:251661312;visibility:visible;mso-wrap-style:square;mso-width-percent:0;mso-height-percent:0;mso-wrap-distance-left:9pt;mso-wrap-distance-top:0;mso-wrap-distance-right:9pt;mso-wrap-distance-bottom:0;mso-position-horizontal:absolute;mso-position-horizontal-relative:text;mso-position-vertical:absolute;mso-position-vertical-relative:text;mso-width-percent:0;mso-height-percent:0;mso-width-relative:page;mso-height-relative:page" from="44.85pt,27.15pt" to="170.85pt,27.15pt" o:gfxdata="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"/>
+                    <v:line w14:anchorId="1E44CD77" id="Straight Connector 1" o:spid="_x0000_s1026" style="position:absolute;z-index:251661312;visibility:visible;mso-wrap-style:square;mso-width-percent:0;mso-height-percent:0;mso-wrap-distance-left:9pt;mso-wrap-distance-top:0;mso-wrap-distance-right:9pt;mso-wrap-distance-bottom:0;mso-position-horizontal:absolute;mso-position-horizontal-relative:text;mso-position-vertical:absolute;mso-position-vertical-relative:text;mso-width-percent:0;mso-height-percent:0;mso-width-relative:page;mso-height-relative:page" from="44.85pt,27.15pt" to="170.85pt,27.15pt" o:gfxdata="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"/>
                   </w:pict>
                 </mc:Fallback>
               </mc:AlternateContent>
@@ -931,42 +657,12 @@
                                       <w:lang w:val="vi-VN"/>
                                     </w:rPr>
                                   </w:pPr>
-                                  <w:proofErr w:type="spellStart"/>
                                   <w:r>
                                     <w:rPr>
                                       <w:b/>
                                     </w:rPr>
-                                    <w:t>Mã</w:t>
+                                    <w:t>Mã đề thi</w:t>
                                   </w:r>
-                                  <w:proofErr w:type="spellEnd"/>
-                                  <w:r>
-                                    <w:rPr>
-                                      <w:b/>
-                                    </w:rPr>
-                                    <w:t xml:space="preserve"> </w:t>
-                                  </w:r>
-                                  <w:proofErr w:type="spellStart"/>
-                                  <w:r>
-                                    <w:rPr>
-                                      <w:b/>
-                                    </w:rPr>
-                                    <w:t>đề</w:t>
-                                  </w:r>
-                                  <w:proofErr w:type="spellEnd"/>
-                                  <w:r>
-                                    <w:rPr>
-                                      <w:b/>
-                                    </w:rPr>
-                                    <w:t xml:space="preserve"> </w:t>
-                                  </w:r>
-                                  <w:proofErr w:type="spellStart"/>
-                                  <w:r>
-                                    <w:rPr>
-                                      <w:b/>
-                                    </w:rPr>
-                                    <w:t>thi</w:t>
-                                  </w:r>
-                                  <w:proofErr w:type="spellEnd"/>
                                   <w:r>
                                     <w:rPr>
                                       <w:b/>
@@ -1002,7 +698,7 @@
                 </mc:Choice>
                 <mc:Fallback>
                   <w:pict>
-                    <v:rect id="Rectangle 2" o:spid="_x0000_s1026" style="position:absolute;left:0;text-align:left;margin-left:236.7pt;margin-top:14.3pt;width:90pt;height:23.25pt;z-index:251660288;visibility:visible;mso-wrap-style:square;mso-width-percent:0;mso-height-percent:0;mso-wrap-distance-left:9pt;mso-wrap-distance-top:0;mso-wrap-distance-right:9pt;mso-wrap-distance-bottom:0;mso-position-horizontal:absolute;mso-position-horizontal-relative:text;mso-position-vertical:absolute;mso-position-vertical-relative:text;mso-width-percent:0;mso-height-percent:0;mso-width-relative:page;mso-height-relative:page;v-text-anchor:top" o:gfxdata="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">
+                    <v:rect w14:anchorId="1642FD87" id="Rectangle 2" o:spid="_x0000_s1026" style="position:absolute;left:0;text-align:left;margin-left:236.7pt;margin-top:14.3pt;width:90pt;height:23.25pt;z-index:251660288;visibility:visible;mso-wrap-style:square;mso-width-percent:0;mso-height-percent:0;mso-wrap-distance-left:9pt;mso-wrap-distance-top:0;mso-wrap-distance-right:9pt;mso-wrap-distance-bottom:0;mso-position-horizontal:absolute;mso-position-horizontal-relative:text;mso-position-vertical:absolute;mso-position-vertical-relative:text;mso-width-percent:0;mso-height-percent:0;mso-width-relative:page;mso-height-relative:page;v-text-anchor:top" o:gfxdata="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">
                       <v:textbox>
                         <w:txbxContent>
                           <w:p>
@@ -1012,42 +708,12 @@
                                 <w:lang w:val="vi-VN"/>
                               </w:rPr>
                             </w:pPr>
-                            <w:proofErr w:type="spellStart"/>
                             <w:r>
                               <w:rPr>
                                 <w:b/>
                               </w:rPr>
-                              <w:t>Mã</w:t>
+                              <w:t>Mã đề thi</w:t>
                             </w:r>
-                            <w:proofErr w:type="spellEnd"/>
-                            <w:r>
-                              <w:rPr>
-                                <w:b/>
-                              </w:rPr>
-                              <w:t xml:space="preserve"> </w:t>
-                            </w:r>
-                            <w:proofErr w:type="spellStart"/>
-                            <w:r>
-                              <w:rPr>
-                                <w:b/>
-                              </w:rPr>
-                              <w:t>đề</w:t>
-                            </w:r>
-                            <w:proofErr w:type="spellEnd"/>
-                            <w:r>
-                              <w:rPr>
-                                <w:b/>
-                              </w:rPr>
-                              <w:t xml:space="preserve"> </w:t>
-                            </w:r>
-                            <w:proofErr w:type="spellStart"/>
-                            <w:r>
-                              <w:rPr>
-                                <w:b/>
-                              </w:rPr>
-                              <w:t>thi</w:t>
-                            </w:r>
-                            <w:proofErr w:type="spellEnd"/>
                             <w:r>
                               <w:rPr>
                                 <w:b/>
@@ -1232,7 +898,6 @@
           <w:lang w:val="vi-VN"/>
         </w:rPr>
       </w:pPr>
-      <w:proofErr w:type="gramStart"/>
       <w:r>
         <w:rPr>
           <w:rFonts w:asciiTheme="majorHAnsi" w:hAnsiTheme="majorHAnsi" w:cstheme="majorHAnsi"/>
@@ -1258,7 +923,6 @@
         </w:rPr>
         <w:t>}</w:t>
       </w:r>
-      <w:proofErr w:type="gramEnd"/>
     </w:p>
     <w:p>
       <w:pPr>
@@ -1387,41 +1051,13 @@
           <w:szCs w:val="26"/>
         </w:rPr>
       </w:pPr>
-      <w:proofErr w:type="spellStart"/>
-      <w:r>
-        <w:rPr>
-          <w:rFonts w:asciiTheme="majorHAnsi" w:hAnsiTheme="majorHAnsi" w:cstheme="majorHAnsi"/>
-          <w:sz w:val="26"/>
-          <w:szCs w:val="26"/>
-        </w:rPr>
-        <w:t>Đáp</w:t>
-      </w:r>
-      <w:proofErr w:type="spellEnd"/>
-      <w:r>
-        <w:rPr>
-          <w:rFonts w:asciiTheme="majorHAnsi" w:hAnsiTheme="majorHAnsi" w:cstheme="majorHAnsi"/>
-          <w:sz w:val="26"/>
-          <w:szCs w:val="26"/>
-        </w:rPr>
-        <w:t xml:space="preserve"> </w:t>
-      </w:r>
-      <w:proofErr w:type="spellStart"/>
-      <w:r>
-        <w:rPr>
-          <w:rFonts w:asciiTheme="majorHAnsi" w:hAnsiTheme="majorHAnsi" w:cstheme="majorHAnsi"/>
-          <w:sz w:val="26"/>
-          <w:szCs w:val="26"/>
-        </w:rPr>
-        <w:t>án</w:t>
-      </w:r>
-      <w:proofErr w:type="spellEnd"/>
-      <w:r>
-        <w:rPr>
-          <w:rFonts w:asciiTheme="majorHAnsi" w:hAnsiTheme="majorHAnsi" w:cstheme="majorHAnsi"/>
-          <w:sz w:val="26"/>
-          <w:szCs w:val="26"/>
-        </w:rPr>
-        <w:t>: A</w:t>
+      <w:r>
+        <w:rPr>
+          <w:rFonts w:asciiTheme="majorHAnsi" w:hAnsiTheme="majorHAnsi" w:cstheme="majorHAnsi"/>
+          <w:sz w:val="26"/>
+          <w:szCs w:val="26"/>
+        </w:rPr>
+        <w:t>Đáp án: A</w:t>
       </w:r>
     </w:p>
     <w:p>
@@ -1677,41 +1313,13 @@
           <w:szCs w:val="26"/>
         </w:rPr>
       </w:pPr>
-      <w:proofErr w:type="spellStart"/>
-      <w:r>
-        <w:rPr>
-          <w:rFonts w:asciiTheme="majorHAnsi" w:hAnsiTheme="majorHAnsi" w:cstheme="majorHAnsi"/>
-          <w:sz w:val="26"/>
-          <w:szCs w:val="26"/>
-        </w:rPr>
-        <w:t>Đáp</w:t>
-      </w:r>
-      <w:proofErr w:type="spellEnd"/>
-      <w:r>
-        <w:rPr>
-          <w:rFonts w:asciiTheme="majorHAnsi" w:hAnsiTheme="majorHAnsi" w:cstheme="majorHAnsi"/>
-          <w:sz w:val="26"/>
-          <w:szCs w:val="26"/>
-        </w:rPr>
-        <w:t xml:space="preserve"> </w:t>
-      </w:r>
-      <w:proofErr w:type="spellStart"/>
-      <w:r>
-        <w:rPr>
-          <w:rFonts w:asciiTheme="majorHAnsi" w:hAnsiTheme="majorHAnsi" w:cstheme="majorHAnsi"/>
-          <w:sz w:val="26"/>
-          <w:szCs w:val="26"/>
-        </w:rPr>
-        <w:t>án</w:t>
-      </w:r>
-      <w:proofErr w:type="spellEnd"/>
-      <w:r>
-        <w:rPr>
-          <w:rFonts w:asciiTheme="majorHAnsi" w:hAnsiTheme="majorHAnsi" w:cstheme="majorHAnsi"/>
-          <w:sz w:val="26"/>
-          <w:szCs w:val="26"/>
-        </w:rPr>
-        <w:t>:</w:t>
+      <w:r>
+        <w:rPr>
+          <w:rFonts w:asciiTheme="majorHAnsi" w:hAnsiTheme="majorHAnsi" w:cstheme="majorHAnsi"/>
+          <w:sz w:val="26"/>
+          <w:szCs w:val="26"/>
+        </w:rPr>
+        <w:t>Đáp án:</w:t>
       </w:r>
       <w:r>
         <w:rPr>
@@ -1875,41 +1483,13 @@
           <w:szCs w:val="26"/>
         </w:rPr>
       </w:pPr>
-      <w:proofErr w:type="spellStart"/>
       <w:r>
         <w:rPr>
           <w:rFonts w:asciiTheme="minorHAnsi" w:hAnsiTheme="minorHAnsi" w:cstheme="minorHAnsi"/>
           <w:sz w:val="26"/>
           <w:szCs w:val="26"/>
         </w:rPr>
-        <w:t>Đáp</w:t>
-      </w:r>
-      <w:proofErr w:type="spellEnd"/>
-      <w:r>
-        <w:rPr>
-          <w:rFonts w:asciiTheme="minorHAnsi" w:hAnsiTheme="minorHAnsi" w:cstheme="minorHAnsi"/>
-          <w:sz w:val="26"/>
-          <w:szCs w:val="26"/>
-        </w:rPr>
-        <w:t xml:space="preserve"> </w:t>
-      </w:r>
-      <w:proofErr w:type="spellStart"/>
-      <w:r>
-        <w:rPr>
-          <w:rFonts w:asciiTheme="minorHAnsi" w:hAnsiTheme="minorHAnsi" w:cstheme="minorHAnsi"/>
-          <w:sz w:val="26"/>
-          <w:szCs w:val="26"/>
-        </w:rPr>
-        <w:t>án</w:t>
-      </w:r>
-      <w:proofErr w:type="spellEnd"/>
-      <w:r>
-        <w:rPr>
-          <w:rFonts w:asciiTheme="minorHAnsi" w:hAnsiTheme="minorHAnsi" w:cstheme="minorHAnsi"/>
-          <w:sz w:val="26"/>
-          <w:szCs w:val="26"/>
-        </w:rPr>
-        <w:t>:</w:t>
+        <w:t>Đáp án:</w:t>
       </w:r>
       <w:r>
         <w:rPr>
@@ -2073,41 +1653,13 @@
           <w:szCs w:val="26"/>
         </w:rPr>
       </w:pPr>
-      <w:proofErr w:type="spellStart"/>
       <w:r>
         <w:rPr>
           <w:rFonts w:asciiTheme="minorHAnsi" w:hAnsiTheme="minorHAnsi" w:cstheme="minorHAnsi"/>
           <w:sz w:val="26"/>
           <w:szCs w:val="26"/>
         </w:rPr>
-        <w:t>Đáp</w:t>
-      </w:r>
-      <w:proofErr w:type="spellEnd"/>
-      <w:r>
-        <w:rPr>
-          <w:rFonts w:asciiTheme="minorHAnsi" w:hAnsiTheme="minorHAnsi" w:cstheme="minorHAnsi"/>
-          <w:sz w:val="26"/>
-          <w:szCs w:val="26"/>
-        </w:rPr>
-        <w:t xml:space="preserve"> </w:t>
-      </w:r>
-      <w:proofErr w:type="spellStart"/>
-      <w:r>
-        <w:rPr>
-          <w:rFonts w:asciiTheme="minorHAnsi" w:hAnsiTheme="minorHAnsi" w:cstheme="minorHAnsi"/>
-          <w:sz w:val="26"/>
-          <w:szCs w:val="26"/>
-        </w:rPr>
-        <w:t>án</w:t>
-      </w:r>
-      <w:proofErr w:type="spellEnd"/>
-      <w:r>
-        <w:rPr>
-          <w:rFonts w:asciiTheme="minorHAnsi" w:hAnsiTheme="minorHAnsi" w:cstheme="minorHAnsi"/>
-          <w:sz w:val="26"/>
-          <w:szCs w:val="26"/>
-        </w:rPr>
-        <w:t>:</w:t>
+        <w:t>Đáp án:</w:t>
       </w:r>
       <w:r>
         <w:rPr>
@@ -2162,7 +1714,6 @@
           <w:szCs w:val="26"/>
         </w:rPr>
       </w:pPr>
-      <w:proofErr w:type="gramStart"/>
       <w:r>
         <w:rPr>
           <w:rFonts w:asciiTheme="majorHAnsi" w:hAnsiTheme="majorHAnsi" w:cstheme="majorHAnsi"/>
@@ -2188,7 +1739,6 @@
         </w:rPr>
         <w:t>}</w:t>
       </w:r>
-      <w:proofErr w:type="gramEnd"/>
     </w:p>
     <w:p>
       <w:pPr>
@@ -2307,41 +1857,13 @@
           <w:szCs w:val="26"/>
         </w:rPr>
       </w:pPr>
-      <w:proofErr w:type="spellStart"/>
       <w:r>
         <w:rPr>
           <w:rFonts w:asciiTheme="minorHAnsi" w:hAnsiTheme="minorHAnsi" w:cstheme="minorHAnsi"/>
           <w:sz w:val="26"/>
           <w:szCs w:val="26"/>
         </w:rPr>
-        <w:t>Đáp</w:t>
-      </w:r>
-      <w:proofErr w:type="spellEnd"/>
-      <w:r>
-        <w:rPr>
-          <w:rFonts w:asciiTheme="minorHAnsi" w:hAnsiTheme="minorHAnsi" w:cstheme="minorHAnsi"/>
-          <w:sz w:val="26"/>
-          <w:szCs w:val="26"/>
-        </w:rPr>
-        <w:t xml:space="preserve"> </w:t>
-      </w:r>
-      <w:proofErr w:type="spellStart"/>
-      <w:r>
-        <w:rPr>
-          <w:rFonts w:asciiTheme="minorHAnsi" w:hAnsiTheme="minorHAnsi" w:cstheme="minorHAnsi"/>
-          <w:sz w:val="26"/>
-          <w:szCs w:val="26"/>
-        </w:rPr>
-        <w:t>án</w:t>
-      </w:r>
-      <w:proofErr w:type="spellEnd"/>
-      <w:r>
-        <w:rPr>
-          <w:rFonts w:asciiTheme="minorHAnsi" w:hAnsiTheme="minorHAnsi" w:cstheme="minorHAnsi"/>
-          <w:sz w:val="26"/>
-          <w:szCs w:val="26"/>
-        </w:rPr>
-        <w:t>:</w:t>
+        <w:t>Đáp án:</w:t>
       </w:r>
       <w:r>
         <w:rPr>
@@ -2505,7 +2027,6 @@
           <w:szCs w:val="26"/>
         </w:rPr>
       </w:pPr>
-      <w:proofErr w:type="spellStart"/>
       <w:r>
         <w:rPr>
           <w:rFonts w:asciiTheme="minorHAnsi" w:hAnsiTheme="minorHAnsi" w:cstheme="minorHAnsi"/>
@@ -2513,34 +2034,7 @@
           <w:szCs w:val="26"/>
         </w:rPr>
         <w:lastRenderedPageBreak/>
-        <w:t>Đáp</w:t>
-      </w:r>
-      <w:proofErr w:type="spellEnd"/>
-      <w:r>
-        <w:rPr>
-          <w:rFonts w:asciiTheme="minorHAnsi" w:hAnsiTheme="minorHAnsi" w:cstheme="minorHAnsi"/>
-          <w:sz w:val="26"/>
-          <w:szCs w:val="26"/>
-        </w:rPr>
-        <w:t xml:space="preserve"> </w:t>
-      </w:r>
-      <w:proofErr w:type="spellStart"/>
-      <w:r>
-        <w:rPr>
-          <w:rFonts w:asciiTheme="minorHAnsi" w:hAnsiTheme="minorHAnsi" w:cstheme="minorHAnsi"/>
-          <w:sz w:val="26"/>
-          <w:szCs w:val="26"/>
-        </w:rPr>
-        <w:t>án</w:t>
-      </w:r>
-      <w:proofErr w:type="spellEnd"/>
-      <w:r>
-        <w:rPr>
-          <w:rFonts w:asciiTheme="minorHAnsi" w:hAnsiTheme="minorHAnsi" w:cstheme="minorHAnsi"/>
-          <w:sz w:val="26"/>
-          <w:szCs w:val="26"/>
-        </w:rPr>
-        <w:t>:</w:t>
+        <w:t>Đáp án:</w:t>
       </w:r>
       <w:r>
         <w:rPr>
@@ -2753,41 +2247,13 @@
           <w:szCs w:val="26"/>
         </w:rPr>
       </w:pPr>
-      <w:proofErr w:type="spellStart"/>
       <w:r>
         <w:rPr>
           <w:rFonts w:asciiTheme="minorHAnsi" w:hAnsiTheme="minorHAnsi" w:cstheme="minorHAnsi"/>
           <w:sz w:val="26"/>
           <w:szCs w:val="26"/>
         </w:rPr>
-        <w:t>Đáp</w:t>
-      </w:r>
-      <w:proofErr w:type="spellEnd"/>
-      <w:r>
-        <w:rPr>
-          <w:rFonts w:asciiTheme="minorHAnsi" w:hAnsiTheme="minorHAnsi" w:cstheme="minorHAnsi"/>
-          <w:sz w:val="26"/>
-          <w:szCs w:val="26"/>
-        </w:rPr>
-        <w:t xml:space="preserve"> </w:t>
-      </w:r>
-      <w:proofErr w:type="spellStart"/>
-      <w:r>
-        <w:rPr>
-          <w:rFonts w:asciiTheme="minorHAnsi" w:hAnsiTheme="minorHAnsi" w:cstheme="minorHAnsi"/>
-          <w:sz w:val="26"/>
-          <w:szCs w:val="26"/>
-        </w:rPr>
-        <w:t>án</w:t>
-      </w:r>
-      <w:proofErr w:type="spellEnd"/>
-      <w:r>
-        <w:rPr>
-          <w:rFonts w:asciiTheme="minorHAnsi" w:hAnsiTheme="minorHAnsi" w:cstheme="minorHAnsi"/>
-          <w:sz w:val="26"/>
-          <w:szCs w:val="26"/>
-        </w:rPr>
-        <w:t>:</w:t>
+        <w:t>Đáp án:</w:t>
       </w:r>
       <w:r>
         <w:rPr>
@@ -2957,41 +2423,13 @@
           <w:szCs w:val="26"/>
         </w:rPr>
       </w:pPr>
-      <w:proofErr w:type="spellStart"/>
       <w:r>
         <w:rPr>
           <w:rFonts w:asciiTheme="minorHAnsi" w:hAnsiTheme="minorHAnsi" w:cstheme="minorHAnsi"/>
           <w:sz w:val="26"/>
           <w:szCs w:val="26"/>
         </w:rPr>
-        <w:t>Đáp</w:t>
-      </w:r>
-      <w:proofErr w:type="spellEnd"/>
-      <w:r>
-        <w:rPr>
-          <w:rFonts w:asciiTheme="minorHAnsi" w:hAnsiTheme="minorHAnsi" w:cstheme="minorHAnsi"/>
-          <w:sz w:val="26"/>
-          <w:szCs w:val="26"/>
-        </w:rPr>
-        <w:t xml:space="preserve"> </w:t>
-      </w:r>
-      <w:proofErr w:type="spellStart"/>
-      <w:r>
-        <w:rPr>
-          <w:rFonts w:asciiTheme="minorHAnsi" w:hAnsiTheme="minorHAnsi" w:cstheme="minorHAnsi"/>
-          <w:sz w:val="26"/>
-          <w:szCs w:val="26"/>
-        </w:rPr>
-        <w:t>án</w:t>
-      </w:r>
-      <w:proofErr w:type="spellEnd"/>
-      <w:r>
-        <w:rPr>
-          <w:rFonts w:asciiTheme="minorHAnsi" w:hAnsiTheme="minorHAnsi" w:cstheme="minorHAnsi"/>
-          <w:sz w:val="26"/>
-          <w:szCs w:val="26"/>
-        </w:rPr>
-        <w:t>:</w:t>
+        <w:t>Đáp án:</w:t>
       </w:r>
       <w:r>
         <w:rPr>
@@ -3165,41 +2603,13 @@
           <w:szCs w:val="26"/>
         </w:rPr>
       </w:pPr>
-      <w:proofErr w:type="spellStart"/>
       <w:r>
         <w:rPr>
           <w:rFonts w:asciiTheme="minorHAnsi" w:hAnsiTheme="minorHAnsi" w:cstheme="minorHAnsi"/>
           <w:sz w:val="26"/>
           <w:szCs w:val="26"/>
         </w:rPr>
-        <w:t>Đáp</w:t>
-      </w:r>
-      <w:proofErr w:type="spellEnd"/>
-      <w:r>
-        <w:rPr>
-          <w:rFonts w:asciiTheme="minorHAnsi" w:hAnsiTheme="minorHAnsi" w:cstheme="minorHAnsi"/>
-          <w:sz w:val="26"/>
-          <w:szCs w:val="26"/>
-        </w:rPr>
-        <w:t xml:space="preserve"> </w:t>
-      </w:r>
-      <w:proofErr w:type="spellStart"/>
-      <w:r>
-        <w:rPr>
-          <w:rFonts w:asciiTheme="minorHAnsi" w:hAnsiTheme="minorHAnsi" w:cstheme="minorHAnsi"/>
-          <w:sz w:val="26"/>
-          <w:szCs w:val="26"/>
-        </w:rPr>
-        <w:t>án</w:t>
-      </w:r>
-      <w:proofErr w:type="spellEnd"/>
-      <w:r>
-        <w:rPr>
-          <w:rFonts w:asciiTheme="minorHAnsi" w:hAnsiTheme="minorHAnsi" w:cstheme="minorHAnsi"/>
-          <w:sz w:val="26"/>
-          <w:szCs w:val="26"/>
-        </w:rPr>
-        <w:t>:</w:t>
+        <w:t>Đáp án:</w:t>
       </w:r>
       <w:r>
         <w:rPr>
@@ -3363,41 +2773,13 @@
           <w:szCs w:val="26"/>
         </w:rPr>
       </w:pPr>
-      <w:proofErr w:type="spellStart"/>
       <w:r>
         <w:rPr>
           <w:rFonts w:asciiTheme="minorHAnsi" w:hAnsiTheme="minorHAnsi" w:cstheme="minorHAnsi"/>
           <w:sz w:val="26"/>
           <w:szCs w:val="26"/>
         </w:rPr>
-        <w:t>Đáp</w:t>
-      </w:r>
-      <w:proofErr w:type="spellEnd"/>
-      <w:r>
-        <w:rPr>
-          <w:rFonts w:asciiTheme="minorHAnsi" w:hAnsiTheme="minorHAnsi" w:cstheme="minorHAnsi"/>
-          <w:sz w:val="26"/>
-          <w:szCs w:val="26"/>
-        </w:rPr>
-        <w:t xml:space="preserve"> </w:t>
-      </w:r>
-      <w:proofErr w:type="spellStart"/>
-      <w:r>
-        <w:rPr>
-          <w:rFonts w:asciiTheme="minorHAnsi" w:hAnsiTheme="minorHAnsi" w:cstheme="minorHAnsi"/>
-          <w:sz w:val="26"/>
-          <w:szCs w:val="26"/>
-        </w:rPr>
-        <w:t>án</w:t>
-      </w:r>
-      <w:proofErr w:type="spellEnd"/>
-      <w:r>
-        <w:rPr>
-          <w:rFonts w:asciiTheme="minorHAnsi" w:hAnsiTheme="minorHAnsi" w:cstheme="minorHAnsi"/>
-          <w:sz w:val="26"/>
-          <w:szCs w:val="26"/>
-        </w:rPr>
-        <w:t>:</w:t>
+        <w:t>Đáp án:</w:t>
       </w:r>
       <w:r>
         <w:rPr>
@@ -3469,7 +2851,6 @@
           <w:lang w:val="vi-VN"/>
         </w:rPr>
       </w:pPr>
-      <w:proofErr w:type="gramStart"/>
       <w:r>
         <w:rPr>
           <w:rFonts w:asciiTheme="majorHAnsi" w:hAnsiTheme="majorHAnsi" w:cstheme="majorHAnsi"/>
@@ -3495,7 +2876,6 @@
         </w:rPr>
         <w:t>}</w:t>
       </w:r>
-      <w:proofErr w:type="gramEnd"/>
     </w:p>
     <w:p>
       <w:pPr>
@@ -3624,41 +3004,13 @@
           <w:szCs w:val="26"/>
         </w:rPr>
       </w:pPr>
-      <w:proofErr w:type="spellStart"/>
       <w:r>
         <w:rPr>
           <w:rFonts w:asciiTheme="minorHAnsi" w:hAnsiTheme="minorHAnsi" w:cstheme="minorHAnsi"/>
           <w:sz w:val="26"/>
           <w:szCs w:val="26"/>
         </w:rPr>
-        <w:t>Đáp</w:t>
-      </w:r>
-      <w:proofErr w:type="spellEnd"/>
-      <w:r>
-        <w:rPr>
-          <w:rFonts w:asciiTheme="minorHAnsi" w:hAnsiTheme="minorHAnsi" w:cstheme="minorHAnsi"/>
-          <w:sz w:val="26"/>
-          <w:szCs w:val="26"/>
-        </w:rPr>
-        <w:t xml:space="preserve"> </w:t>
-      </w:r>
-      <w:proofErr w:type="spellStart"/>
-      <w:r>
-        <w:rPr>
-          <w:rFonts w:asciiTheme="minorHAnsi" w:hAnsiTheme="minorHAnsi" w:cstheme="minorHAnsi"/>
-          <w:sz w:val="26"/>
-          <w:szCs w:val="26"/>
-        </w:rPr>
-        <w:t>án</w:t>
-      </w:r>
-      <w:proofErr w:type="spellEnd"/>
-      <w:r>
-        <w:rPr>
-          <w:rFonts w:asciiTheme="minorHAnsi" w:hAnsiTheme="minorHAnsi" w:cstheme="minorHAnsi"/>
-          <w:sz w:val="26"/>
-          <w:szCs w:val="26"/>
-        </w:rPr>
-        <w:t>:</w:t>
+        <w:t>Đáp án:</w:t>
       </w:r>
       <w:r>
         <w:rPr>
@@ -3822,41 +3174,13 @@
           <w:szCs w:val="26"/>
         </w:rPr>
       </w:pPr>
-      <w:proofErr w:type="spellStart"/>
       <w:r>
         <w:rPr>
           <w:rFonts w:asciiTheme="minorHAnsi" w:hAnsiTheme="minorHAnsi" w:cstheme="minorHAnsi"/>
           <w:sz w:val="26"/>
           <w:szCs w:val="26"/>
         </w:rPr>
-        <w:t>Đáp</w:t>
-      </w:r>
-      <w:proofErr w:type="spellEnd"/>
-      <w:r>
-        <w:rPr>
-          <w:rFonts w:asciiTheme="minorHAnsi" w:hAnsiTheme="minorHAnsi" w:cstheme="minorHAnsi"/>
-          <w:sz w:val="26"/>
-          <w:szCs w:val="26"/>
-        </w:rPr>
-        <w:t xml:space="preserve"> </w:t>
-      </w:r>
-      <w:proofErr w:type="spellStart"/>
-      <w:r>
-        <w:rPr>
-          <w:rFonts w:asciiTheme="minorHAnsi" w:hAnsiTheme="minorHAnsi" w:cstheme="minorHAnsi"/>
-          <w:sz w:val="26"/>
-          <w:szCs w:val="26"/>
-        </w:rPr>
-        <w:t>án</w:t>
-      </w:r>
-      <w:proofErr w:type="spellEnd"/>
-      <w:r>
-        <w:rPr>
-          <w:rFonts w:asciiTheme="minorHAnsi" w:hAnsiTheme="minorHAnsi" w:cstheme="minorHAnsi"/>
-          <w:sz w:val="26"/>
-          <w:szCs w:val="26"/>
-        </w:rPr>
-        <w:t>:</w:t>
+        <w:t>Đáp án:</w:t>
       </w:r>
       <w:r>
         <w:rPr>
@@ -4152,41 +3476,13 @@
           <w:szCs w:val="26"/>
         </w:rPr>
       </w:pPr>
-      <w:proofErr w:type="spellStart"/>
       <w:r>
         <w:rPr>
           <w:rFonts w:asciiTheme="minorHAnsi" w:hAnsiTheme="minorHAnsi" w:cstheme="minorHAnsi"/>
           <w:sz w:val="26"/>
           <w:szCs w:val="26"/>
         </w:rPr>
-        <w:t>Đáp</w:t>
-      </w:r>
-      <w:proofErr w:type="spellEnd"/>
-      <w:r>
-        <w:rPr>
-          <w:rFonts w:asciiTheme="minorHAnsi" w:hAnsiTheme="minorHAnsi" w:cstheme="minorHAnsi"/>
-          <w:sz w:val="26"/>
-          <w:szCs w:val="26"/>
-        </w:rPr>
-        <w:t xml:space="preserve"> </w:t>
-      </w:r>
-      <w:proofErr w:type="spellStart"/>
-      <w:r>
-        <w:rPr>
-          <w:rFonts w:asciiTheme="minorHAnsi" w:hAnsiTheme="minorHAnsi" w:cstheme="minorHAnsi"/>
-          <w:sz w:val="26"/>
-          <w:szCs w:val="26"/>
-        </w:rPr>
-        <w:t>án</w:t>
-      </w:r>
-      <w:proofErr w:type="spellEnd"/>
-      <w:r>
-        <w:rPr>
-          <w:rFonts w:asciiTheme="minorHAnsi" w:hAnsiTheme="minorHAnsi" w:cstheme="minorHAnsi"/>
-          <w:sz w:val="26"/>
-          <w:szCs w:val="26"/>
-        </w:rPr>
-        <w:t>:</w:t>
+        <w:t>Đáp án:</w:t>
       </w:r>
       <w:r>
         <w:rPr>
@@ -4408,41 +3704,13 @@
           <w:szCs w:val="26"/>
         </w:rPr>
       </w:pPr>
-      <w:proofErr w:type="spellStart"/>
       <w:r>
         <w:rPr>
           <w:rFonts w:asciiTheme="minorHAnsi" w:hAnsiTheme="minorHAnsi" w:cstheme="minorHAnsi"/>
           <w:sz w:val="26"/>
           <w:szCs w:val="26"/>
         </w:rPr>
-        <w:t>Đáp</w:t>
-      </w:r>
-      <w:proofErr w:type="spellEnd"/>
-      <w:r>
-        <w:rPr>
-          <w:rFonts w:asciiTheme="minorHAnsi" w:hAnsiTheme="minorHAnsi" w:cstheme="minorHAnsi"/>
-          <w:sz w:val="26"/>
-          <w:szCs w:val="26"/>
-        </w:rPr>
-        <w:t xml:space="preserve"> </w:t>
-      </w:r>
-      <w:proofErr w:type="spellStart"/>
-      <w:r>
-        <w:rPr>
-          <w:rFonts w:asciiTheme="minorHAnsi" w:hAnsiTheme="minorHAnsi" w:cstheme="minorHAnsi"/>
-          <w:sz w:val="26"/>
-          <w:szCs w:val="26"/>
-        </w:rPr>
-        <w:t>án</w:t>
-      </w:r>
-      <w:proofErr w:type="spellEnd"/>
-      <w:r>
-        <w:rPr>
-          <w:rFonts w:asciiTheme="minorHAnsi" w:hAnsiTheme="minorHAnsi" w:cstheme="minorHAnsi"/>
-          <w:sz w:val="26"/>
-          <w:szCs w:val="26"/>
-        </w:rPr>
-        <w:t>:</w:t>
+        <w:t>Đáp án:</w:t>
       </w:r>
       <w:r>
         <w:rPr>
@@ -4657,41 +3925,13 @@
           <w:szCs w:val="26"/>
         </w:rPr>
       </w:pPr>
-      <w:proofErr w:type="spellStart"/>
       <w:r>
         <w:rPr>
           <w:rFonts w:asciiTheme="minorHAnsi" w:hAnsiTheme="minorHAnsi" w:cstheme="minorHAnsi"/>
           <w:sz w:val="26"/>
           <w:szCs w:val="26"/>
         </w:rPr>
-        <w:t>Đáp</w:t>
-      </w:r>
-      <w:proofErr w:type="spellEnd"/>
-      <w:r>
-        <w:rPr>
-          <w:rFonts w:asciiTheme="minorHAnsi" w:hAnsiTheme="minorHAnsi" w:cstheme="minorHAnsi"/>
-          <w:sz w:val="26"/>
-          <w:szCs w:val="26"/>
-        </w:rPr>
-        <w:t xml:space="preserve"> </w:t>
-      </w:r>
-      <w:proofErr w:type="spellStart"/>
-      <w:r>
-        <w:rPr>
-          <w:rFonts w:asciiTheme="minorHAnsi" w:hAnsiTheme="minorHAnsi" w:cstheme="minorHAnsi"/>
-          <w:sz w:val="26"/>
-          <w:szCs w:val="26"/>
-        </w:rPr>
-        <w:t>án</w:t>
-      </w:r>
-      <w:proofErr w:type="spellEnd"/>
-      <w:r>
-        <w:rPr>
-          <w:rFonts w:asciiTheme="minorHAnsi" w:hAnsiTheme="minorHAnsi" w:cstheme="minorHAnsi"/>
-          <w:sz w:val="26"/>
-          <w:szCs w:val="26"/>
-        </w:rPr>
-        <w:t>:</w:t>
+        <w:t>Đáp án:</w:t>
       </w:r>
       <w:r>
         <w:rPr>
@@ -4902,41 +4142,13 @@
           <w:szCs w:val="26"/>
         </w:rPr>
       </w:pPr>
-      <w:proofErr w:type="spellStart"/>
       <w:r>
         <w:rPr>
           <w:rFonts w:asciiTheme="minorHAnsi" w:hAnsiTheme="minorHAnsi" w:cstheme="minorHAnsi"/>
           <w:sz w:val="26"/>
           <w:szCs w:val="26"/>
         </w:rPr>
-        <w:t>Đáp</w:t>
-      </w:r>
-      <w:proofErr w:type="spellEnd"/>
-      <w:r>
-        <w:rPr>
-          <w:rFonts w:asciiTheme="minorHAnsi" w:hAnsiTheme="minorHAnsi" w:cstheme="minorHAnsi"/>
-          <w:sz w:val="26"/>
-          <w:szCs w:val="26"/>
-        </w:rPr>
-        <w:t xml:space="preserve"> </w:t>
-      </w:r>
-      <w:proofErr w:type="spellStart"/>
-      <w:r>
-        <w:rPr>
-          <w:rFonts w:asciiTheme="minorHAnsi" w:hAnsiTheme="minorHAnsi" w:cstheme="minorHAnsi"/>
-          <w:sz w:val="26"/>
-          <w:szCs w:val="26"/>
-        </w:rPr>
-        <w:t>án</w:t>
-      </w:r>
-      <w:proofErr w:type="spellEnd"/>
-      <w:r>
-        <w:rPr>
-          <w:rFonts w:asciiTheme="minorHAnsi" w:hAnsiTheme="minorHAnsi" w:cstheme="minorHAnsi"/>
-          <w:sz w:val="26"/>
-          <w:szCs w:val="26"/>
-        </w:rPr>
-        <w:t>:</w:t>
+        <w:t>Đáp án:</w:t>
       </w:r>
       <w:r>
         <w:rPr>
@@ -5237,41 +4449,13 @@
           <w:szCs w:val="26"/>
         </w:rPr>
       </w:pPr>
-      <w:proofErr w:type="spellStart"/>
       <w:r>
         <w:rPr>
           <w:rFonts w:asciiTheme="minorHAnsi" w:hAnsiTheme="minorHAnsi" w:cstheme="minorHAnsi"/>
           <w:sz w:val="26"/>
           <w:szCs w:val="26"/>
         </w:rPr>
-        <w:t>Đáp</w:t>
-      </w:r>
-      <w:proofErr w:type="spellEnd"/>
-      <w:r>
-        <w:rPr>
-          <w:rFonts w:asciiTheme="minorHAnsi" w:hAnsiTheme="minorHAnsi" w:cstheme="minorHAnsi"/>
-          <w:sz w:val="26"/>
-          <w:szCs w:val="26"/>
-        </w:rPr>
-        <w:t xml:space="preserve"> </w:t>
-      </w:r>
-      <w:proofErr w:type="spellStart"/>
-      <w:r>
-        <w:rPr>
-          <w:rFonts w:asciiTheme="minorHAnsi" w:hAnsiTheme="minorHAnsi" w:cstheme="minorHAnsi"/>
-          <w:sz w:val="26"/>
-          <w:szCs w:val="26"/>
-        </w:rPr>
-        <w:t>án</w:t>
-      </w:r>
-      <w:proofErr w:type="spellEnd"/>
-      <w:r>
-        <w:rPr>
-          <w:rFonts w:asciiTheme="minorHAnsi" w:hAnsiTheme="minorHAnsi" w:cstheme="minorHAnsi"/>
-          <w:sz w:val="26"/>
-          <w:szCs w:val="26"/>
-        </w:rPr>
-        <w:t>:</w:t>
+        <w:t>Đáp án:</w:t>
       </w:r>
       <w:r>
         <w:rPr>
@@ -5429,41 +4613,13 @@
           <w:szCs w:val="26"/>
         </w:rPr>
       </w:pPr>
-      <w:proofErr w:type="spellStart"/>
       <w:r>
         <w:rPr>
           <w:rFonts w:asciiTheme="minorHAnsi" w:hAnsiTheme="minorHAnsi" w:cstheme="minorHAnsi"/>
           <w:sz w:val="26"/>
           <w:szCs w:val="26"/>
         </w:rPr>
-        <w:t>Đáp</w:t>
-      </w:r>
-      <w:proofErr w:type="spellEnd"/>
-      <w:r>
-        <w:rPr>
-          <w:rFonts w:asciiTheme="minorHAnsi" w:hAnsiTheme="minorHAnsi" w:cstheme="minorHAnsi"/>
-          <w:sz w:val="26"/>
-          <w:szCs w:val="26"/>
-        </w:rPr>
-        <w:t xml:space="preserve"> </w:t>
-      </w:r>
-      <w:proofErr w:type="spellStart"/>
-      <w:r>
-        <w:rPr>
-          <w:rFonts w:asciiTheme="minorHAnsi" w:hAnsiTheme="minorHAnsi" w:cstheme="minorHAnsi"/>
-          <w:sz w:val="26"/>
-          <w:szCs w:val="26"/>
-        </w:rPr>
-        <w:t>án</w:t>
-      </w:r>
-      <w:proofErr w:type="spellEnd"/>
-      <w:r>
-        <w:rPr>
-          <w:rFonts w:asciiTheme="minorHAnsi" w:hAnsiTheme="minorHAnsi" w:cstheme="minorHAnsi"/>
-          <w:sz w:val="26"/>
-          <w:szCs w:val="26"/>
-        </w:rPr>
-        <w:t>:</w:t>
+        <w:t>Đáp án:</w:t>
       </w:r>
       <w:r>
         <w:rPr>
@@ -5640,41 +4796,13 @@
           <w:szCs w:val="26"/>
         </w:rPr>
       </w:pPr>
-      <w:proofErr w:type="spellStart"/>
       <w:r>
         <w:rPr>
           <w:rFonts w:asciiTheme="minorHAnsi" w:hAnsiTheme="minorHAnsi" w:cstheme="minorHAnsi"/>
           <w:sz w:val="26"/>
           <w:szCs w:val="26"/>
         </w:rPr>
-        <w:t>Đáp</w:t>
-      </w:r>
-      <w:proofErr w:type="spellEnd"/>
-      <w:r>
-        <w:rPr>
-          <w:rFonts w:asciiTheme="minorHAnsi" w:hAnsiTheme="minorHAnsi" w:cstheme="minorHAnsi"/>
-          <w:sz w:val="26"/>
-          <w:szCs w:val="26"/>
-        </w:rPr>
-        <w:t xml:space="preserve"> </w:t>
-      </w:r>
-      <w:proofErr w:type="spellStart"/>
-      <w:r>
-        <w:rPr>
-          <w:rFonts w:asciiTheme="minorHAnsi" w:hAnsiTheme="minorHAnsi" w:cstheme="minorHAnsi"/>
-          <w:sz w:val="26"/>
-          <w:szCs w:val="26"/>
-        </w:rPr>
-        <w:t>án</w:t>
-      </w:r>
-      <w:proofErr w:type="spellEnd"/>
-      <w:r>
-        <w:rPr>
-          <w:rFonts w:asciiTheme="minorHAnsi" w:hAnsiTheme="minorHAnsi" w:cstheme="minorHAnsi"/>
-          <w:sz w:val="26"/>
-          <w:szCs w:val="26"/>
-        </w:rPr>
-        <w:t>:</w:t>
+        <w:t>Đáp án:</w:t>
       </w:r>
       <w:r>
         <w:rPr>
@@ -5873,41 +5001,13 @@
           <w:szCs w:val="26"/>
         </w:rPr>
       </w:pPr>
-      <w:proofErr w:type="spellStart"/>
       <w:r>
         <w:rPr>
           <w:rFonts w:asciiTheme="minorHAnsi" w:hAnsiTheme="minorHAnsi" w:cstheme="minorHAnsi"/>
           <w:sz w:val="26"/>
           <w:szCs w:val="26"/>
         </w:rPr>
-        <w:t>Đáp</w:t>
-      </w:r>
-      <w:proofErr w:type="spellEnd"/>
-      <w:r>
-        <w:rPr>
-          <w:rFonts w:asciiTheme="minorHAnsi" w:hAnsiTheme="minorHAnsi" w:cstheme="minorHAnsi"/>
-          <w:sz w:val="26"/>
-          <w:szCs w:val="26"/>
-        </w:rPr>
-        <w:t xml:space="preserve"> </w:t>
-      </w:r>
-      <w:proofErr w:type="spellStart"/>
-      <w:r>
-        <w:rPr>
-          <w:rFonts w:asciiTheme="minorHAnsi" w:hAnsiTheme="minorHAnsi" w:cstheme="minorHAnsi"/>
-          <w:sz w:val="26"/>
-          <w:szCs w:val="26"/>
-        </w:rPr>
-        <w:t>án</w:t>
-      </w:r>
-      <w:proofErr w:type="spellEnd"/>
-      <w:r>
-        <w:rPr>
-          <w:rFonts w:asciiTheme="minorHAnsi" w:hAnsiTheme="minorHAnsi" w:cstheme="minorHAnsi"/>
-          <w:sz w:val="26"/>
-          <w:szCs w:val="26"/>
-        </w:rPr>
-        <w:t>:</w:t>
+        <w:t>Đáp án:</w:t>
       </w:r>
       <w:r>
         <w:rPr>
@@ -6055,34 +5155,15 @@
           <w:szCs w:val="26"/>
           <w:lang w:val="vi-VN"/>
         </w:rPr>
-        <w:t xml:space="preserve">Last Monday, William Murphy saw a wallet on a lonely </w:t>
-      </w:r>
-      <w:proofErr w:type="gramStart"/>
-      <w:r>
-        <w:rPr>
-          <w:rFonts w:asciiTheme="majorHAnsi" w:hAnsiTheme="majorHAnsi" w:cstheme="majorHAnsi"/>
-          <w:sz w:val="26"/>
-          <w:szCs w:val="26"/>
-          <w:lang w:val="vi-VN"/>
-        </w:rPr>
-        <w:t xml:space="preserve">street  </w:t>
-      </w:r>
-      <w:r>
-        <w:rPr>
-          <w:rFonts w:asciiTheme="majorHAnsi" w:hAnsiTheme="majorHAnsi" w:cstheme="majorHAnsi"/>
-          <w:sz w:val="26"/>
-          <w:szCs w:val="26"/>
-        </w:rPr>
-        <w:t>(</w:t>
-      </w:r>
-      <w:proofErr w:type="gramEnd"/>
-      <w:r>
-        <w:rPr>
-          <w:rFonts w:asciiTheme="majorHAnsi" w:hAnsiTheme="majorHAnsi" w:cstheme="majorHAnsi"/>
-          <w:sz w:val="26"/>
-          <w:szCs w:val="26"/>
-        </w:rPr>
-        <w:t xml:space="preserve">21) </w:t>
+        <w:t xml:space="preserve">Last Monday, William Murphy saw a wallet on a lonely street  </w:t>
+      </w:r>
+      <w:r>
+        <w:rPr>
+          <w:rFonts w:asciiTheme="majorHAnsi" w:hAnsiTheme="majorHAnsi" w:cstheme="majorHAnsi"/>
+          <w:sz w:val="26"/>
+          <w:szCs w:val="26"/>
+        </w:rPr>
+        <w:t xml:space="preserve">(21) </w:t>
       </w:r>
       <w:r>
         <w:rPr>
@@ -6331,41 +5412,13 @@
           <w:szCs w:val="26"/>
         </w:rPr>
       </w:pPr>
-      <w:proofErr w:type="spellStart"/>
       <w:r>
         <w:rPr>
           <w:rFonts w:asciiTheme="minorHAnsi" w:hAnsiTheme="minorHAnsi" w:cstheme="minorHAnsi"/>
           <w:sz w:val="26"/>
           <w:szCs w:val="26"/>
         </w:rPr>
-        <w:t>Đáp</w:t>
-      </w:r>
-      <w:proofErr w:type="spellEnd"/>
-      <w:r>
-        <w:rPr>
-          <w:rFonts w:asciiTheme="minorHAnsi" w:hAnsiTheme="minorHAnsi" w:cstheme="minorHAnsi"/>
-          <w:sz w:val="26"/>
-          <w:szCs w:val="26"/>
-        </w:rPr>
-        <w:t xml:space="preserve"> </w:t>
-      </w:r>
-      <w:proofErr w:type="spellStart"/>
-      <w:r>
-        <w:rPr>
-          <w:rFonts w:asciiTheme="minorHAnsi" w:hAnsiTheme="minorHAnsi" w:cstheme="minorHAnsi"/>
-          <w:sz w:val="26"/>
-          <w:szCs w:val="26"/>
-        </w:rPr>
-        <w:t>án</w:t>
-      </w:r>
-      <w:proofErr w:type="spellEnd"/>
-      <w:r>
-        <w:rPr>
-          <w:rFonts w:asciiTheme="minorHAnsi" w:hAnsiTheme="minorHAnsi" w:cstheme="minorHAnsi"/>
-          <w:sz w:val="26"/>
-          <w:szCs w:val="26"/>
-        </w:rPr>
-        <w:t>:</w:t>
+        <w:t>Đáp án:</w:t>
       </w:r>
       <w:r>
         <w:rPr>
@@ -6559,16 +5612,14 @@
           <w:szCs w:val="26"/>
         </w:rPr>
       </w:pPr>
-      <w:proofErr w:type="spellStart"/>
       <w:r>
         <w:rPr>
           <w:rFonts w:asciiTheme="minorHAnsi" w:hAnsiTheme="minorHAnsi" w:cstheme="minorHAnsi"/>
           <w:sz w:val="26"/>
           <w:szCs w:val="26"/>
         </w:rPr>
-        <w:t>Đáp</w:t>
-      </w:r>
-      <w:proofErr w:type="spellEnd"/>
+        <w:t>Đáp án:</w:t>
+      </w:r>
       <w:r>
         <w:rPr>
           <w:rFonts w:asciiTheme="minorHAnsi" w:hAnsiTheme="minorHAnsi" w:cstheme="minorHAnsi"/>
@@ -6577,31 +5628,13 @@
         </w:rPr>
         <w:t xml:space="preserve"> </w:t>
       </w:r>
-      <w:proofErr w:type="spellStart"/>
       <w:r>
         <w:rPr>
           <w:rFonts w:asciiTheme="minorHAnsi" w:hAnsiTheme="minorHAnsi" w:cstheme="minorHAnsi"/>
           <w:sz w:val="26"/>
           <w:szCs w:val="26"/>
         </w:rPr>
-        <w:t>án</w:t>
-      </w:r>
-      <w:proofErr w:type="spellEnd"/>
-      <w:r>
-        <w:rPr>
-          <w:rFonts w:asciiTheme="minorHAnsi" w:hAnsiTheme="minorHAnsi" w:cstheme="minorHAnsi"/>
-          <w:sz w:val="26"/>
-          <w:szCs w:val="26"/>
-        </w:rPr>
-        <w:t>:</w:t>
-      </w:r>
-      <w:r>
-        <w:rPr>
-          <w:rFonts w:asciiTheme="minorHAnsi" w:hAnsiTheme="minorHAnsi" w:cstheme="minorHAnsi"/>
-          <w:sz w:val="26"/>
-          <w:szCs w:val="26"/>
-        </w:rPr>
-        <w:t xml:space="preserve"> A</w:t>
+        <w:t>D</w:t>
       </w:r>
     </w:p>
     <w:p>
@@ -6787,41 +5820,13 @@
           <w:szCs w:val="26"/>
         </w:rPr>
       </w:pPr>
-      <w:proofErr w:type="spellStart"/>
       <w:r>
         <w:rPr>
           <w:rFonts w:asciiTheme="minorHAnsi" w:hAnsiTheme="minorHAnsi" w:cstheme="minorHAnsi"/>
           <w:sz w:val="26"/>
           <w:szCs w:val="26"/>
         </w:rPr>
-        <w:t>Đáp</w:t>
-      </w:r>
-      <w:proofErr w:type="spellEnd"/>
-      <w:r>
-        <w:rPr>
-          <w:rFonts w:asciiTheme="minorHAnsi" w:hAnsiTheme="minorHAnsi" w:cstheme="minorHAnsi"/>
-          <w:sz w:val="26"/>
-          <w:szCs w:val="26"/>
-        </w:rPr>
-        <w:t xml:space="preserve"> </w:t>
-      </w:r>
-      <w:proofErr w:type="spellStart"/>
-      <w:r>
-        <w:rPr>
-          <w:rFonts w:asciiTheme="minorHAnsi" w:hAnsiTheme="minorHAnsi" w:cstheme="minorHAnsi"/>
-          <w:sz w:val="26"/>
-          <w:szCs w:val="26"/>
-        </w:rPr>
-        <w:t>án</w:t>
-      </w:r>
-      <w:proofErr w:type="spellEnd"/>
-      <w:r>
-        <w:rPr>
-          <w:rFonts w:asciiTheme="minorHAnsi" w:hAnsiTheme="minorHAnsi" w:cstheme="minorHAnsi"/>
-          <w:sz w:val="26"/>
-          <w:szCs w:val="26"/>
-        </w:rPr>
-        <w:t>:</w:t>
+        <w:t>Đáp án:</w:t>
       </w:r>
       <w:r>
         <w:rPr>
@@ -7015,41 +6020,13 @@
           <w:szCs w:val="26"/>
         </w:rPr>
       </w:pPr>
-      <w:proofErr w:type="spellStart"/>
       <w:r>
         <w:rPr>
           <w:rFonts w:asciiTheme="minorHAnsi" w:hAnsiTheme="minorHAnsi" w:cstheme="minorHAnsi"/>
           <w:sz w:val="26"/>
           <w:szCs w:val="26"/>
         </w:rPr>
-        <w:t>Đáp</w:t>
-      </w:r>
-      <w:proofErr w:type="spellEnd"/>
-      <w:r>
-        <w:rPr>
-          <w:rFonts w:asciiTheme="minorHAnsi" w:hAnsiTheme="minorHAnsi" w:cstheme="minorHAnsi"/>
-          <w:sz w:val="26"/>
-          <w:szCs w:val="26"/>
-        </w:rPr>
-        <w:t xml:space="preserve"> </w:t>
-      </w:r>
-      <w:proofErr w:type="spellStart"/>
-      <w:r>
-        <w:rPr>
-          <w:rFonts w:asciiTheme="minorHAnsi" w:hAnsiTheme="minorHAnsi" w:cstheme="minorHAnsi"/>
-          <w:sz w:val="26"/>
-          <w:szCs w:val="26"/>
-        </w:rPr>
-        <w:t>án</w:t>
-      </w:r>
-      <w:proofErr w:type="spellEnd"/>
-      <w:r>
-        <w:rPr>
-          <w:rFonts w:asciiTheme="minorHAnsi" w:hAnsiTheme="minorHAnsi" w:cstheme="minorHAnsi"/>
-          <w:sz w:val="26"/>
-          <w:szCs w:val="26"/>
-        </w:rPr>
-        <w:t>:</w:t>
+        <w:t>Đáp án:</w:t>
       </w:r>
       <w:r>
         <w:rPr>
@@ -7237,7 +6214,6 @@
           <w:szCs w:val="26"/>
         </w:rPr>
       </w:pPr>
-      <w:proofErr w:type="spellStart"/>
       <w:r>
         <w:rPr>
           <w:rFonts w:asciiTheme="minorHAnsi" w:hAnsiTheme="minorHAnsi" w:cstheme="minorHAnsi"/>
@@ -7245,34 +6221,7 @@
           <w:szCs w:val="26"/>
         </w:rPr>
         <w:lastRenderedPageBreak/>
-        <w:t>Đáp</w:t>
-      </w:r>
-      <w:proofErr w:type="spellEnd"/>
-      <w:r>
-        <w:rPr>
-          <w:rFonts w:asciiTheme="minorHAnsi" w:hAnsiTheme="minorHAnsi" w:cstheme="minorHAnsi"/>
-          <w:sz w:val="26"/>
-          <w:szCs w:val="26"/>
-        </w:rPr>
-        <w:t xml:space="preserve"> </w:t>
-      </w:r>
-      <w:proofErr w:type="spellStart"/>
-      <w:r>
-        <w:rPr>
-          <w:rFonts w:asciiTheme="minorHAnsi" w:hAnsiTheme="minorHAnsi" w:cstheme="minorHAnsi"/>
-          <w:sz w:val="26"/>
-          <w:szCs w:val="26"/>
-        </w:rPr>
-        <w:t>án</w:t>
-      </w:r>
-      <w:proofErr w:type="spellEnd"/>
-      <w:r>
-        <w:rPr>
-          <w:rFonts w:asciiTheme="minorHAnsi" w:hAnsiTheme="minorHAnsi" w:cstheme="minorHAnsi"/>
-          <w:sz w:val="26"/>
-          <w:szCs w:val="26"/>
-        </w:rPr>
-        <w:t>:</w:t>
+        <w:t>Đáp án:</w:t>
       </w:r>
       <w:r>
         <w:rPr>
@@ -7706,41 +6655,13 @@
           <w:szCs w:val="26"/>
         </w:rPr>
       </w:pPr>
-      <w:proofErr w:type="spellStart"/>
       <w:r>
         <w:rPr>
           <w:rFonts w:asciiTheme="minorHAnsi" w:hAnsiTheme="minorHAnsi" w:cstheme="minorHAnsi"/>
           <w:sz w:val="26"/>
           <w:szCs w:val="26"/>
         </w:rPr>
-        <w:t>Đáp</w:t>
-      </w:r>
-      <w:proofErr w:type="spellEnd"/>
-      <w:r>
-        <w:rPr>
-          <w:rFonts w:asciiTheme="minorHAnsi" w:hAnsiTheme="minorHAnsi" w:cstheme="minorHAnsi"/>
-          <w:sz w:val="26"/>
-          <w:szCs w:val="26"/>
-        </w:rPr>
-        <w:t xml:space="preserve"> </w:t>
-      </w:r>
-      <w:proofErr w:type="spellStart"/>
-      <w:r>
-        <w:rPr>
-          <w:rFonts w:asciiTheme="minorHAnsi" w:hAnsiTheme="minorHAnsi" w:cstheme="minorHAnsi"/>
-          <w:sz w:val="26"/>
-          <w:szCs w:val="26"/>
-        </w:rPr>
-        <w:t>án</w:t>
-      </w:r>
-      <w:proofErr w:type="spellEnd"/>
-      <w:r>
-        <w:rPr>
-          <w:rFonts w:asciiTheme="minorHAnsi" w:hAnsiTheme="minorHAnsi" w:cstheme="minorHAnsi"/>
-          <w:sz w:val="26"/>
-          <w:szCs w:val="26"/>
-        </w:rPr>
-        <w:t>:</w:t>
+        <w:t>Đáp án:</w:t>
       </w:r>
       <w:r>
         <w:rPr>
@@ -7916,41 +6837,13 @@
           <w:szCs w:val="26"/>
         </w:rPr>
       </w:pPr>
-      <w:proofErr w:type="spellStart"/>
       <w:r>
         <w:rPr>
           <w:rFonts w:asciiTheme="minorHAnsi" w:hAnsiTheme="minorHAnsi" w:cstheme="minorHAnsi"/>
           <w:sz w:val="26"/>
           <w:szCs w:val="26"/>
         </w:rPr>
-        <w:t>Đáp</w:t>
-      </w:r>
-      <w:proofErr w:type="spellEnd"/>
-      <w:r>
-        <w:rPr>
-          <w:rFonts w:asciiTheme="minorHAnsi" w:hAnsiTheme="minorHAnsi" w:cstheme="minorHAnsi"/>
-          <w:sz w:val="26"/>
-          <w:szCs w:val="26"/>
-        </w:rPr>
-        <w:t xml:space="preserve"> </w:t>
-      </w:r>
-      <w:proofErr w:type="spellStart"/>
-      <w:r>
-        <w:rPr>
-          <w:rFonts w:asciiTheme="minorHAnsi" w:hAnsiTheme="minorHAnsi" w:cstheme="minorHAnsi"/>
-          <w:sz w:val="26"/>
-          <w:szCs w:val="26"/>
-        </w:rPr>
-        <w:t>án</w:t>
-      </w:r>
-      <w:proofErr w:type="spellEnd"/>
-      <w:r>
-        <w:rPr>
-          <w:rFonts w:asciiTheme="minorHAnsi" w:hAnsiTheme="minorHAnsi" w:cstheme="minorHAnsi"/>
-          <w:sz w:val="26"/>
-          <w:szCs w:val="26"/>
-        </w:rPr>
-        <w:t>:</w:t>
+        <w:t>Đáp án:</w:t>
       </w:r>
       <w:r>
         <w:rPr>
@@ -8119,48 +7012,20 @@
           <w:szCs w:val="26"/>
         </w:rPr>
       </w:pPr>
-      <w:proofErr w:type="spellStart"/>
       <w:r>
         <w:rPr>
           <w:rFonts w:asciiTheme="minorHAnsi" w:hAnsiTheme="minorHAnsi" w:cstheme="minorHAnsi"/>
           <w:sz w:val="26"/>
           <w:szCs w:val="26"/>
         </w:rPr>
-        <w:t>Đáp</w:t>
-      </w:r>
-      <w:proofErr w:type="spellEnd"/>
+        <w:t>Đáp án:</w:t>
+      </w:r>
       <w:r>
         <w:rPr>
           <w:rFonts w:asciiTheme="minorHAnsi" w:hAnsiTheme="minorHAnsi" w:cstheme="minorHAnsi"/>
           <w:sz w:val="26"/>
           <w:szCs w:val="26"/>
         </w:rPr>
-        <w:t xml:space="preserve"> </w:t>
-      </w:r>
-      <w:proofErr w:type="spellStart"/>
-      <w:r>
-        <w:rPr>
-          <w:rFonts w:asciiTheme="minorHAnsi" w:hAnsiTheme="minorHAnsi" w:cstheme="minorHAnsi"/>
-          <w:sz w:val="26"/>
-          <w:szCs w:val="26"/>
-        </w:rPr>
-        <w:t>án</w:t>
-      </w:r>
-      <w:proofErr w:type="spellEnd"/>
-      <w:r>
-        <w:rPr>
-          <w:rFonts w:asciiTheme="minorHAnsi" w:hAnsiTheme="minorHAnsi" w:cstheme="minorHAnsi"/>
-          <w:sz w:val="26"/>
-          <w:szCs w:val="26"/>
-        </w:rPr>
-        <w:t>:</w:t>
-      </w:r>
-      <w:r>
-        <w:rPr>
-          <w:rFonts w:asciiTheme="minorHAnsi" w:hAnsiTheme="minorHAnsi" w:cstheme="minorHAnsi"/>
-          <w:sz w:val="26"/>
-          <w:szCs w:val="26"/>
-        </w:rPr>
         <w:t xml:space="preserve"> C</w:t>
       </w:r>
     </w:p>
@@ -8176,8 +7041,6 @@
           <w:szCs w:val="26"/>
         </w:rPr>
       </w:pPr>
-      <w:bookmarkStart w:id="0" w:name="_GoBack"/>
-      <w:bookmarkEnd w:id="0"/>
     </w:p>
     <w:p>
       <w:pPr>
@@ -8321,41 +7184,13 @@
           <w:szCs w:val="26"/>
         </w:rPr>
       </w:pPr>
-      <w:proofErr w:type="spellStart"/>
       <w:r>
         <w:rPr>
           <w:rFonts w:asciiTheme="minorHAnsi" w:hAnsiTheme="minorHAnsi" w:cstheme="minorHAnsi"/>
           <w:sz w:val="26"/>
           <w:szCs w:val="26"/>
         </w:rPr>
-        <w:t>Đáp</w:t>
-      </w:r>
-      <w:proofErr w:type="spellEnd"/>
-      <w:r>
-        <w:rPr>
-          <w:rFonts w:asciiTheme="minorHAnsi" w:hAnsiTheme="minorHAnsi" w:cstheme="minorHAnsi"/>
-          <w:sz w:val="26"/>
-          <w:szCs w:val="26"/>
-        </w:rPr>
-        <w:t xml:space="preserve"> </w:t>
-      </w:r>
-      <w:proofErr w:type="spellStart"/>
-      <w:r>
-        <w:rPr>
-          <w:rFonts w:asciiTheme="minorHAnsi" w:hAnsiTheme="minorHAnsi" w:cstheme="minorHAnsi"/>
-          <w:sz w:val="26"/>
-          <w:szCs w:val="26"/>
-        </w:rPr>
-        <w:t>án</w:t>
-      </w:r>
-      <w:proofErr w:type="spellEnd"/>
-      <w:r>
-        <w:rPr>
-          <w:rFonts w:asciiTheme="minorHAnsi" w:hAnsiTheme="minorHAnsi" w:cstheme="minorHAnsi"/>
-          <w:sz w:val="26"/>
-          <w:szCs w:val="26"/>
-        </w:rPr>
-        <w:t>:</w:t>
+        <w:t>Đáp án:</w:t>
       </w:r>
       <w:r>
         <w:rPr>
@@ -8543,58 +7378,30 @@
           <w:szCs w:val="26"/>
         </w:rPr>
       </w:pPr>
-      <w:proofErr w:type="spellStart"/>
       <w:r>
         <w:rPr>
           <w:rFonts w:asciiTheme="minorHAnsi" w:hAnsiTheme="minorHAnsi" w:cstheme="minorHAnsi"/>
           <w:sz w:val="26"/>
           <w:szCs w:val="26"/>
         </w:rPr>
-        <w:t>Đáp</w:t>
-      </w:r>
-      <w:proofErr w:type="spellEnd"/>
+        <w:t>Đáp án:</w:t>
+      </w:r>
       <w:r>
         <w:rPr>
           <w:rFonts w:asciiTheme="minorHAnsi" w:hAnsiTheme="minorHAnsi" w:cstheme="minorHAnsi"/>
           <w:sz w:val="26"/>
           <w:szCs w:val="26"/>
         </w:rPr>
-        <w:t xml:space="preserve"> </w:t>
-      </w:r>
-      <w:proofErr w:type="spellStart"/>
-      <w:r>
-        <w:rPr>
-          <w:rFonts w:asciiTheme="minorHAnsi" w:hAnsiTheme="minorHAnsi" w:cstheme="minorHAnsi"/>
-          <w:sz w:val="26"/>
-          <w:szCs w:val="26"/>
-        </w:rPr>
-        <w:t>án</w:t>
-      </w:r>
-      <w:proofErr w:type="spellEnd"/>
-      <w:r>
-        <w:rPr>
-          <w:rFonts w:asciiTheme="minorHAnsi" w:hAnsiTheme="minorHAnsi" w:cstheme="minorHAnsi"/>
-          <w:sz w:val="26"/>
-          <w:szCs w:val="26"/>
-        </w:rPr>
-        <w:t>:</w:t>
-      </w:r>
-      <w:r>
-        <w:rPr>
-          <w:rFonts w:asciiTheme="minorHAnsi" w:hAnsiTheme="minorHAnsi" w:cstheme="minorHAnsi"/>
-          <w:sz w:val="26"/>
-          <w:szCs w:val="26"/>
-        </w:rPr>
         <w:t xml:space="preserve"> B</w:t>
       </w:r>
     </w:p>
     <w:sectPr>
-      <w:headerReference w:type="even" r:id="rId8"/>
-      <w:headerReference w:type="default" r:id="rId9"/>
-      <w:footerReference w:type="even" r:id="rId10"/>
-      <w:footerReference w:type="default" r:id="rId11"/>
-      <w:headerReference w:type="first" r:id="rId12"/>
-      <w:footerReference w:type="first" r:id="rId13"/>
+      <w:headerReference w:type="even" r:id="rId7"/>
+      <w:headerReference w:type="default" r:id="rId8"/>
+      <w:footerReference w:type="even" r:id="rId9"/>
+      <w:footerReference w:type="default" r:id="rId10"/>
+      <w:headerReference w:type="first" r:id="rId11"/>
+      <w:footerReference w:type="first" r:id="rId12"/>
       <w:pgSz w:w="11907" w:h="16840" w:code="9"/>
       <w:pgMar w:top="567" w:right="567" w:bottom="454" w:left="1134" w:header="284" w:footer="567" w:gutter="0"/>
       <w:cols w:space="720"/>
@@ -8605,7 +7412,7 @@
 </file>
 
 <file path=word/endnotes.xml><?xml version="1.0" encoding="utf-8"?>
-<w:endnotes xmlns:wpc="http://schemas.microsoft.com/office/word/2010/wordprocessingCanvas" xmlns:mc="http://schemas.openxmlformats.org/markup-compatibility/2006" xmlns:o="urn:schemas-microsoft-com:office:office" xmlns:r="http://schemas.openxmlformats.org/officeDocument/2006/relationships" xmlns:m="http://schemas.openxmlformats.org/officeDocument/2006/math" xmlns:v="urn:schemas-microsoft-com:vml" xmlns:wp14="http://schemas.microsoft.com/office/word/2010/wordprocessingDrawing" xmlns:wp="http://schemas.openxmlformats.org/drawingml/2006/wordprocessingDrawing" xmlns:w10="urn:schemas-microsoft-com:office:word" xmlns:w="http://schemas.openxmlformats.org/wordprocessingml/2006/main" xmlns:w14="http://schemas.microsoft.com/office/word/2010/wordml" xmlns:wpg="http://schemas.microsoft.com/office/word/2010/wordprocessingGroup" xmlns:wpi="http://schemas.microsoft.com/office/word/2010/wordprocessingInk" xmlns:wne="http://schemas.microsoft.com/office/word/2006/wordml" xmlns:wps="http://schemas.microsoft.com/office/word/2010/wordprocessingShape" mc:Ignorable="w14 wp14">
+<w:endnotes xmlns:wpc="http://schemas.microsoft.com/office/word/2010/wordprocessingCanvas" xmlns:cx="http://schemas.microsoft.com/office/drawing/2014/chartex" xmlns:cx1="http://schemas.microsoft.com/office/drawing/2015/9/8/chartex" xmlns:cx2="http://schemas.microsoft.com/office/drawing/2015/10/21/chartex" xmlns:cx3="http://schemas.microsoft.com/office/drawing/2016/5/9/chartex" xmlns:cx4="http://schemas.microsoft.com/office/drawing/2016/5/10/chartex" xmlns:cx5="http://schemas.microsoft.com/office/drawing/2016/5/11/chartex" xmlns:cx6="http://schemas.microsoft.com/office/drawing/2016/5/12/chartex" xmlns:cx7="http://schemas.microsoft.com/office/drawing/2016/5/13/chartex" xmlns:cx8="http://schemas.microsoft.com/office/drawing/2016/5/14/chartex" xmlns:mc="http://schemas.openxmlformats.org/markup-compatibility/2006" xmlns:aink="http://schemas.microsoft.com/office/drawing/2016/ink" xmlns:am3d="http://schemas.microsoft.com/office/drawing/2017/model3d" xmlns:o="urn:schemas-microsoft-com:office:office" xmlns:r="http://schemas.openxmlformats.org/officeDocument/2006/relationships" xmlns:m="http://schemas.openxmlformats.org/officeDocument/2006/math" xmlns:v="urn:schemas-microsoft-com:vml" xmlns:wp14="http://schemas.microsoft.com/office/word/2010/wordprocessingDrawing" xmlns:wp="http://schemas.openxmlformats.org/drawingml/2006/wordprocessingDrawing" xmlns:w10="urn:schemas-microsoft-com:office:word" xmlns:w="http://schemas.openxmlformats.org/wordprocessingml/2006/main" xmlns:w14="http://schemas.microsoft.com/office/word/2010/wordml" xmlns:w15="http://schemas.microsoft.com/office/word/2012/wordml" xmlns:w16cex="http://schemas.microsoft.com/office/word/2018/wordml/cex" xmlns:w16cid="http://schemas.microsoft.com/office/word/2016/wordml/cid" xmlns:w16="http://schemas.microsoft.com/office/word/2018/wordml" xmlns:w16se="http://schemas.microsoft.com/office/word/2015/wordml/symex" xmlns:wpg="http://schemas.microsoft.com/office/word/2010/wordprocessingGroup" xmlns:wpi="http://schemas.microsoft.com/office/word/2010/wordprocessingInk" xmlns:wne="http://schemas.microsoft.com/office/word/2006/wordml" xmlns:wps="http://schemas.microsoft.com/office/word/2010/wordprocessingShape" mc:Ignorable="w14 w15 w16se w16cid w16 w16cex wp14">
   <w:endnote w:type="separator" w:id="-1">
     <w:p>
       <w:r>
@@ -8624,7 +7431,7 @@
 </file>
 
 <file path=word/footer1.xml><?xml version="1.0" encoding="utf-8"?>
-<w:ftr xmlns:wpc="http://schemas.microsoft.com/office/word/2010/wordprocessingCanvas" xmlns:mc="http://schemas.openxmlformats.org/markup-compatibility/2006" xmlns:o="urn:schemas-microsoft-com:office:office" xmlns:r="http://schemas.openxmlformats.org/officeDocument/2006/relationships" xmlns:m="http://schemas.openxmlformats.org/officeDocument/2006/math" xmlns:v="urn:schemas-microsoft-com:vml" xmlns:wp14="http://schemas.microsoft.com/office/word/2010/wordprocessingDrawing" xmlns:wp="http://schemas.openxmlformats.org/drawingml/2006/wordprocessingDrawing" xmlns:w10="urn:schemas-microsoft-com:office:word" xmlns:w="http://schemas.openxmlformats.org/wordprocessingml/2006/main" xmlns:w14="http://schemas.microsoft.com/office/word/2010/wordml" xmlns:wpg="http://schemas.microsoft.com/office/word/2010/wordprocessingGroup" xmlns:wpi="http://schemas.microsoft.com/office/word/2010/wordprocessingInk" xmlns:wne="http://schemas.microsoft.com/office/word/2006/wordml" xmlns:wps="http://schemas.microsoft.com/office/word/2010/wordprocessingShape" mc:Ignorable="w14 wp14">
+<w:ftr xmlns:wpc="http://schemas.microsoft.com/office/word/2010/wordprocessingCanvas" xmlns:cx="http://schemas.microsoft.com/office/drawing/2014/chartex" xmlns:cx1="http://schemas.microsoft.com/office/drawing/2015/9/8/chartex" xmlns:cx2="http://schemas.microsoft.com/office/drawing/2015/10/21/chartex" xmlns:cx3="http://schemas.microsoft.com/office/drawing/2016/5/9/chartex" xmlns:cx4="http://schemas.microsoft.com/office/drawing/2016/5/10/chartex" xmlns:cx5="http://schemas.microsoft.com/office/drawing/2016/5/11/chartex" xmlns:cx6="http://schemas.microsoft.com/office/drawing/2016/5/12/chartex" xmlns:cx7="http://schemas.microsoft.com/office/drawing/2016/5/13/chartex" xmlns:cx8="http://schemas.microsoft.com/office/drawing/2016/5/14/chartex" xmlns:mc="http://schemas.openxmlformats.org/markup-compatibility/2006" xmlns:aink="http://schemas.microsoft.com/office/drawing/2016/ink" xmlns:am3d="http://schemas.microsoft.com/office/drawing/2017/model3d" xmlns:o="urn:schemas-microsoft-com:office:office" xmlns:r="http://schemas.openxmlformats.org/officeDocument/2006/relationships" xmlns:m="http://schemas.openxmlformats.org/officeDocument/2006/math" xmlns:v="urn:schemas-microsoft-com:vml" xmlns:wp14="http://schemas.microsoft.com/office/word/2010/wordprocessingDrawing" xmlns:wp="http://schemas.openxmlformats.org/drawingml/2006/wordprocessingDrawing" xmlns:w10="urn:schemas-microsoft-com:office:word" xmlns:w="http://schemas.openxmlformats.org/wordprocessingml/2006/main" xmlns:w14="http://schemas.microsoft.com/office/word/2010/wordml" xmlns:w15="http://schemas.microsoft.com/office/word/2012/wordml" xmlns:w16cex="http://schemas.microsoft.com/office/word/2018/wordml/cex" xmlns:w16cid="http://schemas.microsoft.com/office/word/2016/wordml/cid" xmlns:w16="http://schemas.microsoft.com/office/word/2018/wordml" xmlns:w16se="http://schemas.microsoft.com/office/word/2015/wordml/symex" xmlns:wpg="http://schemas.microsoft.com/office/word/2010/wordprocessingGroup" xmlns:wpi="http://schemas.microsoft.com/office/word/2010/wordprocessingInk" xmlns:wne="http://schemas.microsoft.com/office/word/2006/wordml" xmlns:wps="http://schemas.microsoft.com/office/word/2010/wordprocessingShape" mc:Ignorable="w14 w15 w16se w16cid w16 w16cex wp14">
   <w:p>
     <w:pPr>
       <w:pStyle w:val="Footer"/>
@@ -8634,7 +7441,7 @@
 </file>
 
 <file path=word/footer2.xml><?xml version="1.0" encoding="utf-8"?>
-<w:ftr xmlns:wpc="http://schemas.microsoft.com/office/word/2010/wordprocessingCanvas" xmlns:mc="http://schemas.openxmlformats.org/markup-compatibility/2006" xmlns:o="urn:schemas-microsoft-com:office:office" xmlns:r="http://schemas.openxmlformats.org/officeDocument/2006/relationships" xmlns:m="http://schemas.openxmlformats.org/officeDocument/2006/math" xmlns:v="urn:schemas-microsoft-com:vml" xmlns:wp14="http://schemas.microsoft.com/office/word/2010/wordprocessingDrawing" xmlns:wp="http://schemas.openxmlformats.org/drawingml/2006/wordprocessingDrawing" xmlns:w10="urn:schemas-microsoft-com:office:word" xmlns:w="http://schemas.openxmlformats.org/wordprocessingml/2006/main" xmlns:w14="http://schemas.microsoft.com/office/word/2010/wordml" xmlns:wpg="http://schemas.microsoft.com/office/word/2010/wordprocessingGroup" xmlns:wpi="http://schemas.microsoft.com/office/word/2010/wordprocessingInk" xmlns:wne="http://schemas.microsoft.com/office/word/2006/wordml" xmlns:wps="http://schemas.microsoft.com/office/word/2010/wordprocessingShape" mc:Ignorable="w14 wp14">
+<w:ftr xmlns:wpc="http://schemas.microsoft.com/office/word/2010/wordprocessingCanvas" xmlns:cx="http://schemas.microsoft.com/office/drawing/2014/chartex" xmlns:cx1="http://schemas.microsoft.com/office/drawing/2015/9/8/chartex" xmlns:cx2="http://schemas.microsoft.com/office/drawing/2015/10/21/chartex" xmlns:cx3="http://schemas.microsoft.com/office/drawing/2016/5/9/chartex" xmlns:cx4="http://schemas.microsoft.com/office/drawing/2016/5/10/chartex" xmlns:cx5="http://schemas.microsoft.com/office/drawing/2016/5/11/chartex" xmlns:cx6="http://schemas.microsoft.com/office/drawing/2016/5/12/chartex" xmlns:cx7="http://schemas.microsoft.com/office/drawing/2016/5/13/chartex" xmlns:cx8="http://schemas.microsoft.com/office/drawing/2016/5/14/chartex" xmlns:mc="http://schemas.openxmlformats.org/markup-compatibility/2006" xmlns:aink="http://schemas.microsoft.com/office/drawing/2016/ink" xmlns:am3d="http://schemas.microsoft.com/office/drawing/2017/model3d" xmlns:o="urn:schemas-microsoft-com:office:office" xmlns:r="http://schemas.openxmlformats.org/officeDocument/2006/relationships" xmlns:m="http://schemas.openxmlformats.org/officeDocument/2006/math" xmlns:v="urn:schemas-microsoft-com:vml" xmlns:wp14="http://schemas.microsoft.com/office/word/2010/wordprocessingDrawing" xmlns:wp="http://schemas.openxmlformats.org/drawingml/2006/wordprocessingDrawing" xmlns:w10="urn:schemas-microsoft-com:office:word" xmlns:w="http://schemas.openxmlformats.org/wordprocessingml/2006/main" xmlns:w14="http://schemas.microsoft.com/office/word/2010/wordml" xmlns:w15="http://schemas.microsoft.com/office/word/2012/wordml" xmlns:w16cex="http://schemas.microsoft.com/office/word/2018/wordml/cex" xmlns:w16cid="http://schemas.microsoft.com/office/word/2016/wordml/cid" xmlns:w16="http://schemas.microsoft.com/office/word/2018/wordml" xmlns:w16se="http://schemas.microsoft.com/office/word/2015/wordml/symex" xmlns:wpg="http://schemas.microsoft.com/office/word/2010/wordprocessingGroup" xmlns:wpi="http://schemas.microsoft.com/office/word/2010/wordprocessingInk" xmlns:wne="http://schemas.microsoft.com/office/word/2006/wordml" xmlns:wps="http://schemas.microsoft.com/office/word/2010/wordprocessingShape" mc:Ignorable="w14 w15 w16se w16cid w16 w16cex wp14">
   <w:p>
     <w:pPr>
       <w:pStyle w:val="Footer"/>
@@ -8685,21 +7492,12 @@
       </w:rPr>
       <w:t xml:space="preserve">                      </w:t>
     </w:r>
-    <w:proofErr w:type="spellStart"/>
     <w:r>
       <w:rPr>
         <w:rStyle w:val="PageNumber"/>
         <w:sz w:val="22"/>
       </w:rPr>
-      <w:t>Trang</w:t>
-    </w:r>
-    <w:proofErr w:type="spellEnd"/>
-    <w:r>
-      <w:rPr>
-        <w:rStyle w:val="PageNumber"/>
-        <w:sz w:val="22"/>
-      </w:rPr>
-      <w:t xml:space="preserve"> </w:t>
+      <w:t xml:space="preserve">Trang </w:t>
     </w:r>
     <w:r>
       <w:rPr>
@@ -8785,55 +7583,7 @@
         <w:rStyle w:val="PageNumber"/>
         <w:sz w:val="22"/>
       </w:rPr>
-      <w:t xml:space="preserve"> - </w:t>
-    </w:r>
-    <w:proofErr w:type="spellStart"/>
-    <w:r>
-      <w:rPr>
-        <w:rStyle w:val="PageNumber"/>
-        <w:sz w:val="22"/>
-      </w:rPr>
-      <w:t>Mã</w:t>
-    </w:r>
-    <w:proofErr w:type="spellEnd"/>
-    <w:r>
-      <w:rPr>
-        <w:rStyle w:val="PageNumber"/>
-        <w:sz w:val="22"/>
-      </w:rPr>
-      <w:t xml:space="preserve"> </w:t>
-    </w:r>
-    <w:proofErr w:type="spellStart"/>
-    <w:r>
-      <w:rPr>
-        <w:rStyle w:val="PageNumber"/>
-        <w:sz w:val="22"/>
-      </w:rPr>
-      <w:t>đề</w:t>
-    </w:r>
-    <w:proofErr w:type="spellEnd"/>
-    <w:r>
-      <w:rPr>
-        <w:rStyle w:val="PageNumber"/>
-        <w:sz w:val="22"/>
-      </w:rPr>
-      <w:t xml:space="preserve"> </w:t>
-    </w:r>
-    <w:proofErr w:type="spellStart"/>
-    <w:r>
-      <w:rPr>
-        <w:rStyle w:val="PageNumber"/>
-        <w:sz w:val="22"/>
-      </w:rPr>
-      <w:t>thi</w:t>
-    </w:r>
-    <w:proofErr w:type="spellEnd"/>
-    <w:r>
-      <w:rPr>
-        <w:rStyle w:val="PageNumber"/>
-        <w:sz w:val="22"/>
-      </w:rPr>
-      <w:t xml:space="preserve"> </w:t>
+      <w:t xml:space="preserve"> - Mã đề thi </w:t>
     </w:r>
     <w:r>
       <w:rPr>
@@ -8847,7 +7597,7 @@
 </file>
 
 <file path=word/footer3.xml><?xml version="1.0" encoding="utf-8"?>
-<w:ftr xmlns:wpc="http://schemas.microsoft.com/office/word/2010/wordprocessingCanvas" xmlns:mc="http://schemas.openxmlformats.org/markup-compatibility/2006" xmlns:o="urn:schemas-microsoft-com:office:office" xmlns:r="http://schemas.openxmlformats.org/officeDocument/2006/relationships" xmlns:m="http://schemas.openxmlformats.org/officeDocument/2006/math" xmlns:v="urn:schemas-microsoft-com:vml" xmlns:wp14="http://schemas.microsoft.com/office/word/2010/wordprocessingDrawing" xmlns:wp="http://schemas.openxmlformats.org/drawingml/2006/wordprocessingDrawing" xmlns:w10="urn:schemas-microsoft-com:office:word" xmlns:w="http://schemas.openxmlformats.org/wordprocessingml/2006/main" xmlns:w14="http://schemas.microsoft.com/office/word/2010/wordml" xmlns:wpg="http://schemas.microsoft.com/office/word/2010/wordprocessingGroup" xmlns:wpi="http://schemas.microsoft.com/office/word/2010/wordprocessingInk" xmlns:wne="http://schemas.microsoft.com/office/word/2006/wordml" xmlns:wps="http://schemas.microsoft.com/office/word/2010/wordprocessingShape" mc:Ignorable="w14 wp14">
+<w:ftr xmlns:wpc="http://schemas.microsoft.com/office/word/2010/wordprocessingCanvas" xmlns:cx="http://schemas.microsoft.com/office/drawing/2014/chartex" xmlns:cx1="http://schemas.microsoft.com/office/drawing/2015/9/8/chartex" xmlns:cx2="http://schemas.microsoft.com/office/drawing/2015/10/21/chartex" xmlns:cx3="http://schemas.microsoft.com/office/drawing/2016/5/9/chartex" xmlns:cx4="http://schemas.microsoft.com/office/drawing/2016/5/10/chartex" xmlns:cx5="http://schemas.microsoft.com/office/drawing/2016/5/11/chartex" xmlns:cx6="http://schemas.microsoft.com/office/drawing/2016/5/12/chartex" xmlns:cx7="http://schemas.microsoft.com/office/drawing/2016/5/13/chartex" xmlns:cx8="http://schemas.microsoft.com/office/drawing/2016/5/14/chartex" xmlns:mc="http://schemas.openxmlformats.org/markup-compatibility/2006" xmlns:aink="http://schemas.microsoft.com/office/drawing/2016/ink" xmlns:am3d="http://schemas.microsoft.com/office/drawing/2017/model3d" xmlns:o="urn:schemas-microsoft-com:office:office" xmlns:r="http://schemas.openxmlformats.org/officeDocument/2006/relationships" xmlns:m="http://schemas.openxmlformats.org/officeDocument/2006/math" xmlns:v="urn:schemas-microsoft-com:vml" xmlns:wp14="http://schemas.microsoft.com/office/word/2010/wordprocessingDrawing" xmlns:wp="http://schemas.openxmlformats.org/drawingml/2006/wordprocessingDrawing" xmlns:w10="urn:schemas-microsoft-com:office:word" xmlns:w="http://schemas.openxmlformats.org/wordprocessingml/2006/main" xmlns:w14="http://schemas.microsoft.com/office/word/2010/wordml" xmlns:w15="http://schemas.microsoft.com/office/word/2012/wordml" xmlns:w16cex="http://schemas.microsoft.com/office/word/2018/wordml/cex" xmlns:w16cid="http://schemas.microsoft.com/office/word/2016/wordml/cid" xmlns:w16="http://schemas.microsoft.com/office/word/2018/wordml" xmlns:w16se="http://schemas.microsoft.com/office/word/2015/wordml/symex" xmlns:wpg="http://schemas.microsoft.com/office/word/2010/wordprocessingGroup" xmlns:wpi="http://schemas.microsoft.com/office/word/2010/wordprocessingInk" xmlns:wne="http://schemas.microsoft.com/office/word/2006/wordml" xmlns:wps="http://schemas.microsoft.com/office/word/2010/wordprocessingShape" mc:Ignorable="w14 w15 w16se w16cid w16 w16cex wp14">
   <w:p>
     <w:pPr>
       <w:pStyle w:val="Footer"/>
@@ -8857,7 +7607,7 @@
 </file>
 
 <file path=word/footnotes.xml><?xml version="1.0" encoding="utf-8"?>
-<w:footnotes xmlns:wpc="http://schemas.microsoft.com/office/word/2010/wordprocessingCanvas" xmlns:mc="http://schemas.openxmlformats.org/markup-compatibility/2006" xmlns:o="urn:schemas-microsoft-com:office:office" xmlns:r="http://schemas.openxmlformats.org/officeDocument/2006/relationships" xmlns:m="http://schemas.openxmlformats.org/officeDocument/2006/math" xmlns:v="urn:schemas-microsoft-com:vml" xmlns:wp14="http://schemas.microsoft.com/office/word/2010/wordprocessingDrawing" xmlns:wp="http://schemas.openxmlformats.org/drawingml/2006/wordprocessingDrawing" xmlns:w10="urn:schemas-microsoft-com:office:word" xmlns:w="http://schemas.openxmlformats.org/wordprocessingml/2006/main" xmlns:w14="http://schemas.microsoft.com/office/word/2010/wordml" xmlns:wpg="http://schemas.microsoft.com/office/word/2010/wordprocessingGroup" xmlns:wpi="http://schemas.microsoft.com/office/word/2010/wordprocessingInk" xmlns:wne="http://schemas.microsoft.com/office/word/2006/wordml" xmlns:wps="http://schemas.microsoft.com/office/word/2010/wordprocessingShape" mc:Ignorable="w14 wp14">
+<w:footnotes xmlns:wpc="http://schemas.microsoft.com/office/word/2010/wordprocessingCanvas" xmlns:cx="http://schemas.microsoft.com/office/drawing/2014/chartex" xmlns:cx1="http://schemas.microsoft.com/office/drawing/2015/9/8/chartex" xmlns:cx2="http://schemas.microsoft.com/office/drawing/2015/10/21/chartex" xmlns:cx3="http://schemas.microsoft.com/office/drawing/2016/5/9/chartex" xmlns:cx4="http://schemas.microsoft.com/office/drawing/2016/5/10/chartex" xmlns:cx5="http://schemas.microsoft.com/office/drawing/2016/5/11/chartex" xmlns:cx6="http://schemas.microsoft.com/office/drawing/2016/5/12/chartex" xmlns:cx7="http://schemas.microsoft.com/office/drawing/2016/5/13/chartex" xmlns:cx8="http://schemas.microsoft.com/office/drawing/2016/5/14/chartex" xmlns:mc="http://schemas.openxmlformats.org/markup-compatibility/2006" xmlns:aink="http://schemas.microsoft.com/office/drawing/2016/ink" xmlns:am3d="http://schemas.microsoft.com/office/drawing/2017/model3d" xmlns:o="urn:schemas-microsoft-com:office:office" xmlns:r="http://schemas.openxmlformats.org/officeDocument/2006/relationships" xmlns:m="http://schemas.openxmlformats.org/officeDocument/2006/math" xmlns:v="urn:schemas-microsoft-com:vml" xmlns:wp14="http://schemas.microsoft.com/office/word/2010/wordprocessingDrawing" xmlns:wp="http://schemas.openxmlformats.org/drawingml/2006/wordprocessingDrawing" xmlns:w10="urn:schemas-microsoft-com:office:word" xmlns:w="http://schemas.openxmlformats.org/wordprocessingml/2006/main" xmlns:w14="http://schemas.microsoft.com/office/word/2010/wordml" xmlns:w15="http://schemas.microsoft.com/office/word/2012/wordml" xmlns:w16cex="http://schemas.microsoft.com/office/word/2018/wordml/cex" xmlns:w16cid="http://schemas.microsoft.com/office/word/2016/wordml/cid" xmlns:w16="http://schemas.microsoft.com/office/word/2018/wordml" xmlns:w16se="http://schemas.microsoft.com/office/word/2015/wordml/symex" xmlns:wpg="http://schemas.microsoft.com/office/word/2010/wordprocessingGroup" xmlns:wpi="http://schemas.microsoft.com/office/word/2010/wordprocessingInk" xmlns:wne="http://schemas.microsoft.com/office/word/2006/wordml" xmlns:wps="http://schemas.microsoft.com/office/word/2010/wordprocessingShape" mc:Ignorable="w14 w15 w16se w16cid w16 w16cex wp14">
   <w:footnote w:type="separator" w:id="-1">
     <w:p>
       <w:r>
@@ -8876,7 +7626,7 @@
 </file>
 
 <file path=word/header1.xml><?xml version="1.0" encoding="utf-8"?>
-<w:hdr xmlns:wpc="http://schemas.microsoft.com/office/word/2010/wordprocessingCanvas" xmlns:mc="http://schemas.openxmlformats.org/markup-compatibility/2006" xmlns:o="urn:schemas-microsoft-com:office:office" xmlns:r="http://schemas.openxmlformats.org/officeDocument/2006/relationships" xmlns:m="http://schemas.openxmlformats.org/officeDocument/2006/math" xmlns:v="urn:schemas-microsoft-com:vml" xmlns:wp14="http://schemas.microsoft.com/office/word/2010/wordprocessingDrawing" xmlns:wp="http://schemas.openxmlformats.org/drawingml/2006/wordprocessingDrawing" xmlns:w10="urn:schemas-microsoft-com:office:word" xmlns:w="http://schemas.openxmlformats.org/wordprocessingml/2006/main" xmlns:w14="http://schemas.microsoft.com/office/word/2010/wordml" xmlns:wpg="http://schemas.microsoft.com/office/word/2010/wordprocessingGroup" xmlns:wpi="http://schemas.microsoft.com/office/word/2010/wordprocessingInk" xmlns:wne="http://schemas.microsoft.com/office/word/2006/wordml" xmlns:wps="http://schemas.microsoft.com/office/word/2010/wordprocessingShape" mc:Ignorable="w14 wp14">
+<w:hdr xmlns:wpc="http://schemas.microsoft.com/office/word/2010/wordprocessingCanvas" xmlns:cx="http://schemas.microsoft.com/office/drawing/2014/chartex" xmlns:cx1="http://schemas.microsoft.com/office/drawing/2015/9/8/chartex" xmlns:cx2="http://schemas.microsoft.com/office/drawing/2015/10/21/chartex" xmlns:cx3="http://schemas.microsoft.com/office/drawing/2016/5/9/chartex" xmlns:cx4="http://schemas.microsoft.com/office/drawing/2016/5/10/chartex" xmlns:cx5="http://schemas.microsoft.com/office/drawing/2016/5/11/chartex" xmlns:cx6="http://schemas.microsoft.com/office/drawing/2016/5/12/chartex" xmlns:cx7="http://schemas.microsoft.com/office/drawing/2016/5/13/chartex" xmlns:cx8="http://schemas.microsoft.com/office/drawing/2016/5/14/chartex" xmlns:mc="http://schemas.openxmlformats.org/markup-compatibility/2006" xmlns:aink="http://schemas.microsoft.com/office/drawing/2016/ink" xmlns:am3d="http://schemas.microsoft.com/office/drawing/2017/model3d" xmlns:o="urn:schemas-microsoft-com:office:office" xmlns:r="http://schemas.openxmlformats.org/officeDocument/2006/relationships" xmlns:m="http://schemas.openxmlformats.org/officeDocument/2006/math" xmlns:v="urn:schemas-microsoft-com:vml" xmlns:wp14="http://schemas.microsoft.com/office/word/2010/wordprocessingDrawing" xmlns:wp="http://schemas.openxmlformats.org/drawingml/2006/wordprocessingDrawing" xmlns:w10="urn:schemas-microsoft-com:office:word" xmlns:w="http://schemas.openxmlformats.org/wordprocessingml/2006/main" xmlns:w14="http://schemas.microsoft.com/office/word/2010/wordml" xmlns:w15="http://schemas.microsoft.com/office/word/2012/wordml" xmlns:w16cex="http://schemas.microsoft.com/office/word/2018/wordml/cex" xmlns:w16cid="http://schemas.microsoft.com/office/word/2016/wordml/cid" xmlns:w16="http://schemas.microsoft.com/office/word/2018/wordml" xmlns:w16se="http://schemas.microsoft.com/office/word/2015/wordml/symex" xmlns:wpg="http://schemas.microsoft.com/office/word/2010/wordprocessingGroup" xmlns:wpi="http://schemas.microsoft.com/office/word/2010/wordprocessingInk" xmlns:wne="http://schemas.microsoft.com/office/word/2006/wordml" xmlns:wps="http://schemas.microsoft.com/office/word/2010/wordprocessingShape" mc:Ignorable="w14 w15 w16se w16cid w16 w16cex wp14">
   <w:p>
     <w:pPr>
       <w:pStyle w:val="Header"/>
@@ -8886,7 +7636,7 @@
 </file>
 
 <file path=word/header2.xml><?xml version="1.0" encoding="utf-8"?>
-<w:hdr xmlns:wpc="http://schemas.microsoft.com/office/word/2010/wordprocessingCanvas" xmlns:mc="http://schemas.openxmlformats.org/markup-compatibility/2006" xmlns:o="urn:schemas-microsoft-com:office:office" xmlns:r="http://schemas.openxmlformats.org/officeDocument/2006/relationships" xmlns:m="http://schemas.openxmlformats.org/officeDocument/2006/math" xmlns:v="urn:schemas-microsoft-com:vml" xmlns:wp14="http://schemas.microsoft.com/office/word/2010/wordprocessingDrawing" xmlns:wp="http://schemas.openxmlformats.org/drawingml/2006/wordprocessingDrawing" xmlns:w10="urn:schemas-microsoft-com:office:word" xmlns:w="http://schemas.openxmlformats.org/wordprocessingml/2006/main" xmlns:w14="http://schemas.microsoft.com/office/word/2010/wordml" xmlns:wpg="http://schemas.microsoft.com/office/word/2010/wordprocessingGroup" xmlns:wpi="http://schemas.microsoft.com/office/word/2010/wordprocessingInk" xmlns:wne="http://schemas.microsoft.com/office/word/2006/wordml" xmlns:wps="http://schemas.microsoft.com/office/word/2010/wordprocessingShape" mc:Ignorable="w14 wp14">
+<w:hdr xmlns:wpc="http://schemas.microsoft.com/office/word/2010/wordprocessingCanvas" xmlns:cx="http://schemas.microsoft.com/office/drawing/2014/chartex" xmlns:cx1="http://schemas.microsoft.com/office/drawing/2015/9/8/chartex" xmlns:cx2="http://schemas.microsoft.com/office/drawing/2015/10/21/chartex" xmlns:cx3="http://schemas.microsoft.com/office/drawing/2016/5/9/chartex" xmlns:cx4="http://schemas.microsoft.com/office/drawing/2016/5/10/chartex" xmlns:cx5="http://schemas.microsoft.com/office/drawing/2016/5/11/chartex" xmlns:cx6="http://schemas.microsoft.com/office/drawing/2016/5/12/chartex" xmlns:cx7="http://schemas.microsoft.com/office/drawing/2016/5/13/chartex" xmlns:cx8="http://schemas.microsoft.com/office/drawing/2016/5/14/chartex" xmlns:mc="http://schemas.openxmlformats.org/markup-compatibility/2006" xmlns:aink="http://schemas.microsoft.com/office/drawing/2016/ink" xmlns:am3d="http://schemas.microsoft.com/office/drawing/2017/model3d" xmlns:o="urn:schemas-microsoft-com:office:office" xmlns:r="http://schemas.openxmlformats.org/officeDocument/2006/relationships" xmlns:m="http://schemas.openxmlformats.org/officeDocument/2006/math" xmlns:v="urn:schemas-microsoft-com:vml" xmlns:wp14="http://schemas.microsoft.com/office/word/2010/wordprocessingDrawing" xmlns:wp="http://schemas.openxmlformats.org/drawingml/2006/wordprocessingDrawing" xmlns:w10="urn:schemas-microsoft-com:office:word" xmlns:w="http://schemas.openxmlformats.org/wordprocessingml/2006/main" xmlns:w14="http://schemas.microsoft.com/office/word/2010/wordml" xmlns:w15="http://schemas.microsoft.com/office/word/2012/wordml" xmlns:w16cex="http://schemas.microsoft.com/office/word/2018/wordml/cex" xmlns:w16cid="http://schemas.microsoft.com/office/word/2016/wordml/cid" xmlns:w16="http://schemas.microsoft.com/office/word/2018/wordml" xmlns:w16se="http://schemas.microsoft.com/office/word/2015/wordml/symex" xmlns:wpg="http://schemas.microsoft.com/office/word/2010/wordprocessingGroup" xmlns:wpi="http://schemas.microsoft.com/office/word/2010/wordprocessingInk" xmlns:wne="http://schemas.microsoft.com/office/word/2006/wordml" xmlns:wps="http://schemas.microsoft.com/office/word/2010/wordprocessingShape" mc:Ignorable="w14 w15 w16se w16cid w16 w16cex wp14">
   <w:p>
     <w:pPr>
       <w:pStyle w:val="Header"/>
@@ -8896,7 +7646,7 @@
 </file>
 
 <file path=word/header3.xml><?xml version="1.0" encoding="utf-8"?>
-<w:hdr xmlns:wpc="http://schemas.microsoft.com/office/word/2010/wordprocessingCanvas" xmlns:mc="http://schemas.openxmlformats.org/markup-compatibility/2006" xmlns:o="urn:schemas-microsoft-com:office:office" xmlns:r="http://schemas.openxmlformats.org/officeDocument/2006/relationships" xmlns:m="http://schemas.openxmlformats.org/officeDocument/2006/math" xmlns:v="urn:schemas-microsoft-com:vml" xmlns:wp14="http://schemas.microsoft.com/office/word/2010/wordprocessingDrawing" xmlns:wp="http://schemas.openxmlformats.org/drawingml/2006/wordprocessingDrawing" xmlns:w10="urn:schemas-microsoft-com:office:word" xmlns:w="http://schemas.openxmlformats.org/wordprocessingml/2006/main" xmlns:w14="http://schemas.microsoft.com/office/word/2010/wordml" xmlns:wpg="http://schemas.microsoft.com/office/word/2010/wordprocessingGroup" xmlns:wpi="http://schemas.microsoft.com/office/word/2010/wordprocessingInk" xmlns:wne="http://schemas.microsoft.com/office/word/2006/wordml" xmlns:wps="http://schemas.microsoft.com/office/word/2010/wordprocessingShape" mc:Ignorable="w14 wp14">
+<w:hdr xmlns:wpc="http://schemas.microsoft.com/office/word/2010/wordprocessingCanvas" xmlns:cx="http://schemas.microsoft.com/office/drawing/2014/chartex" xmlns:cx1="http://schemas.microsoft.com/office/drawing/2015/9/8/chartex" xmlns:cx2="http://schemas.microsoft.com/office/drawing/2015/10/21/chartex" xmlns:cx3="http://schemas.microsoft.com/office/drawing/2016/5/9/chartex" xmlns:cx4="http://schemas.microsoft.com/office/drawing/2016/5/10/chartex" xmlns:cx5="http://schemas.microsoft.com/office/drawing/2016/5/11/chartex" xmlns:cx6="http://schemas.microsoft.com/office/drawing/2016/5/12/chartex" xmlns:cx7="http://schemas.microsoft.com/office/drawing/2016/5/13/chartex" xmlns:cx8="http://schemas.microsoft.com/office/drawing/2016/5/14/chartex" xmlns:mc="http://schemas.openxmlformats.org/markup-compatibility/2006" xmlns:aink="http://schemas.microsoft.com/office/drawing/2016/ink" xmlns:am3d="http://schemas.microsoft.com/office/drawing/2017/model3d" xmlns:o="urn:schemas-microsoft-com:office:office" xmlns:r="http://schemas.openxmlformats.org/officeDocument/2006/relationships" xmlns:m="http://schemas.openxmlformats.org/officeDocument/2006/math" xmlns:v="urn:schemas-microsoft-com:vml" xmlns:wp14="http://schemas.microsoft.com/office/word/2010/wordprocessingDrawing" xmlns:wp="http://schemas.openxmlformats.org/drawingml/2006/wordprocessingDrawing" xmlns:w10="urn:schemas-microsoft-com:office:word" xmlns:w="http://schemas.openxmlformats.org/wordprocessingml/2006/main" xmlns:w14="http://schemas.microsoft.com/office/word/2010/wordml" xmlns:w15="http://schemas.microsoft.com/office/word/2012/wordml" xmlns:w16cex="http://schemas.microsoft.com/office/word/2018/wordml/cex" xmlns:w16cid="http://schemas.microsoft.com/office/word/2016/wordml/cid" xmlns:w16="http://schemas.microsoft.com/office/word/2018/wordml" xmlns:w16se="http://schemas.microsoft.com/office/word/2015/wordml/symex" xmlns:wpg="http://schemas.microsoft.com/office/word/2010/wordprocessingGroup" xmlns:wpi="http://schemas.microsoft.com/office/word/2010/wordprocessingInk" xmlns:wne="http://schemas.microsoft.com/office/word/2006/wordml" xmlns:wps="http://schemas.microsoft.com/office/word/2010/wordprocessingShape" mc:Ignorable="w14 w15 w16se w16cid w16 w16cex wp14">
   <w:p>
     <w:pPr>
       <w:pStyle w:val="Header"/>
@@ -8906,8 +7656,8 @@
 </file>
 
 <file path=word/numbering.xml><?xml version="1.0" encoding="utf-8"?>
-<w:numbering xmlns:wpc="http://schemas.microsoft.com/office/word/2010/wordprocessingCanvas" xmlns:mc="http://schemas.openxmlformats.org/markup-compatibility/2006" xmlns:o="urn:schemas-microsoft-com:office:office" xmlns:r="http://schemas.openxmlformats.org/officeDocument/2006/relationships" xmlns:m="http://schemas.openxmlformats.org/officeDocument/2006/math" xmlns:v="urn:schemas-microsoft-com:vml" xmlns:wp14="http://schemas.microsoft.com/office/word/2010/wordprocessingDrawing" xmlns:wp="http://schemas.openxmlformats.org/drawingml/2006/wordprocessingDrawing" xmlns:w10="urn:schemas-microsoft-com:office:word" xmlns:w="http://schemas.openxmlformats.org/wordprocessingml/2006/main" xmlns:w14="http://schemas.microsoft.com/office/word/2010/wordml" xmlns:wpg="http://schemas.microsoft.com/office/word/2010/wordprocessingGroup" xmlns:wpi="http://schemas.microsoft.com/office/word/2010/wordprocessingInk" xmlns:wne="http://schemas.microsoft.com/office/word/2006/wordml" xmlns:wps="http://schemas.microsoft.com/office/word/2010/wordprocessingShape" mc:Ignorable="w14 wp14">
-  <w:abstractNum w:abstractNumId="0">
+<w:numbering xmlns:wpc="http://schemas.microsoft.com/office/word/2010/wordprocessingCanvas" xmlns:cx="http://schemas.microsoft.com/office/drawing/2014/chartex" xmlns:cx1="http://schemas.microsoft.com/office/drawing/2015/9/8/chartex" xmlns:cx2="http://schemas.microsoft.com/office/drawing/2015/10/21/chartex" xmlns:cx3="http://schemas.microsoft.com/office/drawing/2016/5/9/chartex" xmlns:cx4="http://schemas.microsoft.com/office/drawing/2016/5/10/chartex" xmlns:cx5="http://schemas.microsoft.com/office/drawing/2016/5/11/chartex" xmlns:cx6="http://schemas.microsoft.com/office/drawing/2016/5/12/chartex" xmlns:cx7="http://schemas.microsoft.com/office/drawing/2016/5/13/chartex" xmlns:cx8="http://schemas.microsoft.com/office/drawing/2016/5/14/chartex" xmlns:mc="http://schemas.openxmlformats.org/markup-compatibility/2006" xmlns:aink="http://schemas.microsoft.com/office/drawing/2016/ink" xmlns:am3d="http://schemas.microsoft.com/office/drawing/2017/model3d" xmlns:o="urn:schemas-microsoft-com:office:office" xmlns:r="http://schemas.openxmlformats.org/officeDocument/2006/relationships" xmlns:m="http://schemas.openxmlformats.org/officeDocument/2006/math" xmlns:v="urn:schemas-microsoft-com:vml" xmlns:wp14="http://schemas.microsoft.com/office/word/2010/wordprocessingDrawing" xmlns:wp="http://schemas.openxmlformats.org/drawingml/2006/wordprocessingDrawing" xmlns:w10="urn:schemas-microsoft-com:office:word" xmlns:w="http://schemas.openxmlformats.org/wordprocessingml/2006/main" xmlns:w14="http://schemas.microsoft.com/office/word/2010/wordml" xmlns:w15="http://schemas.microsoft.com/office/word/2012/wordml" xmlns:w16cex="http://schemas.microsoft.com/office/word/2018/wordml/cex" xmlns:w16cid="http://schemas.microsoft.com/office/word/2016/wordml/cid" xmlns:w16="http://schemas.microsoft.com/office/word/2018/wordml" xmlns:w16se="http://schemas.microsoft.com/office/word/2015/wordml/symex" xmlns:wpg="http://schemas.microsoft.com/office/word/2010/wordprocessingGroup" xmlns:wpi="http://schemas.microsoft.com/office/word/2010/wordprocessingInk" xmlns:wne="http://schemas.microsoft.com/office/word/2006/wordml" xmlns:wps="http://schemas.microsoft.com/office/word/2010/wordprocessingShape" mc:Ignorable="w14 w15 w16se w16cid w16 w16cex wp14">
+  <w:abstractNum w:abstractNumId="0" w15:restartNumberingAfterBreak="0">
     <w:nsid w:val="1E654799"/>
     <w:multiLevelType w:val="multilevel"/>
     <w:tmpl w:val="1812D3FE"/>
@@ -8996,7 +7746,7 @@
       </w:pPr>
     </w:lvl>
   </w:abstractNum>
-  <w:abstractNum w:abstractNumId="1">
+  <w:abstractNum w:abstractNumId="1" w15:restartNumberingAfterBreak="0">
     <w:nsid w:val="7F8D2B52"/>
     <w:multiLevelType w:val="hybridMultilevel"/>
     <w:tmpl w:val="8BF0F93C"/>
@@ -9094,7 +7844,7 @@
 </file>
 
 <file path=word/styles.xml><?xml version="1.0" encoding="utf-8"?>
-<w:styles xmlns:mc="http://schemas.openxmlformats.org/markup-compatibility/2006" xmlns:r="http://schemas.openxmlformats.org/officeDocument/2006/relationships" xmlns:w="http://schemas.openxmlformats.org/wordprocessingml/2006/main" xmlns:w14="http://schemas.microsoft.com/office/word/2010/wordml" mc:Ignorable="w14">
+<w:styles xmlns:mc="http://schemas.openxmlformats.org/markup-compatibility/2006" xmlns:r="http://schemas.openxmlformats.org/officeDocument/2006/relationships" xmlns:w="http://schemas.openxmlformats.org/wordprocessingml/2006/main" xmlns:w14="http://schemas.microsoft.com/office/word/2010/wordml" xmlns:w15="http://schemas.microsoft.com/office/word/2012/wordml" xmlns:w16cex="http://schemas.microsoft.com/office/word/2018/wordml/cex" xmlns:w16cid="http://schemas.microsoft.com/office/word/2016/wordml/cid" xmlns:w16="http://schemas.microsoft.com/office/word/2018/wordml" xmlns:w16se="http://schemas.microsoft.com/office/word/2015/wordml/symex" mc:Ignorable="w14 w15 w16se w16cid w16 w16cex">
   <w:docDefaults>
     <w:rPrDefault>
       <w:rPr>
@@ -9104,7 +7854,7 @@
     </w:rPrDefault>
     <w:pPrDefault/>
   </w:docDefaults>
-  <w:latentStyles w:defLockedState="0" w:defUIPriority="0" w:defSemiHidden="0" w:defUnhideWhenUsed="0" w:defQFormat="0" w:count="267">
+  <w:latentStyles w:defLockedState="0" w:defUIPriority="0" w:defSemiHidden="0" w:defUnhideWhenUsed="0" w:defQFormat="0" w:count="376">
     <w:lsdException w:name="Normal" w:qFormat="1"/>
     <w:lsdException w:name="heading 1" w:qFormat="1"/>
     <w:lsdException w:name="heading 2" w:semiHidden="1" w:unhideWhenUsed="1" w:qFormat="1"/>
@@ -9115,12 +7865,100 @@
     <w:lsdException w:name="heading 7" w:semiHidden="1" w:unhideWhenUsed="1" w:qFormat="1"/>
     <w:lsdException w:name="heading 8" w:semiHidden="1" w:unhideWhenUsed="1" w:qFormat="1"/>
     <w:lsdException w:name="heading 9" w:semiHidden="1" w:unhideWhenUsed="1" w:qFormat="1"/>
+    <w:lsdException w:name="index 1" w:semiHidden="1" w:unhideWhenUsed="1"/>
+    <w:lsdException w:name="index 2" w:semiHidden="1" w:unhideWhenUsed="1"/>
+    <w:lsdException w:name="index 3" w:semiHidden="1" w:unhideWhenUsed="1"/>
+    <w:lsdException w:name="index 4" w:semiHidden="1" w:unhideWhenUsed="1"/>
+    <w:lsdException w:name="index 5" w:semiHidden="1" w:unhideWhenUsed="1"/>
+    <w:lsdException w:name="index 6" w:semiHidden="1" w:unhideWhenUsed="1"/>
+    <w:lsdException w:name="index 7" w:semiHidden="1" w:unhideWhenUsed="1"/>
+    <w:lsdException w:name="index 8" w:semiHidden="1" w:unhideWhenUsed="1"/>
+    <w:lsdException w:name="index 9" w:semiHidden="1" w:unhideWhenUsed="1"/>
+    <w:lsdException w:name="toc 1" w:semiHidden="1" w:unhideWhenUsed="1"/>
+    <w:lsdException w:name="toc 2" w:semiHidden="1" w:unhideWhenUsed="1"/>
+    <w:lsdException w:name="toc 3" w:semiHidden="1" w:unhideWhenUsed="1"/>
+    <w:lsdException w:name="toc 4" w:semiHidden="1" w:unhideWhenUsed="1"/>
+    <w:lsdException w:name="toc 5" w:semiHidden="1" w:unhideWhenUsed="1"/>
+    <w:lsdException w:name="toc 6" w:semiHidden="1" w:unhideWhenUsed="1"/>
+    <w:lsdException w:name="toc 7" w:semiHidden="1" w:unhideWhenUsed="1"/>
+    <w:lsdException w:name="toc 8" w:semiHidden="1" w:unhideWhenUsed="1"/>
+    <w:lsdException w:name="toc 9" w:semiHidden="1" w:unhideWhenUsed="1"/>
+    <w:lsdException w:name="Normal Indent" w:semiHidden="1" w:unhideWhenUsed="1"/>
+    <w:lsdException w:name="footnote text" w:semiHidden="1" w:unhideWhenUsed="1"/>
+    <w:lsdException w:name="annotation text" w:semiHidden="1" w:unhideWhenUsed="1"/>
+    <w:lsdException w:name="header" w:semiHidden="1" w:unhideWhenUsed="1"/>
+    <w:lsdException w:name="footer" w:semiHidden="1" w:unhideWhenUsed="1"/>
+    <w:lsdException w:name="index heading" w:semiHidden="1" w:unhideWhenUsed="1"/>
     <w:lsdException w:name="caption" w:semiHidden="1" w:unhideWhenUsed="1" w:qFormat="1"/>
+    <w:lsdException w:name="table of figures" w:semiHidden="1" w:unhideWhenUsed="1"/>
+    <w:lsdException w:name="envelope address" w:semiHidden="1" w:unhideWhenUsed="1"/>
+    <w:lsdException w:name="envelope return" w:semiHidden="1" w:unhideWhenUsed="1"/>
+    <w:lsdException w:name="footnote reference" w:semiHidden="1" w:unhideWhenUsed="1"/>
+    <w:lsdException w:name="annotation reference" w:semiHidden="1" w:unhideWhenUsed="1"/>
+    <w:lsdException w:name="line number" w:semiHidden="1" w:unhideWhenUsed="1"/>
+    <w:lsdException w:name="page number" w:semiHidden="1" w:unhideWhenUsed="1"/>
+    <w:lsdException w:name="endnote reference" w:semiHidden="1" w:unhideWhenUsed="1"/>
+    <w:lsdException w:name="endnote text" w:semiHidden="1" w:unhideWhenUsed="1"/>
+    <w:lsdException w:name="macro" w:semiHidden="1" w:unhideWhenUsed="1"/>
+    <w:lsdException w:name="toa heading" w:semiHidden="1" w:unhideWhenUsed="1"/>
+    <w:lsdException w:name="List Number" w:semiHidden="1" w:unhideWhenUsed="1"/>
+    <w:lsdException w:name="List 2" w:semiHidden="1" w:unhideWhenUsed="1"/>
+    <w:lsdException w:name="List 3" w:semiHidden="1" w:unhideWhenUsed="1"/>
+    <w:lsdException w:name="List 4" w:semiHidden="1" w:unhideWhenUsed="1"/>
+    <w:lsdException w:name="List 5" w:semiHidden="1" w:unhideWhenUsed="1"/>
+    <w:lsdException w:name="List Bullet 2" w:semiHidden="1" w:unhideWhenUsed="1"/>
+    <w:lsdException w:name="List Bullet 3" w:semiHidden="1" w:unhideWhenUsed="1"/>
+    <w:lsdException w:name="List Bullet 4" w:semiHidden="1" w:unhideWhenUsed="1"/>
+    <w:lsdException w:name="List Bullet 5" w:semiHidden="1" w:unhideWhenUsed="1"/>
+    <w:lsdException w:name="List Number 2" w:semiHidden="1" w:unhideWhenUsed="1"/>
+    <w:lsdException w:name="List Number 3" w:semiHidden="1" w:unhideWhenUsed="1"/>
+    <w:lsdException w:name="List Number 4" w:semiHidden="1" w:unhideWhenUsed="1"/>
+    <w:lsdException w:name="List Number 5" w:semiHidden="1" w:unhideWhenUsed="1"/>
     <w:lsdException w:name="Title" w:qFormat="1"/>
+    <w:lsdException w:name="Closing" w:semiHidden="1" w:unhideWhenUsed="1"/>
+    <w:lsdException w:name="Signature" w:semiHidden="1" w:unhideWhenUsed="1"/>
+    <w:lsdException w:name="Default Paragraph Font" w:semiHidden="1" w:unhideWhenUsed="1"/>
+    <w:lsdException w:name="Body Text" w:semiHidden="1" w:unhideWhenUsed="1"/>
+    <w:lsdException w:name="Body Text Indent" w:semiHidden="1" w:unhideWhenUsed="1"/>
+    <w:lsdException w:name="List Continue" w:semiHidden="1" w:unhideWhenUsed="1"/>
+    <w:lsdException w:name="Message Header" w:semiHidden="1" w:unhideWhenUsed="1"/>
     <w:lsdException w:name="Subtitle" w:qFormat="1"/>
+    <w:lsdException w:name="Salutation" w:semiHidden="1" w:unhideWhenUsed="1"/>
+    <w:lsdException w:name="Date" w:semiHidden="1" w:unhideWhenUsed="1"/>
+    <w:lsdException w:name="Body Text First Indent" w:semiHidden="1" w:unhideWhenUsed="1"/>
+    <w:lsdException w:name="Body Text First Indent 2" w:semiHidden="1" w:unhideWhenUsed="1"/>
+    <w:lsdException w:name="Note Heading" w:semiHidden="1" w:unhideWhenUsed="1"/>
+    <w:lsdException w:name="Body Text 2" w:semiHidden="1" w:unhideWhenUsed="1"/>
+    <w:lsdException w:name="Body Text 3" w:semiHidden="1" w:unhideWhenUsed="1"/>
+    <w:lsdException w:name="Body Text Indent 2" w:semiHidden="1" w:unhideWhenUsed="1"/>
+    <w:lsdException w:name="Body Text Indent 3" w:semiHidden="1" w:unhideWhenUsed="1"/>
+    <w:lsdException w:name="Block Text" w:semiHidden="1" w:unhideWhenUsed="1"/>
+    <w:lsdException w:name="Hyperlink" w:semiHidden="1" w:unhideWhenUsed="1"/>
+    <w:lsdException w:name="FollowedHyperlink" w:semiHidden="1" w:unhideWhenUsed="1"/>
     <w:lsdException w:name="Strong" w:qFormat="1"/>
     <w:lsdException w:name="Emphasis" w:qFormat="1"/>
+    <w:lsdException w:name="Document Map" w:semiHidden="1" w:unhideWhenUsed="1"/>
+    <w:lsdException w:name="Plain Text" w:semiHidden="1" w:unhideWhenUsed="1"/>
+    <w:lsdException w:name="E-mail Signature" w:semiHidden="1" w:unhideWhenUsed="1"/>
+    <w:lsdException w:name="HTML Top of Form" w:semiHidden="1" w:unhideWhenUsed="1"/>
+    <w:lsdException w:name="HTML Bottom of Form" w:semiHidden="1" w:unhideWhenUsed="1"/>
+    <w:lsdException w:name="Normal (Web)" w:semiHidden="1" w:unhideWhenUsed="1"/>
+    <w:lsdException w:name="HTML Acronym" w:semiHidden="1" w:unhideWhenUsed="1"/>
+    <w:lsdException w:name="HTML Address" w:semiHidden="1" w:unhideWhenUsed="1"/>
+    <w:lsdException w:name="HTML Cite" w:semiHidden="1" w:unhideWhenUsed="1"/>
+    <w:lsdException w:name="HTML Code" w:semiHidden="1" w:unhideWhenUsed="1"/>
+    <w:lsdException w:name="HTML Definition" w:semiHidden="1" w:unhideWhenUsed="1"/>
+    <w:lsdException w:name="HTML Keyboard" w:semiHidden="1" w:unhideWhenUsed="1"/>
+    <w:lsdException w:name="HTML Preformatted" w:semiHidden="1" w:unhideWhenUsed="1"/>
+    <w:lsdException w:name="HTML Sample" w:semiHidden="1" w:unhideWhenUsed="1"/>
+    <w:lsdException w:name="HTML Typewriter" w:semiHidden="1" w:unhideWhenUsed="1"/>
+    <w:lsdException w:name="HTML Variable" w:semiHidden="1" w:unhideWhenUsed="1"/>
     <w:lsdException w:name="Normal Table" w:semiHidden="1" w:unhideWhenUsed="1"/>
+    <w:lsdException w:name="annotation subject" w:semiHidden="1" w:unhideWhenUsed="1"/>
+    <w:lsdException w:name="No List" w:semiHidden="1" w:unhideWhenUsed="1"/>
+    <w:lsdException w:name="Outline List 1" w:semiHidden="1" w:unhideWhenUsed="1"/>
+    <w:lsdException w:name="Outline List 2" w:semiHidden="1" w:unhideWhenUsed="1"/>
+    <w:lsdException w:name="Outline List 3" w:semiHidden="1" w:unhideWhenUsed="1"/>
     <w:lsdException w:name="Table Simple 1" w:semiHidden="1" w:unhideWhenUsed="1"/>
     <w:lsdException w:name="Table Simple 2" w:semiHidden="1" w:unhideWhenUsed="1"/>
     <w:lsdException w:name="Table Simple 3" w:semiHidden="1" w:unhideWhenUsed="1"/>
@@ -9161,10 +7999,7 @@
     <w:lsdException w:name="Table Subtle 1" w:semiHidden="1" w:unhideWhenUsed="1"/>
     <w:lsdException w:name="Table Subtle 2" w:semiHidden="1" w:unhideWhenUsed="1"/>
     <w:lsdException w:name="Table Web 1" w:semiHidden="1" w:unhideWhenUsed="1"/>
-    <w:lsdException w:name="Table Web 2" w:semiHidden="1" w:unhideWhenUsed="1"/>
-    <w:lsdException w:name="Table Web 3" w:semiHidden="1" w:unhideWhenUsed="1"/>
     <w:lsdException w:name="Table Grid" w:uiPriority="99"/>
-    <w:lsdException w:name="Table Theme" w:semiHidden="1" w:unhideWhenUsed="1"/>
     <w:lsdException w:name="Placeholder Text" w:semiHidden="1" w:uiPriority="99"/>
     <w:lsdException w:name="No Spacing" w:uiPriority="1" w:qFormat="1"/>
     <w:lsdException w:name="Light Shading" w:uiPriority="60"/>
@@ -9276,6 +8111,115 @@
     <w:lsdException w:name="Book Title" w:uiPriority="33" w:qFormat="1"/>
     <w:lsdException w:name="Bibliography" w:semiHidden="1" w:uiPriority="37" w:unhideWhenUsed="1"/>
     <w:lsdException w:name="TOC Heading" w:semiHidden="1" w:uiPriority="39" w:unhideWhenUsed="1" w:qFormat="1"/>
+    <w:lsdException w:name="Plain Table 1" w:uiPriority="41"/>
+    <w:lsdException w:name="Plain Table 2" w:uiPriority="42"/>
+    <w:lsdException w:name="Plain Table 3" w:uiPriority="43"/>
+    <w:lsdException w:name="Plain Table 4" w:uiPriority="44"/>
+    <w:lsdException w:name="Plain Table 5" w:uiPriority="45"/>
+    <w:lsdException w:name="Grid Table Light" w:uiPriority="40"/>
+    <w:lsdException w:name="Grid Table 1 Light" w:uiPriority="46"/>
+    <w:lsdException w:name="Grid Table 2" w:uiPriority="47"/>
+    <w:lsdException w:name="Grid Table 3" w:uiPriority="48"/>
+    <w:lsdException w:name="Grid Table 4" w:uiPriority="49"/>
+    <w:lsdException w:name="Grid Table 5 Dark" w:uiPriority="50"/>
+    <w:lsdException w:name="Grid Table 6 Colorful" w:uiPriority="51"/>
+    <w:lsdException w:name="Grid Table 7 Colorful" w:uiPriority="52"/>
+    <w:lsdException w:name="Grid Table 1 Light Accent 1" w:uiPriority="46"/>
+    <w:lsdException w:name="Grid Table 2 Accent 1" w:uiPriority="47"/>
+    <w:lsdException w:name="Grid Table 3 Accent 1" w:uiPriority="48"/>
+    <w:lsdException w:name="Grid Table 4 Accent 1" w:uiPriority="49"/>
+    <w:lsdException w:name="Grid Table 5 Dark Accent 1" w:uiPriority="50"/>
+    <w:lsdException w:name="Grid Table 6 Colorful Accent 1" w:uiPriority="51"/>
+    <w:lsdException w:name="Grid Table 7 Colorful Accent 1" w:uiPriority="52"/>
+    <w:lsdException w:name="Grid Table 1 Light Accent 2" w:uiPriority="46"/>
+    <w:lsdException w:name="Grid Table 2 Accent 2" w:uiPriority="47"/>
+    <w:lsdException w:name="Grid Table 3 Accent 2" w:uiPriority="48"/>
+    <w:lsdException w:name="Grid Table 4 Accent 2" w:uiPriority="49"/>
+    <w:lsdException w:name="Grid Table 5 Dark Accent 2" w:uiPriority="50"/>
+    <w:lsdException w:name="Grid Table 6 Colorful Accent 2" w:uiPriority="51"/>
+    <w:lsdException w:name="Grid Table 7 Colorful Accent 2" w:uiPriority="52"/>
+    <w:lsdException w:name="Grid Table 1 Light Accent 3" w:uiPriority="46"/>
+    <w:lsdException w:name="Grid Table 2 Accent 3" w:uiPriority="47"/>
+    <w:lsdException w:name="Grid Table 3 Accent 3" w:uiPriority="48"/>
+    <w:lsdException w:name="Grid Table 4 Accent 3" w:uiPriority="49"/>
+    <w:lsdException w:name="Grid Table 5 Dark Accent 3" w:uiPriority="50"/>
+    <w:lsdException w:name="Grid Table 6 Colorful Accent 3" w:uiPriority="51"/>
+    <w:lsdException w:name="Grid Table 7 Colorful Accent 3" w:uiPriority="52"/>
+    <w:lsdException w:name="Grid Table 1 Light Accent 4" w:uiPriority="46"/>
+    <w:lsdException w:name="Grid Table 2 Accent 4" w:uiPriority="47"/>
+    <w:lsdException w:name="Grid Table 3 Accent 4" w:uiPriority="48"/>
+    <w:lsdException w:name="Grid Table 4 Accent 4" w:uiPriority="49"/>
+    <w:lsdException w:name="Grid Table 5 Dark Accent 4" w:uiPriority="50"/>
+    <w:lsdException w:name="Grid Table 6 Colorful Accent 4" w:uiPriority="51"/>
+    <w:lsdException w:name="Grid Table 7 Colorful Accent 4" w:uiPriority="52"/>
+    <w:lsdException w:name="Grid Table 1 Light Accent 5" w:uiPriority="46"/>
+    <w:lsdException w:name="Grid Table 2 Accent 5" w:uiPriority="47"/>
+    <w:lsdException w:name="Grid Table 3 Accent 5" w:uiPriority="48"/>
+    <w:lsdException w:name="Grid Table 4 Accent 5" w:uiPriority="49"/>
+    <w:lsdException w:name="Grid Table 5 Dark Accent 5" w:uiPriority="50"/>
+    <w:lsdException w:name="Grid Table 6 Colorful Accent 5" w:uiPriority="51"/>
+    <w:lsdException w:name="Grid Table 7 Colorful Accent 5" w:uiPriority="52"/>
+    <w:lsdException w:name="Grid Table 1 Light Accent 6" w:uiPriority="46"/>
+    <w:lsdException w:name="Grid Table 2 Accent 6" w:uiPriority="47"/>
+    <w:lsdException w:name="Grid Table 3 Accent 6" w:uiPriority="48"/>
+    <w:lsdException w:name="Grid Table 4 Accent 6" w:uiPriority="49"/>
+    <w:lsdException w:name="Grid Table 5 Dark Accent 6" w:uiPriority="50"/>
+    <w:lsdException w:name="Grid Table 6 Colorful Accent 6" w:uiPriority="51"/>
+    <w:lsdException w:name="Grid Table 7 Colorful Accent 6" w:uiPriority="52"/>
+    <w:lsdException w:name="List Table 1 Light" w:uiPriority="46"/>
+    <w:lsdException w:name="List Table 2" w:uiPriority="47"/>
+    <w:lsdException w:name="List Table 3" w:uiPriority="48"/>
+    <w:lsdException w:name="List Table 4" w:uiPriority="49"/>
+    <w:lsdException w:name="List Table 5 Dark" w:uiPriority="50"/>
+    <w:lsdException w:name="List Table 6 Colorful" w:uiPriority="51"/>
+    <w:lsdException w:name="List Table 7 Colorful" w:uiPriority="52"/>
+    <w:lsdException w:name="List Table 1 Light Accent 1" w:uiPriority="46"/>
+    <w:lsdException w:name="List Table 2 Accent 1" w:uiPriority="47"/>
+    <w:lsdException w:name="List Table 3 Accent 1" w:uiPriority="48"/>
+    <w:lsdException w:name="List Table 4 Accent 1" w:uiPriority="49"/>
+    <w:lsdException w:name="List Table 5 Dark Accent 1" w:uiPriority="50"/>
+    <w:lsdException w:name="List Table 6 Colorful Accent 1" w:uiPriority="51"/>
+    <w:lsdException w:name="List Table 7 Colorful Accent 1" w:uiPriority="52"/>
+    <w:lsdException w:name="List Table 1 Light Accent 2" w:uiPriority="46"/>
+    <w:lsdException w:name="List Table 2 Accent 2" w:uiPriority="47"/>
+    <w:lsdException w:name="List Table 3 Accent 2" w:uiPriority="48"/>
+    <w:lsdException w:name="List Table 4 Accent 2" w:uiPriority="49"/>
+    <w:lsdException w:name="List Table 5 Dark Accent 2" w:uiPriority="50"/>
+    <w:lsdException w:name="List Table 6 Colorful Accent 2" w:uiPriority="51"/>
+    <w:lsdException w:name="List Table 7 Colorful Accent 2" w:uiPriority="52"/>
+    <w:lsdException w:name="List Table 1 Light Accent 3" w:uiPriority="46"/>
+    <w:lsdException w:name="List Table 2 Accent 3" w:uiPriority="47"/>
+    <w:lsdException w:name="List Table 3 Accent 3" w:uiPriority="48"/>
+    <w:lsdException w:name="List Table 4 Accent 3" w:uiPriority="49"/>
+    <w:lsdException w:name="List Table 5 Dark Accent 3" w:uiPriority="50"/>
+    <w:lsdException w:name="List Table 6 Colorful Accent 3" w:uiPriority="51"/>
+    <w:lsdException w:name="List Table 7 Colorful Accent 3" w:uiPriority="52"/>
+    <w:lsdException w:name="List Table 1 Light Accent 4" w:uiPriority="46"/>
+    <w:lsdException w:name="List Table 2 Accent 4" w:uiPriority="47"/>
+    <w:lsdException w:name="List Table 3 Accent 4" w:uiPriority="48"/>
+    <w:lsdException w:name="List Table 4 Accent 4" w:uiPriority="49"/>
+    <w:lsdException w:name="List Table 5 Dark Accent 4" w:uiPriority="50"/>
+    <w:lsdException w:name="List Table 6 Colorful Accent 4" w:uiPriority="51"/>
+    <w:lsdException w:name="List Table 7 Colorful Accent 4" w:uiPriority="52"/>
+    <w:lsdException w:name="List Table 1 Light Accent 5" w:uiPriority="46"/>
+    <w:lsdException w:name="List Table 2 Accent 5" w:uiPriority="47"/>
+    <w:lsdException w:name="List Table 3 Accent 5" w:uiPriority="48"/>
+    <w:lsdException w:name="List Table 4 Accent 5" w:uiPriority="49"/>
+    <w:lsdException w:name="List Table 5 Dark Accent 5" w:uiPriority="50"/>
+    <w:lsdException w:name="List Table 6 Colorful Accent 5" w:uiPriority="51"/>
+    <w:lsdException w:name="List Table 7 Colorful Accent 5" w:uiPriority="52"/>
+    <w:lsdException w:name="List Table 1 Light Accent 6" w:uiPriority="46"/>
+    <w:lsdException w:name="List Table 2 Accent 6" w:uiPriority="47"/>
+    <w:lsdException w:name="List Table 3 Accent 6" w:uiPriority="48"/>
+    <w:lsdException w:name="List Table 4 Accent 6" w:uiPriority="49"/>
+    <w:lsdException w:name="List Table 5 Dark Accent 6" w:uiPriority="50"/>
+    <w:lsdException w:name="List Table 6 Colorful Accent 6" w:uiPriority="51"/>
+    <w:lsdException w:name="List Table 7 Colorful Accent 6" w:uiPriority="52"/>
+    <w:lsdException w:name="Mention" w:semiHidden="1" w:uiPriority="99" w:unhideWhenUsed="1"/>
+    <w:lsdException w:name="Smart Hyperlink" w:semiHidden="1" w:uiPriority="99" w:unhideWhenUsed="1"/>
+    <w:lsdException w:name="Hashtag" w:semiHidden="1" w:uiPriority="99" w:unhideWhenUsed="1"/>
+    <w:lsdException w:name="Unresolved Mention" w:semiHidden="1" w:uiPriority="99" w:unhideWhenUsed="1"/>
+    <w:lsdException w:name="Smart Link" w:semiHidden="1" w:uiPriority="99" w:unhideWhenUsed="1"/>
   </w:latentStyles>
   <w:style w:type="paragraph" w:default="1" w:styleId="Normal">
     <w:name w:val="Normal"/>
@@ -9346,7 +8290,6 @@
     <w:uiPriority w:val="99"/>
     <w:rsid w:val="00636FCC"/>
     <w:tblPr>
-      <w:tblInd w:w="0" w:type="dxa"/>
       <w:tblBorders>
         <w:top w:val="single" w:sz="4" w:space="0" w:color="auto"/>
         <w:left w:val="single" w:sz="4" w:space="0" w:color="auto"/>
@@ -9355,296 +8298,6 @@
         <w:insideH w:val="single" w:sz="4" w:space="0" w:color="auto"/>
         <w:insideV w:val="single" w:sz="4" w:space="0" w:color="auto"/>
       </w:tblBorders>
-      <w:tblCellMar>
-        <w:top w:w="0" w:type="dxa"/>
-        <w:left w:w="108" w:type="dxa"/>
-        <w:bottom w:w="0" w:type="dxa"/>
-        <w:right w:w="108" w:type="dxa"/>
-      </w:tblCellMar>
-    </w:tblPr>
-  </w:style>
-  <w:style w:type="paragraph" w:styleId="ListParagraph">
-    <w:name w:val="List Paragraph"/>
-    <w:basedOn w:val="Normal"/>
-    <w:uiPriority w:val="34"/>
-    <w:qFormat/>
-    <w:rsid w:val="000B4B38"/>
-    <w:pPr>
-      <w:ind w:left="720"/>
-      <w:contextualSpacing/>
-    </w:pPr>
-  </w:style>
-</w:styles>
-</file>
-
-<file path=word/stylesWithEffects.xml><?xml version="1.0" encoding="utf-8"?>
-<w:styles xmlns:wpc="http://schemas.microsoft.com/office/word/2010/wordprocessingCanvas" xmlns:mc="http://schemas.openxmlformats.org/markup-compatibility/2006" xmlns:o="urn:schemas-microsoft-com:office:office" xmlns:r="http://schemas.openxmlformats.org/officeDocument/2006/relationships" xmlns:m="http://schemas.openxmlformats.org/officeDocument/2006/math" xmlns:v="urn:schemas-microsoft-com:vml" xmlns:wp14="http://schemas.microsoft.com/office/word/2010/wordprocessingDrawing" xmlns:wp="http://schemas.openxmlformats.org/drawingml/2006/wordprocessingDrawing" xmlns:w10="urn:schemas-microsoft-com:office:word" xmlns:w="http://schemas.openxmlformats.org/wordprocessingml/2006/main" xmlns:w14="http://schemas.microsoft.com/office/word/2010/wordml" xmlns:wpg="http://schemas.microsoft.com/office/word/2010/wordprocessingGroup" xmlns:wpi="http://schemas.microsoft.com/office/word/2010/wordprocessingInk" xmlns:wne="http://schemas.microsoft.com/office/word/2006/wordml" xmlns:wps="http://schemas.microsoft.com/office/word/2010/wordprocessingShape" mc:Ignorable="w14 wp14">
-  <w:docDefaults>
-    <w:rPrDefault>
-      <w:rPr>
-        <w:rFonts w:ascii="Times New Roman" w:eastAsia="Times New Roman" w:hAnsi="Times New Roman" w:cs="Times New Roman"/>
-        <w:lang w:val="vi-VN" w:eastAsia="vi-VN" w:bidi="ar-SA"/>
-      </w:rPr>
-    </w:rPrDefault>
-    <w:pPrDefault/>
-  </w:docDefaults>
-  <w:latentStyles w:defLockedState="0" w:defUIPriority="0" w:defSemiHidden="0" w:defUnhideWhenUsed="0" w:defQFormat="0" w:count="267">
-    <w:lsdException w:name="Normal" w:qFormat="1"/>
-    <w:lsdException w:name="heading 1" w:qFormat="1"/>
-    <w:lsdException w:name="heading 2" w:semiHidden="1" w:unhideWhenUsed="1" w:qFormat="1"/>
-    <w:lsdException w:name="heading 3" w:semiHidden="1" w:unhideWhenUsed="1" w:qFormat="1"/>
-    <w:lsdException w:name="heading 4" w:semiHidden="1" w:unhideWhenUsed="1" w:qFormat="1"/>
-    <w:lsdException w:name="heading 5" w:semiHidden="1" w:unhideWhenUsed="1" w:qFormat="1"/>
-    <w:lsdException w:name="heading 6" w:semiHidden="1" w:unhideWhenUsed="1" w:qFormat="1"/>
-    <w:lsdException w:name="heading 7" w:semiHidden="1" w:unhideWhenUsed="1" w:qFormat="1"/>
-    <w:lsdException w:name="heading 8" w:semiHidden="1" w:unhideWhenUsed="1" w:qFormat="1"/>
-    <w:lsdException w:name="heading 9" w:semiHidden="1" w:unhideWhenUsed="1" w:qFormat="1"/>
-    <w:lsdException w:name="caption" w:semiHidden="1" w:unhideWhenUsed="1" w:qFormat="1"/>
-    <w:lsdException w:name="Title" w:qFormat="1"/>
-    <w:lsdException w:name="Subtitle" w:qFormat="1"/>
-    <w:lsdException w:name="Strong" w:qFormat="1"/>
-    <w:lsdException w:name="Emphasis" w:qFormat="1"/>
-    <w:lsdException w:name="Normal Table" w:semiHidden="1" w:unhideWhenUsed="1"/>
-    <w:lsdException w:name="Table Simple 1" w:semiHidden="1" w:unhideWhenUsed="1"/>
-    <w:lsdException w:name="Table Simple 2" w:semiHidden="1" w:unhideWhenUsed="1"/>
-    <w:lsdException w:name="Table Simple 3" w:semiHidden="1" w:unhideWhenUsed="1"/>
-    <w:lsdException w:name="Table Classic 1" w:semiHidden="1" w:unhideWhenUsed="1"/>
-    <w:lsdException w:name="Table Classic 2" w:semiHidden="1" w:unhideWhenUsed="1"/>
-    <w:lsdException w:name="Table Classic 3" w:semiHidden="1" w:unhideWhenUsed="1"/>
-    <w:lsdException w:name="Table Classic 4" w:semiHidden="1" w:unhideWhenUsed="1"/>
-    <w:lsdException w:name="Table Colorful 1" w:semiHidden="1" w:unhideWhenUsed="1"/>
-    <w:lsdException w:name="Table Colorful 2" w:semiHidden="1" w:unhideWhenUsed="1"/>
-    <w:lsdException w:name="Table Colorful 3" w:semiHidden="1" w:unhideWhenUsed="1"/>
-    <w:lsdException w:name="Table Columns 1" w:semiHidden="1" w:unhideWhenUsed="1"/>
-    <w:lsdException w:name="Table Columns 2" w:semiHidden="1" w:unhideWhenUsed="1"/>
-    <w:lsdException w:name="Table Columns 3" w:semiHidden="1" w:unhideWhenUsed="1"/>
-    <w:lsdException w:name="Table Columns 4" w:semiHidden="1" w:unhideWhenUsed="1"/>
-    <w:lsdException w:name="Table Columns 5" w:semiHidden="1" w:unhideWhenUsed="1"/>
-    <w:lsdException w:name="Table Grid 1" w:semiHidden="1" w:unhideWhenUsed="1"/>
-    <w:lsdException w:name="Table Grid 2" w:semiHidden="1" w:unhideWhenUsed="1"/>
-    <w:lsdException w:name="Table Grid 3" w:semiHidden="1" w:unhideWhenUsed="1"/>
-    <w:lsdException w:name="Table Grid 4" w:semiHidden="1" w:unhideWhenUsed="1"/>
-    <w:lsdException w:name="Table Grid 5" w:semiHidden="1" w:unhideWhenUsed="1"/>
-    <w:lsdException w:name="Table Grid 6" w:semiHidden="1" w:unhideWhenUsed="1"/>
-    <w:lsdException w:name="Table Grid 7" w:semiHidden="1" w:unhideWhenUsed="1"/>
-    <w:lsdException w:name="Table Grid 8" w:semiHidden="1" w:unhideWhenUsed="1"/>
-    <w:lsdException w:name="Table List 1" w:semiHidden="1" w:unhideWhenUsed="1"/>
-    <w:lsdException w:name="Table List 2" w:semiHidden="1" w:unhideWhenUsed="1"/>
-    <w:lsdException w:name="Table List 3" w:semiHidden="1" w:unhideWhenUsed="1"/>
-    <w:lsdException w:name="Table List 4" w:semiHidden="1" w:unhideWhenUsed="1"/>
-    <w:lsdException w:name="Table List 5" w:semiHidden="1" w:unhideWhenUsed="1"/>
-    <w:lsdException w:name="Table List 6" w:semiHidden="1" w:unhideWhenUsed="1"/>
-    <w:lsdException w:name="Table List 7" w:semiHidden="1" w:unhideWhenUsed="1"/>
-    <w:lsdException w:name="Table List 8" w:semiHidden="1" w:unhideWhenUsed="1"/>
-    <w:lsdException w:name="Table 3D effects 1" w:semiHidden="1" w:unhideWhenUsed="1"/>
-    <w:lsdException w:name="Table 3D effects 2" w:semiHidden="1" w:unhideWhenUsed="1"/>
-    <w:lsdException w:name="Table 3D effects 3" w:semiHidden="1" w:unhideWhenUsed="1"/>
-    <w:lsdException w:name="Table Contemporary" w:semiHidden="1" w:unhideWhenUsed="1"/>
-    <w:lsdException w:name="Table Elegant" w:semiHidden="1" w:unhideWhenUsed="1"/>
-    <w:lsdException w:name="Table Professional" w:semiHidden="1" w:unhideWhenUsed="1"/>
-    <w:lsdException w:name="Table Subtle 1" w:semiHidden="1" w:unhideWhenUsed="1"/>
-    <w:lsdException w:name="Table Subtle 2" w:semiHidden="1" w:unhideWhenUsed="1"/>
-    <w:lsdException w:name="Table Web 1" w:semiHidden="1" w:unhideWhenUsed="1"/>
-    <w:lsdException w:name="Table Web 2" w:semiHidden="1" w:unhideWhenUsed="1"/>
-    <w:lsdException w:name="Table Web 3" w:semiHidden="1" w:unhideWhenUsed="1"/>
-    <w:lsdException w:name="Table Grid" w:uiPriority="99"/>
-    <w:lsdException w:name="Table Theme" w:semiHidden="1" w:unhideWhenUsed="1"/>
-    <w:lsdException w:name="Placeholder Text" w:semiHidden="1" w:uiPriority="99"/>
-    <w:lsdException w:name="No Spacing" w:uiPriority="1" w:qFormat="1"/>
-    <w:lsdException w:name="Light Shading" w:uiPriority="60"/>
-    <w:lsdException w:name="Light List" w:uiPriority="61"/>
-    <w:lsdException w:name="Light Grid" w:uiPriority="62"/>
-    <w:lsdException w:name="Medium Shading 1" w:uiPriority="63"/>
-    <w:lsdException w:name="Medium Shading 2" w:uiPriority="64"/>
-    <w:lsdException w:name="Medium List 1" w:uiPriority="65"/>
-    <w:lsdException w:name="Medium List 2" w:uiPriority="66"/>
-    <w:lsdException w:name="Medium Grid 1" w:uiPriority="67"/>
-    <w:lsdException w:name="Medium Grid 2" w:uiPriority="68"/>
-    <w:lsdException w:name="Medium Grid 3" w:uiPriority="69"/>
-    <w:lsdException w:name="Dark List" w:uiPriority="70"/>
-    <w:lsdException w:name="Colorful Shading" w:uiPriority="71"/>
-    <w:lsdException w:name="Colorful List" w:uiPriority="72"/>
-    <w:lsdException w:name="Colorful Grid" w:uiPriority="73"/>
-    <w:lsdException w:name="Light Shading Accent 1" w:uiPriority="60"/>
-    <w:lsdException w:name="Light List Accent 1" w:uiPriority="61"/>
-    <w:lsdException w:name="Light Grid Accent 1" w:uiPriority="62"/>
-    <w:lsdException w:name="Medium Shading 1 Accent 1" w:uiPriority="63"/>
-    <w:lsdException w:name="Medium Shading 2 Accent 1" w:uiPriority="64"/>
-    <w:lsdException w:name="Medium List 1 Accent 1" w:uiPriority="65"/>
-    <w:lsdException w:name="Revision" w:semiHidden="1" w:uiPriority="99"/>
-    <w:lsdException w:name="List Paragraph" w:uiPriority="34" w:qFormat="1"/>
-    <w:lsdException w:name="Quote" w:uiPriority="29" w:qFormat="1"/>
-    <w:lsdException w:name="Intense Quote" w:uiPriority="30" w:qFormat="1"/>
-    <w:lsdException w:name="Medium List 2 Accent 1" w:uiPriority="66"/>
-    <w:lsdException w:name="Medium Grid 1 Accent 1" w:uiPriority="67"/>
-    <w:lsdException w:name="Medium Grid 2 Accent 1" w:uiPriority="68"/>
-    <w:lsdException w:name="Medium Grid 3 Accent 1" w:uiPriority="69"/>
-    <w:lsdException w:name="Dark List Accent 1" w:uiPriority="70"/>
-    <w:lsdException w:name="Colorful Shading Accent 1" w:uiPriority="71"/>
-    <w:lsdException w:name="Colorful List Accent 1" w:uiPriority="72"/>
-    <w:lsdException w:name="Colorful Grid Accent 1" w:uiPriority="73"/>
-    <w:lsdException w:name="Light Shading Accent 2" w:uiPriority="60"/>
-    <w:lsdException w:name="Light List Accent 2" w:uiPriority="61"/>
-    <w:lsdException w:name="Light Grid Accent 2" w:uiPriority="62"/>
-    <w:lsdException w:name="Medium Shading 1 Accent 2" w:uiPriority="63"/>
-    <w:lsdException w:name="Medium Shading 2 Accent 2" w:uiPriority="64"/>
-    <w:lsdException w:name="Medium List 1 Accent 2" w:uiPriority="65"/>
-    <w:lsdException w:name="Medium List 2 Accent 2" w:uiPriority="66"/>
-    <w:lsdException w:name="Medium Grid 1 Accent 2" w:uiPriority="67"/>
-    <w:lsdException w:name="Medium Grid 2 Accent 2" w:uiPriority="68"/>
-    <w:lsdException w:name="Medium Grid 3 Accent 2" w:uiPriority="69"/>
-    <w:lsdException w:name="Dark List Accent 2" w:uiPriority="70"/>
-    <w:lsdException w:name="Colorful Shading Accent 2" w:uiPriority="71"/>
-    <w:lsdException w:name="Colorful List Accent 2" w:uiPriority="72"/>
-    <w:lsdException w:name="Colorful Grid Accent 2" w:uiPriority="73"/>
-    <w:lsdException w:name="Light Shading Accent 3" w:uiPriority="60"/>
-    <w:lsdException w:name="Light List Accent 3" w:uiPriority="61"/>
-    <w:lsdException w:name="Light Grid Accent 3" w:uiPriority="62"/>
-    <w:lsdException w:name="Medium Shading 1 Accent 3" w:uiPriority="63"/>
-    <w:lsdException w:name="Medium Shading 2 Accent 3" w:uiPriority="64"/>
-    <w:lsdException w:name="Medium List 1 Accent 3" w:uiPriority="65"/>
-    <w:lsdException w:name="Medium List 2 Accent 3" w:uiPriority="66"/>
-    <w:lsdException w:name="Medium Grid 1 Accent 3" w:uiPriority="67"/>
-    <w:lsdException w:name="Medium Grid 2 Accent 3" w:uiPriority="68"/>
-    <w:lsdException w:name="Medium Grid 3 Accent 3" w:uiPriority="69"/>
-    <w:lsdException w:name="Dark List Accent 3" w:uiPriority="70"/>
-    <w:lsdException w:name="Colorful Shading Accent 3" w:uiPriority="71"/>
-    <w:lsdException w:name="Colorful List Accent 3" w:uiPriority="72"/>
-    <w:lsdException w:name="Colorful Grid Accent 3" w:uiPriority="73"/>
-    <w:lsdException w:name="Light Shading Accent 4" w:uiPriority="60"/>
-    <w:lsdException w:name="Light List Accent 4" w:uiPriority="61"/>
-    <w:lsdException w:name="Light Grid Accent 4" w:uiPriority="62"/>
-    <w:lsdException w:name="Medium Shading 1 Accent 4" w:uiPriority="63"/>
-    <w:lsdException w:name="Medium Shading 2 Accent 4" w:uiPriority="64"/>
-    <w:lsdException w:name="Medium List 1 Accent 4" w:uiPriority="65"/>
-    <w:lsdException w:name="Medium List 2 Accent 4" w:uiPriority="66"/>
-    <w:lsdException w:name="Medium Grid 1 Accent 4" w:uiPriority="67"/>
-    <w:lsdException w:name="Medium Grid 2 Accent 4" w:uiPriority="68"/>
-    <w:lsdException w:name="Medium Grid 3 Accent 4" w:uiPriority="69"/>
-    <w:lsdException w:name="Dark List Accent 4" w:uiPriority="70"/>
-    <w:lsdException w:name="Colorful Shading Accent 4" w:uiPriority="71"/>
-    <w:lsdException w:name="Colorful List Accent 4" w:uiPriority="72"/>
-    <w:lsdException w:name="Colorful Grid Accent 4" w:uiPriority="73"/>
-    <w:lsdException w:name="Light Shading Accent 5" w:uiPriority="60"/>
-    <w:lsdException w:name="Light List Accent 5" w:uiPriority="61"/>
-    <w:lsdException w:name="Light Grid Accent 5" w:uiPriority="62"/>
-    <w:lsdException w:name="Medium Shading 1 Accent 5" w:uiPriority="63"/>
-    <w:lsdException w:name="Medium Shading 2 Accent 5" w:uiPriority="64"/>
-    <w:lsdException w:name="Medium List 1 Accent 5" w:uiPriority="65"/>
-    <w:lsdException w:name="Medium List 2 Accent 5" w:uiPriority="66"/>
-    <w:lsdException w:name="Medium Grid 1 Accent 5" w:uiPriority="67"/>
-    <w:lsdException w:name="Medium Grid 2 Accent 5" w:uiPriority="68"/>
-    <w:lsdException w:name="Medium Grid 3 Accent 5" w:uiPriority="69"/>
-    <w:lsdException w:name="Dark List Accent 5" w:uiPriority="70"/>
-    <w:lsdException w:name="Colorful Shading Accent 5" w:uiPriority="71"/>
-    <w:lsdException w:name="Colorful List Accent 5" w:uiPriority="72"/>
-    <w:lsdException w:name="Colorful Grid Accent 5" w:uiPriority="73"/>
-    <w:lsdException w:name="Light Shading Accent 6" w:uiPriority="60"/>
-    <w:lsdException w:name="Light List Accent 6" w:uiPriority="61"/>
-    <w:lsdException w:name="Light Grid Accent 6" w:uiPriority="62"/>
-    <w:lsdException w:name="Medium Shading 1 Accent 6" w:uiPriority="63"/>
-    <w:lsdException w:name="Medium Shading 2 Accent 6" w:uiPriority="64"/>
-    <w:lsdException w:name="Medium List 1 Accent 6" w:uiPriority="65"/>
-    <w:lsdException w:name="Medium List 2 Accent 6" w:uiPriority="66"/>
-    <w:lsdException w:name="Medium Grid 1 Accent 6" w:uiPriority="67"/>
-    <w:lsdException w:name="Medium Grid 2 Accent 6" w:uiPriority="68"/>
-    <w:lsdException w:name="Medium Grid 3 Accent 6" w:uiPriority="69"/>
-    <w:lsdException w:name="Dark List Accent 6" w:uiPriority="70"/>
-    <w:lsdException w:name="Colorful Shading Accent 6" w:uiPriority="71"/>
-    <w:lsdException w:name="Colorful List Accent 6" w:uiPriority="72"/>
-    <w:lsdException w:name="Colorful Grid Accent 6" w:uiPriority="73"/>
-    <w:lsdException w:name="Subtle Emphasis" w:uiPriority="19" w:qFormat="1"/>
-    <w:lsdException w:name="Intense Emphasis" w:uiPriority="21" w:qFormat="1"/>
-    <w:lsdException w:name="Subtle Reference" w:uiPriority="31" w:qFormat="1"/>
-    <w:lsdException w:name="Intense Reference" w:uiPriority="32" w:qFormat="1"/>
-    <w:lsdException w:name="Book Title" w:uiPriority="33" w:qFormat="1"/>
-    <w:lsdException w:name="Bibliography" w:semiHidden="1" w:uiPriority="37" w:unhideWhenUsed="1"/>
-    <w:lsdException w:name="TOC Heading" w:semiHidden="1" w:uiPriority="39" w:unhideWhenUsed="1" w:qFormat="1"/>
-  </w:latentStyles>
-  <w:style w:type="paragraph" w:default="1" w:styleId="Normal">
-    <w:name w:val="Normal"/>
-    <w:qFormat/>
-    <w:rPr>
-      <w:sz w:val="24"/>
-      <w:szCs w:val="24"/>
-      <w:lang w:val="en-US" w:eastAsia="en-US"/>
-    </w:rPr>
-  </w:style>
-  <w:style w:type="character" w:default="1" w:styleId="DefaultParagraphFont">
-    <w:name w:val="Default Paragraph Font"/>
-    <w:uiPriority w:val="1"/>
-    <w:semiHidden/>
-    <w:unhideWhenUsed/>
-  </w:style>
-  <w:style w:type="table" w:default="1" w:styleId="TableNormal">
-    <w:name w:val="Normal Table"/>
-    <w:uiPriority w:val="99"/>
-    <w:semiHidden/>
-    <w:unhideWhenUsed/>
-    <w:tblPr>
-      <w:tblInd w:w="0" w:type="dxa"/>
-      <w:tblCellMar>
-        <w:top w:w="0" w:type="dxa"/>
-        <w:left w:w="108" w:type="dxa"/>
-        <w:bottom w:w="0" w:type="dxa"/>
-        <w:right w:w="108" w:type="dxa"/>
-      </w:tblCellMar>
-    </w:tblPr>
-  </w:style>
-  <w:style w:type="numbering" w:default="1" w:styleId="NoList">
-    <w:name w:val="No List"/>
-    <w:uiPriority w:val="99"/>
-    <w:semiHidden/>
-    <w:unhideWhenUsed/>
-  </w:style>
-  <w:style w:type="paragraph" w:styleId="Header">
-    <w:name w:val="header"/>
-    <w:basedOn w:val="Normal"/>
-    <w:rsid w:val="00B50F8C"/>
-    <w:pPr>
-      <w:tabs>
-        <w:tab w:val="center" w:pos="4320"/>
-        <w:tab w:val="right" w:pos="8640"/>
-      </w:tabs>
-    </w:pPr>
-  </w:style>
-  <w:style w:type="paragraph" w:styleId="Footer">
-    <w:name w:val="footer"/>
-    <w:basedOn w:val="Normal"/>
-    <w:rsid w:val="00B50F8C"/>
-    <w:pPr>
-      <w:tabs>
-        <w:tab w:val="center" w:pos="4320"/>
-        <w:tab w:val="right" w:pos="8640"/>
-      </w:tabs>
-    </w:pPr>
-  </w:style>
-  <w:style w:type="character" w:styleId="PageNumber">
-    <w:name w:val="page number"/>
-    <w:basedOn w:val="DefaultParagraphFont"/>
-    <w:rsid w:val="00B50F8C"/>
-  </w:style>
-  <w:style w:type="table" w:styleId="TableGrid">
-    <w:name w:val="Table Grid"/>
-    <w:basedOn w:val="TableNormal"/>
-    <w:uiPriority w:val="99"/>
-    <w:rsid w:val="00636FCC"/>
-    <w:tblPr>
-      <w:tblInd w:w="0" w:type="dxa"/>
-      <w:tblBorders>
-        <w:top w:val="single" w:sz="4" w:space="0" w:color="auto"/>
-        <w:left w:val="single" w:sz="4" w:space="0" w:color="auto"/>
-        <w:bottom w:val="single" w:sz="4" w:space="0" w:color="auto"/>
-        <w:right w:val="single" w:sz="4" w:space="0" w:color="auto"/>
-        <w:insideH w:val="single" w:sz="4" w:space="0" w:color="auto"/>
-        <w:insideV w:val="single" w:sz="4" w:space="0" w:color="auto"/>
-      </w:tblBorders>
-      <w:tblCellMar>
-        <w:top w:w="0" w:type="dxa"/>
-        <w:left w:w="108" w:type="dxa"/>
-        <w:bottom w:w="0" w:type="dxa"/>
-        <w:right w:w="108" w:type="dxa"/>
-      </w:tblCellMar>
     </w:tblPr>
   </w:style>
   <w:style w:type="paragraph" w:styleId="ListParagraph">
@@ -9950,7 +8603,7 @@
   <a:extraClrSchemeLst/>
   <a:extLst>
     <a:ext uri="{05A4C25C-085E-4340-85A3-A5531E510DB2}">
-      <thm15:themeFamily xmlns="" xmlns:thm15="http://schemas.microsoft.com/office/thememl/2012/main" name="Office Theme" id="{62F939B6-93AF-4DB8-9C6B-D6C7DFDC589F}" vid="{4A3C46E8-61CC-4603-A589-7422A47A8E4A}"/>
+      <thm15:themeFamily xmlns:thm15="http://schemas.microsoft.com/office/thememl/2012/main" name="Office Theme" id="{62F939B6-93AF-4DB8-9C6B-D6C7DFDC589F}" vid="{4A3C46E8-61CC-4603-A589-7422A47A8E4A}"/>
     </a:ext>
   </a:extLst>
 </a:theme>

</xml_diff>

<commit_message>
+ hide question stem if it is blank (for passage with blanks)
</commit_message>
<xml_diff>
--- a/samples/132.docx
+++ b/samples/132.docx
@@ -1,6 +1,6 @@
 
 <file path=word/document.xml><?xml version="1.0" encoding="utf-8"?>
-<w:document xmlns:wpc="http://schemas.microsoft.com/office/word/2010/wordprocessingCanvas" xmlns:cx="http://schemas.microsoft.com/office/drawing/2014/chartex" xmlns:cx1="http://schemas.microsoft.com/office/drawing/2015/9/8/chartex" xmlns:cx2="http://schemas.microsoft.com/office/drawing/2015/10/21/chartex" xmlns:cx3="http://schemas.microsoft.com/office/drawing/2016/5/9/chartex" xmlns:cx4="http://schemas.microsoft.com/office/drawing/2016/5/10/chartex" xmlns:cx5="http://schemas.microsoft.com/office/drawing/2016/5/11/chartex" xmlns:cx6="http://schemas.microsoft.com/office/drawing/2016/5/12/chartex" xmlns:cx7="http://schemas.microsoft.com/office/drawing/2016/5/13/chartex" xmlns:cx8="http://schemas.microsoft.com/office/drawing/2016/5/14/chartex" xmlns:mc="http://schemas.openxmlformats.org/markup-compatibility/2006" xmlns:aink="http://schemas.microsoft.com/office/drawing/2016/ink" xmlns:am3d="http://schemas.microsoft.com/office/drawing/2017/model3d" xmlns:o="urn:schemas-microsoft-com:office:office" xmlns:r="http://schemas.openxmlformats.org/officeDocument/2006/relationships" xmlns:m="http://schemas.openxmlformats.org/officeDocument/2006/math" xmlns:v="urn:schemas-microsoft-com:vml" xmlns:wp14="http://schemas.microsoft.com/office/word/2010/wordprocessingDrawing" xmlns:wp="http://schemas.openxmlformats.org/drawingml/2006/wordprocessingDrawing" xmlns:w10="urn:schemas-microsoft-com:office:word" xmlns:w="http://schemas.openxmlformats.org/wordprocessingml/2006/main" xmlns:w14="http://schemas.microsoft.com/office/word/2010/wordml" xmlns:w15="http://schemas.microsoft.com/office/word/2012/wordml" xmlns:w16cex="http://schemas.microsoft.com/office/word/2018/wordml/cex" xmlns:w16cid="http://schemas.microsoft.com/office/word/2016/wordml/cid" xmlns:w16="http://schemas.microsoft.com/office/word/2018/wordml" xmlns:w16se="http://schemas.microsoft.com/office/word/2015/wordml/symex" xmlns:wpg="http://schemas.microsoft.com/office/word/2010/wordprocessingGroup" xmlns:wpi="http://schemas.microsoft.com/office/word/2010/wordprocessingInk" xmlns:wne="http://schemas.microsoft.com/office/word/2006/wordml" xmlns:wps="http://schemas.microsoft.com/office/word/2010/wordprocessingShape" mc:Ignorable="w14 w15 w16se w16cid w16 w16cex wp14">
+<w:document xmlns:wpc="http://schemas.microsoft.com/office/word/2010/wordprocessingCanvas" xmlns:mc="http://schemas.openxmlformats.org/markup-compatibility/2006" xmlns:o="urn:schemas-microsoft-com:office:office" xmlns:r="http://schemas.openxmlformats.org/officeDocument/2006/relationships" xmlns:m="http://schemas.openxmlformats.org/officeDocument/2006/math" xmlns:v="urn:schemas-microsoft-com:vml" xmlns:wp14="http://schemas.microsoft.com/office/word/2010/wordprocessingDrawing" xmlns:wp="http://schemas.openxmlformats.org/drawingml/2006/wordprocessingDrawing" xmlns:w10="urn:schemas-microsoft-com:office:word" xmlns:w="http://schemas.openxmlformats.org/wordprocessingml/2006/main" xmlns:w14="http://schemas.microsoft.com/office/word/2010/wordml" xmlns:wpg="http://schemas.microsoft.com/office/word/2010/wordprocessingGroup" xmlns:wpi="http://schemas.microsoft.com/office/word/2010/wordprocessingInk" xmlns:wne="http://schemas.microsoft.com/office/word/2006/wordml" xmlns:wps="http://schemas.microsoft.com/office/word/2010/wordprocessingShape" mc:Ignorable="w14 wp14">
   <w:body>
     <w:tbl>
       <w:tblPr>
@@ -189,7 +189,7 @@
                     </wp:anchor>
                   </w:drawing>
                 </mc:Choice>
-                <mc:Fallback>
+                <mc:Fallback xmlns:cx="http://schemas.microsoft.com/office/drawing/2014/chartex" xmlns:cx1="http://schemas.microsoft.com/office/drawing/2015/9/8/chartex" xmlns:cx2="http://schemas.microsoft.com/office/drawing/2015/10/21/chartex" xmlns:cx3="http://schemas.microsoft.com/office/drawing/2016/5/9/chartex" xmlns:cx4="http://schemas.microsoft.com/office/drawing/2016/5/10/chartex" xmlns:cx5="http://schemas.microsoft.com/office/drawing/2016/5/11/chartex" xmlns:cx6="http://schemas.microsoft.com/office/drawing/2016/5/12/chartex" xmlns:cx7="http://schemas.microsoft.com/office/drawing/2016/5/13/chartex" xmlns:cx8="http://schemas.microsoft.com/office/drawing/2016/5/14/chartex" xmlns:aink="http://schemas.microsoft.com/office/drawing/2016/ink" xmlns:am3d="http://schemas.microsoft.com/office/drawing/2017/model3d" xmlns:w15="http://schemas.microsoft.com/office/word/2012/wordml" xmlns:w16cex="http://schemas.microsoft.com/office/word/2018/wordml/cex" xmlns:w16cid="http://schemas.microsoft.com/office/word/2016/wordml/cid" xmlns:w16="http://schemas.microsoft.com/office/word/2018/wordml" xmlns:w16se="http://schemas.microsoft.com/office/word/2015/wordml/symex">
                   <w:pict>
                     <v:line w14:anchorId="3C9682E4" id="Straight Connector 3" o:spid="_x0000_s1026" style="position:absolute;z-index:251659264;visibility:visible;mso-wrap-style:square;mso-width-percent:0;mso-height-percent:0;mso-wrap-distance-left:9pt;mso-wrap-distance-top:0;mso-wrap-distance-right:9pt;mso-wrap-distance-bottom:0;mso-position-horizontal:absolute;mso-position-horizontal-relative:text;mso-position-vertical:absolute;mso-position-vertical-relative:text;mso-width-percent:0;mso-height-percent:0;mso-width-relative:page;mso-height-relative:page" from="49.4pt,24.55pt" to="160.6pt,24.55pt" o:gfxdata="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"/>
                   </w:pict>
@@ -591,7 +591,7 @@
                     </wp:anchor>
                   </w:drawing>
                 </mc:Choice>
-                <mc:Fallback>
+                <mc:Fallback xmlns:cx="http://schemas.microsoft.com/office/drawing/2014/chartex" xmlns:cx1="http://schemas.microsoft.com/office/drawing/2015/9/8/chartex" xmlns:cx2="http://schemas.microsoft.com/office/drawing/2015/10/21/chartex" xmlns:cx3="http://schemas.microsoft.com/office/drawing/2016/5/9/chartex" xmlns:cx4="http://schemas.microsoft.com/office/drawing/2016/5/10/chartex" xmlns:cx5="http://schemas.microsoft.com/office/drawing/2016/5/11/chartex" xmlns:cx6="http://schemas.microsoft.com/office/drawing/2016/5/12/chartex" xmlns:cx7="http://schemas.microsoft.com/office/drawing/2016/5/13/chartex" xmlns:cx8="http://schemas.microsoft.com/office/drawing/2016/5/14/chartex" xmlns:aink="http://schemas.microsoft.com/office/drawing/2016/ink" xmlns:am3d="http://schemas.microsoft.com/office/drawing/2017/model3d" xmlns:w15="http://schemas.microsoft.com/office/word/2012/wordml" xmlns:w16cex="http://schemas.microsoft.com/office/word/2018/wordml/cex" xmlns:w16cid="http://schemas.microsoft.com/office/word/2016/wordml/cid" xmlns:w16="http://schemas.microsoft.com/office/word/2018/wordml" xmlns:w16se="http://schemas.microsoft.com/office/word/2015/wordml/symex">
                   <w:pict>
                     <v:line w14:anchorId="1E44CD77" id="Straight Connector 1" o:spid="_x0000_s1026" style="position:absolute;z-index:251661312;visibility:visible;mso-wrap-style:square;mso-width-percent:0;mso-height-percent:0;mso-wrap-distance-left:9pt;mso-wrap-distance-top:0;mso-wrap-distance-right:9pt;mso-wrap-distance-bottom:0;mso-position-horizontal:absolute;mso-position-horizontal-relative:text;mso-position-vertical:absolute;mso-position-vertical-relative:text;mso-width-percent:0;mso-height-percent:0;mso-width-relative:page;mso-height-relative:page" from="44.85pt,27.15pt" to="170.85pt,27.15pt" o:gfxdata="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"/>
                   </w:pict>
@@ -696,7 +696,7 @@
                     </wp:anchor>
                   </w:drawing>
                 </mc:Choice>
-                <mc:Fallback>
+                <mc:Fallback xmlns:cx="http://schemas.microsoft.com/office/drawing/2014/chartex" xmlns:cx1="http://schemas.microsoft.com/office/drawing/2015/9/8/chartex" xmlns:cx2="http://schemas.microsoft.com/office/drawing/2015/10/21/chartex" xmlns:cx3="http://schemas.microsoft.com/office/drawing/2016/5/9/chartex" xmlns:cx4="http://schemas.microsoft.com/office/drawing/2016/5/10/chartex" xmlns:cx5="http://schemas.microsoft.com/office/drawing/2016/5/11/chartex" xmlns:cx6="http://schemas.microsoft.com/office/drawing/2016/5/12/chartex" xmlns:cx7="http://schemas.microsoft.com/office/drawing/2016/5/13/chartex" xmlns:cx8="http://schemas.microsoft.com/office/drawing/2016/5/14/chartex" xmlns:aink="http://schemas.microsoft.com/office/drawing/2016/ink" xmlns:am3d="http://schemas.microsoft.com/office/drawing/2017/model3d" xmlns:w15="http://schemas.microsoft.com/office/word/2012/wordml" xmlns:w16cex="http://schemas.microsoft.com/office/word/2018/wordml/cex" xmlns:w16cid="http://schemas.microsoft.com/office/word/2016/wordml/cid" xmlns:w16="http://schemas.microsoft.com/office/word/2018/wordml" xmlns:w16se="http://schemas.microsoft.com/office/word/2015/wordml/symex">
                   <w:pict>
                     <v:rect w14:anchorId="1642FD87" id="Rectangle 2" o:spid="_x0000_s1026" style="position:absolute;left:0;text-align:left;margin-left:236.7pt;margin-top:14.3pt;width:90pt;height:23.25pt;z-index:251660288;visibility:visible;mso-wrap-style:square;mso-width-percent:0;mso-height-percent:0;mso-wrap-distance-left:9pt;mso-wrap-distance-top:0;mso-wrap-distance-right:9pt;mso-wrap-distance-bottom:0;mso-position-horizontal:absolute;mso-position-horizontal-relative:text;mso-position-vertical:absolute;mso-position-vertical-relative:text;mso-width-percent:0;mso-height-percent:0;mso-width-relative:page;mso-height-relative:page;v-text-anchor:top" o:gfxdata="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">
                       <v:textbox>
@@ -5292,7 +5292,7 @@
           <w:sz w:val="26"/>
           <w:szCs w:val="26"/>
         </w:rPr>
-        <w:t xml:space="preserve"> Space 21</w:t>
+        <w:t>{ }</w:t>
       </w:r>
     </w:p>
     <w:p>
@@ -5472,7 +5472,7 @@
           <w:sz w:val="26"/>
           <w:szCs w:val="26"/>
         </w:rPr>
-        <w:t xml:space="preserve"> Space 22</w:t>
+        <w:t>{ }</w:t>
       </w:r>
     </w:p>
     <w:p>
@@ -5680,7 +5680,7 @@
           <w:sz w:val="26"/>
           <w:szCs w:val="26"/>
         </w:rPr>
-        <w:t xml:space="preserve"> Space 23</w:t>
+        <w:t>{ }</w:t>
       </w:r>
     </w:p>
     <w:p>
@@ -5880,7 +5880,7 @@
           <w:sz w:val="26"/>
           <w:szCs w:val="26"/>
         </w:rPr>
-        <w:t xml:space="preserve"> Space 24</w:t>
+        <w:t>{ }</w:t>
       </w:r>
     </w:p>
     <w:p>
@@ -6080,7 +6080,7 @@
           <w:sz w:val="26"/>
           <w:szCs w:val="26"/>
         </w:rPr>
-        <w:t xml:space="preserve"> Space 25</w:t>
+        <w:t>{ }</w:t>
       </w:r>
     </w:p>
     <w:p>
@@ -6380,6 +6380,8 @@
           <w:lang w:val="vi-VN"/>
         </w:rPr>
       </w:pPr>
+      <w:bookmarkStart w:id="0" w:name="_GoBack"/>
+      <w:bookmarkEnd w:id="0"/>
       <w:r>
         <w:rPr>
           <w:rFonts w:asciiTheme="majorHAnsi" w:hAnsiTheme="majorHAnsi" w:cstheme="majorHAnsi"/>
@@ -7396,12 +7398,12 @@
       </w:r>
     </w:p>
     <w:sectPr>
-      <w:headerReference w:type="even" r:id="rId7"/>
-      <w:headerReference w:type="default" r:id="rId8"/>
-      <w:footerReference w:type="even" r:id="rId9"/>
-      <w:footerReference w:type="default" r:id="rId10"/>
-      <w:headerReference w:type="first" r:id="rId11"/>
-      <w:footerReference w:type="first" r:id="rId12"/>
+      <w:headerReference w:type="even" r:id="rId8"/>
+      <w:headerReference w:type="default" r:id="rId9"/>
+      <w:footerReference w:type="even" r:id="rId10"/>
+      <w:footerReference w:type="default" r:id="rId11"/>
+      <w:headerReference w:type="first" r:id="rId12"/>
+      <w:footerReference w:type="first" r:id="rId13"/>
       <w:pgSz w:w="11907" w:h="16840" w:code="9"/>
       <w:pgMar w:top="567" w:right="567" w:bottom="454" w:left="1134" w:header="284" w:footer="567" w:gutter="0"/>
       <w:cols w:space="720"/>
@@ -7412,7 +7414,7 @@
 </file>
 
 <file path=word/endnotes.xml><?xml version="1.0" encoding="utf-8"?>
-<w:endnotes xmlns:wpc="http://schemas.microsoft.com/office/word/2010/wordprocessingCanvas" xmlns:cx="http://schemas.microsoft.com/office/drawing/2014/chartex" xmlns:cx1="http://schemas.microsoft.com/office/drawing/2015/9/8/chartex" xmlns:cx2="http://schemas.microsoft.com/office/drawing/2015/10/21/chartex" xmlns:cx3="http://schemas.microsoft.com/office/drawing/2016/5/9/chartex" xmlns:cx4="http://schemas.microsoft.com/office/drawing/2016/5/10/chartex" xmlns:cx5="http://schemas.microsoft.com/office/drawing/2016/5/11/chartex" xmlns:cx6="http://schemas.microsoft.com/office/drawing/2016/5/12/chartex" xmlns:cx7="http://schemas.microsoft.com/office/drawing/2016/5/13/chartex" xmlns:cx8="http://schemas.microsoft.com/office/drawing/2016/5/14/chartex" xmlns:mc="http://schemas.openxmlformats.org/markup-compatibility/2006" xmlns:aink="http://schemas.microsoft.com/office/drawing/2016/ink" xmlns:am3d="http://schemas.microsoft.com/office/drawing/2017/model3d" xmlns:o="urn:schemas-microsoft-com:office:office" xmlns:r="http://schemas.openxmlformats.org/officeDocument/2006/relationships" xmlns:m="http://schemas.openxmlformats.org/officeDocument/2006/math" xmlns:v="urn:schemas-microsoft-com:vml" xmlns:wp14="http://schemas.microsoft.com/office/word/2010/wordprocessingDrawing" xmlns:wp="http://schemas.openxmlformats.org/drawingml/2006/wordprocessingDrawing" xmlns:w10="urn:schemas-microsoft-com:office:word" xmlns:w="http://schemas.openxmlformats.org/wordprocessingml/2006/main" xmlns:w14="http://schemas.microsoft.com/office/word/2010/wordml" xmlns:w15="http://schemas.microsoft.com/office/word/2012/wordml" xmlns:w16cex="http://schemas.microsoft.com/office/word/2018/wordml/cex" xmlns:w16cid="http://schemas.microsoft.com/office/word/2016/wordml/cid" xmlns:w16="http://schemas.microsoft.com/office/word/2018/wordml" xmlns:w16se="http://schemas.microsoft.com/office/word/2015/wordml/symex" xmlns:wpg="http://schemas.microsoft.com/office/word/2010/wordprocessingGroup" xmlns:wpi="http://schemas.microsoft.com/office/word/2010/wordprocessingInk" xmlns:wne="http://schemas.microsoft.com/office/word/2006/wordml" xmlns:wps="http://schemas.microsoft.com/office/word/2010/wordprocessingShape" mc:Ignorable="w14 w15 w16se w16cid w16 w16cex wp14">
+<w:endnotes xmlns:wpc="http://schemas.microsoft.com/office/word/2010/wordprocessingCanvas" xmlns:mc="http://schemas.openxmlformats.org/markup-compatibility/2006" xmlns:o="urn:schemas-microsoft-com:office:office" xmlns:r="http://schemas.openxmlformats.org/officeDocument/2006/relationships" xmlns:m="http://schemas.openxmlformats.org/officeDocument/2006/math" xmlns:v="urn:schemas-microsoft-com:vml" xmlns:wp14="http://schemas.microsoft.com/office/word/2010/wordprocessingDrawing" xmlns:wp="http://schemas.openxmlformats.org/drawingml/2006/wordprocessingDrawing" xmlns:w10="urn:schemas-microsoft-com:office:word" xmlns:w="http://schemas.openxmlformats.org/wordprocessingml/2006/main" xmlns:w14="http://schemas.microsoft.com/office/word/2010/wordml" xmlns:wpg="http://schemas.microsoft.com/office/word/2010/wordprocessingGroup" xmlns:wpi="http://schemas.microsoft.com/office/word/2010/wordprocessingInk" xmlns:wne="http://schemas.microsoft.com/office/word/2006/wordml" xmlns:wps="http://schemas.microsoft.com/office/word/2010/wordprocessingShape" mc:Ignorable="w14 wp14">
   <w:endnote w:type="separator" w:id="-1">
     <w:p>
       <w:r>
@@ -7431,7 +7433,7 @@
 </file>
 
 <file path=word/footer1.xml><?xml version="1.0" encoding="utf-8"?>
-<w:ftr xmlns:wpc="http://schemas.microsoft.com/office/word/2010/wordprocessingCanvas" xmlns:cx="http://schemas.microsoft.com/office/drawing/2014/chartex" xmlns:cx1="http://schemas.microsoft.com/office/drawing/2015/9/8/chartex" xmlns:cx2="http://schemas.microsoft.com/office/drawing/2015/10/21/chartex" xmlns:cx3="http://schemas.microsoft.com/office/drawing/2016/5/9/chartex" xmlns:cx4="http://schemas.microsoft.com/office/drawing/2016/5/10/chartex" xmlns:cx5="http://schemas.microsoft.com/office/drawing/2016/5/11/chartex" xmlns:cx6="http://schemas.microsoft.com/office/drawing/2016/5/12/chartex" xmlns:cx7="http://schemas.microsoft.com/office/drawing/2016/5/13/chartex" xmlns:cx8="http://schemas.microsoft.com/office/drawing/2016/5/14/chartex" xmlns:mc="http://schemas.openxmlformats.org/markup-compatibility/2006" xmlns:aink="http://schemas.microsoft.com/office/drawing/2016/ink" xmlns:am3d="http://schemas.microsoft.com/office/drawing/2017/model3d" xmlns:o="urn:schemas-microsoft-com:office:office" xmlns:r="http://schemas.openxmlformats.org/officeDocument/2006/relationships" xmlns:m="http://schemas.openxmlformats.org/officeDocument/2006/math" xmlns:v="urn:schemas-microsoft-com:vml" xmlns:wp14="http://schemas.microsoft.com/office/word/2010/wordprocessingDrawing" xmlns:wp="http://schemas.openxmlformats.org/drawingml/2006/wordprocessingDrawing" xmlns:w10="urn:schemas-microsoft-com:office:word" xmlns:w="http://schemas.openxmlformats.org/wordprocessingml/2006/main" xmlns:w14="http://schemas.microsoft.com/office/word/2010/wordml" xmlns:w15="http://schemas.microsoft.com/office/word/2012/wordml" xmlns:w16cex="http://schemas.microsoft.com/office/word/2018/wordml/cex" xmlns:w16cid="http://schemas.microsoft.com/office/word/2016/wordml/cid" xmlns:w16="http://schemas.microsoft.com/office/word/2018/wordml" xmlns:w16se="http://schemas.microsoft.com/office/word/2015/wordml/symex" xmlns:wpg="http://schemas.microsoft.com/office/word/2010/wordprocessingGroup" xmlns:wpi="http://schemas.microsoft.com/office/word/2010/wordprocessingInk" xmlns:wne="http://schemas.microsoft.com/office/word/2006/wordml" xmlns:wps="http://schemas.microsoft.com/office/word/2010/wordprocessingShape" mc:Ignorable="w14 w15 w16se w16cid w16 w16cex wp14">
+<w:ftr xmlns:wpc="http://schemas.microsoft.com/office/word/2010/wordprocessingCanvas" xmlns:mc="http://schemas.openxmlformats.org/markup-compatibility/2006" xmlns:o="urn:schemas-microsoft-com:office:office" xmlns:r="http://schemas.openxmlformats.org/officeDocument/2006/relationships" xmlns:m="http://schemas.openxmlformats.org/officeDocument/2006/math" xmlns:v="urn:schemas-microsoft-com:vml" xmlns:wp14="http://schemas.microsoft.com/office/word/2010/wordprocessingDrawing" xmlns:wp="http://schemas.openxmlformats.org/drawingml/2006/wordprocessingDrawing" xmlns:w10="urn:schemas-microsoft-com:office:word" xmlns:w="http://schemas.openxmlformats.org/wordprocessingml/2006/main" xmlns:w14="http://schemas.microsoft.com/office/word/2010/wordml" xmlns:wpg="http://schemas.microsoft.com/office/word/2010/wordprocessingGroup" xmlns:wpi="http://schemas.microsoft.com/office/word/2010/wordprocessingInk" xmlns:wne="http://schemas.microsoft.com/office/word/2006/wordml" xmlns:wps="http://schemas.microsoft.com/office/word/2010/wordprocessingShape" mc:Ignorable="w14 wp14">
   <w:p>
     <w:pPr>
       <w:pStyle w:val="Footer"/>
@@ -7441,7 +7443,7 @@
 </file>
 
 <file path=word/footer2.xml><?xml version="1.0" encoding="utf-8"?>
-<w:ftr xmlns:wpc="http://schemas.microsoft.com/office/word/2010/wordprocessingCanvas" xmlns:cx="http://schemas.microsoft.com/office/drawing/2014/chartex" xmlns:cx1="http://schemas.microsoft.com/office/drawing/2015/9/8/chartex" xmlns:cx2="http://schemas.microsoft.com/office/drawing/2015/10/21/chartex" xmlns:cx3="http://schemas.microsoft.com/office/drawing/2016/5/9/chartex" xmlns:cx4="http://schemas.microsoft.com/office/drawing/2016/5/10/chartex" xmlns:cx5="http://schemas.microsoft.com/office/drawing/2016/5/11/chartex" xmlns:cx6="http://schemas.microsoft.com/office/drawing/2016/5/12/chartex" xmlns:cx7="http://schemas.microsoft.com/office/drawing/2016/5/13/chartex" xmlns:cx8="http://schemas.microsoft.com/office/drawing/2016/5/14/chartex" xmlns:mc="http://schemas.openxmlformats.org/markup-compatibility/2006" xmlns:aink="http://schemas.microsoft.com/office/drawing/2016/ink" xmlns:am3d="http://schemas.microsoft.com/office/drawing/2017/model3d" xmlns:o="urn:schemas-microsoft-com:office:office" xmlns:r="http://schemas.openxmlformats.org/officeDocument/2006/relationships" xmlns:m="http://schemas.openxmlformats.org/officeDocument/2006/math" xmlns:v="urn:schemas-microsoft-com:vml" xmlns:wp14="http://schemas.microsoft.com/office/word/2010/wordprocessingDrawing" xmlns:wp="http://schemas.openxmlformats.org/drawingml/2006/wordprocessingDrawing" xmlns:w10="urn:schemas-microsoft-com:office:word" xmlns:w="http://schemas.openxmlformats.org/wordprocessingml/2006/main" xmlns:w14="http://schemas.microsoft.com/office/word/2010/wordml" xmlns:w15="http://schemas.microsoft.com/office/word/2012/wordml" xmlns:w16cex="http://schemas.microsoft.com/office/word/2018/wordml/cex" xmlns:w16cid="http://schemas.microsoft.com/office/word/2016/wordml/cid" xmlns:w16="http://schemas.microsoft.com/office/word/2018/wordml" xmlns:w16se="http://schemas.microsoft.com/office/word/2015/wordml/symex" xmlns:wpg="http://schemas.microsoft.com/office/word/2010/wordprocessingGroup" xmlns:wpi="http://schemas.microsoft.com/office/word/2010/wordprocessingInk" xmlns:wne="http://schemas.microsoft.com/office/word/2006/wordml" xmlns:wps="http://schemas.microsoft.com/office/word/2010/wordprocessingShape" mc:Ignorable="w14 w15 w16se w16cid w16 w16cex wp14">
+<w:ftr xmlns:wpc="http://schemas.microsoft.com/office/word/2010/wordprocessingCanvas" xmlns:mc="http://schemas.openxmlformats.org/markup-compatibility/2006" xmlns:o="urn:schemas-microsoft-com:office:office" xmlns:r="http://schemas.openxmlformats.org/officeDocument/2006/relationships" xmlns:m="http://schemas.openxmlformats.org/officeDocument/2006/math" xmlns:v="urn:schemas-microsoft-com:vml" xmlns:wp14="http://schemas.microsoft.com/office/word/2010/wordprocessingDrawing" xmlns:wp="http://schemas.openxmlformats.org/drawingml/2006/wordprocessingDrawing" xmlns:w10="urn:schemas-microsoft-com:office:word" xmlns:w="http://schemas.openxmlformats.org/wordprocessingml/2006/main" xmlns:w14="http://schemas.microsoft.com/office/word/2010/wordml" xmlns:wpg="http://schemas.microsoft.com/office/word/2010/wordprocessingGroup" xmlns:wpi="http://schemas.microsoft.com/office/word/2010/wordprocessingInk" xmlns:wne="http://schemas.microsoft.com/office/word/2006/wordml" xmlns:wps="http://schemas.microsoft.com/office/word/2010/wordprocessingShape" mc:Ignorable="w14 wp14">
   <w:p>
     <w:pPr>
       <w:pStyle w:val="Footer"/>
@@ -7526,7 +7528,7 @@
         <w:noProof/>
         <w:sz w:val="22"/>
       </w:rPr>
-      <w:t>6</w:t>
+      <w:t>5</w:t>
     </w:r>
     <w:r>
       <w:rPr>
@@ -7597,7 +7599,7 @@
 </file>
 
 <file path=word/footer3.xml><?xml version="1.0" encoding="utf-8"?>
-<w:ftr xmlns:wpc="http://schemas.microsoft.com/office/word/2010/wordprocessingCanvas" xmlns:cx="http://schemas.microsoft.com/office/drawing/2014/chartex" xmlns:cx1="http://schemas.microsoft.com/office/drawing/2015/9/8/chartex" xmlns:cx2="http://schemas.microsoft.com/office/drawing/2015/10/21/chartex" xmlns:cx3="http://schemas.microsoft.com/office/drawing/2016/5/9/chartex" xmlns:cx4="http://schemas.microsoft.com/office/drawing/2016/5/10/chartex" xmlns:cx5="http://schemas.microsoft.com/office/drawing/2016/5/11/chartex" xmlns:cx6="http://schemas.microsoft.com/office/drawing/2016/5/12/chartex" xmlns:cx7="http://schemas.microsoft.com/office/drawing/2016/5/13/chartex" xmlns:cx8="http://schemas.microsoft.com/office/drawing/2016/5/14/chartex" xmlns:mc="http://schemas.openxmlformats.org/markup-compatibility/2006" xmlns:aink="http://schemas.microsoft.com/office/drawing/2016/ink" xmlns:am3d="http://schemas.microsoft.com/office/drawing/2017/model3d" xmlns:o="urn:schemas-microsoft-com:office:office" xmlns:r="http://schemas.openxmlformats.org/officeDocument/2006/relationships" xmlns:m="http://schemas.openxmlformats.org/officeDocument/2006/math" xmlns:v="urn:schemas-microsoft-com:vml" xmlns:wp14="http://schemas.microsoft.com/office/word/2010/wordprocessingDrawing" xmlns:wp="http://schemas.openxmlformats.org/drawingml/2006/wordprocessingDrawing" xmlns:w10="urn:schemas-microsoft-com:office:word" xmlns:w="http://schemas.openxmlformats.org/wordprocessingml/2006/main" xmlns:w14="http://schemas.microsoft.com/office/word/2010/wordml" xmlns:w15="http://schemas.microsoft.com/office/word/2012/wordml" xmlns:w16cex="http://schemas.microsoft.com/office/word/2018/wordml/cex" xmlns:w16cid="http://schemas.microsoft.com/office/word/2016/wordml/cid" xmlns:w16="http://schemas.microsoft.com/office/word/2018/wordml" xmlns:w16se="http://schemas.microsoft.com/office/word/2015/wordml/symex" xmlns:wpg="http://schemas.microsoft.com/office/word/2010/wordprocessingGroup" xmlns:wpi="http://schemas.microsoft.com/office/word/2010/wordprocessingInk" xmlns:wne="http://schemas.microsoft.com/office/word/2006/wordml" xmlns:wps="http://schemas.microsoft.com/office/word/2010/wordprocessingShape" mc:Ignorable="w14 w15 w16se w16cid w16 w16cex wp14">
+<w:ftr xmlns:wpc="http://schemas.microsoft.com/office/word/2010/wordprocessingCanvas" xmlns:mc="http://schemas.openxmlformats.org/markup-compatibility/2006" xmlns:o="urn:schemas-microsoft-com:office:office" xmlns:r="http://schemas.openxmlformats.org/officeDocument/2006/relationships" xmlns:m="http://schemas.openxmlformats.org/officeDocument/2006/math" xmlns:v="urn:schemas-microsoft-com:vml" xmlns:wp14="http://schemas.microsoft.com/office/word/2010/wordprocessingDrawing" xmlns:wp="http://schemas.openxmlformats.org/drawingml/2006/wordprocessingDrawing" xmlns:w10="urn:schemas-microsoft-com:office:word" xmlns:w="http://schemas.openxmlformats.org/wordprocessingml/2006/main" xmlns:w14="http://schemas.microsoft.com/office/word/2010/wordml" xmlns:wpg="http://schemas.microsoft.com/office/word/2010/wordprocessingGroup" xmlns:wpi="http://schemas.microsoft.com/office/word/2010/wordprocessingInk" xmlns:wne="http://schemas.microsoft.com/office/word/2006/wordml" xmlns:wps="http://schemas.microsoft.com/office/word/2010/wordprocessingShape" mc:Ignorable="w14 wp14">
   <w:p>
     <w:pPr>
       <w:pStyle w:val="Footer"/>
@@ -7607,7 +7609,7 @@
 </file>
 
 <file path=word/footnotes.xml><?xml version="1.0" encoding="utf-8"?>
-<w:footnotes xmlns:wpc="http://schemas.microsoft.com/office/word/2010/wordprocessingCanvas" xmlns:cx="http://schemas.microsoft.com/office/drawing/2014/chartex" xmlns:cx1="http://schemas.microsoft.com/office/drawing/2015/9/8/chartex" xmlns:cx2="http://schemas.microsoft.com/office/drawing/2015/10/21/chartex" xmlns:cx3="http://schemas.microsoft.com/office/drawing/2016/5/9/chartex" xmlns:cx4="http://schemas.microsoft.com/office/drawing/2016/5/10/chartex" xmlns:cx5="http://schemas.microsoft.com/office/drawing/2016/5/11/chartex" xmlns:cx6="http://schemas.microsoft.com/office/drawing/2016/5/12/chartex" xmlns:cx7="http://schemas.microsoft.com/office/drawing/2016/5/13/chartex" xmlns:cx8="http://schemas.microsoft.com/office/drawing/2016/5/14/chartex" xmlns:mc="http://schemas.openxmlformats.org/markup-compatibility/2006" xmlns:aink="http://schemas.microsoft.com/office/drawing/2016/ink" xmlns:am3d="http://schemas.microsoft.com/office/drawing/2017/model3d" xmlns:o="urn:schemas-microsoft-com:office:office" xmlns:r="http://schemas.openxmlformats.org/officeDocument/2006/relationships" xmlns:m="http://schemas.openxmlformats.org/officeDocument/2006/math" xmlns:v="urn:schemas-microsoft-com:vml" xmlns:wp14="http://schemas.microsoft.com/office/word/2010/wordprocessingDrawing" xmlns:wp="http://schemas.openxmlformats.org/drawingml/2006/wordprocessingDrawing" xmlns:w10="urn:schemas-microsoft-com:office:word" xmlns:w="http://schemas.openxmlformats.org/wordprocessingml/2006/main" xmlns:w14="http://schemas.microsoft.com/office/word/2010/wordml" xmlns:w15="http://schemas.microsoft.com/office/word/2012/wordml" xmlns:w16cex="http://schemas.microsoft.com/office/word/2018/wordml/cex" xmlns:w16cid="http://schemas.microsoft.com/office/word/2016/wordml/cid" xmlns:w16="http://schemas.microsoft.com/office/word/2018/wordml" xmlns:w16se="http://schemas.microsoft.com/office/word/2015/wordml/symex" xmlns:wpg="http://schemas.microsoft.com/office/word/2010/wordprocessingGroup" xmlns:wpi="http://schemas.microsoft.com/office/word/2010/wordprocessingInk" xmlns:wne="http://schemas.microsoft.com/office/word/2006/wordml" xmlns:wps="http://schemas.microsoft.com/office/word/2010/wordprocessingShape" mc:Ignorable="w14 w15 w16se w16cid w16 w16cex wp14">
+<w:footnotes xmlns:wpc="http://schemas.microsoft.com/office/word/2010/wordprocessingCanvas" xmlns:mc="http://schemas.openxmlformats.org/markup-compatibility/2006" xmlns:o="urn:schemas-microsoft-com:office:office" xmlns:r="http://schemas.openxmlformats.org/officeDocument/2006/relationships" xmlns:m="http://schemas.openxmlformats.org/officeDocument/2006/math" xmlns:v="urn:schemas-microsoft-com:vml" xmlns:wp14="http://schemas.microsoft.com/office/word/2010/wordprocessingDrawing" xmlns:wp="http://schemas.openxmlformats.org/drawingml/2006/wordprocessingDrawing" xmlns:w10="urn:schemas-microsoft-com:office:word" xmlns:w="http://schemas.openxmlformats.org/wordprocessingml/2006/main" xmlns:w14="http://schemas.microsoft.com/office/word/2010/wordml" xmlns:wpg="http://schemas.microsoft.com/office/word/2010/wordprocessingGroup" xmlns:wpi="http://schemas.microsoft.com/office/word/2010/wordprocessingInk" xmlns:wne="http://schemas.microsoft.com/office/word/2006/wordml" xmlns:wps="http://schemas.microsoft.com/office/word/2010/wordprocessingShape" mc:Ignorable="w14 wp14">
   <w:footnote w:type="separator" w:id="-1">
     <w:p>
       <w:r>
@@ -7626,7 +7628,7 @@
 </file>
 
 <file path=word/header1.xml><?xml version="1.0" encoding="utf-8"?>
-<w:hdr xmlns:wpc="http://schemas.microsoft.com/office/word/2010/wordprocessingCanvas" xmlns:cx="http://schemas.microsoft.com/office/drawing/2014/chartex" xmlns:cx1="http://schemas.microsoft.com/office/drawing/2015/9/8/chartex" xmlns:cx2="http://schemas.microsoft.com/office/drawing/2015/10/21/chartex" xmlns:cx3="http://schemas.microsoft.com/office/drawing/2016/5/9/chartex" xmlns:cx4="http://schemas.microsoft.com/office/drawing/2016/5/10/chartex" xmlns:cx5="http://schemas.microsoft.com/office/drawing/2016/5/11/chartex" xmlns:cx6="http://schemas.microsoft.com/office/drawing/2016/5/12/chartex" xmlns:cx7="http://schemas.microsoft.com/office/drawing/2016/5/13/chartex" xmlns:cx8="http://schemas.microsoft.com/office/drawing/2016/5/14/chartex" xmlns:mc="http://schemas.openxmlformats.org/markup-compatibility/2006" xmlns:aink="http://schemas.microsoft.com/office/drawing/2016/ink" xmlns:am3d="http://schemas.microsoft.com/office/drawing/2017/model3d" xmlns:o="urn:schemas-microsoft-com:office:office" xmlns:r="http://schemas.openxmlformats.org/officeDocument/2006/relationships" xmlns:m="http://schemas.openxmlformats.org/officeDocument/2006/math" xmlns:v="urn:schemas-microsoft-com:vml" xmlns:wp14="http://schemas.microsoft.com/office/word/2010/wordprocessingDrawing" xmlns:wp="http://schemas.openxmlformats.org/drawingml/2006/wordprocessingDrawing" xmlns:w10="urn:schemas-microsoft-com:office:word" xmlns:w="http://schemas.openxmlformats.org/wordprocessingml/2006/main" xmlns:w14="http://schemas.microsoft.com/office/word/2010/wordml" xmlns:w15="http://schemas.microsoft.com/office/word/2012/wordml" xmlns:w16cex="http://schemas.microsoft.com/office/word/2018/wordml/cex" xmlns:w16cid="http://schemas.microsoft.com/office/word/2016/wordml/cid" xmlns:w16="http://schemas.microsoft.com/office/word/2018/wordml" xmlns:w16se="http://schemas.microsoft.com/office/word/2015/wordml/symex" xmlns:wpg="http://schemas.microsoft.com/office/word/2010/wordprocessingGroup" xmlns:wpi="http://schemas.microsoft.com/office/word/2010/wordprocessingInk" xmlns:wne="http://schemas.microsoft.com/office/word/2006/wordml" xmlns:wps="http://schemas.microsoft.com/office/word/2010/wordprocessingShape" mc:Ignorable="w14 w15 w16se w16cid w16 w16cex wp14">
+<w:hdr xmlns:wpc="http://schemas.microsoft.com/office/word/2010/wordprocessingCanvas" xmlns:mc="http://schemas.openxmlformats.org/markup-compatibility/2006" xmlns:o="urn:schemas-microsoft-com:office:office" xmlns:r="http://schemas.openxmlformats.org/officeDocument/2006/relationships" xmlns:m="http://schemas.openxmlformats.org/officeDocument/2006/math" xmlns:v="urn:schemas-microsoft-com:vml" xmlns:wp14="http://schemas.microsoft.com/office/word/2010/wordprocessingDrawing" xmlns:wp="http://schemas.openxmlformats.org/drawingml/2006/wordprocessingDrawing" xmlns:w10="urn:schemas-microsoft-com:office:word" xmlns:w="http://schemas.openxmlformats.org/wordprocessingml/2006/main" xmlns:w14="http://schemas.microsoft.com/office/word/2010/wordml" xmlns:wpg="http://schemas.microsoft.com/office/word/2010/wordprocessingGroup" xmlns:wpi="http://schemas.microsoft.com/office/word/2010/wordprocessingInk" xmlns:wne="http://schemas.microsoft.com/office/word/2006/wordml" xmlns:wps="http://schemas.microsoft.com/office/word/2010/wordprocessingShape" mc:Ignorable="w14 wp14">
   <w:p>
     <w:pPr>
       <w:pStyle w:val="Header"/>
@@ -7636,7 +7638,7 @@
 </file>
 
 <file path=word/header2.xml><?xml version="1.0" encoding="utf-8"?>
-<w:hdr xmlns:wpc="http://schemas.microsoft.com/office/word/2010/wordprocessingCanvas" xmlns:cx="http://schemas.microsoft.com/office/drawing/2014/chartex" xmlns:cx1="http://schemas.microsoft.com/office/drawing/2015/9/8/chartex" xmlns:cx2="http://schemas.microsoft.com/office/drawing/2015/10/21/chartex" xmlns:cx3="http://schemas.microsoft.com/office/drawing/2016/5/9/chartex" xmlns:cx4="http://schemas.microsoft.com/office/drawing/2016/5/10/chartex" xmlns:cx5="http://schemas.microsoft.com/office/drawing/2016/5/11/chartex" xmlns:cx6="http://schemas.microsoft.com/office/drawing/2016/5/12/chartex" xmlns:cx7="http://schemas.microsoft.com/office/drawing/2016/5/13/chartex" xmlns:cx8="http://schemas.microsoft.com/office/drawing/2016/5/14/chartex" xmlns:mc="http://schemas.openxmlformats.org/markup-compatibility/2006" xmlns:aink="http://schemas.microsoft.com/office/drawing/2016/ink" xmlns:am3d="http://schemas.microsoft.com/office/drawing/2017/model3d" xmlns:o="urn:schemas-microsoft-com:office:office" xmlns:r="http://schemas.openxmlformats.org/officeDocument/2006/relationships" xmlns:m="http://schemas.openxmlformats.org/officeDocument/2006/math" xmlns:v="urn:schemas-microsoft-com:vml" xmlns:wp14="http://schemas.microsoft.com/office/word/2010/wordprocessingDrawing" xmlns:wp="http://schemas.openxmlformats.org/drawingml/2006/wordprocessingDrawing" xmlns:w10="urn:schemas-microsoft-com:office:word" xmlns:w="http://schemas.openxmlformats.org/wordprocessingml/2006/main" xmlns:w14="http://schemas.microsoft.com/office/word/2010/wordml" xmlns:w15="http://schemas.microsoft.com/office/word/2012/wordml" xmlns:w16cex="http://schemas.microsoft.com/office/word/2018/wordml/cex" xmlns:w16cid="http://schemas.microsoft.com/office/word/2016/wordml/cid" xmlns:w16="http://schemas.microsoft.com/office/word/2018/wordml" xmlns:w16se="http://schemas.microsoft.com/office/word/2015/wordml/symex" xmlns:wpg="http://schemas.microsoft.com/office/word/2010/wordprocessingGroup" xmlns:wpi="http://schemas.microsoft.com/office/word/2010/wordprocessingInk" xmlns:wne="http://schemas.microsoft.com/office/word/2006/wordml" xmlns:wps="http://schemas.microsoft.com/office/word/2010/wordprocessingShape" mc:Ignorable="w14 w15 w16se w16cid w16 w16cex wp14">
+<w:hdr xmlns:wpc="http://schemas.microsoft.com/office/word/2010/wordprocessingCanvas" xmlns:mc="http://schemas.openxmlformats.org/markup-compatibility/2006" xmlns:o="urn:schemas-microsoft-com:office:office" xmlns:r="http://schemas.openxmlformats.org/officeDocument/2006/relationships" xmlns:m="http://schemas.openxmlformats.org/officeDocument/2006/math" xmlns:v="urn:schemas-microsoft-com:vml" xmlns:wp14="http://schemas.microsoft.com/office/word/2010/wordprocessingDrawing" xmlns:wp="http://schemas.openxmlformats.org/drawingml/2006/wordprocessingDrawing" xmlns:w10="urn:schemas-microsoft-com:office:word" xmlns:w="http://schemas.openxmlformats.org/wordprocessingml/2006/main" xmlns:w14="http://schemas.microsoft.com/office/word/2010/wordml" xmlns:wpg="http://schemas.microsoft.com/office/word/2010/wordprocessingGroup" xmlns:wpi="http://schemas.microsoft.com/office/word/2010/wordprocessingInk" xmlns:wne="http://schemas.microsoft.com/office/word/2006/wordml" xmlns:wps="http://schemas.microsoft.com/office/word/2010/wordprocessingShape" mc:Ignorable="w14 wp14">
   <w:p>
     <w:pPr>
       <w:pStyle w:val="Header"/>
@@ -7646,7 +7648,7 @@
 </file>
 
 <file path=word/header3.xml><?xml version="1.0" encoding="utf-8"?>
-<w:hdr xmlns:wpc="http://schemas.microsoft.com/office/word/2010/wordprocessingCanvas" xmlns:cx="http://schemas.microsoft.com/office/drawing/2014/chartex" xmlns:cx1="http://schemas.microsoft.com/office/drawing/2015/9/8/chartex" xmlns:cx2="http://schemas.microsoft.com/office/drawing/2015/10/21/chartex" xmlns:cx3="http://schemas.microsoft.com/office/drawing/2016/5/9/chartex" xmlns:cx4="http://schemas.microsoft.com/office/drawing/2016/5/10/chartex" xmlns:cx5="http://schemas.microsoft.com/office/drawing/2016/5/11/chartex" xmlns:cx6="http://schemas.microsoft.com/office/drawing/2016/5/12/chartex" xmlns:cx7="http://schemas.microsoft.com/office/drawing/2016/5/13/chartex" xmlns:cx8="http://schemas.microsoft.com/office/drawing/2016/5/14/chartex" xmlns:mc="http://schemas.openxmlformats.org/markup-compatibility/2006" xmlns:aink="http://schemas.microsoft.com/office/drawing/2016/ink" xmlns:am3d="http://schemas.microsoft.com/office/drawing/2017/model3d" xmlns:o="urn:schemas-microsoft-com:office:office" xmlns:r="http://schemas.openxmlformats.org/officeDocument/2006/relationships" xmlns:m="http://schemas.openxmlformats.org/officeDocument/2006/math" xmlns:v="urn:schemas-microsoft-com:vml" xmlns:wp14="http://schemas.microsoft.com/office/word/2010/wordprocessingDrawing" xmlns:wp="http://schemas.openxmlformats.org/drawingml/2006/wordprocessingDrawing" xmlns:w10="urn:schemas-microsoft-com:office:word" xmlns:w="http://schemas.openxmlformats.org/wordprocessingml/2006/main" xmlns:w14="http://schemas.microsoft.com/office/word/2010/wordml" xmlns:w15="http://schemas.microsoft.com/office/word/2012/wordml" xmlns:w16cex="http://schemas.microsoft.com/office/word/2018/wordml/cex" xmlns:w16cid="http://schemas.microsoft.com/office/word/2016/wordml/cid" xmlns:w16="http://schemas.microsoft.com/office/word/2018/wordml" xmlns:w16se="http://schemas.microsoft.com/office/word/2015/wordml/symex" xmlns:wpg="http://schemas.microsoft.com/office/word/2010/wordprocessingGroup" xmlns:wpi="http://schemas.microsoft.com/office/word/2010/wordprocessingInk" xmlns:wne="http://schemas.microsoft.com/office/word/2006/wordml" xmlns:wps="http://schemas.microsoft.com/office/word/2010/wordprocessingShape" mc:Ignorable="w14 w15 w16se w16cid w16 w16cex wp14">
+<w:hdr xmlns:wpc="http://schemas.microsoft.com/office/word/2010/wordprocessingCanvas" xmlns:mc="http://schemas.openxmlformats.org/markup-compatibility/2006" xmlns:o="urn:schemas-microsoft-com:office:office" xmlns:r="http://schemas.openxmlformats.org/officeDocument/2006/relationships" xmlns:m="http://schemas.openxmlformats.org/officeDocument/2006/math" xmlns:v="urn:schemas-microsoft-com:vml" xmlns:wp14="http://schemas.microsoft.com/office/word/2010/wordprocessingDrawing" xmlns:wp="http://schemas.openxmlformats.org/drawingml/2006/wordprocessingDrawing" xmlns:w10="urn:schemas-microsoft-com:office:word" xmlns:w="http://schemas.openxmlformats.org/wordprocessingml/2006/main" xmlns:w14="http://schemas.microsoft.com/office/word/2010/wordml" xmlns:wpg="http://schemas.microsoft.com/office/word/2010/wordprocessingGroup" xmlns:wpi="http://schemas.microsoft.com/office/word/2010/wordprocessingInk" xmlns:wne="http://schemas.microsoft.com/office/word/2006/wordml" xmlns:wps="http://schemas.microsoft.com/office/word/2010/wordprocessingShape" mc:Ignorable="w14 wp14">
   <w:p>
     <w:pPr>
       <w:pStyle w:val="Header"/>
@@ -7656,8 +7658,8 @@
 </file>
 
 <file path=word/numbering.xml><?xml version="1.0" encoding="utf-8"?>
-<w:numbering xmlns:wpc="http://schemas.microsoft.com/office/word/2010/wordprocessingCanvas" xmlns:cx="http://schemas.microsoft.com/office/drawing/2014/chartex" xmlns:cx1="http://schemas.microsoft.com/office/drawing/2015/9/8/chartex" xmlns:cx2="http://schemas.microsoft.com/office/drawing/2015/10/21/chartex" xmlns:cx3="http://schemas.microsoft.com/office/drawing/2016/5/9/chartex" xmlns:cx4="http://schemas.microsoft.com/office/drawing/2016/5/10/chartex" xmlns:cx5="http://schemas.microsoft.com/office/drawing/2016/5/11/chartex" xmlns:cx6="http://schemas.microsoft.com/office/drawing/2016/5/12/chartex" xmlns:cx7="http://schemas.microsoft.com/office/drawing/2016/5/13/chartex" xmlns:cx8="http://schemas.microsoft.com/office/drawing/2016/5/14/chartex" xmlns:mc="http://schemas.openxmlformats.org/markup-compatibility/2006" xmlns:aink="http://schemas.microsoft.com/office/drawing/2016/ink" xmlns:am3d="http://schemas.microsoft.com/office/drawing/2017/model3d" xmlns:o="urn:schemas-microsoft-com:office:office" xmlns:r="http://schemas.openxmlformats.org/officeDocument/2006/relationships" xmlns:m="http://schemas.openxmlformats.org/officeDocument/2006/math" xmlns:v="urn:schemas-microsoft-com:vml" xmlns:wp14="http://schemas.microsoft.com/office/word/2010/wordprocessingDrawing" xmlns:wp="http://schemas.openxmlformats.org/drawingml/2006/wordprocessingDrawing" xmlns:w10="urn:schemas-microsoft-com:office:word" xmlns:w="http://schemas.openxmlformats.org/wordprocessingml/2006/main" xmlns:w14="http://schemas.microsoft.com/office/word/2010/wordml" xmlns:w15="http://schemas.microsoft.com/office/word/2012/wordml" xmlns:w16cex="http://schemas.microsoft.com/office/word/2018/wordml/cex" xmlns:w16cid="http://schemas.microsoft.com/office/word/2016/wordml/cid" xmlns:w16="http://schemas.microsoft.com/office/word/2018/wordml" xmlns:w16se="http://schemas.microsoft.com/office/word/2015/wordml/symex" xmlns:wpg="http://schemas.microsoft.com/office/word/2010/wordprocessingGroup" xmlns:wpi="http://schemas.microsoft.com/office/word/2010/wordprocessingInk" xmlns:wne="http://schemas.microsoft.com/office/word/2006/wordml" xmlns:wps="http://schemas.microsoft.com/office/word/2010/wordprocessingShape" mc:Ignorable="w14 w15 w16se w16cid w16 w16cex wp14">
-  <w:abstractNum w:abstractNumId="0" w15:restartNumberingAfterBreak="0">
+<w:numbering xmlns:wpc="http://schemas.microsoft.com/office/word/2010/wordprocessingCanvas" xmlns:mc="http://schemas.openxmlformats.org/markup-compatibility/2006" xmlns:o="urn:schemas-microsoft-com:office:office" xmlns:r="http://schemas.openxmlformats.org/officeDocument/2006/relationships" xmlns:m="http://schemas.openxmlformats.org/officeDocument/2006/math" xmlns:v="urn:schemas-microsoft-com:vml" xmlns:wp14="http://schemas.microsoft.com/office/word/2010/wordprocessingDrawing" xmlns:wp="http://schemas.openxmlformats.org/drawingml/2006/wordprocessingDrawing" xmlns:w10="urn:schemas-microsoft-com:office:word" xmlns:w="http://schemas.openxmlformats.org/wordprocessingml/2006/main" xmlns:w14="http://schemas.microsoft.com/office/word/2010/wordml" xmlns:wpg="http://schemas.microsoft.com/office/word/2010/wordprocessingGroup" xmlns:wpi="http://schemas.microsoft.com/office/word/2010/wordprocessingInk" xmlns:wne="http://schemas.microsoft.com/office/word/2006/wordml" xmlns:wps="http://schemas.microsoft.com/office/word/2010/wordprocessingShape" mc:Ignorable="w14 wp14">
+  <w:abstractNum w:abstractNumId="0">
     <w:nsid w:val="1E654799"/>
     <w:multiLevelType w:val="multilevel"/>
     <w:tmpl w:val="1812D3FE"/>
@@ -7746,7 +7748,7 @@
       </w:pPr>
     </w:lvl>
   </w:abstractNum>
-  <w:abstractNum w:abstractNumId="1" w15:restartNumberingAfterBreak="0">
+  <w:abstractNum w:abstractNumId="1">
     <w:nsid w:val="7F8D2B52"/>
     <w:multiLevelType w:val="hybridMultilevel"/>
     <w:tmpl w:val="8BF0F93C"/>
@@ -7844,7 +7846,7 @@
 </file>
 
 <file path=word/styles.xml><?xml version="1.0" encoding="utf-8"?>
-<w:styles xmlns:mc="http://schemas.openxmlformats.org/markup-compatibility/2006" xmlns:r="http://schemas.openxmlformats.org/officeDocument/2006/relationships" xmlns:w="http://schemas.openxmlformats.org/wordprocessingml/2006/main" xmlns:w14="http://schemas.microsoft.com/office/word/2010/wordml" xmlns:w15="http://schemas.microsoft.com/office/word/2012/wordml" xmlns:w16cex="http://schemas.microsoft.com/office/word/2018/wordml/cex" xmlns:w16cid="http://schemas.microsoft.com/office/word/2016/wordml/cid" xmlns:w16="http://schemas.microsoft.com/office/word/2018/wordml" xmlns:w16se="http://schemas.microsoft.com/office/word/2015/wordml/symex" mc:Ignorable="w14 w15 w16se w16cid w16 w16cex">
+<w:styles xmlns:mc="http://schemas.openxmlformats.org/markup-compatibility/2006" xmlns:r="http://schemas.openxmlformats.org/officeDocument/2006/relationships" xmlns:w="http://schemas.openxmlformats.org/wordprocessingml/2006/main" xmlns:w14="http://schemas.microsoft.com/office/word/2010/wordml" mc:Ignorable="w14">
   <w:docDefaults>
     <w:rPrDefault>
       <w:rPr>
@@ -7854,372 +7856,145 @@
     </w:rPrDefault>
     <w:pPrDefault/>
   </w:docDefaults>
-  <w:latentStyles w:defLockedState="0" w:defUIPriority="0" w:defSemiHidden="0" w:defUnhideWhenUsed="0" w:defQFormat="0" w:count="376">
-    <w:lsdException w:name="Normal" w:qFormat="1"/>
-    <w:lsdException w:name="heading 1" w:qFormat="1"/>
-    <w:lsdException w:name="heading 2" w:semiHidden="1" w:unhideWhenUsed="1" w:qFormat="1"/>
-    <w:lsdException w:name="heading 3" w:semiHidden="1" w:unhideWhenUsed="1" w:qFormat="1"/>
-    <w:lsdException w:name="heading 4" w:semiHidden="1" w:unhideWhenUsed="1" w:qFormat="1"/>
-    <w:lsdException w:name="heading 5" w:semiHidden="1" w:unhideWhenUsed="1" w:qFormat="1"/>
-    <w:lsdException w:name="heading 6" w:semiHidden="1" w:unhideWhenUsed="1" w:qFormat="1"/>
-    <w:lsdException w:name="heading 7" w:semiHidden="1" w:unhideWhenUsed="1" w:qFormat="1"/>
-    <w:lsdException w:name="heading 8" w:semiHidden="1" w:unhideWhenUsed="1" w:qFormat="1"/>
-    <w:lsdException w:name="heading 9" w:semiHidden="1" w:unhideWhenUsed="1" w:qFormat="1"/>
-    <w:lsdException w:name="index 1" w:semiHidden="1" w:unhideWhenUsed="1"/>
-    <w:lsdException w:name="index 2" w:semiHidden="1" w:unhideWhenUsed="1"/>
-    <w:lsdException w:name="index 3" w:semiHidden="1" w:unhideWhenUsed="1"/>
-    <w:lsdException w:name="index 4" w:semiHidden="1" w:unhideWhenUsed="1"/>
-    <w:lsdException w:name="index 5" w:semiHidden="1" w:unhideWhenUsed="1"/>
-    <w:lsdException w:name="index 6" w:semiHidden="1" w:unhideWhenUsed="1"/>
-    <w:lsdException w:name="index 7" w:semiHidden="1" w:unhideWhenUsed="1"/>
-    <w:lsdException w:name="index 8" w:semiHidden="1" w:unhideWhenUsed="1"/>
-    <w:lsdException w:name="index 9" w:semiHidden="1" w:unhideWhenUsed="1"/>
-    <w:lsdException w:name="toc 1" w:semiHidden="1" w:unhideWhenUsed="1"/>
-    <w:lsdException w:name="toc 2" w:semiHidden="1" w:unhideWhenUsed="1"/>
-    <w:lsdException w:name="toc 3" w:semiHidden="1" w:unhideWhenUsed="1"/>
-    <w:lsdException w:name="toc 4" w:semiHidden="1" w:unhideWhenUsed="1"/>
-    <w:lsdException w:name="toc 5" w:semiHidden="1" w:unhideWhenUsed="1"/>
-    <w:lsdException w:name="toc 6" w:semiHidden="1" w:unhideWhenUsed="1"/>
-    <w:lsdException w:name="toc 7" w:semiHidden="1" w:unhideWhenUsed="1"/>
-    <w:lsdException w:name="toc 8" w:semiHidden="1" w:unhideWhenUsed="1"/>
-    <w:lsdException w:name="toc 9" w:semiHidden="1" w:unhideWhenUsed="1"/>
-    <w:lsdException w:name="Normal Indent" w:semiHidden="1" w:unhideWhenUsed="1"/>
-    <w:lsdException w:name="footnote text" w:semiHidden="1" w:unhideWhenUsed="1"/>
-    <w:lsdException w:name="annotation text" w:semiHidden="1" w:unhideWhenUsed="1"/>
-    <w:lsdException w:name="header" w:semiHidden="1" w:unhideWhenUsed="1"/>
-    <w:lsdException w:name="footer" w:semiHidden="1" w:unhideWhenUsed="1"/>
-    <w:lsdException w:name="index heading" w:semiHidden="1" w:unhideWhenUsed="1"/>
-    <w:lsdException w:name="caption" w:semiHidden="1" w:unhideWhenUsed="1" w:qFormat="1"/>
-    <w:lsdException w:name="table of figures" w:semiHidden="1" w:unhideWhenUsed="1"/>
-    <w:lsdException w:name="envelope address" w:semiHidden="1" w:unhideWhenUsed="1"/>
-    <w:lsdException w:name="envelope return" w:semiHidden="1" w:unhideWhenUsed="1"/>
-    <w:lsdException w:name="footnote reference" w:semiHidden="1" w:unhideWhenUsed="1"/>
-    <w:lsdException w:name="annotation reference" w:semiHidden="1" w:unhideWhenUsed="1"/>
-    <w:lsdException w:name="line number" w:semiHidden="1" w:unhideWhenUsed="1"/>
-    <w:lsdException w:name="page number" w:semiHidden="1" w:unhideWhenUsed="1"/>
-    <w:lsdException w:name="endnote reference" w:semiHidden="1" w:unhideWhenUsed="1"/>
-    <w:lsdException w:name="endnote text" w:semiHidden="1" w:unhideWhenUsed="1"/>
-    <w:lsdException w:name="macro" w:semiHidden="1" w:unhideWhenUsed="1"/>
-    <w:lsdException w:name="toa heading" w:semiHidden="1" w:unhideWhenUsed="1"/>
-    <w:lsdException w:name="List Number" w:semiHidden="1" w:unhideWhenUsed="1"/>
-    <w:lsdException w:name="List 2" w:semiHidden="1" w:unhideWhenUsed="1"/>
-    <w:lsdException w:name="List 3" w:semiHidden="1" w:unhideWhenUsed="1"/>
-    <w:lsdException w:name="List 4" w:semiHidden="1" w:unhideWhenUsed="1"/>
-    <w:lsdException w:name="List 5" w:semiHidden="1" w:unhideWhenUsed="1"/>
-    <w:lsdException w:name="List Bullet 2" w:semiHidden="1" w:unhideWhenUsed="1"/>
-    <w:lsdException w:name="List Bullet 3" w:semiHidden="1" w:unhideWhenUsed="1"/>
-    <w:lsdException w:name="List Bullet 4" w:semiHidden="1" w:unhideWhenUsed="1"/>
-    <w:lsdException w:name="List Bullet 5" w:semiHidden="1" w:unhideWhenUsed="1"/>
-    <w:lsdException w:name="List Number 2" w:semiHidden="1" w:unhideWhenUsed="1"/>
-    <w:lsdException w:name="List Number 3" w:semiHidden="1" w:unhideWhenUsed="1"/>
-    <w:lsdException w:name="List Number 4" w:semiHidden="1" w:unhideWhenUsed="1"/>
-    <w:lsdException w:name="List Number 5" w:semiHidden="1" w:unhideWhenUsed="1"/>
-    <w:lsdException w:name="Title" w:qFormat="1"/>
-    <w:lsdException w:name="Closing" w:semiHidden="1" w:unhideWhenUsed="1"/>
-    <w:lsdException w:name="Signature" w:semiHidden="1" w:unhideWhenUsed="1"/>
-    <w:lsdException w:name="Default Paragraph Font" w:semiHidden="1" w:unhideWhenUsed="1"/>
-    <w:lsdException w:name="Body Text" w:semiHidden="1" w:unhideWhenUsed="1"/>
-    <w:lsdException w:name="Body Text Indent" w:semiHidden="1" w:unhideWhenUsed="1"/>
-    <w:lsdException w:name="List Continue" w:semiHidden="1" w:unhideWhenUsed="1"/>
-    <w:lsdException w:name="Message Header" w:semiHidden="1" w:unhideWhenUsed="1"/>
-    <w:lsdException w:name="Subtitle" w:qFormat="1"/>
-    <w:lsdException w:name="Salutation" w:semiHidden="1" w:unhideWhenUsed="1"/>
-    <w:lsdException w:name="Date" w:semiHidden="1" w:unhideWhenUsed="1"/>
-    <w:lsdException w:name="Body Text First Indent" w:semiHidden="1" w:unhideWhenUsed="1"/>
-    <w:lsdException w:name="Body Text First Indent 2" w:semiHidden="1" w:unhideWhenUsed="1"/>
-    <w:lsdException w:name="Note Heading" w:semiHidden="1" w:unhideWhenUsed="1"/>
-    <w:lsdException w:name="Body Text 2" w:semiHidden="1" w:unhideWhenUsed="1"/>
-    <w:lsdException w:name="Body Text 3" w:semiHidden="1" w:unhideWhenUsed="1"/>
-    <w:lsdException w:name="Body Text Indent 2" w:semiHidden="1" w:unhideWhenUsed="1"/>
-    <w:lsdException w:name="Body Text Indent 3" w:semiHidden="1" w:unhideWhenUsed="1"/>
-    <w:lsdException w:name="Block Text" w:semiHidden="1" w:unhideWhenUsed="1"/>
-    <w:lsdException w:name="Hyperlink" w:semiHidden="1" w:unhideWhenUsed="1"/>
-    <w:lsdException w:name="FollowedHyperlink" w:semiHidden="1" w:unhideWhenUsed="1"/>
-    <w:lsdException w:name="Strong" w:qFormat="1"/>
-    <w:lsdException w:name="Emphasis" w:qFormat="1"/>
-    <w:lsdException w:name="Document Map" w:semiHidden="1" w:unhideWhenUsed="1"/>
-    <w:lsdException w:name="Plain Text" w:semiHidden="1" w:unhideWhenUsed="1"/>
-    <w:lsdException w:name="E-mail Signature" w:semiHidden="1" w:unhideWhenUsed="1"/>
-    <w:lsdException w:name="HTML Top of Form" w:semiHidden="1" w:unhideWhenUsed="1"/>
-    <w:lsdException w:name="HTML Bottom of Form" w:semiHidden="1" w:unhideWhenUsed="1"/>
-    <w:lsdException w:name="Normal (Web)" w:semiHidden="1" w:unhideWhenUsed="1"/>
-    <w:lsdException w:name="HTML Acronym" w:semiHidden="1" w:unhideWhenUsed="1"/>
-    <w:lsdException w:name="HTML Address" w:semiHidden="1" w:unhideWhenUsed="1"/>
-    <w:lsdException w:name="HTML Cite" w:semiHidden="1" w:unhideWhenUsed="1"/>
-    <w:lsdException w:name="HTML Code" w:semiHidden="1" w:unhideWhenUsed="1"/>
-    <w:lsdException w:name="HTML Definition" w:semiHidden="1" w:unhideWhenUsed="1"/>
-    <w:lsdException w:name="HTML Keyboard" w:semiHidden="1" w:unhideWhenUsed="1"/>
-    <w:lsdException w:name="HTML Preformatted" w:semiHidden="1" w:unhideWhenUsed="1"/>
-    <w:lsdException w:name="HTML Sample" w:semiHidden="1" w:unhideWhenUsed="1"/>
-    <w:lsdException w:name="HTML Typewriter" w:semiHidden="1" w:unhideWhenUsed="1"/>
-    <w:lsdException w:name="HTML Variable" w:semiHidden="1" w:unhideWhenUsed="1"/>
-    <w:lsdException w:name="Normal Table" w:semiHidden="1" w:unhideWhenUsed="1"/>
-    <w:lsdException w:name="annotation subject" w:semiHidden="1" w:unhideWhenUsed="1"/>
-    <w:lsdException w:name="No List" w:semiHidden="1" w:unhideWhenUsed="1"/>
-    <w:lsdException w:name="Outline List 1" w:semiHidden="1" w:unhideWhenUsed="1"/>
-    <w:lsdException w:name="Outline List 2" w:semiHidden="1" w:unhideWhenUsed="1"/>
-    <w:lsdException w:name="Outline List 3" w:semiHidden="1" w:unhideWhenUsed="1"/>
-    <w:lsdException w:name="Table Simple 1" w:semiHidden="1" w:unhideWhenUsed="1"/>
-    <w:lsdException w:name="Table Simple 2" w:semiHidden="1" w:unhideWhenUsed="1"/>
-    <w:lsdException w:name="Table Simple 3" w:semiHidden="1" w:unhideWhenUsed="1"/>
-    <w:lsdException w:name="Table Classic 1" w:semiHidden="1" w:unhideWhenUsed="1"/>
-    <w:lsdException w:name="Table Classic 2" w:semiHidden="1" w:unhideWhenUsed="1"/>
-    <w:lsdException w:name="Table Classic 3" w:semiHidden="1" w:unhideWhenUsed="1"/>
-    <w:lsdException w:name="Table Classic 4" w:semiHidden="1" w:unhideWhenUsed="1"/>
-    <w:lsdException w:name="Table Colorful 1" w:semiHidden="1" w:unhideWhenUsed="1"/>
-    <w:lsdException w:name="Table Colorful 2" w:semiHidden="1" w:unhideWhenUsed="1"/>
-    <w:lsdException w:name="Table Colorful 3" w:semiHidden="1" w:unhideWhenUsed="1"/>
-    <w:lsdException w:name="Table Columns 1" w:semiHidden="1" w:unhideWhenUsed="1"/>
-    <w:lsdException w:name="Table Columns 2" w:semiHidden="1" w:unhideWhenUsed="1"/>
-    <w:lsdException w:name="Table Columns 3" w:semiHidden="1" w:unhideWhenUsed="1"/>
-    <w:lsdException w:name="Table Columns 4" w:semiHidden="1" w:unhideWhenUsed="1"/>
-    <w:lsdException w:name="Table Columns 5" w:semiHidden="1" w:unhideWhenUsed="1"/>
-    <w:lsdException w:name="Table Grid 1" w:semiHidden="1" w:unhideWhenUsed="1"/>
-    <w:lsdException w:name="Table Grid 2" w:semiHidden="1" w:unhideWhenUsed="1"/>
-    <w:lsdException w:name="Table Grid 3" w:semiHidden="1" w:unhideWhenUsed="1"/>
-    <w:lsdException w:name="Table Grid 4" w:semiHidden="1" w:unhideWhenUsed="1"/>
-    <w:lsdException w:name="Table Grid 5" w:semiHidden="1" w:unhideWhenUsed="1"/>
-    <w:lsdException w:name="Table Grid 6" w:semiHidden="1" w:unhideWhenUsed="1"/>
-    <w:lsdException w:name="Table Grid 7" w:semiHidden="1" w:unhideWhenUsed="1"/>
-    <w:lsdException w:name="Table Grid 8" w:semiHidden="1" w:unhideWhenUsed="1"/>
-    <w:lsdException w:name="Table List 1" w:semiHidden="1" w:unhideWhenUsed="1"/>
-    <w:lsdException w:name="Table List 2" w:semiHidden="1" w:unhideWhenUsed="1"/>
-    <w:lsdException w:name="Table List 3" w:semiHidden="1" w:unhideWhenUsed="1"/>
-    <w:lsdException w:name="Table List 4" w:semiHidden="1" w:unhideWhenUsed="1"/>
-    <w:lsdException w:name="Table List 5" w:semiHidden="1" w:unhideWhenUsed="1"/>
-    <w:lsdException w:name="Table List 6" w:semiHidden="1" w:unhideWhenUsed="1"/>
-    <w:lsdException w:name="Table List 7" w:semiHidden="1" w:unhideWhenUsed="1"/>
-    <w:lsdException w:name="Table List 8" w:semiHidden="1" w:unhideWhenUsed="1"/>
-    <w:lsdException w:name="Table 3D effects 1" w:semiHidden="1" w:unhideWhenUsed="1"/>
-    <w:lsdException w:name="Table 3D effects 2" w:semiHidden="1" w:unhideWhenUsed="1"/>
-    <w:lsdException w:name="Table 3D effects 3" w:semiHidden="1" w:unhideWhenUsed="1"/>
-    <w:lsdException w:name="Table Contemporary" w:semiHidden="1" w:unhideWhenUsed="1"/>
-    <w:lsdException w:name="Table Elegant" w:semiHidden="1" w:unhideWhenUsed="1"/>
-    <w:lsdException w:name="Table Professional" w:semiHidden="1" w:unhideWhenUsed="1"/>
-    <w:lsdException w:name="Table Subtle 1" w:semiHidden="1" w:unhideWhenUsed="1"/>
-    <w:lsdException w:name="Table Subtle 2" w:semiHidden="1" w:unhideWhenUsed="1"/>
-    <w:lsdException w:name="Table Web 1" w:semiHidden="1" w:unhideWhenUsed="1"/>
-    <w:lsdException w:name="Table Grid" w:uiPriority="99"/>
-    <w:lsdException w:name="Placeholder Text" w:semiHidden="1" w:uiPriority="99"/>
-    <w:lsdException w:name="No Spacing" w:uiPriority="1" w:qFormat="1"/>
-    <w:lsdException w:name="Light Shading" w:uiPriority="60"/>
-    <w:lsdException w:name="Light List" w:uiPriority="61"/>
-    <w:lsdException w:name="Light Grid" w:uiPriority="62"/>
-    <w:lsdException w:name="Medium Shading 1" w:uiPriority="63"/>
-    <w:lsdException w:name="Medium Shading 2" w:uiPriority="64"/>
-    <w:lsdException w:name="Medium List 1" w:uiPriority="65"/>
-    <w:lsdException w:name="Medium List 2" w:uiPriority="66"/>
-    <w:lsdException w:name="Medium Grid 1" w:uiPriority="67"/>
-    <w:lsdException w:name="Medium Grid 2" w:uiPriority="68"/>
-    <w:lsdException w:name="Medium Grid 3" w:uiPriority="69"/>
-    <w:lsdException w:name="Dark List" w:uiPriority="70"/>
-    <w:lsdException w:name="Colorful Shading" w:uiPriority="71"/>
-    <w:lsdException w:name="Colorful List" w:uiPriority="72"/>
-    <w:lsdException w:name="Colorful Grid" w:uiPriority="73"/>
-    <w:lsdException w:name="Light Shading Accent 1" w:uiPriority="60"/>
-    <w:lsdException w:name="Light List Accent 1" w:uiPriority="61"/>
-    <w:lsdException w:name="Light Grid Accent 1" w:uiPriority="62"/>
-    <w:lsdException w:name="Medium Shading 1 Accent 1" w:uiPriority="63"/>
-    <w:lsdException w:name="Medium Shading 2 Accent 1" w:uiPriority="64"/>
-    <w:lsdException w:name="Medium List 1 Accent 1" w:uiPriority="65"/>
-    <w:lsdException w:name="Revision" w:semiHidden="1" w:uiPriority="99"/>
-    <w:lsdException w:name="List Paragraph" w:uiPriority="34" w:qFormat="1"/>
-    <w:lsdException w:name="Quote" w:uiPriority="29" w:qFormat="1"/>
-    <w:lsdException w:name="Intense Quote" w:uiPriority="30" w:qFormat="1"/>
-    <w:lsdException w:name="Medium List 2 Accent 1" w:uiPriority="66"/>
-    <w:lsdException w:name="Medium Grid 1 Accent 1" w:uiPriority="67"/>
-    <w:lsdException w:name="Medium Grid 2 Accent 1" w:uiPriority="68"/>
-    <w:lsdException w:name="Medium Grid 3 Accent 1" w:uiPriority="69"/>
-    <w:lsdException w:name="Dark List Accent 1" w:uiPriority="70"/>
-    <w:lsdException w:name="Colorful Shading Accent 1" w:uiPriority="71"/>
-    <w:lsdException w:name="Colorful List Accent 1" w:uiPriority="72"/>
-    <w:lsdException w:name="Colorful Grid Accent 1" w:uiPriority="73"/>
-    <w:lsdException w:name="Light Shading Accent 2" w:uiPriority="60"/>
-    <w:lsdException w:name="Light List Accent 2" w:uiPriority="61"/>
-    <w:lsdException w:name="Light Grid Accent 2" w:uiPriority="62"/>
-    <w:lsdException w:name="Medium Shading 1 Accent 2" w:uiPriority="63"/>
-    <w:lsdException w:name="Medium Shading 2 Accent 2" w:uiPriority="64"/>
-    <w:lsdException w:name="Medium List 1 Accent 2" w:uiPriority="65"/>
-    <w:lsdException w:name="Medium List 2 Accent 2" w:uiPriority="66"/>
-    <w:lsdException w:name="Medium Grid 1 Accent 2" w:uiPriority="67"/>
-    <w:lsdException w:name="Medium Grid 2 Accent 2" w:uiPriority="68"/>
-    <w:lsdException w:name="Medium Grid 3 Accent 2" w:uiPriority="69"/>
-    <w:lsdException w:name="Dark List Accent 2" w:uiPriority="70"/>
-    <w:lsdException w:name="Colorful Shading Accent 2" w:uiPriority="71"/>
-    <w:lsdException w:name="Colorful List Accent 2" w:uiPriority="72"/>
-    <w:lsdException w:name="Colorful Grid Accent 2" w:uiPriority="73"/>
-    <w:lsdException w:name="Light Shading Accent 3" w:uiPriority="60"/>
-    <w:lsdException w:name="Light List Accent 3" w:uiPriority="61"/>
-    <w:lsdException w:name="Light Grid Accent 3" w:uiPriority="62"/>
-    <w:lsdException w:name="Medium Shading 1 Accent 3" w:uiPriority="63"/>
-    <w:lsdException w:name="Medium Shading 2 Accent 3" w:uiPriority="64"/>
-    <w:lsdException w:name="Medium List 1 Accent 3" w:uiPriority="65"/>
-    <w:lsdException w:name="Medium List 2 Accent 3" w:uiPriority="66"/>
-    <w:lsdException w:name="Medium Grid 1 Accent 3" w:uiPriority="67"/>
-    <w:lsdException w:name="Medium Grid 2 Accent 3" w:uiPriority="68"/>
-    <w:lsdException w:name="Medium Grid 3 Accent 3" w:uiPriority="69"/>
-    <w:lsdException w:name="Dark List Accent 3" w:uiPriority="70"/>
-    <w:lsdException w:name="Colorful Shading Accent 3" w:uiPriority="71"/>
-    <w:lsdException w:name="Colorful List Accent 3" w:uiPriority="72"/>
-    <w:lsdException w:name="Colorful Grid Accent 3" w:uiPriority="73"/>
-    <w:lsdException w:name="Light Shading Accent 4" w:uiPriority="60"/>
-    <w:lsdException w:name="Light List Accent 4" w:uiPriority="61"/>
-    <w:lsdException w:name="Light Grid Accent 4" w:uiPriority="62"/>
-    <w:lsdException w:name="Medium Shading 1 Accent 4" w:uiPriority="63"/>
-    <w:lsdException w:name="Medium Shading 2 Accent 4" w:uiPriority="64"/>
-    <w:lsdException w:name="Medium List 1 Accent 4" w:uiPriority="65"/>
-    <w:lsdException w:name="Medium List 2 Accent 4" w:uiPriority="66"/>
-    <w:lsdException w:name="Medium Grid 1 Accent 4" w:uiPriority="67"/>
-    <w:lsdException w:name="Medium Grid 2 Accent 4" w:uiPriority="68"/>
-    <w:lsdException w:name="Medium Grid 3 Accent 4" w:uiPriority="69"/>
-    <w:lsdException w:name="Dark List Accent 4" w:uiPriority="70"/>
-    <w:lsdException w:name="Colorful Shading Accent 4" w:uiPriority="71"/>
-    <w:lsdException w:name="Colorful List Accent 4" w:uiPriority="72"/>
-    <w:lsdException w:name="Colorful Grid Accent 4" w:uiPriority="73"/>
-    <w:lsdException w:name="Light Shading Accent 5" w:uiPriority="60"/>
-    <w:lsdException w:name="Light List Accent 5" w:uiPriority="61"/>
-    <w:lsdException w:name="Light Grid Accent 5" w:uiPriority="62"/>
-    <w:lsdException w:name="Medium Shading 1 Accent 5" w:uiPriority="63"/>
-    <w:lsdException w:name="Medium Shading 2 Accent 5" w:uiPriority="64"/>
-    <w:lsdException w:name="Medium List 1 Accent 5" w:uiPriority="65"/>
-    <w:lsdException w:name="Medium List 2 Accent 5" w:uiPriority="66"/>
-    <w:lsdException w:name="Medium Grid 1 Accent 5" w:uiPriority="67"/>
-    <w:lsdException w:name="Medium Grid 2 Accent 5" w:uiPriority="68"/>
-    <w:lsdException w:name="Medium Grid 3 Accent 5" w:uiPriority="69"/>
-    <w:lsdException w:name="Dark List Accent 5" w:uiPriority="70"/>
-    <w:lsdException w:name="Colorful Shading Accent 5" w:uiPriority="71"/>
-    <w:lsdException w:name="Colorful List Accent 5" w:uiPriority="72"/>
-    <w:lsdException w:name="Colorful Grid Accent 5" w:uiPriority="73"/>
-    <w:lsdException w:name="Light Shading Accent 6" w:uiPriority="60"/>
-    <w:lsdException w:name="Light List Accent 6" w:uiPriority="61"/>
-    <w:lsdException w:name="Light Grid Accent 6" w:uiPriority="62"/>
-    <w:lsdException w:name="Medium Shading 1 Accent 6" w:uiPriority="63"/>
-    <w:lsdException w:name="Medium Shading 2 Accent 6" w:uiPriority="64"/>
-    <w:lsdException w:name="Medium List 1 Accent 6" w:uiPriority="65"/>
-    <w:lsdException w:name="Medium List 2 Accent 6" w:uiPriority="66"/>
-    <w:lsdException w:name="Medium Grid 1 Accent 6" w:uiPriority="67"/>
-    <w:lsdException w:name="Medium Grid 2 Accent 6" w:uiPriority="68"/>
-    <w:lsdException w:name="Medium Grid 3 Accent 6" w:uiPriority="69"/>
-    <w:lsdException w:name="Dark List Accent 6" w:uiPriority="70"/>
-    <w:lsdException w:name="Colorful Shading Accent 6" w:uiPriority="71"/>
-    <w:lsdException w:name="Colorful List Accent 6" w:uiPriority="72"/>
-    <w:lsdException w:name="Colorful Grid Accent 6" w:uiPriority="73"/>
-    <w:lsdException w:name="Subtle Emphasis" w:uiPriority="19" w:qFormat="1"/>
-    <w:lsdException w:name="Intense Emphasis" w:uiPriority="21" w:qFormat="1"/>
-    <w:lsdException w:name="Subtle Reference" w:uiPriority="31" w:qFormat="1"/>
-    <w:lsdException w:name="Intense Reference" w:uiPriority="32" w:qFormat="1"/>
-    <w:lsdException w:name="Book Title" w:uiPriority="33" w:qFormat="1"/>
-    <w:lsdException w:name="Bibliography" w:semiHidden="1" w:uiPriority="37" w:unhideWhenUsed="1"/>
-    <w:lsdException w:name="TOC Heading" w:semiHidden="1" w:uiPriority="39" w:unhideWhenUsed="1" w:qFormat="1"/>
-    <w:lsdException w:name="Plain Table 1" w:uiPriority="41"/>
-    <w:lsdException w:name="Plain Table 2" w:uiPriority="42"/>
-    <w:lsdException w:name="Plain Table 3" w:uiPriority="43"/>
-    <w:lsdException w:name="Plain Table 4" w:uiPriority="44"/>
-    <w:lsdException w:name="Plain Table 5" w:uiPriority="45"/>
-    <w:lsdException w:name="Grid Table Light" w:uiPriority="40"/>
-    <w:lsdException w:name="Grid Table 1 Light" w:uiPriority="46"/>
-    <w:lsdException w:name="Grid Table 2" w:uiPriority="47"/>
-    <w:lsdException w:name="Grid Table 3" w:uiPriority="48"/>
-    <w:lsdException w:name="Grid Table 4" w:uiPriority="49"/>
-    <w:lsdException w:name="Grid Table 5 Dark" w:uiPriority="50"/>
-    <w:lsdException w:name="Grid Table 6 Colorful" w:uiPriority="51"/>
-    <w:lsdException w:name="Grid Table 7 Colorful" w:uiPriority="52"/>
-    <w:lsdException w:name="Grid Table 1 Light Accent 1" w:uiPriority="46"/>
-    <w:lsdException w:name="Grid Table 2 Accent 1" w:uiPriority="47"/>
-    <w:lsdException w:name="Grid Table 3 Accent 1" w:uiPriority="48"/>
-    <w:lsdException w:name="Grid Table 4 Accent 1" w:uiPriority="49"/>
-    <w:lsdException w:name="Grid Table 5 Dark Accent 1" w:uiPriority="50"/>
-    <w:lsdException w:name="Grid Table 6 Colorful Accent 1" w:uiPriority="51"/>
-    <w:lsdException w:name="Grid Table 7 Colorful Accent 1" w:uiPriority="52"/>
-    <w:lsdException w:name="Grid Table 1 Light Accent 2" w:uiPriority="46"/>
-    <w:lsdException w:name="Grid Table 2 Accent 2" w:uiPriority="47"/>
-    <w:lsdException w:name="Grid Table 3 Accent 2" w:uiPriority="48"/>
-    <w:lsdException w:name="Grid Table 4 Accent 2" w:uiPriority="49"/>
-    <w:lsdException w:name="Grid Table 5 Dark Accent 2" w:uiPriority="50"/>
-    <w:lsdException w:name="Grid Table 6 Colorful Accent 2" w:uiPriority="51"/>
-    <w:lsdException w:name="Grid Table 7 Colorful Accent 2" w:uiPriority="52"/>
-    <w:lsdException w:name="Grid Table 1 Light Accent 3" w:uiPriority="46"/>
-    <w:lsdException w:name="Grid Table 2 Accent 3" w:uiPriority="47"/>
-    <w:lsdException w:name="Grid Table 3 Accent 3" w:uiPriority="48"/>
-    <w:lsdException w:name="Grid Table 4 Accent 3" w:uiPriority="49"/>
-    <w:lsdException w:name="Grid Table 5 Dark Accent 3" w:uiPriority="50"/>
-    <w:lsdException w:name="Grid Table 6 Colorful Accent 3" w:uiPriority="51"/>
-    <w:lsdException w:name="Grid Table 7 Colorful Accent 3" w:uiPriority="52"/>
-    <w:lsdException w:name="Grid Table 1 Light Accent 4" w:uiPriority="46"/>
-    <w:lsdException w:name="Grid Table 2 Accent 4" w:uiPriority="47"/>
-    <w:lsdException w:name="Grid Table 3 Accent 4" w:uiPriority="48"/>
-    <w:lsdException w:name="Grid Table 4 Accent 4" w:uiPriority="49"/>
-    <w:lsdException w:name="Grid Table 5 Dark Accent 4" w:uiPriority="50"/>
-    <w:lsdException w:name="Grid Table 6 Colorful Accent 4" w:uiPriority="51"/>
-    <w:lsdException w:name="Grid Table 7 Colorful Accent 4" w:uiPriority="52"/>
-    <w:lsdException w:name="Grid Table 1 Light Accent 5" w:uiPriority="46"/>
-    <w:lsdException w:name="Grid Table 2 Accent 5" w:uiPriority="47"/>
-    <w:lsdException w:name="Grid Table 3 Accent 5" w:uiPriority="48"/>
-    <w:lsdException w:name="Grid Table 4 Accent 5" w:uiPriority="49"/>
-    <w:lsdException w:name="Grid Table 5 Dark Accent 5" w:uiPriority="50"/>
-    <w:lsdException w:name="Grid Table 6 Colorful Accent 5" w:uiPriority="51"/>
-    <w:lsdException w:name="Grid Table 7 Colorful Accent 5" w:uiPriority="52"/>
-    <w:lsdException w:name="Grid Table 1 Light Accent 6" w:uiPriority="46"/>
-    <w:lsdException w:name="Grid Table 2 Accent 6" w:uiPriority="47"/>
-    <w:lsdException w:name="Grid Table 3 Accent 6" w:uiPriority="48"/>
-    <w:lsdException w:name="Grid Table 4 Accent 6" w:uiPriority="49"/>
-    <w:lsdException w:name="Grid Table 5 Dark Accent 6" w:uiPriority="50"/>
-    <w:lsdException w:name="Grid Table 6 Colorful Accent 6" w:uiPriority="51"/>
-    <w:lsdException w:name="Grid Table 7 Colorful Accent 6" w:uiPriority="52"/>
-    <w:lsdException w:name="List Table 1 Light" w:uiPriority="46"/>
-    <w:lsdException w:name="List Table 2" w:uiPriority="47"/>
-    <w:lsdException w:name="List Table 3" w:uiPriority="48"/>
-    <w:lsdException w:name="List Table 4" w:uiPriority="49"/>
-    <w:lsdException w:name="List Table 5 Dark" w:uiPriority="50"/>
-    <w:lsdException w:name="List Table 6 Colorful" w:uiPriority="51"/>
-    <w:lsdException w:name="List Table 7 Colorful" w:uiPriority="52"/>
-    <w:lsdException w:name="List Table 1 Light Accent 1" w:uiPriority="46"/>
-    <w:lsdException w:name="List Table 2 Accent 1" w:uiPriority="47"/>
-    <w:lsdException w:name="List Table 3 Accent 1" w:uiPriority="48"/>
-    <w:lsdException w:name="List Table 4 Accent 1" w:uiPriority="49"/>
-    <w:lsdException w:name="List Table 5 Dark Accent 1" w:uiPriority="50"/>
-    <w:lsdException w:name="List Table 6 Colorful Accent 1" w:uiPriority="51"/>
-    <w:lsdException w:name="List Table 7 Colorful Accent 1" w:uiPriority="52"/>
-    <w:lsdException w:name="List Table 1 Light Accent 2" w:uiPriority="46"/>
-    <w:lsdException w:name="List Table 2 Accent 2" w:uiPriority="47"/>
-    <w:lsdException w:name="List Table 3 Accent 2" w:uiPriority="48"/>
-    <w:lsdException w:name="List Table 4 Accent 2" w:uiPriority="49"/>
-    <w:lsdException w:name="List Table 5 Dark Accent 2" w:uiPriority="50"/>
-    <w:lsdException w:name="List Table 6 Colorful Accent 2" w:uiPriority="51"/>
-    <w:lsdException w:name="List Table 7 Colorful Accent 2" w:uiPriority="52"/>
-    <w:lsdException w:name="List Table 1 Light Accent 3" w:uiPriority="46"/>
-    <w:lsdException w:name="List Table 2 Accent 3" w:uiPriority="47"/>
-    <w:lsdException w:name="List Table 3 Accent 3" w:uiPriority="48"/>
-    <w:lsdException w:name="List Table 4 Accent 3" w:uiPriority="49"/>
-    <w:lsdException w:name="List Table 5 Dark Accent 3" w:uiPriority="50"/>
-    <w:lsdException w:name="List Table 6 Colorful Accent 3" w:uiPriority="51"/>
-    <w:lsdException w:name="List Table 7 Colorful Accent 3" w:uiPriority="52"/>
-    <w:lsdException w:name="List Table 1 Light Accent 4" w:uiPriority="46"/>
-    <w:lsdException w:name="List Table 2 Accent 4" w:uiPriority="47"/>
-    <w:lsdException w:name="List Table 3 Accent 4" w:uiPriority="48"/>
-    <w:lsdException w:name="List Table 4 Accent 4" w:uiPriority="49"/>
-    <w:lsdException w:name="List Table 5 Dark Accent 4" w:uiPriority="50"/>
-    <w:lsdException w:name="List Table 6 Colorful Accent 4" w:uiPriority="51"/>
-    <w:lsdException w:name="List Table 7 Colorful Accent 4" w:uiPriority="52"/>
-    <w:lsdException w:name="List Table 1 Light Accent 5" w:uiPriority="46"/>
-    <w:lsdException w:name="List Table 2 Accent 5" w:uiPriority="47"/>
-    <w:lsdException w:name="List Table 3 Accent 5" w:uiPriority="48"/>
-    <w:lsdException w:name="List Table 4 Accent 5" w:uiPriority="49"/>
-    <w:lsdException w:name="List Table 5 Dark Accent 5" w:uiPriority="50"/>
-    <w:lsdException w:name="List Table 6 Colorful Accent 5" w:uiPriority="51"/>
-    <w:lsdException w:name="List Table 7 Colorful Accent 5" w:uiPriority="52"/>
-    <w:lsdException w:name="List Table 1 Light Accent 6" w:uiPriority="46"/>
-    <w:lsdException w:name="List Table 2 Accent 6" w:uiPriority="47"/>
-    <w:lsdException w:name="List Table 3 Accent 6" w:uiPriority="48"/>
-    <w:lsdException w:name="List Table 4 Accent 6" w:uiPriority="49"/>
-    <w:lsdException w:name="List Table 5 Dark Accent 6" w:uiPriority="50"/>
-    <w:lsdException w:name="List Table 6 Colorful Accent 6" w:uiPriority="51"/>
-    <w:lsdException w:name="List Table 7 Colorful Accent 6" w:uiPriority="52"/>
-    <w:lsdException w:name="Mention" w:semiHidden="1" w:uiPriority="99" w:unhideWhenUsed="1"/>
-    <w:lsdException w:name="Smart Hyperlink" w:semiHidden="1" w:uiPriority="99" w:unhideWhenUsed="1"/>
-    <w:lsdException w:name="Hashtag" w:semiHidden="1" w:uiPriority="99" w:unhideWhenUsed="1"/>
-    <w:lsdException w:name="Unresolved Mention" w:semiHidden="1" w:uiPriority="99" w:unhideWhenUsed="1"/>
-    <w:lsdException w:name="Smart Link" w:semiHidden="1" w:uiPriority="99" w:unhideWhenUsed="1"/>
+  <w:latentStyles w:defLockedState="0" w:defUIPriority="0" w:defSemiHidden="1" w:defUnhideWhenUsed="1" w:defQFormat="0" w:count="267">
+    <w:lsdException w:name="Normal" w:semiHidden="0" w:unhideWhenUsed="0" w:qFormat="1"/>
+    <w:lsdException w:name="heading 1" w:semiHidden="0" w:unhideWhenUsed="0" w:qFormat="1"/>
+    <w:lsdException w:name="heading 2" w:qFormat="1"/>
+    <w:lsdException w:name="heading 3" w:qFormat="1"/>
+    <w:lsdException w:name="heading 4" w:qFormat="1"/>
+    <w:lsdException w:name="heading 5" w:qFormat="1"/>
+    <w:lsdException w:name="heading 6" w:qFormat="1"/>
+    <w:lsdException w:name="heading 7" w:qFormat="1"/>
+    <w:lsdException w:name="heading 8" w:qFormat="1"/>
+    <w:lsdException w:name="heading 9" w:qFormat="1"/>
+    <w:lsdException w:name="caption" w:qFormat="1"/>
+    <w:lsdException w:name="table of authorities" w:semiHidden="0" w:unhideWhenUsed="0"/>
+    <w:lsdException w:name="List" w:semiHidden="0" w:unhideWhenUsed="0"/>
+    <w:lsdException w:name="List Bullet" w:semiHidden="0" w:unhideWhenUsed="0"/>
+    <w:lsdException w:name="Title" w:semiHidden="0" w:unhideWhenUsed="0" w:qFormat="1"/>
+    <w:lsdException w:name="List Continue 2" w:semiHidden="0" w:unhideWhenUsed="0"/>
+    <w:lsdException w:name="List Continue 3" w:semiHidden="0" w:unhideWhenUsed="0"/>
+    <w:lsdException w:name="List Continue 4" w:semiHidden="0" w:unhideWhenUsed="0"/>
+    <w:lsdException w:name="List Continue 5" w:semiHidden="0" w:unhideWhenUsed="0"/>
+    <w:lsdException w:name="Subtitle" w:semiHidden="0" w:unhideWhenUsed="0" w:qFormat="1"/>
+    <w:lsdException w:name="Strong" w:semiHidden="0" w:unhideWhenUsed="0" w:qFormat="1"/>
+    <w:lsdException w:name="Emphasis" w:semiHidden="0" w:unhideWhenUsed="0" w:qFormat="1"/>
+    <w:lsdException w:name="Table Web 2" w:semiHidden="0" w:unhideWhenUsed="0"/>
+    <w:lsdException w:name="Table Web 3" w:semiHidden="0" w:unhideWhenUsed="0"/>
+    <w:lsdException w:name="Balloon Text" w:semiHidden="0" w:unhideWhenUsed="0"/>
+    <w:lsdException w:name="Table Grid" w:semiHidden="0" w:uiPriority="99" w:unhideWhenUsed="0"/>
+    <w:lsdException w:name="Table Theme" w:semiHidden="0" w:unhideWhenUsed="0"/>
+    <w:lsdException w:name="Placeholder Text" w:uiPriority="99" w:unhideWhenUsed="0"/>
+    <w:lsdException w:name="No Spacing" w:semiHidden="0" w:uiPriority="1" w:unhideWhenUsed="0" w:qFormat="1"/>
+    <w:lsdException w:name="Light Shading" w:semiHidden="0" w:uiPriority="60" w:unhideWhenUsed="0"/>
+    <w:lsdException w:name="Light List" w:semiHidden="0" w:uiPriority="61" w:unhideWhenUsed="0"/>
+    <w:lsdException w:name="Light Grid" w:semiHidden="0" w:uiPriority="62" w:unhideWhenUsed="0"/>
+    <w:lsdException w:name="Medium Shading 1" w:semiHidden="0" w:uiPriority="63" w:unhideWhenUsed="0"/>
+    <w:lsdException w:name="Medium Shading 2" w:semiHidden="0" w:uiPriority="64" w:unhideWhenUsed="0"/>
+    <w:lsdException w:name="Medium List 1" w:semiHidden="0" w:uiPriority="65" w:unhideWhenUsed="0"/>
+    <w:lsdException w:name="Medium List 2" w:semiHidden="0" w:uiPriority="66" w:unhideWhenUsed="0"/>
+    <w:lsdException w:name="Medium Grid 1" w:semiHidden="0" w:uiPriority="67" w:unhideWhenUsed="0"/>
+    <w:lsdException w:name="Medium Grid 2" w:semiHidden="0" w:uiPriority="68" w:unhideWhenUsed="0"/>
+    <w:lsdException w:name="Medium Grid 3" w:semiHidden="0" w:uiPriority="69" w:unhideWhenUsed="0"/>
+    <w:lsdException w:name="Dark List" w:semiHidden="0" w:uiPriority="70" w:unhideWhenUsed="0"/>
+    <w:lsdException w:name="Colorful Shading" w:semiHidden="0" w:uiPriority="71" w:unhideWhenUsed="0"/>
+    <w:lsdException w:name="Colorful List" w:semiHidden="0" w:uiPriority="72" w:unhideWhenUsed="0"/>
+    <w:lsdException w:name="Colorful Grid" w:semiHidden="0" w:uiPriority="73" w:unhideWhenUsed="0"/>
+    <w:lsdException w:name="Light Shading Accent 1" w:semiHidden="0" w:uiPriority="60" w:unhideWhenUsed="0"/>
+    <w:lsdException w:name="Light List Accent 1" w:semiHidden="0" w:uiPriority="61" w:unhideWhenUsed="0"/>
+    <w:lsdException w:name="Light Grid Accent 1" w:semiHidden="0" w:uiPriority="62" w:unhideWhenUsed="0"/>
+    <w:lsdException w:name="Medium Shading 1 Accent 1" w:semiHidden="0" w:uiPriority="63" w:unhideWhenUsed="0"/>
+    <w:lsdException w:name="Medium Shading 2 Accent 1" w:semiHidden="0" w:uiPriority="64" w:unhideWhenUsed="0"/>
+    <w:lsdException w:name="Medium List 1 Accent 1" w:semiHidden="0" w:uiPriority="65" w:unhideWhenUsed="0"/>
+    <w:lsdException w:name="Revision" w:uiPriority="99" w:unhideWhenUsed="0"/>
+    <w:lsdException w:name="List Paragraph" w:semiHidden="0" w:uiPriority="34" w:unhideWhenUsed="0" w:qFormat="1"/>
+    <w:lsdException w:name="Quote" w:semiHidden="0" w:uiPriority="29" w:unhideWhenUsed="0" w:qFormat="1"/>
+    <w:lsdException w:name="Intense Quote" w:semiHidden="0" w:uiPriority="30" w:unhideWhenUsed="0" w:qFormat="1"/>
+    <w:lsdException w:name="Medium List 2 Accent 1" w:semiHidden="0" w:uiPriority="66" w:unhideWhenUsed="0"/>
+    <w:lsdException w:name="Medium Grid 1 Accent 1" w:semiHidden="0" w:uiPriority="67" w:unhideWhenUsed="0"/>
+    <w:lsdException w:name="Medium Grid 2 Accent 1" w:semiHidden="0" w:uiPriority="68" w:unhideWhenUsed="0"/>
+    <w:lsdException w:name="Medium Grid 3 Accent 1" w:semiHidden="0" w:uiPriority="69" w:unhideWhenUsed="0"/>
+    <w:lsdException w:name="Dark List Accent 1" w:semiHidden="0" w:uiPriority="70" w:unhideWhenUsed="0"/>
+    <w:lsdException w:name="Colorful Shading Accent 1" w:semiHidden="0" w:uiPriority="71" w:unhideWhenUsed="0"/>
+    <w:lsdException w:name="Colorful List Accent 1" w:semiHidden="0" w:uiPriority="72" w:unhideWhenUsed="0"/>
+    <w:lsdException w:name="Colorful Grid Accent 1" w:semiHidden="0" w:uiPriority="73" w:unhideWhenUsed="0"/>
+    <w:lsdException w:name="Light Shading Accent 2" w:semiHidden="0" w:uiPriority="60" w:unhideWhenUsed="0"/>
+    <w:lsdException w:name="Light List Accent 2" w:semiHidden="0" w:uiPriority="61" w:unhideWhenUsed="0"/>
+    <w:lsdException w:name="Light Grid Accent 2" w:semiHidden="0" w:uiPriority="62" w:unhideWhenUsed="0"/>
+    <w:lsdException w:name="Medium Shading 1 Accent 2" w:semiHidden="0" w:uiPriority="63" w:unhideWhenUsed="0"/>
+    <w:lsdException w:name="Medium Shading 2 Accent 2" w:semiHidden="0" w:uiPriority="64" w:unhideWhenUsed="0"/>
+    <w:lsdException w:name="Medium List 1 Accent 2" w:semiHidden="0" w:uiPriority="65" w:unhideWhenUsed="0"/>
+    <w:lsdException w:name="Medium List 2 Accent 2" w:semiHidden="0" w:uiPriority="66" w:unhideWhenUsed="0"/>
+    <w:lsdException w:name="Medium Grid 1 Accent 2" w:semiHidden="0" w:uiPriority="67" w:unhideWhenUsed="0"/>
+    <w:lsdException w:name="Medium Grid 2 Accent 2" w:semiHidden="0" w:uiPriority="68" w:unhideWhenUsed="0"/>
+    <w:lsdException w:name="Medium Grid 3 Accent 2" w:semiHidden="0" w:uiPriority="69" w:unhideWhenUsed="0"/>
+    <w:lsdException w:name="Dark List Accent 2" w:semiHidden="0" w:uiPriority="70" w:unhideWhenUsed="0"/>
+    <w:lsdException w:name="Colorful Shading Accent 2" w:semiHidden="0" w:uiPriority="71" w:unhideWhenUsed="0"/>
+    <w:lsdException w:name="Colorful List Accent 2" w:semiHidden="0" w:uiPriority="72" w:unhideWhenUsed="0"/>
+    <w:lsdException w:name="Colorful Grid Accent 2" w:semiHidden="0" w:uiPriority="73" w:unhideWhenUsed="0"/>
+    <w:lsdException w:name="Light Shading Accent 3" w:semiHidden="0" w:uiPriority="60" w:unhideWhenUsed="0"/>
+    <w:lsdException w:name="Light List Accent 3" w:semiHidden="0" w:uiPriority="61" w:unhideWhenUsed="0"/>
+    <w:lsdException w:name="Light Grid Accent 3" w:semiHidden="0" w:uiPriority="62" w:unhideWhenUsed="0"/>
+    <w:lsdException w:name="Medium Shading 1 Accent 3" w:semiHidden="0" w:uiPriority="63" w:unhideWhenUsed="0"/>
+    <w:lsdException w:name="Medium Shading 2 Accent 3" w:semiHidden="0" w:uiPriority="64" w:unhideWhenUsed="0"/>
+    <w:lsdException w:name="Medium List 1 Accent 3" w:semiHidden="0" w:uiPriority="65" w:unhideWhenUsed="0"/>
+    <w:lsdException w:name="Medium List 2 Accent 3" w:semiHidden="0" w:uiPriority="66" w:unhideWhenUsed="0"/>
+    <w:lsdException w:name="Medium Grid 1 Accent 3" w:semiHidden="0" w:uiPriority="67" w:unhideWhenUsed="0"/>
+    <w:lsdException w:name="Medium Grid 2 Accent 3" w:semiHidden="0" w:uiPriority="68" w:unhideWhenUsed="0"/>
+    <w:lsdException w:name="Medium Grid 3 Accent 3" w:semiHidden="0" w:uiPriority="69" w:unhideWhenUsed="0"/>
+    <w:lsdException w:name="Dark List Accent 3" w:semiHidden="0" w:uiPriority="70" w:unhideWhenUsed="0"/>
+    <w:lsdException w:name="Colorful Shading Accent 3" w:semiHidden="0" w:uiPriority="71" w:unhideWhenUsed="0"/>
+    <w:lsdException w:name="Colorful List Accent 3" w:semiHidden="0" w:uiPriority="72" w:unhideWhenUsed="0"/>
+    <w:lsdException w:name="Colorful Grid Accent 3" w:semiHidden="0" w:uiPriority="73" w:unhideWhenUsed="0"/>
+    <w:lsdException w:name="Light Shading Accent 4" w:semiHidden="0" w:uiPriority="60" w:unhideWhenUsed="0"/>
+    <w:lsdException w:name="Light List Accent 4" w:semiHidden="0" w:uiPriority="61" w:unhideWhenUsed="0"/>
+    <w:lsdException w:name="Light Grid Accent 4" w:semiHidden="0" w:uiPriority="62" w:unhideWhenUsed="0"/>
+    <w:lsdException w:name="Medium Shading 1 Accent 4" w:semiHidden="0" w:uiPriority="63" w:unhideWhenUsed="0"/>
+    <w:lsdException w:name="Medium Shading 2 Accent 4" w:semiHidden="0" w:uiPriority="64" w:unhideWhenUsed="0"/>
+    <w:lsdException w:name="Medium List 1 Accent 4" w:semiHidden="0" w:uiPriority="65" w:unhideWhenUsed="0"/>
+    <w:lsdException w:name="Medium List 2 Accent 4" w:semiHidden="0" w:uiPriority="66" w:unhideWhenUsed="0"/>
+    <w:lsdException w:name="Medium Grid 1 Accent 4" w:semiHidden="0" w:uiPriority="67" w:unhideWhenUsed="0"/>
+    <w:lsdException w:name="Medium Grid 2 Accent 4" w:semiHidden="0" w:uiPriority="68" w:unhideWhenUsed="0"/>
+    <w:lsdException w:name="Medium Grid 3 Accent 4" w:semiHidden="0" w:uiPriority="69" w:unhideWhenUsed="0"/>
+    <w:lsdException w:name="Dark List Accent 4" w:semiHidden="0" w:uiPriority="70" w:unhideWhenUsed="0"/>
+    <w:lsdException w:name="Colorful Shading Accent 4" w:semiHidden="0" w:uiPriority="71" w:unhideWhenUsed="0"/>
+    <w:lsdException w:name="Colorful List Accent 4" w:semiHidden="0" w:uiPriority="72" w:unhideWhenUsed="0"/>
+    <w:lsdException w:name="Colorful Grid Accent 4" w:semiHidden="0" w:uiPriority="73" w:unhideWhenUsed="0"/>
+    <w:lsdException w:name="Light Shading Accent 5" w:semiHidden="0" w:uiPriority="60" w:unhideWhenUsed="0"/>
+    <w:lsdException w:name="Light List Accent 5" w:semiHidden="0" w:uiPriority="61" w:unhideWhenUsed="0"/>
+    <w:lsdException w:name="Light Grid Accent 5" w:semiHidden="0" w:uiPriority="62" w:unhideWhenUsed="0"/>
+    <w:lsdException w:name="Medium Shading 1 Accent 5" w:semiHidden="0" w:uiPriority="63" w:unhideWhenUsed="0"/>
+    <w:lsdException w:name="Medium Shading 2 Accent 5" w:semiHidden="0" w:uiPriority="64" w:unhideWhenUsed="0"/>
+    <w:lsdException w:name="Medium List 1 Accent 5" w:semiHidden="0" w:uiPriority="65" w:unhideWhenUsed="0"/>
+    <w:lsdException w:name="Medium List 2 Accent 5" w:semiHidden="0" w:uiPriority="66" w:unhideWhenUsed="0"/>
+    <w:lsdException w:name="Medium Grid 1 Accent 5" w:semiHidden="0" w:uiPriority="67" w:unhideWhenUsed="0"/>
+    <w:lsdException w:name="Medium Grid 2 Accent 5" w:semiHidden="0" w:uiPriority="68" w:unhideWhenUsed="0"/>
+    <w:lsdException w:name="Medium Grid 3 Accent 5" w:semiHidden="0" w:uiPriority="69" w:unhideWhenUsed="0"/>
+    <w:lsdException w:name="Dark List Accent 5" w:semiHidden="0" w:uiPriority="70" w:unhideWhenUsed="0"/>
+    <w:lsdException w:name="Colorful Shading Accent 5" w:semiHidden="0" w:uiPriority="71" w:unhideWhenUsed="0"/>
+    <w:lsdException w:name="Colorful List Accent 5" w:semiHidden="0" w:uiPriority="72" w:unhideWhenUsed="0"/>
+    <w:lsdException w:name="Colorful Grid Accent 5" w:semiHidden="0" w:uiPriority="73" w:unhideWhenUsed="0"/>
+    <w:lsdException w:name="Light Shading Accent 6" w:semiHidden="0" w:uiPriority="60" w:unhideWhenUsed="0"/>
+    <w:lsdException w:name="Light List Accent 6" w:semiHidden="0" w:uiPriority="61" w:unhideWhenUsed="0"/>
+    <w:lsdException w:name="Light Grid Accent 6" w:semiHidden="0" w:uiPriority="62" w:unhideWhenUsed="0"/>
+    <w:lsdException w:name="Medium Shading 1 Accent 6" w:semiHidden="0" w:uiPriority="63" w:unhideWhenUsed="0"/>
+    <w:lsdException w:name="Medium Shading 2 Accent 6" w:semiHidden="0" w:uiPriority="64" w:unhideWhenUsed="0"/>
+    <w:lsdException w:name="Medium List 1 Accent 6" w:semiHidden="0" w:uiPriority="65" w:unhideWhenUsed="0"/>
+    <w:lsdException w:name="Medium List 2 Accent 6" w:semiHidden="0" w:uiPriority="66" w:unhideWhenUsed="0"/>
+    <w:lsdException w:name="Medium Grid 1 Accent 6" w:semiHidden="0" w:uiPriority="67" w:unhideWhenUsed="0"/>
+    <w:lsdException w:name="Medium Grid 2 Accent 6" w:semiHidden="0" w:uiPriority="68" w:unhideWhenUsed="0"/>
+    <w:lsdException w:name="Medium Grid 3 Accent 6" w:semiHidden="0" w:uiPriority="69" w:unhideWhenUsed="0"/>
+    <w:lsdException w:name="Dark List Accent 6" w:semiHidden="0" w:uiPriority="70" w:unhideWhenUsed="0"/>
+    <w:lsdException w:name="Colorful Shading Accent 6" w:semiHidden="0" w:uiPriority="71" w:unhideWhenUsed="0"/>
+    <w:lsdException w:name="Colorful List Accent 6" w:semiHidden="0" w:uiPriority="72" w:unhideWhenUsed="0"/>
+    <w:lsdException w:name="Colorful Grid Accent 6" w:semiHidden="0" w:uiPriority="73" w:unhideWhenUsed="0"/>
+    <w:lsdException w:name="Subtle Emphasis" w:semiHidden="0" w:uiPriority="19" w:unhideWhenUsed="0" w:qFormat="1"/>
+    <w:lsdException w:name="Intense Emphasis" w:semiHidden="0" w:uiPriority="21" w:unhideWhenUsed="0" w:qFormat="1"/>
+    <w:lsdException w:name="Subtle Reference" w:semiHidden="0" w:uiPriority="31" w:unhideWhenUsed="0" w:qFormat="1"/>
+    <w:lsdException w:name="Intense Reference" w:semiHidden="0" w:uiPriority="32" w:unhideWhenUsed="0" w:qFormat="1"/>
+    <w:lsdException w:name="Book Title" w:semiHidden="0" w:uiPriority="33" w:unhideWhenUsed="0" w:qFormat="1"/>
+    <w:lsdException w:name="Bibliography" w:uiPriority="37"/>
+    <w:lsdException w:name="TOC Heading" w:uiPriority="39" w:qFormat="1"/>
   </w:latentStyles>
   <w:style w:type="paragraph" w:default="1" w:styleId="Normal">
     <w:name w:val="Normal"/>
@@ -8290,6 +8065,7 @@
     <w:uiPriority w:val="99"/>
     <w:rsid w:val="00636FCC"/>
     <w:tblPr>
+      <w:tblInd w:w="0" w:type="dxa"/>
       <w:tblBorders>
         <w:top w:val="single" w:sz="4" w:space="0" w:color="auto"/>
         <w:left w:val="single" w:sz="4" w:space="0" w:color="auto"/>
@@ -8298,6 +8074,263 @@
         <w:insideH w:val="single" w:sz="4" w:space="0" w:color="auto"/>
         <w:insideV w:val="single" w:sz="4" w:space="0" w:color="auto"/>
       </w:tblBorders>
+      <w:tblCellMar>
+        <w:top w:w="0" w:type="dxa"/>
+        <w:left w:w="108" w:type="dxa"/>
+        <w:bottom w:w="0" w:type="dxa"/>
+        <w:right w:w="108" w:type="dxa"/>
+      </w:tblCellMar>
+    </w:tblPr>
+  </w:style>
+  <w:style w:type="paragraph" w:styleId="ListParagraph">
+    <w:name w:val="List Paragraph"/>
+    <w:basedOn w:val="Normal"/>
+    <w:uiPriority w:val="34"/>
+    <w:qFormat/>
+    <w:rsid w:val="000B4B38"/>
+    <w:pPr>
+      <w:ind w:left="720"/>
+      <w:contextualSpacing/>
+    </w:pPr>
+  </w:style>
+</w:styles>
+</file>
+
+<file path=word/stylesWithEffects.xml><?xml version="1.0" encoding="utf-8"?>
+<w:styles xmlns:wpc="http://schemas.microsoft.com/office/word/2010/wordprocessingCanvas" xmlns:mc="http://schemas.openxmlformats.org/markup-compatibility/2006" xmlns:o="urn:schemas-microsoft-com:office:office" xmlns:r="http://schemas.openxmlformats.org/officeDocument/2006/relationships" xmlns:m="http://schemas.openxmlformats.org/officeDocument/2006/math" xmlns:v="urn:schemas-microsoft-com:vml" xmlns:wp14="http://schemas.microsoft.com/office/word/2010/wordprocessingDrawing" xmlns:wp="http://schemas.openxmlformats.org/drawingml/2006/wordprocessingDrawing" xmlns:w10="urn:schemas-microsoft-com:office:word" xmlns:w="http://schemas.openxmlformats.org/wordprocessingml/2006/main" xmlns:w14="http://schemas.microsoft.com/office/word/2010/wordml" xmlns:wpg="http://schemas.microsoft.com/office/word/2010/wordprocessingGroup" xmlns:wpi="http://schemas.microsoft.com/office/word/2010/wordprocessingInk" xmlns:wne="http://schemas.microsoft.com/office/word/2006/wordml" xmlns:wps="http://schemas.microsoft.com/office/word/2010/wordprocessingShape" mc:Ignorable="w14 wp14">
+  <w:docDefaults>
+    <w:rPrDefault>
+      <w:rPr>
+        <w:rFonts w:ascii="Times New Roman" w:eastAsia="Times New Roman" w:hAnsi="Times New Roman" w:cs="Times New Roman"/>
+        <w:lang w:val="vi-VN" w:eastAsia="vi-VN" w:bidi="ar-SA"/>
+      </w:rPr>
+    </w:rPrDefault>
+    <w:pPrDefault/>
+  </w:docDefaults>
+  <w:latentStyles w:defLockedState="0" w:defUIPriority="0" w:defSemiHidden="1" w:defUnhideWhenUsed="1" w:defQFormat="0" w:count="267">
+    <w:lsdException w:name="Normal" w:semiHidden="0" w:unhideWhenUsed="0" w:qFormat="1"/>
+    <w:lsdException w:name="heading 1" w:semiHidden="0" w:unhideWhenUsed="0" w:qFormat="1"/>
+    <w:lsdException w:name="heading 2" w:qFormat="1"/>
+    <w:lsdException w:name="heading 3" w:qFormat="1"/>
+    <w:lsdException w:name="heading 4" w:qFormat="1"/>
+    <w:lsdException w:name="heading 5" w:qFormat="1"/>
+    <w:lsdException w:name="heading 6" w:qFormat="1"/>
+    <w:lsdException w:name="heading 7" w:qFormat="1"/>
+    <w:lsdException w:name="heading 8" w:qFormat="1"/>
+    <w:lsdException w:name="heading 9" w:qFormat="1"/>
+    <w:lsdException w:name="caption" w:qFormat="1"/>
+    <w:lsdException w:name="table of authorities" w:semiHidden="0" w:unhideWhenUsed="0"/>
+    <w:lsdException w:name="List" w:semiHidden="0" w:unhideWhenUsed="0"/>
+    <w:lsdException w:name="List Bullet" w:semiHidden="0" w:unhideWhenUsed="0"/>
+    <w:lsdException w:name="Title" w:semiHidden="0" w:unhideWhenUsed="0" w:qFormat="1"/>
+    <w:lsdException w:name="List Continue 2" w:semiHidden="0" w:unhideWhenUsed="0"/>
+    <w:lsdException w:name="List Continue 3" w:semiHidden="0" w:unhideWhenUsed="0"/>
+    <w:lsdException w:name="List Continue 4" w:semiHidden="0" w:unhideWhenUsed="0"/>
+    <w:lsdException w:name="List Continue 5" w:semiHidden="0" w:unhideWhenUsed="0"/>
+    <w:lsdException w:name="Subtitle" w:semiHidden="0" w:unhideWhenUsed="0" w:qFormat="1"/>
+    <w:lsdException w:name="Strong" w:semiHidden="0" w:unhideWhenUsed="0" w:qFormat="1"/>
+    <w:lsdException w:name="Emphasis" w:semiHidden="0" w:unhideWhenUsed="0" w:qFormat="1"/>
+    <w:lsdException w:name="Table Web 2" w:semiHidden="0" w:unhideWhenUsed="0"/>
+    <w:lsdException w:name="Table Web 3" w:semiHidden="0" w:unhideWhenUsed="0"/>
+    <w:lsdException w:name="Balloon Text" w:semiHidden="0" w:unhideWhenUsed="0"/>
+    <w:lsdException w:name="Table Grid" w:semiHidden="0" w:uiPriority="99" w:unhideWhenUsed="0"/>
+    <w:lsdException w:name="Table Theme" w:semiHidden="0" w:unhideWhenUsed="0"/>
+    <w:lsdException w:name="Placeholder Text" w:uiPriority="99" w:unhideWhenUsed="0"/>
+    <w:lsdException w:name="No Spacing" w:semiHidden="0" w:uiPriority="1" w:unhideWhenUsed="0" w:qFormat="1"/>
+    <w:lsdException w:name="Light Shading" w:semiHidden="0" w:uiPriority="60" w:unhideWhenUsed="0"/>
+    <w:lsdException w:name="Light List" w:semiHidden="0" w:uiPriority="61" w:unhideWhenUsed="0"/>
+    <w:lsdException w:name="Light Grid" w:semiHidden="0" w:uiPriority="62" w:unhideWhenUsed="0"/>
+    <w:lsdException w:name="Medium Shading 1" w:semiHidden="0" w:uiPriority="63" w:unhideWhenUsed="0"/>
+    <w:lsdException w:name="Medium Shading 2" w:semiHidden="0" w:uiPriority="64" w:unhideWhenUsed="0"/>
+    <w:lsdException w:name="Medium List 1" w:semiHidden="0" w:uiPriority="65" w:unhideWhenUsed="0"/>
+    <w:lsdException w:name="Medium List 2" w:semiHidden="0" w:uiPriority="66" w:unhideWhenUsed="0"/>
+    <w:lsdException w:name="Medium Grid 1" w:semiHidden="0" w:uiPriority="67" w:unhideWhenUsed="0"/>
+    <w:lsdException w:name="Medium Grid 2" w:semiHidden="0" w:uiPriority="68" w:unhideWhenUsed="0"/>
+    <w:lsdException w:name="Medium Grid 3" w:semiHidden="0" w:uiPriority="69" w:unhideWhenUsed="0"/>
+    <w:lsdException w:name="Dark List" w:semiHidden="0" w:uiPriority="70" w:unhideWhenUsed="0"/>
+    <w:lsdException w:name="Colorful Shading" w:semiHidden="0" w:uiPriority="71" w:unhideWhenUsed="0"/>
+    <w:lsdException w:name="Colorful List" w:semiHidden="0" w:uiPriority="72" w:unhideWhenUsed="0"/>
+    <w:lsdException w:name="Colorful Grid" w:semiHidden="0" w:uiPriority="73" w:unhideWhenUsed="0"/>
+    <w:lsdException w:name="Light Shading Accent 1" w:semiHidden="0" w:uiPriority="60" w:unhideWhenUsed="0"/>
+    <w:lsdException w:name="Light List Accent 1" w:semiHidden="0" w:uiPriority="61" w:unhideWhenUsed="0"/>
+    <w:lsdException w:name="Light Grid Accent 1" w:semiHidden="0" w:uiPriority="62" w:unhideWhenUsed="0"/>
+    <w:lsdException w:name="Medium Shading 1 Accent 1" w:semiHidden="0" w:uiPriority="63" w:unhideWhenUsed="0"/>
+    <w:lsdException w:name="Medium Shading 2 Accent 1" w:semiHidden="0" w:uiPriority="64" w:unhideWhenUsed="0"/>
+    <w:lsdException w:name="Medium List 1 Accent 1" w:semiHidden="0" w:uiPriority="65" w:unhideWhenUsed="0"/>
+    <w:lsdException w:name="Revision" w:uiPriority="99" w:unhideWhenUsed="0"/>
+    <w:lsdException w:name="List Paragraph" w:semiHidden="0" w:uiPriority="34" w:unhideWhenUsed="0" w:qFormat="1"/>
+    <w:lsdException w:name="Quote" w:semiHidden="0" w:uiPriority="29" w:unhideWhenUsed="0" w:qFormat="1"/>
+    <w:lsdException w:name="Intense Quote" w:semiHidden="0" w:uiPriority="30" w:unhideWhenUsed="0" w:qFormat="1"/>
+    <w:lsdException w:name="Medium List 2 Accent 1" w:semiHidden="0" w:uiPriority="66" w:unhideWhenUsed="0"/>
+    <w:lsdException w:name="Medium Grid 1 Accent 1" w:semiHidden="0" w:uiPriority="67" w:unhideWhenUsed="0"/>
+    <w:lsdException w:name="Medium Grid 2 Accent 1" w:semiHidden="0" w:uiPriority="68" w:unhideWhenUsed="0"/>
+    <w:lsdException w:name="Medium Grid 3 Accent 1" w:semiHidden="0" w:uiPriority="69" w:unhideWhenUsed="0"/>
+    <w:lsdException w:name="Dark List Accent 1" w:semiHidden="0" w:uiPriority="70" w:unhideWhenUsed="0"/>
+    <w:lsdException w:name="Colorful Shading Accent 1" w:semiHidden="0" w:uiPriority="71" w:unhideWhenUsed="0"/>
+    <w:lsdException w:name="Colorful List Accent 1" w:semiHidden="0" w:uiPriority="72" w:unhideWhenUsed="0"/>
+    <w:lsdException w:name="Colorful Grid Accent 1" w:semiHidden="0" w:uiPriority="73" w:unhideWhenUsed="0"/>
+    <w:lsdException w:name="Light Shading Accent 2" w:semiHidden="0" w:uiPriority="60" w:unhideWhenUsed="0"/>
+    <w:lsdException w:name="Light List Accent 2" w:semiHidden="0" w:uiPriority="61" w:unhideWhenUsed="0"/>
+    <w:lsdException w:name="Light Grid Accent 2" w:semiHidden="0" w:uiPriority="62" w:unhideWhenUsed="0"/>
+    <w:lsdException w:name="Medium Shading 1 Accent 2" w:semiHidden="0" w:uiPriority="63" w:unhideWhenUsed="0"/>
+    <w:lsdException w:name="Medium Shading 2 Accent 2" w:semiHidden="0" w:uiPriority="64" w:unhideWhenUsed="0"/>
+    <w:lsdException w:name="Medium List 1 Accent 2" w:semiHidden="0" w:uiPriority="65" w:unhideWhenUsed="0"/>
+    <w:lsdException w:name="Medium List 2 Accent 2" w:semiHidden="0" w:uiPriority="66" w:unhideWhenUsed="0"/>
+    <w:lsdException w:name="Medium Grid 1 Accent 2" w:semiHidden="0" w:uiPriority="67" w:unhideWhenUsed="0"/>
+    <w:lsdException w:name="Medium Grid 2 Accent 2" w:semiHidden="0" w:uiPriority="68" w:unhideWhenUsed="0"/>
+    <w:lsdException w:name="Medium Grid 3 Accent 2" w:semiHidden="0" w:uiPriority="69" w:unhideWhenUsed="0"/>
+    <w:lsdException w:name="Dark List Accent 2" w:semiHidden="0" w:uiPriority="70" w:unhideWhenUsed="0"/>
+    <w:lsdException w:name="Colorful Shading Accent 2" w:semiHidden="0" w:uiPriority="71" w:unhideWhenUsed="0"/>
+    <w:lsdException w:name="Colorful List Accent 2" w:semiHidden="0" w:uiPriority="72" w:unhideWhenUsed="0"/>
+    <w:lsdException w:name="Colorful Grid Accent 2" w:semiHidden="0" w:uiPriority="73" w:unhideWhenUsed="0"/>
+    <w:lsdException w:name="Light Shading Accent 3" w:semiHidden="0" w:uiPriority="60" w:unhideWhenUsed="0"/>
+    <w:lsdException w:name="Light List Accent 3" w:semiHidden="0" w:uiPriority="61" w:unhideWhenUsed="0"/>
+    <w:lsdException w:name="Light Grid Accent 3" w:semiHidden="0" w:uiPriority="62" w:unhideWhenUsed="0"/>
+    <w:lsdException w:name="Medium Shading 1 Accent 3" w:semiHidden="0" w:uiPriority="63" w:unhideWhenUsed="0"/>
+    <w:lsdException w:name="Medium Shading 2 Accent 3" w:semiHidden="0" w:uiPriority="64" w:unhideWhenUsed="0"/>
+    <w:lsdException w:name="Medium List 1 Accent 3" w:semiHidden="0" w:uiPriority="65" w:unhideWhenUsed="0"/>
+    <w:lsdException w:name="Medium List 2 Accent 3" w:semiHidden="0" w:uiPriority="66" w:unhideWhenUsed="0"/>
+    <w:lsdException w:name="Medium Grid 1 Accent 3" w:semiHidden="0" w:uiPriority="67" w:unhideWhenUsed="0"/>
+    <w:lsdException w:name="Medium Grid 2 Accent 3" w:semiHidden="0" w:uiPriority="68" w:unhideWhenUsed="0"/>
+    <w:lsdException w:name="Medium Grid 3 Accent 3" w:semiHidden="0" w:uiPriority="69" w:unhideWhenUsed="0"/>
+    <w:lsdException w:name="Dark List Accent 3" w:semiHidden="0" w:uiPriority="70" w:unhideWhenUsed="0"/>
+    <w:lsdException w:name="Colorful Shading Accent 3" w:semiHidden="0" w:uiPriority="71" w:unhideWhenUsed="0"/>
+    <w:lsdException w:name="Colorful List Accent 3" w:semiHidden="0" w:uiPriority="72" w:unhideWhenUsed="0"/>
+    <w:lsdException w:name="Colorful Grid Accent 3" w:semiHidden="0" w:uiPriority="73" w:unhideWhenUsed="0"/>
+    <w:lsdException w:name="Light Shading Accent 4" w:semiHidden="0" w:uiPriority="60" w:unhideWhenUsed="0"/>
+    <w:lsdException w:name="Light List Accent 4" w:semiHidden="0" w:uiPriority="61" w:unhideWhenUsed="0"/>
+    <w:lsdException w:name="Light Grid Accent 4" w:semiHidden="0" w:uiPriority="62" w:unhideWhenUsed="0"/>
+    <w:lsdException w:name="Medium Shading 1 Accent 4" w:semiHidden="0" w:uiPriority="63" w:unhideWhenUsed="0"/>
+    <w:lsdException w:name="Medium Shading 2 Accent 4" w:semiHidden="0" w:uiPriority="64" w:unhideWhenUsed="0"/>
+    <w:lsdException w:name="Medium List 1 Accent 4" w:semiHidden="0" w:uiPriority="65" w:unhideWhenUsed="0"/>
+    <w:lsdException w:name="Medium List 2 Accent 4" w:semiHidden="0" w:uiPriority="66" w:unhideWhenUsed="0"/>
+    <w:lsdException w:name="Medium Grid 1 Accent 4" w:semiHidden="0" w:uiPriority="67" w:unhideWhenUsed="0"/>
+    <w:lsdException w:name="Medium Grid 2 Accent 4" w:semiHidden="0" w:uiPriority="68" w:unhideWhenUsed="0"/>
+    <w:lsdException w:name="Medium Grid 3 Accent 4" w:semiHidden="0" w:uiPriority="69" w:unhideWhenUsed="0"/>
+    <w:lsdException w:name="Dark List Accent 4" w:semiHidden="0" w:uiPriority="70" w:unhideWhenUsed="0"/>
+    <w:lsdException w:name="Colorful Shading Accent 4" w:semiHidden="0" w:uiPriority="71" w:unhideWhenUsed="0"/>
+    <w:lsdException w:name="Colorful List Accent 4" w:semiHidden="0" w:uiPriority="72" w:unhideWhenUsed="0"/>
+    <w:lsdException w:name="Colorful Grid Accent 4" w:semiHidden="0" w:uiPriority="73" w:unhideWhenUsed="0"/>
+    <w:lsdException w:name="Light Shading Accent 5" w:semiHidden="0" w:uiPriority="60" w:unhideWhenUsed="0"/>
+    <w:lsdException w:name="Light List Accent 5" w:semiHidden="0" w:uiPriority="61" w:unhideWhenUsed="0"/>
+    <w:lsdException w:name="Light Grid Accent 5" w:semiHidden="0" w:uiPriority="62" w:unhideWhenUsed="0"/>
+    <w:lsdException w:name="Medium Shading 1 Accent 5" w:semiHidden="0" w:uiPriority="63" w:unhideWhenUsed="0"/>
+    <w:lsdException w:name="Medium Shading 2 Accent 5" w:semiHidden="0" w:uiPriority="64" w:unhideWhenUsed="0"/>
+    <w:lsdException w:name="Medium List 1 Accent 5" w:semiHidden="0" w:uiPriority="65" w:unhideWhenUsed="0"/>
+    <w:lsdException w:name="Medium List 2 Accent 5" w:semiHidden="0" w:uiPriority="66" w:unhideWhenUsed="0"/>
+    <w:lsdException w:name="Medium Grid 1 Accent 5" w:semiHidden="0" w:uiPriority="67" w:unhideWhenUsed="0"/>
+    <w:lsdException w:name="Medium Grid 2 Accent 5" w:semiHidden="0" w:uiPriority="68" w:unhideWhenUsed="0"/>
+    <w:lsdException w:name="Medium Grid 3 Accent 5" w:semiHidden="0" w:uiPriority="69" w:unhideWhenUsed="0"/>
+    <w:lsdException w:name="Dark List Accent 5" w:semiHidden="0" w:uiPriority="70" w:unhideWhenUsed="0"/>
+    <w:lsdException w:name="Colorful Shading Accent 5" w:semiHidden="0" w:uiPriority="71" w:unhideWhenUsed="0"/>
+    <w:lsdException w:name="Colorful List Accent 5" w:semiHidden="0" w:uiPriority="72" w:unhideWhenUsed="0"/>
+    <w:lsdException w:name="Colorful Grid Accent 5" w:semiHidden="0" w:uiPriority="73" w:unhideWhenUsed="0"/>
+    <w:lsdException w:name="Light Shading Accent 6" w:semiHidden="0" w:uiPriority="60" w:unhideWhenUsed="0"/>
+    <w:lsdException w:name="Light List Accent 6" w:semiHidden="0" w:uiPriority="61" w:unhideWhenUsed="0"/>
+    <w:lsdException w:name="Light Grid Accent 6" w:semiHidden="0" w:uiPriority="62" w:unhideWhenUsed="0"/>
+    <w:lsdException w:name="Medium Shading 1 Accent 6" w:semiHidden="0" w:uiPriority="63" w:unhideWhenUsed="0"/>
+    <w:lsdException w:name="Medium Shading 2 Accent 6" w:semiHidden="0" w:uiPriority="64" w:unhideWhenUsed="0"/>
+    <w:lsdException w:name="Medium List 1 Accent 6" w:semiHidden="0" w:uiPriority="65" w:unhideWhenUsed="0"/>
+    <w:lsdException w:name="Medium List 2 Accent 6" w:semiHidden="0" w:uiPriority="66" w:unhideWhenUsed="0"/>
+    <w:lsdException w:name="Medium Grid 1 Accent 6" w:semiHidden="0" w:uiPriority="67" w:unhideWhenUsed="0"/>
+    <w:lsdException w:name="Medium Grid 2 Accent 6" w:semiHidden="0" w:uiPriority="68" w:unhideWhenUsed="0"/>
+    <w:lsdException w:name="Medium Grid 3 Accent 6" w:semiHidden="0" w:uiPriority="69" w:unhideWhenUsed="0"/>
+    <w:lsdException w:name="Dark List Accent 6" w:semiHidden="0" w:uiPriority="70" w:unhideWhenUsed="0"/>
+    <w:lsdException w:name="Colorful Shading Accent 6" w:semiHidden="0" w:uiPriority="71" w:unhideWhenUsed="0"/>
+    <w:lsdException w:name="Colorful List Accent 6" w:semiHidden="0" w:uiPriority="72" w:unhideWhenUsed="0"/>
+    <w:lsdException w:name="Colorful Grid Accent 6" w:semiHidden="0" w:uiPriority="73" w:unhideWhenUsed="0"/>
+    <w:lsdException w:name="Subtle Emphasis" w:semiHidden="0" w:uiPriority="19" w:unhideWhenUsed="0" w:qFormat="1"/>
+    <w:lsdException w:name="Intense Emphasis" w:semiHidden="0" w:uiPriority="21" w:unhideWhenUsed="0" w:qFormat="1"/>
+    <w:lsdException w:name="Subtle Reference" w:semiHidden="0" w:uiPriority="31" w:unhideWhenUsed="0" w:qFormat="1"/>
+    <w:lsdException w:name="Intense Reference" w:semiHidden="0" w:uiPriority="32" w:unhideWhenUsed="0" w:qFormat="1"/>
+    <w:lsdException w:name="Book Title" w:semiHidden="0" w:uiPriority="33" w:unhideWhenUsed="0" w:qFormat="1"/>
+    <w:lsdException w:name="Bibliography" w:uiPriority="37"/>
+    <w:lsdException w:name="TOC Heading" w:uiPriority="39" w:qFormat="1"/>
+  </w:latentStyles>
+  <w:style w:type="paragraph" w:default="1" w:styleId="Normal">
+    <w:name w:val="Normal"/>
+    <w:qFormat/>
+    <w:rPr>
+      <w:sz w:val="24"/>
+      <w:szCs w:val="24"/>
+      <w:lang w:val="en-US" w:eastAsia="en-US"/>
+    </w:rPr>
+  </w:style>
+  <w:style w:type="character" w:default="1" w:styleId="DefaultParagraphFont">
+    <w:name w:val="Default Paragraph Font"/>
+    <w:uiPriority w:val="1"/>
+    <w:semiHidden/>
+    <w:unhideWhenUsed/>
+  </w:style>
+  <w:style w:type="table" w:default="1" w:styleId="TableNormal">
+    <w:name w:val="Normal Table"/>
+    <w:uiPriority w:val="99"/>
+    <w:semiHidden/>
+    <w:unhideWhenUsed/>
+    <w:tblPr>
+      <w:tblInd w:w="0" w:type="dxa"/>
+      <w:tblCellMar>
+        <w:top w:w="0" w:type="dxa"/>
+        <w:left w:w="108" w:type="dxa"/>
+        <w:bottom w:w="0" w:type="dxa"/>
+        <w:right w:w="108" w:type="dxa"/>
+      </w:tblCellMar>
+    </w:tblPr>
+  </w:style>
+  <w:style w:type="numbering" w:default="1" w:styleId="NoList">
+    <w:name w:val="No List"/>
+    <w:uiPriority w:val="99"/>
+    <w:semiHidden/>
+    <w:unhideWhenUsed/>
+  </w:style>
+  <w:style w:type="paragraph" w:styleId="Header">
+    <w:name w:val="header"/>
+    <w:basedOn w:val="Normal"/>
+    <w:rsid w:val="00B50F8C"/>
+    <w:pPr>
+      <w:tabs>
+        <w:tab w:val="center" w:pos="4320"/>
+        <w:tab w:val="right" w:pos="8640"/>
+      </w:tabs>
+    </w:pPr>
+  </w:style>
+  <w:style w:type="paragraph" w:styleId="Footer">
+    <w:name w:val="footer"/>
+    <w:basedOn w:val="Normal"/>
+    <w:rsid w:val="00B50F8C"/>
+    <w:pPr>
+      <w:tabs>
+        <w:tab w:val="center" w:pos="4320"/>
+        <w:tab w:val="right" w:pos="8640"/>
+      </w:tabs>
+    </w:pPr>
+  </w:style>
+  <w:style w:type="character" w:styleId="PageNumber">
+    <w:name w:val="page number"/>
+    <w:basedOn w:val="DefaultParagraphFont"/>
+    <w:rsid w:val="00B50F8C"/>
+  </w:style>
+  <w:style w:type="table" w:styleId="TableGrid">
+    <w:name w:val="Table Grid"/>
+    <w:basedOn w:val="TableNormal"/>
+    <w:uiPriority w:val="99"/>
+    <w:rsid w:val="00636FCC"/>
+    <w:tblPr>
+      <w:tblInd w:w="0" w:type="dxa"/>
+      <w:tblBorders>
+        <w:top w:val="single" w:sz="4" w:space="0" w:color="auto"/>
+        <w:left w:val="single" w:sz="4" w:space="0" w:color="auto"/>
+        <w:bottom w:val="single" w:sz="4" w:space="0" w:color="auto"/>
+        <w:right w:val="single" w:sz="4" w:space="0" w:color="auto"/>
+        <w:insideH w:val="single" w:sz="4" w:space="0" w:color="auto"/>
+        <w:insideV w:val="single" w:sz="4" w:space="0" w:color="auto"/>
+      </w:tblBorders>
+      <w:tblCellMar>
+        <w:top w:w="0" w:type="dxa"/>
+        <w:left w:w="108" w:type="dxa"/>
+        <w:bottom w:w="0" w:type="dxa"/>
+        <w:right w:w="108" w:type="dxa"/>
+      </w:tblCellMar>
     </w:tblPr>
   </w:style>
   <w:style w:type="paragraph" w:styleId="ListParagraph">
@@ -8603,7 +8636,7 @@
   <a:extraClrSchemeLst/>
   <a:extLst>
     <a:ext uri="{05A4C25C-085E-4340-85A3-A5531E510DB2}">
-      <thm15:themeFamily xmlns:thm15="http://schemas.microsoft.com/office/thememl/2012/main" name="Office Theme" id="{62F939B6-93AF-4DB8-9C6B-D6C7DFDC589F}" vid="{4A3C46E8-61CC-4603-A589-7422A47A8E4A}"/>
+      <thm15:themeFamily xmlns="" xmlns:thm15="http://schemas.microsoft.com/office/thememl/2012/main" name="Office Theme" id="{62F939B6-93AF-4DB8-9C6B-D6C7DFDC589F}" vid="{4A3C46E8-61CC-4603-A589-7422A47A8E4A}"/>
     </a:ext>
   </a:extLst>
 </a:theme>

</xml_diff>